<commit_message>
Actualización de título, pregunta, objetivo general y específicos e hipótesis
</commit_message>
<xml_diff>
--- a/informe/proyecto_trabajo_investigacion.docx
+++ b/informe/proyecto_trabajo_investigacion.docx
@@ -183,25 +183,24 @@
           <w:rFonts w:ascii="Arial" w:hAnsi="Arial" w:cs="Arial"/>
           <w:bCs/>
         </w:rPr>
-        <w:t xml:space="preserve">Implantación del Modelo Intelect </w:t>
-      </w:r>
+        <w:t xml:space="preserve">Implantación del Modelo </w:t>
+      </w:r>
+      <w:proofErr w:type="spellStart"/>
       <w:r>
         <w:rPr>
           <w:rFonts w:ascii="Arial" w:hAnsi="Arial" w:cs="Arial"/>
           <w:bCs/>
         </w:rPr>
-        <w:t>en Ripley Peru SAC</w:t>
-      </w:r>
-    </w:p>
-    <w:p>
-      <w:pPr>
-        <w:spacing w:after="40" w:line="480" w:lineRule="auto"/>
-        <w:jc w:val="center"/>
+        <w:t>Intelect</w:t>
+      </w:r>
+      <w:proofErr w:type="spellEnd"/>
+      <w:r>
         <w:rPr>
           <w:rFonts w:ascii="Arial" w:hAnsi="Arial" w:cs="Arial"/>
           <w:bCs/>
         </w:rPr>
-      </w:pPr>
+        <w:t xml:space="preserve"> que mejore la gestión del conocimiento relevante para la inducción y facilitación de información a colaboradores en Ripley Perú</w:t>
+      </w:r>
     </w:p>
     <w:p>
       <w:pPr>
@@ -990,7 +989,7 @@
             <w:tabs>
               <w:tab w:val="left" w:pos="440"/>
             </w:tabs>
-            <w:spacing w:line="480" w:lineRule="auto"/>
+            <w:spacing w:after="80" w:line="480" w:lineRule="auto"/>
             <w:rPr>
               <w:rFonts w:ascii="Arial" w:eastAsiaTheme="minorEastAsia" w:hAnsi="Arial" w:cs="Arial"/>
               <w:b w:val="0"/>
@@ -1030,7 +1029,7 @@
             </w:rPr>
             <w:fldChar w:fldCharType="separate"/>
           </w:r>
-          <w:hyperlink w:anchor="_Toc57449452" w:history="1">
+          <w:hyperlink w:anchor="_Toc57501084" w:history="1">
             <w:r>
               <w:rPr>
                 <w:rStyle w:val="Hipervnculo"/>
@@ -1095,7 +1094,7 @@
                 <w:sz w:val="22"/>
                 <w:szCs w:val="22"/>
               </w:rPr>
-              <w:instrText xml:space="preserve"> PAGEREF _Toc57449452 \h </w:instrText>
+              <w:instrText xml:space="preserve"> PAGEREF _Toc57501084 \h </w:instrText>
             </w:r>
             <w:r>
               <w:rPr>
@@ -1127,7 +1126,7 @@
                 <w:sz w:val="22"/>
                 <w:szCs w:val="22"/>
               </w:rPr>
-              <w:t>7</w:t>
+              <w:t>6</w:t>
             </w:r>
             <w:r>
               <w:rPr>
@@ -1148,7 +1147,7 @@
             <w:tabs>
               <w:tab w:val="left" w:pos="440"/>
             </w:tabs>
-            <w:spacing w:line="480" w:lineRule="auto"/>
+            <w:spacing w:after="80" w:line="480" w:lineRule="auto"/>
             <w:rPr>
               <w:rFonts w:ascii="Arial" w:eastAsiaTheme="minorEastAsia" w:hAnsi="Arial" w:cs="Arial"/>
               <w:b w:val="0"/>
@@ -1158,7 +1157,7 @@
               <w:lang w:bidi="ar-SA"/>
             </w:rPr>
           </w:pPr>
-          <w:hyperlink w:anchor="_Toc57449453" w:history="1">
+          <w:hyperlink w:anchor="_Toc57501085" w:history="1">
             <w:r>
               <w:rPr>
                 <w:rStyle w:val="Hipervnculo"/>
@@ -1223,7 +1222,7 @@
                 <w:sz w:val="22"/>
                 <w:szCs w:val="22"/>
               </w:rPr>
-              <w:instrText xml:space="preserve"> PAGEREF _Toc57449453 \h </w:instrText>
+              <w:instrText xml:space="preserve"> PAGEREF _Toc57501085 \h </w:instrText>
             </w:r>
             <w:r>
               <w:rPr>
@@ -1255,7 +1254,7 @@
                 <w:sz w:val="22"/>
                 <w:szCs w:val="22"/>
               </w:rPr>
-              <w:t>7</w:t>
+              <w:t>6</w:t>
             </w:r>
             <w:r>
               <w:rPr>
@@ -1273,7 +1272,7 @@
         <w:p>
           <w:pPr>
             <w:pStyle w:val="TDC2"/>
-            <w:spacing w:line="480" w:lineRule="auto"/>
+            <w:spacing w:after="80" w:line="480" w:lineRule="auto"/>
             <w:rPr>
               <w:rFonts w:ascii="Arial" w:eastAsiaTheme="minorEastAsia" w:hAnsi="Arial" w:cs="Arial"/>
               <w:bCs/>
@@ -1282,7 +1281,7 @@
               <w:lang w:bidi="ar-SA"/>
             </w:rPr>
           </w:pPr>
-          <w:hyperlink w:anchor="_Toc57449454" w:history="1">
+          <w:hyperlink w:anchor="_Toc57501086" w:history="1">
             <w:r>
               <w:rPr>
                 <w:rStyle w:val="Hipervnculo"/>
@@ -1321,7 +1320,7 @@
                 <w:sz w:val="22"/>
                 <w:szCs w:val="22"/>
               </w:rPr>
-              <w:instrText xml:space="preserve"> PAGEREF _Toc57449454 \h </w:instrText>
+              <w:instrText xml:space="preserve"> PAGEREF _Toc57501086 \h </w:instrText>
             </w:r>
             <w:r>
               <w:rPr>
@@ -1350,7 +1349,7 @@
                 <w:sz w:val="22"/>
                 <w:szCs w:val="22"/>
               </w:rPr>
-              <w:t>7</w:t>
+              <w:t>6</w:t>
             </w:r>
             <w:r>
               <w:rPr>
@@ -1367,7 +1366,7 @@
         <w:p>
           <w:pPr>
             <w:pStyle w:val="TDC2"/>
-            <w:spacing w:line="480" w:lineRule="auto"/>
+            <w:spacing w:after="80" w:line="480" w:lineRule="auto"/>
             <w:rPr>
               <w:rFonts w:ascii="Arial" w:eastAsiaTheme="minorEastAsia" w:hAnsi="Arial" w:cs="Arial"/>
               <w:bCs/>
@@ -1376,7 +1375,7 @@
               <w:lang w:bidi="ar-SA"/>
             </w:rPr>
           </w:pPr>
-          <w:hyperlink w:anchor="_Toc57449455" w:history="1">
+          <w:hyperlink w:anchor="_Toc57501087" w:history="1">
             <w:r>
               <w:rPr>
                 <w:rStyle w:val="Hipervnculo"/>
@@ -1385,7 +1384,7 @@
                 <w:sz w:val="22"/>
                 <w:szCs w:val="22"/>
               </w:rPr>
-              <w:t>2.2 OBJETIVO ESPECÍFICO</w:t>
+              <w:t>2.2 OBJETIVOS ESPECÍFICOS</w:t>
             </w:r>
             <w:r>
               <w:rPr>
@@ -1415,7 +1414,7 @@
                 <w:sz w:val="22"/>
                 <w:szCs w:val="22"/>
               </w:rPr>
-              <w:instrText xml:space="preserve"> PAGEREF _Toc57449455 \h </w:instrText>
+              <w:instrText xml:space="preserve"> PAGEREF _Toc57501087 \h </w:instrText>
             </w:r>
             <w:r>
               <w:rPr>
@@ -1444,7 +1443,7 @@
                 <w:sz w:val="22"/>
                 <w:szCs w:val="22"/>
               </w:rPr>
-              <w:t>7</w:t>
+              <w:t>6</w:t>
             </w:r>
             <w:r>
               <w:rPr>
@@ -1464,7 +1463,7 @@
             <w:tabs>
               <w:tab w:val="left" w:pos="440"/>
             </w:tabs>
-            <w:spacing w:line="480" w:lineRule="auto"/>
+            <w:spacing w:after="80" w:line="480" w:lineRule="auto"/>
             <w:rPr>
               <w:rFonts w:ascii="Arial" w:eastAsiaTheme="minorEastAsia" w:hAnsi="Arial" w:cs="Arial"/>
               <w:b w:val="0"/>
@@ -1474,7 +1473,7 @@
               <w:lang w:bidi="ar-SA"/>
             </w:rPr>
           </w:pPr>
-          <w:hyperlink w:anchor="_Toc57449456" w:history="1">
+          <w:hyperlink w:anchor="_Toc57501088" w:history="1">
             <w:r>
               <w:rPr>
                 <w:rStyle w:val="Hipervnculo"/>
@@ -1539,7 +1538,7 @@
                 <w:sz w:val="22"/>
                 <w:szCs w:val="22"/>
               </w:rPr>
-              <w:instrText xml:space="preserve"> PAGEREF _Toc57449456 \h </w:instrText>
+              <w:instrText xml:space="preserve"> PAGEREF _Toc57501088 \h </w:instrText>
             </w:r>
             <w:r>
               <w:rPr>
@@ -1571,7 +1570,7 @@
                 <w:sz w:val="22"/>
                 <w:szCs w:val="22"/>
               </w:rPr>
-              <w:t>8</w:t>
+              <w:t>7</w:t>
             </w:r>
             <w:r>
               <w:rPr>
@@ -1592,7 +1591,7 @@
             <w:tabs>
               <w:tab w:val="left" w:pos="440"/>
             </w:tabs>
-            <w:spacing w:line="480" w:lineRule="auto"/>
+            <w:spacing w:after="80" w:line="480" w:lineRule="auto"/>
             <w:rPr>
               <w:rFonts w:ascii="Arial" w:eastAsiaTheme="minorEastAsia" w:hAnsi="Arial" w:cs="Arial"/>
               <w:b w:val="0"/>
@@ -1602,7 +1601,7 @@
               <w:lang w:bidi="ar-SA"/>
             </w:rPr>
           </w:pPr>
-          <w:hyperlink w:anchor="_Toc57449457" w:history="1">
+          <w:hyperlink w:anchor="_Toc57501089" w:history="1">
             <w:r>
               <w:rPr>
                 <w:rStyle w:val="Hipervnculo"/>
@@ -1667,7 +1666,7 @@
                 <w:sz w:val="22"/>
                 <w:szCs w:val="22"/>
               </w:rPr>
-              <w:instrText xml:space="preserve"> PAGEREF _Toc57449457 \h </w:instrText>
+              <w:instrText xml:space="preserve"> PAGEREF _Toc57501089 \h </w:instrText>
             </w:r>
             <w:r>
               <w:rPr>
@@ -1699,7 +1698,7 @@
                 <w:sz w:val="22"/>
                 <w:szCs w:val="22"/>
               </w:rPr>
-              <w:t>8</w:t>
+              <w:t>7</w:t>
             </w:r>
             <w:r>
               <w:rPr>
@@ -1717,7 +1716,7 @@
         <w:p>
           <w:pPr>
             <w:pStyle w:val="TDC2"/>
-            <w:spacing w:line="480" w:lineRule="auto"/>
+            <w:spacing w:after="80" w:line="480" w:lineRule="auto"/>
             <w:rPr>
               <w:rFonts w:ascii="Arial" w:eastAsiaTheme="minorEastAsia" w:hAnsi="Arial" w:cs="Arial"/>
               <w:bCs/>
@@ -1726,7 +1725,7 @@
               <w:lang w:bidi="ar-SA"/>
             </w:rPr>
           </w:pPr>
-          <w:hyperlink w:anchor="_Toc57449458" w:history="1">
+          <w:hyperlink w:anchor="_Toc57501090" w:history="1">
             <w:r>
               <w:rPr>
                 <w:rStyle w:val="Hipervnculo"/>
@@ -1765,7 +1764,7 @@
                 <w:sz w:val="22"/>
                 <w:szCs w:val="22"/>
               </w:rPr>
-              <w:instrText xml:space="preserve"> PAGEREF _Toc57449458 \h </w:instrText>
+              <w:instrText xml:space="preserve"> PAGEREF _Toc57501090 \h </w:instrText>
             </w:r>
             <w:r>
               <w:rPr>
@@ -1794,7 +1793,7 @@
                 <w:sz w:val="22"/>
                 <w:szCs w:val="22"/>
               </w:rPr>
-              <w:t>8</w:t>
+              <w:t>7</w:t>
             </w:r>
             <w:r>
               <w:rPr>
@@ -1811,7 +1810,7 @@
         <w:p>
           <w:pPr>
             <w:pStyle w:val="TDC2"/>
-            <w:spacing w:line="480" w:lineRule="auto"/>
+            <w:spacing w:after="80" w:line="480" w:lineRule="auto"/>
             <w:rPr>
               <w:rFonts w:ascii="Arial" w:eastAsiaTheme="minorEastAsia" w:hAnsi="Arial" w:cs="Arial"/>
               <w:bCs/>
@@ -1820,7 +1819,7 @@
               <w:lang w:bidi="ar-SA"/>
             </w:rPr>
           </w:pPr>
-          <w:hyperlink w:anchor="_Toc57449459" w:history="1">
+          <w:hyperlink w:anchor="_Toc57501091" w:history="1">
             <w:r>
               <w:rPr>
                 <w:rStyle w:val="Hipervnculo"/>
@@ -1859,7 +1858,7 @@
                 <w:sz w:val="22"/>
                 <w:szCs w:val="22"/>
               </w:rPr>
-              <w:instrText xml:space="preserve"> PAGEREF _Toc57449459 \h </w:instrText>
+              <w:instrText xml:space="preserve"> PAGEREF _Toc57501091 \h </w:instrText>
             </w:r>
             <w:r>
               <w:rPr>
@@ -1888,7 +1887,7 @@
                 <w:sz w:val="22"/>
                 <w:szCs w:val="22"/>
               </w:rPr>
-              <w:t>8</w:t>
+              <w:t>7</w:t>
             </w:r>
             <w:r>
               <w:rPr>
@@ -1908,7 +1907,7 @@
             <w:tabs>
               <w:tab w:val="left" w:pos="440"/>
             </w:tabs>
-            <w:spacing w:line="480" w:lineRule="auto"/>
+            <w:spacing w:after="80" w:line="480" w:lineRule="auto"/>
             <w:rPr>
               <w:rFonts w:ascii="Arial" w:eastAsiaTheme="minorEastAsia" w:hAnsi="Arial" w:cs="Arial"/>
               <w:b w:val="0"/>
@@ -1918,7 +1917,7 @@
               <w:lang w:bidi="ar-SA"/>
             </w:rPr>
           </w:pPr>
-          <w:hyperlink w:anchor="_Toc57449460" w:history="1">
+          <w:hyperlink w:anchor="_Toc57501092" w:history="1">
             <w:r>
               <w:rPr>
                 <w:rStyle w:val="Hipervnculo"/>
@@ -1983,7 +1982,7 @@
                 <w:sz w:val="22"/>
                 <w:szCs w:val="22"/>
               </w:rPr>
-              <w:instrText xml:space="preserve"> PAGEREF _Toc57449460 \h </w:instrText>
+              <w:instrText xml:space="preserve"> PAGEREF _Toc57501092 \h </w:instrText>
             </w:r>
             <w:r>
               <w:rPr>
@@ -2036,7 +2035,7 @@
             <w:tabs>
               <w:tab w:val="left" w:pos="440"/>
             </w:tabs>
-            <w:spacing w:line="480" w:lineRule="auto"/>
+            <w:spacing w:after="80" w:line="480" w:lineRule="auto"/>
             <w:rPr>
               <w:rFonts w:ascii="Arial" w:eastAsiaTheme="minorEastAsia" w:hAnsi="Arial" w:cs="Arial"/>
               <w:b w:val="0"/>
@@ -2046,7 +2045,7 @@
               <w:lang w:bidi="ar-SA"/>
             </w:rPr>
           </w:pPr>
-          <w:hyperlink w:anchor="_Toc57449461" w:history="1">
+          <w:hyperlink w:anchor="_Toc57501093" w:history="1">
             <w:r>
               <w:rPr>
                 <w:rStyle w:val="Hipervnculo"/>
@@ -2111,7 +2110,7 @@
                 <w:sz w:val="22"/>
                 <w:szCs w:val="22"/>
               </w:rPr>
-              <w:instrText xml:space="preserve"> PAGEREF _Toc57449461 \h </w:instrText>
+              <w:instrText xml:space="preserve"> PAGEREF _Toc57501093 \h </w:instrText>
             </w:r>
             <w:r>
               <w:rPr>
@@ -2164,7 +2163,7 @@
             <w:tabs>
               <w:tab w:val="left" w:pos="440"/>
             </w:tabs>
-            <w:spacing w:line="480" w:lineRule="auto"/>
+            <w:spacing w:after="80" w:line="480" w:lineRule="auto"/>
             <w:rPr>
               <w:rFonts w:ascii="Arial" w:eastAsiaTheme="minorEastAsia" w:hAnsi="Arial" w:cs="Arial"/>
               <w:b w:val="0"/>
@@ -2174,7 +2173,7 @@
               <w:lang w:bidi="ar-SA"/>
             </w:rPr>
           </w:pPr>
-          <w:hyperlink w:anchor="_Toc57449462" w:history="1">
+          <w:hyperlink w:anchor="_Toc57501094" w:history="1">
             <w:r>
               <w:rPr>
                 <w:rStyle w:val="Hipervnculo"/>
@@ -2239,7 +2238,7 @@
                 <w:sz w:val="22"/>
                 <w:szCs w:val="22"/>
               </w:rPr>
-              <w:instrText xml:space="preserve"> PAGEREF _Toc57449462 \h </w:instrText>
+              <w:instrText xml:space="preserve"> PAGEREF _Toc57501094 \h </w:instrText>
             </w:r>
             <w:r>
               <w:rPr>
@@ -2292,7 +2291,7 @@
             <w:tabs>
               <w:tab w:val="left" w:pos="440"/>
             </w:tabs>
-            <w:spacing w:line="480" w:lineRule="auto"/>
+            <w:spacing w:after="80" w:line="480" w:lineRule="auto"/>
             <w:rPr>
               <w:rFonts w:ascii="Arial" w:eastAsiaTheme="minorEastAsia" w:hAnsi="Arial" w:cs="Arial"/>
               <w:b w:val="0"/>
@@ -2302,7 +2301,7 @@
               <w:lang w:bidi="ar-SA"/>
             </w:rPr>
           </w:pPr>
-          <w:hyperlink w:anchor="_Toc57449463" w:history="1">
+          <w:hyperlink w:anchor="_Toc57501095" w:history="1">
             <w:r>
               <w:rPr>
                 <w:rStyle w:val="Hipervnculo"/>
@@ -2367,7 +2366,7 @@
                 <w:sz w:val="22"/>
                 <w:szCs w:val="22"/>
               </w:rPr>
-              <w:instrText xml:space="preserve"> PAGEREF _Toc57449463 \h </w:instrText>
+              <w:instrText xml:space="preserve"> PAGEREF _Toc57501095 \h </w:instrText>
             </w:r>
             <w:r>
               <w:rPr>
@@ -2399,7 +2398,7 @@
                 <w:sz w:val="22"/>
                 <w:szCs w:val="22"/>
               </w:rPr>
-              <w:t>16</w:t>
+              <w:t>18</w:t>
             </w:r>
             <w:r>
               <w:rPr>
@@ -2420,7 +2419,7 @@
             <w:tabs>
               <w:tab w:val="left" w:pos="440"/>
             </w:tabs>
-            <w:spacing w:line="480" w:lineRule="auto"/>
+            <w:spacing w:after="80" w:line="480" w:lineRule="auto"/>
             <w:rPr>
               <w:rFonts w:ascii="Arial" w:eastAsiaTheme="minorEastAsia" w:hAnsi="Arial" w:cs="Arial"/>
               <w:b w:val="0"/>
@@ -2430,7 +2429,7 @@
               <w:lang w:bidi="ar-SA"/>
             </w:rPr>
           </w:pPr>
-          <w:hyperlink w:anchor="_Toc57449464" w:history="1">
+          <w:hyperlink w:anchor="_Toc57501096" w:history="1">
             <w:r>
               <w:rPr>
                 <w:rStyle w:val="Hipervnculo"/>
@@ -2495,7 +2494,7 @@
                 <w:sz w:val="22"/>
                 <w:szCs w:val="22"/>
               </w:rPr>
-              <w:instrText xml:space="preserve"> PAGEREF _Toc57449464 \h </w:instrText>
+              <w:instrText xml:space="preserve"> PAGEREF _Toc57501096 \h </w:instrText>
             </w:r>
             <w:r>
               <w:rPr>
@@ -2527,7 +2526,7 @@
                 <w:sz w:val="22"/>
                 <w:szCs w:val="22"/>
               </w:rPr>
-              <w:t>16</w:t>
+              <w:t>18</w:t>
             </w:r>
             <w:r>
               <w:rPr>
@@ -2548,7 +2547,7 @@
             <w:tabs>
               <w:tab w:val="left" w:pos="660"/>
             </w:tabs>
-            <w:spacing w:line="480" w:lineRule="auto"/>
+            <w:spacing w:after="80" w:line="480" w:lineRule="auto"/>
             <w:rPr>
               <w:rFonts w:ascii="Arial" w:eastAsiaTheme="minorEastAsia" w:hAnsi="Arial" w:cs="Arial"/>
               <w:b w:val="0"/>
@@ -2558,7 +2557,7 @@
               <w:lang w:bidi="ar-SA"/>
             </w:rPr>
           </w:pPr>
-          <w:hyperlink w:anchor="_Toc57449465" w:history="1">
+          <w:hyperlink w:anchor="_Toc57501097" w:history="1">
             <w:r>
               <w:rPr>
                 <w:rStyle w:val="Hipervnculo"/>
@@ -2623,7 +2622,7 @@
                 <w:sz w:val="22"/>
                 <w:szCs w:val="22"/>
               </w:rPr>
-              <w:instrText xml:space="preserve"> PAGEREF _Toc57449465 \h </w:instrText>
+              <w:instrText xml:space="preserve"> PAGEREF _Toc57501097 \h </w:instrText>
             </w:r>
             <w:r>
               <w:rPr>
@@ -2655,7 +2654,7 @@
                 <w:sz w:val="22"/>
                 <w:szCs w:val="22"/>
               </w:rPr>
-              <w:t>16</w:t>
+              <w:t>18</w:t>
             </w:r>
             <w:r>
               <w:rPr>
@@ -2676,7 +2675,7 @@
             <w:tabs>
               <w:tab w:val="left" w:pos="660"/>
             </w:tabs>
-            <w:spacing w:line="480" w:lineRule="auto"/>
+            <w:spacing w:after="80" w:line="480" w:lineRule="auto"/>
             <w:rPr>
               <w:rFonts w:ascii="Arial" w:eastAsiaTheme="minorEastAsia" w:hAnsi="Arial" w:cs="Arial"/>
               <w:b w:val="0"/>
@@ -2686,7 +2685,7 @@
               <w:lang w:bidi="ar-SA"/>
             </w:rPr>
           </w:pPr>
-          <w:hyperlink w:anchor="_Toc57449466" w:history="1">
+          <w:hyperlink w:anchor="_Toc57501098" w:history="1">
             <w:r>
               <w:rPr>
                 <w:rStyle w:val="Hipervnculo"/>
@@ -2751,7 +2750,7 @@
                 <w:sz w:val="22"/>
                 <w:szCs w:val="22"/>
               </w:rPr>
-              <w:instrText xml:space="preserve"> PAGEREF _Toc57449466 \h </w:instrText>
+              <w:instrText xml:space="preserve"> PAGEREF _Toc57501098 \h </w:instrText>
             </w:r>
             <w:r>
               <w:rPr>
@@ -2783,7 +2782,7 @@
                 <w:sz w:val="22"/>
                 <w:szCs w:val="22"/>
               </w:rPr>
-              <w:t>17</w:t>
+              <w:t>19</w:t>
             </w:r>
             <w:r>
               <w:rPr>
@@ -2800,7 +2799,7 @@
         </w:p>
         <w:p>
           <w:pPr>
-            <w:spacing w:after="100" w:line="480" w:lineRule="auto"/>
+            <w:spacing w:after="80" w:line="480" w:lineRule="auto"/>
             <w:rPr>
               <w:rFonts w:ascii="Arial" w:hAnsi="Arial" w:cs="Arial"/>
               <w:bCs/>
@@ -2928,7 +2927,7 @@
         </w:rPr>
         <w:t xml:space="preserve"> </w:t>
       </w:r>
-      <w:bookmarkStart w:id="1" w:name="_Toc57449452"/>
+      <w:bookmarkStart w:id="1" w:name="_Toc57501084"/>
       <w:r>
         <w:rPr>
           <w:rFonts w:ascii="Arial" w:hAnsi="Arial" w:cs="Arial"/>
@@ -3041,7 +3040,8 @@
     </w:p>
     <w:p>
       <w:pPr>
-        <w:ind w:firstLine="567"/>
+        <w:spacing w:after="0" w:line="360" w:lineRule="auto"/>
+        <w:ind w:left="426"/>
         <w:jc w:val="both"/>
         <w:rPr>
           <w:rFonts w:ascii="Arial" w:hAnsi="Arial" w:cs="Arial"/>
@@ -3055,49 +3055,34 @@
           <w:b/>
           <w:bCs/>
         </w:rPr>
-        <w:t xml:space="preserve">¿Qué tipo de modelo Intelect se </w:t>
-      </w:r>
+        <w:t xml:space="preserve">¿Cómo la implantación del Modelo </w:t>
+      </w:r>
+      <w:proofErr w:type="spellStart"/>
       <w:r>
         <w:rPr>
           <w:rFonts w:ascii="Arial" w:hAnsi="Arial" w:cs="Arial"/>
           <w:b/>
           <w:bCs/>
         </w:rPr>
-        <w:t>implantará</w:t>
-      </w:r>
+        <w:t>Intelect</w:t>
+      </w:r>
+      <w:proofErr w:type="spellEnd"/>
       <w:r>
         <w:rPr>
           <w:rFonts w:ascii="Arial" w:hAnsi="Arial" w:cs="Arial"/>
           <w:b/>
           <w:bCs/>
         </w:rPr>
-        <w:t xml:space="preserve"> para la empresa </w:t>
-      </w:r>
-      <w:r>
-        <w:rPr>
-          <w:rFonts w:ascii="Arial" w:hAnsi="Arial" w:cs="Arial"/>
-          <w:b/>
-          <w:bCs/>
-        </w:rPr>
-        <w:t xml:space="preserve">Ripley </w:t>
-      </w:r>
-      <w:r>
-        <w:rPr>
-          <w:rFonts w:ascii="Arial" w:hAnsi="Arial" w:cs="Arial"/>
-          <w:b/>
-          <w:bCs/>
-        </w:rPr>
-        <w:t xml:space="preserve">Peru SAC? </w:t>
-      </w:r>
-    </w:p>
-    <w:p>
-      <w:pPr>
-        <w:ind w:firstLine="567"/>
+        <w:t xml:space="preserve"> mejora la gestión del conocimiento relevante para la inducción y facilitación de información a colaboradores en Ripley Perú?</w:t>
+      </w:r>
+    </w:p>
+    <w:p>
+      <w:pPr>
+        <w:spacing w:after="0" w:line="360" w:lineRule="auto"/>
+        <w:ind w:left="567"/>
         <w:jc w:val="both"/>
         <w:rPr>
           <w:rFonts w:ascii="Arial" w:hAnsi="Arial" w:cs="Arial"/>
-          <w:b/>
-          <w:bCs/>
         </w:rPr>
       </w:pPr>
     </w:p>
@@ -3118,7 +3103,7 @@
         </w:rPr>
       </w:pPr>
       <w:bookmarkStart w:id="2" w:name="_Toc54636841"/>
-      <w:bookmarkStart w:id="3" w:name="_Toc57449453"/>
+      <w:bookmarkStart w:id="3" w:name="_Toc57501085"/>
       <w:r>
         <w:rPr>
           <w:rFonts w:ascii="Arial" w:hAnsi="Arial" w:cs="Arial"/>
@@ -3173,7 +3158,7 @@
         </w:rPr>
       </w:pPr>
       <w:bookmarkStart w:id="4" w:name="_Toc54636842"/>
-      <w:bookmarkStart w:id="5" w:name="_Toc57449454"/>
+      <w:bookmarkStart w:id="5" w:name="_Toc57501086"/>
       <w:r>
         <w:rPr>
           <w:rFonts w:ascii="Arial" w:hAnsi="Arial" w:cs="Arial"/>
@@ -3221,13 +3206,21 @@
         <w:rPr>
           <w:rFonts w:ascii="Arial" w:hAnsi="Arial" w:cs="Arial"/>
         </w:rPr>
-        <w:t>Implantación del Modelo Intelect en Ripley Perú y poder generar un modelo de Gestión del conocimiento como factor clave para añadir valor a los procesos organizacionales desde la comunicación en la empresa Ripley S.A.C</w:t>
-      </w:r>
-      <w:r>
-        <w:rPr>
-          <w:rFonts w:ascii="Arial" w:hAnsi="Arial" w:cs="Arial"/>
-        </w:rPr>
-        <w:t>.</w:t>
+        <w:t xml:space="preserve">Explicar cómo la implantación del Modelo </w:t>
+      </w:r>
+      <w:proofErr w:type="spellStart"/>
+      <w:r>
+        <w:rPr>
+          <w:rFonts w:ascii="Arial" w:hAnsi="Arial" w:cs="Arial"/>
+        </w:rPr>
+        <w:t>Intelect</w:t>
+      </w:r>
+      <w:proofErr w:type="spellEnd"/>
+      <w:r>
+        <w:rPr>
+          <w:rFonts w:ascii="Arial" w:hAnsi="Arial" w:cs="Arial"/>
+        </w:rPr>
+        <w:t xml:space="preserve"> mejorará la gestión del conocimiento relevante para la inducción y facilitación de información a colaboradores en Ripley Perú.</w:t>
       </w:r>
     </w:p>
     <w:p>
@@ -3239,12 +3232,6 @@
           <w:rFonts w:ascii="Arial" w:hAnsi="Arial" w:cs="Arial"/>
         </w:rPr>
       </w:pPr>
-      <w:r>
-        <w:rPr>
-          <w:rFonts w:ascii="Arial" w:hAnsi="Arial" w:cs="Arial"/>
-        </w:rPr>
-        <w:t>.</w:t>
-      </w:r>
     </w:p>
     <w:p>
       <w:pPr>
@@ -3260,7 +3247,7 @@
         </w:rPr>
       </w:pPr>
       <w:bookmarkStart w:id="6" w:name="_Toc54636843"/>
-      <w:bookmarkStart w:id="7" w:name="_Toc57449455"/>
+      <w:bookmarkStart w:id="7" w:name="_Toc57501087"/>
       <w:r>
         <w:rPr>
           <w:rFonts w:ascii="Arial" w:hAnsi="Arial" w:cs="Arial"/>
@@ -3282,7 +3269,7 @@
           <w:sz w:val="22"/>
           <w:szCs w:val="22"/>
         </w:rPr>
-        <w:t>OBJETIVO ESPEC</w:t>
+        <w:t>OBJETIVO</w:t>
       </w:r>
       <w:r>
         <w:rPr>
@@ -3293,7 +3280,7 @@
           <w:sz w:val="22"/>
           <w:szCs w:val="22"/>
         </w:rPr>
-        <w:t>Í</w:t>
+        <w:t>S</w:t>
       </w:r>
       <w:r>
         <w:rPr>
@@ -3304,7 +3291,40 @@
           <w:sz w:val="22"/>
           <w:szCs w:val="22"/>
         </w:rPr>
+        <w:t xml:space="preserve"> ESPEC</w:t>
+      </w:r>
+      <w:r>
+        <w:rPr>
+          <w:rFonts w:ascii="Arial" w:hAnsi="Arial" w:cs="Arial"/>
+          <w:b/>
+          <w:bCs/>
+          <w:color w:val="000000" w:themeColor="text1"/>
+          <w:sz w:val="22"/>
+          <w:szCs w:val="22"/>
+        </w:rPr>
+        <w:t>Í</w:t>
+      </w:r>
+      <w:r>
+        <w:rPr>
+          <w:rFonts w:ascii="Arial" w:hAnsi="Arial" w:cs="Arial"/>
+          <w:b/>
+          <w:bCs/>
+          <w:color w:val="000000" w:themeColor="text1"/>
+          <w:sz w:val="22"/>
+          <w:szCs w:val="22"/>
+        </w:rPr>
         <w:t>FICO</w:t>
+      </w:r>
+      <w:r>
+        <w:rPr>
+          <w:rFonts w:ascii="Arial" w:hAnsi="Arial" w:cs="Arial"/>
+          <w:b/>
+          <w:bCs/>
+          <w:color w:val="000000" w:themeColor="text1"/>
+          <w:sz w:val="22"/>
+          <w:szCs w:val="22"/>
+        </w:rPr>
+        <w:t>S</w:t>
       </w:r>
       <w:bookmarkEnd w:id="7"/>
     </w:p>
@@ -3326,86 +3346,20 @@
     <w:p>
       <w:pPr>
         <w:pStyle w:val="Prrafodelista"/>
-        <w:widowControl w:val="0"/>
         <w:numPr>
           <w:ilvl w:val="0"/>
-          <w:numId w:val="29"/>
+          <w:numId w:val="32"/>
         </w:numPr>
-        <w:autoSpaceDE w:val="0"/>
-        <w:autoSpaceDN w:val="0"/>
         <w:spacing w:after="0" w:line="360" w:lineRule="auto"/>
-        <w:contextualSpacing w:val="0"/>
-        <w:jc w:val="both"/>
-        <w:rPr>
-          <w:rFonts w:ascii="Arial" w:hAnsi="Arial" w:cs="Arial"/>
-          <w:color w:val="8496B0" w:themeColor="text2" w:themeTint="99"/>
-        </w:rPr>
-      </w:pPr>
-      <w:r>
-        <w:rPr>
-          <w:rFonts w:ascii="Arial" w:hAnsi="Arial" w:cs="Arial"/>
-          <w:color w:val="8496B0" w:themeColor="text2" w:themeTint="99"/>
-        </w:rPr>
-        <w:t>Realizar un marco teórico-conceptual para entender el concepto de gestión del conocimiento y la comunicación en las organizaciones.</w:t>
-      </w:r>
-    </w:p>
-    <w:p>
-      <w:pPr>
-        <w:pStyle w:val="Prrafodelista"/>
-        <w:widowControl w:val="0"/>
-        <w:numPr>
-          <w:ilvl w:val="0"/>
-          <w:numId w:val="29"/>
-        </w:numPr>
-        <w:autoSpaceDE w:val="0"/>
-        <w:autoSpaceDN w:val="0"/>
-        <w:spacing w:after="0" w:line="360" w:lineRule="auto"/>
-        <w:contextualSpacing w:val="0"/>
-        <w:jc w:val="both"/>
-        <w:rPr>
-          <w:rFonts w:ascii="Arial" w:hAnsi="Arial" w:cs="Arial"/>
-          <w:color w:val="7B7B7B" w:themeColor="accent3" w:themeShade="BF"/>
-        </w:rPr>
-      </w:pPr>
-      <w:r>
-        <w:rPr>
-          <w:rFonts w:ascii="Arial" w:hAnsi="Arial" w:cs="Arial"/>
-          <w:color w:val="7B7B7B" w:themeColor="accent3" w:themeShade="BF"/>
-        </w:rPr>
-        <w:t>Contextualizar a Ripley S.A.C., como organización experimental para la aplicabilidad de un modelo de gestión del conocimiento</w:t>
-      </w:r>
-      <w:r>
-        <w:rPr>
-          <w:rFonts w:ascii="Arial" w:hAnsi="Arial" w:cs="Arial"/>
-        </w:rPr>
-        <w:t>.</w:t>
-      </w:r>
-    </w:p>
-    <w:p>
-      <w:pPr>
-        <w:pStyle w:val="Prrafodelista"/>
-        <w:widowControl w:val="0"/>
-        <w:numPr>
-          <w:ilvl w:val="0"/>
-          <w:numId w:val="29"/>
-        </w:numPr>
-        <w:autoSpaceDE w:val="0"/>
-        <w:autoSpaceDN w:val="0"/>
-        <w:spacing w:after="0" w:line="360" w:lineRule="auto"/>
-        <w:contextualSpacing w:val="0"/>
-        <w:jc w:val="both"/>
-        <w:rPr>
-          <w:rFonts w:ascii="Arial" w:hAnsi="Arial" w:cs="Arial"/>
-          <w:color w:val="C45911" w:themeColor="accent2" w:themeShade="BF"/>
-        </w:rPr>
-      </w:pPr>
-      <w:r>
-        <w:rPr>
-          <w:rFonts w:ascii="Arial" w:hAnsi="Arial" w:cs="Arial"/>
-          <w:color w:val="C45911" w:themeColor="accent2" w:themeShade="BF"/>
-        </w:rPr>
-        <w:lastRenderedPageBreak/>
-        <w:t>Determinar una herramienta de investigación que permita ahondar en los procesos de la organización.</w:t>
+        <w:rPr>
+          <w:rFonts w:ascii="Arial" w:hAnsi="Arial" w:cs="Arial"/>
+        </w:rPr>
+      </w:pPr>
+      <w:r>
+        <w:rPr>
+          <w:rFonts w:ascii="Arial" w:hAnsi="Arial" w:cs="Arial"/>
+        </w:rPr>
+        <w:t>Determinar el nivel de eficiencia en el proceso de inducción y facilitación de información relevante.</w:t>
       </w:r>
     </w:p>
     <w:p>
@@ -3413,20 +3367,32 @@
         <w:pStyle w:val="Prrafodelista"/>
         <w:numPr>
           <w:ilvl w:val="0"/>
-          <w:numId w:val="29"/>
+          <w:numId w:val="32"/>
         </w:numPr>
         <w:spacing w:after="0" w:line="360" w:lineRule="auto"/>
         <w:rPr>
           <w:rFonts w:ascii="Arial" w:hAnsi="Arial" w:cs="Arial"/>
-          <w:color w:val="FF0000"/>
-        </w:rPr>
-      </w:pPr>
-      <w:r>
-        <w:rPr>
-          <w:rFonts w:ascii="Arial" w:hAnsi="Arial" w:cs="Arial"/>
-          <w:color w:val="FF0000"/>
-        </w:rPr>
-        <w:t xml:space="preserve">Elegir a partir de la investigación previa un proceso para ser intervenido por sus cualidades y amplitud. </w:t>
+        </w:rPr>
+      </w:pPr>
+      <w:r>
+        <w:rPr>
+          <w:rFonts w:ascii="Arial" w:hAnsi="Arial" w:cs="Arial"/>
+        </w:rPr>
+        <w:t xml:space="preserve">Identificar y analizar la contribución de la implantación del Modelo </w:t>
+      </w:r>
+      <w:proofErr w:type="spellStart"/>
+      <w:r>
+        <w:rPr>
+          <w:rFonts w:ascii="Arial" w:hAnsi="Arial" w:cs="Arial"/>
+        </w:rPr>
+        <w:t>Intelect</w:t>
+      </w:r>
+      <w:proofErr w:type="spellEnd"/>
+      <w:r>
+        <w:rPr>
+          <w:rFonts w:ascii="Arial" w:hAnsi="Arial" w:cs="Arial"/>
+        </w:rPr>
+        <w:t>.</w:t>
       </w:r>
     </w:p>
     <w:p>
@@ -3434,39 +3400,19 @@
         <w:pStyle w:val="Prrafodelista"/>
         <w:numPr>
           <w:ilvl w:val="0"/>
-          <w:numId w:val="29"/>
+          <w:numId w:val="32"/>
         </w:numPr>
         <w:spacing w:after="0" w:line="360" w:lineRule="auto"/>
         <w:rPr>
           <w:rFonts w:ascii="Arial" w:hAnsi="Arial" w:cs="Arial"/>
-          <w:color w:val="FFC000" w:themeColor="accent4"/>
-        </w:rPr>
-      </w:pPr>
-      <w:r>
-        <w:rPr>
-          <w:rFonts w:ascii="Arial" w:hAnsi="Arial" w:cs="Arial"/>
-          <w:color w:val="FFC000" w:themeColor="accent4"/>
-        </w:rPr>
-        <w:t>Diseñar una herramienta que pueda involucrar la gestión del conocimiento en los procesos organizacionales.</w:t>
-      </w:r>
-    </w:p>
-    <w:p>
-      <w:pPr>
-        <w:pStyle w:val="Prrafodelista"/>
-        <w:numPr>
-          <w:ilvl w:val="0"/>
-          <w:numId w:val="29"/>
-        </w:numPr>
-        <w:spacing w:after="0" w:line="360" w:lineRule="auto"/>
-        <w:rPr>
-          <w:rFonts w:ascii="Arial" w:hAnsi="Arial" w:cs="Arial"/>
-        </w:rPr>
-      </w:pPr>
-      <w:r>
-        <w:rPr>
-          <w:rFonts w:ascii="Arial" w:hAnsi="Arial" w:cs="Arial"/>
-        </w:rPr>
-        <w:t>Determinar puntos críticos y de verdad desde la comunicación en el modelo de gestión del conocimiento.</w:t>
+        </w:rPr>
+      </w:pPr>
+      <w:r>
+        <w:rPr>
+          <w:rFonts w:ascii="Arial" w:hAnsi="Arial" w:cs="Arial"/>
+        </w:rPr>
+        <w:lastRenderedPageBreak/>
+        <w:t>Evaluar herramientas tecnológicas que apoyen en realizar una eficiente gestión del conocimiento.</w:t>
       </w:r>
     </w:p>
     <w:p>
@@ -3565,7 +3511,7 @@
         </w:rPr>
         <w:fldChar w:fldCharType="end"/>
       </w:r>
-      <w:bookmarkStart w:id="9" w:name="_Toc57449456"/>
+      <w:bookmarkStart w:id="9" w:name="_Toc57501088"/>
       <w:r>
         <w:rPr>
           <w:rFonts w:ascii="Arial" w:hAnsi="Arial" w:cs="Arial"/>
@@ -3692,14 +3638,6 @@
           <w:lang w:val="en-US"/>
         </w:rPr>
       </w:pPr>
-      <w:r>
-        <w:rPr>
-          <w:rFonts w:ascii="Arial" w:hAnsi="Arial" w:cs="Arial"/>
-          <w:bCs/>
-          <w:lang w:val="en-US"/>
-        </w:rPr>
-        <w:br w:type="page"/>
-      </w:r>
     </w:p>
     <w:p>
       <w:pPr>
@@ -3716,13 +3654,12 @@
           <w:b/>
         </w:rPr>
       </w:pPr>
-      <w:bookmarkStart w:id="11" w:name="_Toc57449457"/>
+      <w:bookmarkStart w:id="11" w:name="_Toc57501089"/>
       <w:r>
         <w:rPr>
           <w:rFonts w:ascii="Arial" w:hAnsi="Arial" w:cs="Arial"/>
           <w:b/>
         </w:rPr>
-        <w:lastRenderedPageBreak/>
         <w:t>MARCO TE</w:t>
       </w:r>
       <w:r>
@@ -3766,8 +3703,8 @@
         </w:rPr>
       </w:pPr>
       <w:bookmarkStart w:id="12" w:name="_Toc54636845"/>
-      <w:bookmarkStart w:id="13" w:name="_Toc57449458"/>
-      <w:bookmarkStart w:id="14" w:name="_Hlk55647045"/>
+      <w:bookmarkStart w:id="13" w:name="_Hlk55647045"/>
+      <w:bookmarkStart w:id="14" w:name="_Toc57501090"/>
       <w:r>
         <w:rPr>
           <w:rFonts w:ascii="Arial" w:hAnsi="Arial" w:cs="Arial"/>
@@ -3802,7 +3739,7 @@
         </w:rPr>
         <w:t>MODELO INTELECT</w:t>
       </w:r>
-      <w:bookmarkEnd w:id="13"/>
+      <w:bookmarkEnd w:id="14"/>
       <w:r>
         <w:rPr>
           <w:rFonts w:ascii="Arial" w:hAnsi="Arial" w:cs="Arial"/>
@@ -3864,7 +3801,7 @@
         </w:rPr>
       </w:pPr>
       <w:bookmarkStart w:id="15" w:name="_Toc54636846"/>
-      <w:bookmarkStart w:id="16" w:name="_Toc57449459"/>
+      <w:bookmarkStart w:id="16" w:name="_Toc57501091"/>
       <w:r>
         <w:rPr>
           <w:rFonts w:ascii="Arial" w:hAnsi="Arial" w:cs="Arial"/>
@@ -3959,7 +3896,14 @@
         <w:rPr>
           <w:rFonts w:ascii="Arial" w:hAnsi="Arial" w:cs="Arial"/>
         </w:rPr>
-        <w:t>humano: Las empresas que operan en el actual mundo globalizado requieren un tipo diferente de trabajador, con competencias, actitudes y agilidad intelectual que le permitan un pensamiento crítico y sistémico dentro de un entorno tecnológico (</w:t>
+        <w:t xml:space="preserve">humano: Las empresas que operan en el actual mundo globalizado </w:t>
+      </w:r>
+      <w:r>
+        <w:rPr>
+          <w:rFonts w:ascii="Arial" w:hAnsi="Arial" w:cs="Arial"/>
+        </w:rPr>
+        <w:lastRenderedPageBreak/>
+        <w:t>requieren un tipo diferente de trabajador, con competencias, actitudes y agilidad intelectual que le permitan un pensamiento crítico y sistémico dentro de un entorno tecnológico (</w:t>
       </w:r>
       <w:proofErr w:type="spellStart"/>
       <w:r>
@@ -4132,7 +4076,7 @@
         <w:t>.</w:t>
       </w:r>
     </w:p>
-    <w:bookmarkEnd w:id="14"/>
+    <w:bookmarkEnd w:id="13"/>
     <w:p>
       <w:pPr>
         <w:spacing w:after="0" w:line="360" w:lineRule="auto"/>
@@ -4157,7 +4101,6 @@
           <w:rFonts w:ascii="Arial" w:hAnsi="Arial" w:cs="Arial"/>
           <w:noProof/>
         </w:rPr>
-        <w:lastRenderedPageBreak/>
         <w:drawing>
           <wp:inline distT="0" distB="0" distL="0" distR="0" wp14:anchorId="239E74C7" wp14:editId="10F2C92B">
             <wp:extent cx="5038725" cy="3895725"/>
@@ -4222,6 +4165,7 @@
           <w:rFonts w:ascii="Arial" w:hAnsi="Arial" w:cs="Arial"/>
           <w:noProof/>
         </w:rPr>
+        <w:lastRenderedPageBreak/>
         <w:drawing>
           <wp:inline distT="0" distB="0" distL="0" distR="0" wp14:anchorId="2802667A" wp14:editId="7F222E22">
             <wp:extent cx="4305300" cy="3590925"/>
@@ -4302,7 +4246,7 @@
         </w:rPr>
       </w:pPr>
       <w:bookmarkStart w:id="17" w:name="_Toc56893941"/>
-      <w:bookmarkStart w:id="18" w:name="_Toc57449460"/>
+      <w:bookmarkStart w:id="18" w:name="_Toc57501092"/>
       <w:r>
         <w:rPr>
           <w:rFonts w:ascii="Arial" w:hAnsi="Arial" w:cs="Arial"/>
@@ -6607,7 +6551,23 @@
           <w:rFonts w:ascii="Arial" w:hAnsi="Arial" w:cs="Arial"/>
           <w:lang w:val="en-US"/>
         </w:rPr>
-        <w:t xml:space="preserve"> a </w:t>
+        <w:t xml:space="preserve"> </w:t>
+      </w:r>
+      <w:proofErr w:type="gramStart"/>
+      <w:r>
+        <w:rPr>
+          <w:rFonts w:ascii="Arial" w:hAnsi="Arial" w:cs="Arial"/>
+          <w:lang w:val="en-US"/>
+        </w:rPr>
+        <w:t>a</w:t>
+      </w:r>
+      <w:proofErr w:type="gramEnd"/>
+      <w:r>
+        <w:rPr>
+          <w:rFonts w:ascii="Arial" w:hAnsi="Arial" w:cs="Arial"/>
+          <w:lang w:val="en-US"/>
+        </w:rPr>
+        <w:t xml:space="preserve"> </w:t>
       </w:r>
       <w:proofErr w:type="spellStart"/>
       <w:r>
@@ -7612,7 +7572,7 @@
           <w:b/>
         </w:rPr>
       </w:pPr>
-      <w:bookmarkStart w:id="19" w:name="_Toc57449461"/>
+      <w:bookmarkStart w:id="19" w:name="_Toc57501093"/>
       <w:r>
         <w:rPr>
           <w:rFonts w:ascii="Arial" w:hAnsi="Arial" w:cs="Arial"/>
@@ -7635,6 +7595,18 @@
         <w:t>TESIS</w:t>
       </w:r>
       <w:bookmarkEnd w:id="19"/>
+    </w:p>
+    <w:p>
+      <w:pPr>
+        <w:pStyle w:val="Prrafodelista"/>
+        <w:spacing w:after="0" w:line="360" w:lineRule="auto"/>
+        <w:ind w:left="426"/>
+        <w:outlineLvl w:val="0"/>
+        <w:rPr>
+          <w:rFonts w:ascii="Arial" w:hAnsi="Arial" w:cs="Arial"/>
+          <w:b/>
+        </w:rPr>
+      </w:pPr>
     </w:p>
     <w:p>
       <w:pPr>
@@ -7673,7 +7645,16 @@
     </w:p>
     <w:p>
       <w:pPr>
-        <w:pStyle w:val="Prrafodelista"/>
+        <w:ind w:left="708"/>
+        <w:rPr>
+          <w:rFonts w:ascii="Arial" w:hAnsi="Arial" w:cs="Arial"/>
+        </w:rPr>
+      </w:pPr>
+    </w:p>
+    <w:p>
+      <w:pPr>
+        <w:spacing w:after="0" w:line="360" w:lineRule="auto"/>
+        <w:ind w:left="709"/>
         <w:jc w:val="both"/>
         <w:rPr>
           <w:rFonts w:ascii="Arial" w:hAnsi="Arial" w:cs="Arial"/>
@@ -7682,36 +7663,36 @@
       <w:r>
         <w:rPr>
           <w:rFonts w:ascii="Arial" w:hAnsi="Arial" w:cs="Arial"/>
-          <w:highlight w:val="yellow"/>
-        </w:rPr>
-        <w:t>En la fase de la investigación, se contrastan empíricamente las hipótesis desarrolladas a partir del modelo intelect, el cual valida el cuadro de indicadores propuesto y se determina el estado actual en el que se encuentra la Gestión. Para el desarrollo del proyecto se ha seguido un proceso secuencial y ordenado. El proyecto comienza con la especificación de los objetivos perseguidos por la investigación, a partir de los cuales fueron surgiendo aquellas cuestiones que era necesario acometer para poder alcanzarlos, se hizo necesaria e imprescindible la revisión de la literatura existente sobre la cuestión objeto de estudio. Esto nos permitió diseñar el Plan de investigación</w:t>
-      </w:r>
-      <w:r>
-        <w:rPr>
-          <w:rFonts w:ascii="Arial" w:hAnsi="Arial" w:cs="Arial"/>
-          <w:highlight w:val="yellow"/>
-        </w:rPr>
-        <w:t xml:space="preserve"> para la empresa Ripley S.A.C.</w:t>
-      </w:r>
-      <w:r>
-        <w:rPr>
-          <w:rFonts w:ascii="Arial" w:hAnsi="Arial" w:cs="Arial"/>
-          <w:highlight w:val="yellow"/>
-        </w:rPr>
-        <w:t xml:space="preserve"> En este sentido esta investigación es un proceso sistemático a partir de la formulación de las preguntas realizadas a los colaboradores, se recogen unos datos según un plan previamente preestablecido y que, una vez analizados e interpretados, modificarán o añadirán nuevos conocimientos a los ya existentes, iniciándose entonces un nuevo ciclo de investigación. La sistemática empleada en la investigación es la del método científico. La investigación es un proceso organizado en virtud del cual el investigador o en su caso los equipos de investigación. La Metodología de la investigación empírica que deben realizar durante todo el estudio, aplicando las mismas definiciones y criterios a los participantes y actuando de forma idéntica ante cualquier duda.</w:t>
-      </w:r>
-    </w:p>
-    <w:p>
-      <w:pPr>
-        <w:rPr>
-          <w:rFonts w:ascii="Arial" w:hAnsi="Arial" w:cs="Arial"/>
-        </w:rPr>
-      </w:pPr>
-      <w:r>
-        <w:rPr>
-          <w:rFonts w:ascii="Arial" w:hAnsi="Arial" w:cs="Arial"/>
-        </w:rPr>
-        <w:br w:type="page"/>
+        </w:rPr>
+        <w:t xml:space="preserve">La implantación del Modelo </w:t>
+      </w:r>
+      <w:proofErr w:type="spellStart"/>
+      <w:r>
+        <w:rPr>
+          <w:rFonts w:ascii="Arial" w:hAnsi="Arial" w:cs="Arial"/>
+        </w:rPr>
+        <w:t>Intelect</w:t>
+      </w:r>
+      <w:proofErr w:type="spellEnd"/>
+      <w:r>
+        <w:rPr>
+          <w:rFonts w:ascii="Arial" w:hAnsi="Arial" w:cs="Arial"/>
+        </w:rPr>
+        <w:t xml:space="preserve"> permitirá que la gestión del conocimiento relevante para la inducción y facilitación de información a colaboradores sea más eficiente.</w:t>
+      </w:r>
+    </w:p>
+    <w:p>
+      <w:pPr>
+        <w:ind w:left="415"/>
+        <w:rPr>
+          <w:rFonts w:ascii="Arial" w:hAnsi="Arial" w:cs="Arial"/>
+        </w:rPr>
+      </w:pPr>
+      <w:r>
+        <w:rPr>
+          <w:rFonts w:ascii="Arial" w:hAnsi="Arial" w:cs="Arial"/>
+        </w:rPr>
+        <w:tab/>
       </w:r>
     </w:p>
     <w:p>
@@ -7731,7 +7712,7 @@
           <w:color w:val="000000" w:themeColor="text1"/>
         </w:rPr>
       </w:pPr>
-      <w:bookmarkStart w:id="20" w:name="_Toc57449462"/>
+      <w:bookmarkStart w:id="20" w:name="_Toc57501094"/>
       <w:r>
         <w:rPr>
           <w:rFonts w:ascii="Arial" w:hAnsi="Arial" w:cs="Arial"/>
@@ -7739,7 +7720,6 @@
           <w:bCs/>
           <w:color w:val="000000" w:themeColor="text1"/>
         </w:rPr>
-        <w:lastRenderedPageBreak/>
         <w:t>METODOLOG</w:t>
       </w:r>
       <w:r>
@@ -7761,6 +7741,20 @@
         <w:t>A</w:t>
       </w:r>
       <w:bookmarkEnd w:id="20"/>
+    </w:p>
+    <w:p>
+      <w:pPr>
+        <w:pStyle w:val="Prrafodelista"/>
+        <w:spacing w:after="0" w:line="360" w:lineRule="auto"/>
+        <w:ind w:left="426"/>
+        <w:outlineLvl w:val="0"/>
+        <w:rPr>
+          <w:rFonts w:ascii="Arial" w:hAnsi="Arial" w:cs="Arial"/>
+          <w:b/>
+          <w:bCs/>
+          <w:color w:val="000000" w:themeColor="text1"/>
+        </w:rPr>
+      </w:pPr>
     </w:p>
     <w:p>
       <w:pPr>
@@ -7797,38 +7791,58 @@
     </w:p>
     <w:p>
       <w:pPr>
+        <w:pStyle w:val="Prrafodelista"/>
         <w:spacing w:after="0" w:line="360" w:lineRule="auto"/>
-        <w:ind w:left="1200"/>
-        <w:rPr>
-          <w:rFonts w:ascii="Arial" w:hAnsi="Arial" w:cs="Arial"/>
-        </w:rPr>
-      </w:pPr>
-      <w:r>
-        <w:rPr>
-          <w:rFonts w:ascii="Arial" w:hAnsi="Arial" w:cs="Arial"/>
-        </w:rPr>
-        <w:t xml:space="preserve">El presente marco metodológico de investigación es un proceso sistemático, organizado y objetivo cuyo propósito es responder a preguntas o hipótesis y así aumentar el conocimiento y la información sobre algo desconocido. En consecuencia, para la elaboración de este trabajo de investigación se definirá a continuación, el diseño metodológico de investigación con el fin de obtener información secundaria tanto externo como interno e información primaria, se realizarán una serie de entrevistas con los colaboradores de la empresa Ripley y de todos ellos se contruira un panel de expertos. Estos expertos representan a diversas áreas de actividad: fabricante, operador logístico, distribuidores, responsables de las ventas. En el primero se entiende que la cantidad es parte de la cualidad, además de darse mayor atención a lo profundo de los resultados y no a su generalización; mientras que, en el enfoque cuantitativo, lo importante es la generalización o universalización de los resultados de la investigación. Como se pone de manifiesto en el apartado siguiente de esta introducción general, los objetivos de nuestra investigación se centran principalmente en los siguientes aspectos: la identificación de los activos intangibles del conocimiento, su clasificación y agrupación, el establecimiento de un modelo de Capital Intelectual, la elaboración de un cuadro de indicadores de Capital Humano que permitan su medición y gestión como capital integrante del Capital Intelectual del organismo objeto del estudio y, comprobar la situación en la que se encuentra la gestión del conocimiento. La investigación se centra en un fenómeno de plena actualidad, con muy pocos estudios realizados sobre el tema y el objeto del estudio. Esta circunstancia nos llevó a plantear el desarrollo de la investigación dos fases. En la primera fase se realizó una investigación cualitativa y exploratoria del fenómeno objeto de estudio, basada en la búsqueda. bibliográfica de la literatura más relevante que sobre los conceptos de Conocimiento, Gestión del Conocimiento, medición y gestión del Capital Intelectual existe. El estudio y análisis de esta bibliografía relevante nos proporcionaría un “entendimiento en profundidad” del fenómeno objeto de nuestro estudio. Con el análisis de esta bibliografía se hizo, paralelamente un estudio de casos. Esto nos ayudaría a identificar distintos modelos de medición y gestión del Capital Intelectual que se habían ido desarrollando en distintos ámbitos, sobre todo de empresas privadas. Como resultado de esta primera fase de investigación, hemos construido un modelo conceptual del Capital Intelectual a partir de la identificación, clasificación y agrupación homogénea de </w:t>
+        <w:ind w:left="900"/>
+        <w:rPr>
+          <w:rFonts w:ascii="Arial" w:hAnsi="Arial" w:cs="Arial"/>
+          <w:b/>
+          <w:bCs/>
+        </w:rPr>
+      </w:pPr>
+    </w:p>
+    <w:p>
+      <w:pPr>
+        <w:spacing w:after="0" w:line="360" w:lineRule="auto"/>
+        <w:ind w:left="900"/>
+        <w:jc w:val="both"/>
+        <w:rPr>
+          <w:rFonts w:ascii="Arial" w:hAnsi="Arial" w:cs="Arial"/>
+        </w:rPr>
+      </w:pPr>
+      <w:r>
+        <w:rPr>
+          <w:rFonts w:ascii="Arial" w:hAnsi="Arial" w:cs="Arial"/>
+        </w:rPr>
+        <w:t xml:space="preserve">El presente marco metodológico de investigación es un proceso sistemático, organizado y objetivo cuyo propósito es responder a preguntas o hipótesis y así aumentar el conocimiento y la información sobre algo desconocido. En consecuencia, para la elaboración de este trabajo de investigación se definirá a continuación, el diseño metodológico de investigación con el fin de obtener información secundaria tanto externo como interno e información primaria, se realizarán una serie de entrevistas con los colaboradores de la empresa Ripley y de todos ellos se contruira un panel de expertos. Estos expertos representan a diversas áreas de actividad: fabricante, operador logístico, distribuidores, responsables de </w:t>
       </w:r>
       <w:r>
         <w:rPr>
           <w:rFonts w:ascii="Arial" w:hAnsi="Arial" w:cs="Arial"/>
         </w:rPr>
         <w:lastRenderedPageBreak/>
-        <w:t>los activos intangibles que conforman el mencionado Capital Intelectual, y elaborado un cuadro de indicadores de Capital Humano que permitan su medición y gestión, a partir de una base teórica confiable para la operacionalización de las variables que utilizaremos en la segunda fase de la investigación. Es importante resaltar que el modelo desarrollado y los indicadores propuestos, están fundamentados principalmente en el Modelo Intelect y sus principios, modelo cuya construcción como se pone de manifiesto en el capítulo tres, surge de la evolución de los presupuestos teóricos contenidos en los distintos modelos de partida que lo precedieron. En la segunda fase de la investigación, se contrastan empíricamente las hipótesis desarrolladas a partir del modelo, se valida el cuadro de indicadores propuesto y se determina el estado. actual en el que se encuentra la Gestión del Conocimiento en la Consejería de Educación de la Junta de Andalucía. Para el desarrollo del proyecto se ha seguido un proceso secuencial y ordenado. El proyecto comienza con la especificación de los objetivos perseguidos por la investigación, a partir de los cuales fueron surgiendo aquellas cuestiones que era necesario acometer para poder alcanzarlos, se hizo necesaria e imprescindible la revisión de la literatura existente sobre la cuestión objeto de estudio. Esto nos permitió diseñar el Plan de investigación. El diseño del Plan de investigación implica la selección y especificación de las fuentes de información a utilizar, los métodos de investigación a seguir, el plan de muestreo que utilizaríamos para la investigación empírica, la ejecución de dicho plan mediante la recogida de información, su análisis y posterior interpretación, presentación y extracción de conclusiones. En definitiva, la metodología seguida es la propuesta por Bello, Vázquez y Trespalacios13 (1.993), cuyas etapas se sintetizan en la siguiente figura 1, y cuyo desarrollo se especifica a lo largo del presente capítulo introductorio</w:t>
-      </w:r>
-    </w:p>
-    <w:p>
-      <w:pPr>
-        <w:rPr>
-          <w:rFonts w:ascii="Arial" w:hAnsi="Arial" w:cs="Arial"/>
-        </w:rPr>
-      </w:pPr>
-      <w:r>
-        <w:rPr>
-          <w:rFonts w:ascii="Arial" w:hAnsi="Arial" w:cs="Arial"/>
-        </w:rPr>
-        <w:br w:type="page"/>
-      </w:r>
+        <w:t xml:space="preserve">las ventas. En el primero se entiende que la cantidad es parte de la cualidad, además de darse mayor atención a lo profundo de los resultados y no a su generalización; mientras que, en el enfoque cuantitativo, lo importante es la generalización o universalización de los resultados de la investigación. Como se pone de manifiesto en el apartado siguiente de esta introducción general, los objetivos de nuestra investigación se centran principalmente en los siguientes aspectos: la identificación de los activos intangibles del conocimiento, su clasificación y agrupación, el establecimiento de un modelo de Capital Intelectual, la elaboración de un cuadro de indicadores de Capital Humano que permitan su medición y gestión como capital integrante del Capital Intelectual del organismo objeto del estudio y, comprobar la situación en la que se encuentra la gestión del conocimiento. La investigación se centra en un fenómeno de plena actualidad, con muy pocos estudios realizados sobre el tema y el objeto del estudio. Esta circunstancia nos llevó a plantear el desarrollo de la investigación dos fases. En la primera fase se realizó una investigación cualitativa y exploratoria del fenómeno objeto de estudio, basada en la búsqueda. bibliográfica de la literatura más relevante que sobre los conceptos de Conocimiento, Gestión del Conocimiento, medición y gestión del Capital Intelectual existe. El estudio y análisis de esta bibliografía relevante nos proporcionaría un “entendimiento en profundidad” del fenómeno objeto de nuestro estudio. Con el análisis de esta bibliografía se hizo, paralelamente un estudio de casos. Esto nos ayudaría a identificar distintos modelos de medición y gestión del Capital Intelectual que se habían ido desarrollando en distintos ámbitos, sobre todo de empresas privadas. Como resultado de esta primera fase de investigación, hemos construido un modelo conceptual del Capital Intelectual a partir de la identificación, clasificación y agrupación homogénea de los activos intangibles que conforman el mencionado Capital Intelectual, y elaborado un cuadro de indicadores de Capital Humano que permitan su medición y gestión, a partir de una base teórica confiable para la operacionalización de las variables que utilizaremos en la segunda fase de la investigación. Es importante resaltar que el modelo desarrollado y los indicadores propuestos, están fundamentados principalmente en el Modelo Intelect y sus principios, modelo cuya construcción como se pone de manifiesto en el capítulo tres, surge de la evolución de los presupuestos teóricos contenidos en los distintos modelos de partida que lo precedieron. En la segunda fase de la investigación, se contrastan empíricamente las hipótesis desarrolladas a partir del modelo, se valida el cuadro de indicadores propuesto y se determina el estado. actual en el que se encuentra la Gestión del Conocimiento en la Consejería de Educación de la Junta de Andalucía. Para el desarrollo del proyecto se ha seguido un proceso secuencial </w:t>
+      </w:r>
+      <w:r>
+        <w:rPr>
+          <w:rFonts w:ascii="Arial" w:hAnsi="Arial" w:cs="Arial"/>
+        </w:rPr>
+        <w:lastRenderedPageBreak/>
+        <w:t>y ordenado. El proyecto comienza con la especificación de los objetivos perseguidos por la investigación, a partir de los cuales fueron surgiendo aquellas cuestiones que era necesario acometer para poder alcanzarlos, se hizo necesaria e imprescindible la revisión de la literatura existente sobre la cuestión objeto de estudio. Esto nos permitió diseñar el Plan de investigación. El diseño del Plan de investigación implica la selección y especificación de las fuentes de información a utilizar, los métodos de investigación a seguir, el plan de muestreo que utilizaríamos para la investigación empírica, la ejecución de dicho plan mediante la recogida de información, su análisis y posterior interpretación, presentación y extracción de conclusiones. En definitiva, la metodología seguida es la propuesta por Bello, Vázquez y Trespalacios13 (1.993), cuyas etapas se sintetizan en la siguiente figura 1, y cuyo desarrollo se especifica a lo largo del presente capítulo introductorio</w:t>
+      </w:r>
+      <w:r>
+        <w:rPr>
+          <w:rFonts w:ascii="Arial" w:hAnsi="Arial" w:cs="Arial"/>
+        </w:rPr>
+        <w:t>.</w:t>
+      </w:r>
+    </w:p>
+    <w:p>
+      <w:pPr>
+        <w:rPr>
+          <w:rFonts w:ascii="Arial" w:hAnsi="Arial" w:cs="Arial"/>
+        </w:rPr>
+      </w:pPr>
     </w:p>
     <w:p>
       <w:pPr>
@@ -7851,7 +7865,6 @@
           <w:bCs/>
           <w:color w:val="000000" w:themeColor="text1"/>
         </w:rPr>
-        <w:lastRenderedPageBreak/>
         <w:t>Definicion del diseño metodológico de la investigación</w:t>
       </w:r>
     </w:p>
@@ -7859,35 +7872,59 @@
       <w:pPr>
         <w:pStyle w:val="Prrafodelista"/>
         <w:spacing w:after="0" w:line="360" w:lineRule="auto"/>
-        <w:ind w:left="1560"/>
-        <w:rPr>
-          <w:rFonts w:ascii="Arial" w:hAnsi="Arial" w:cs="Arial"/>
-        </w:rPr>
-      </w:pPr>
-      <w:r>
-        <w:rPr>
-          <w:rFonts w:ascii="Arial" w:hAnsi="Arial" w:cs="Arial"/>
-        </w:rPr>
-        <w:t>En cuanto a la definición del diseño metodológico de investigación se entiende que la investigación tiene un diseño metodológico diferente en base a los objetivos, utilizando técnicas coherentes y favorables que permita el desarrollo a través de la recaudación de datos. De este modo, el diseño metodológico del presente trabajo de investigación contará con un enfoque de investigación, método, alcance y una serie de Proceso de datos de información que estará dirigida a cómo se desarrollará. Para llevar a cabo el diseño y desarrollo de la investigación, en la elaboración del cuestionario, se han consultado una serie de estudios y trabajos previos relacionados con la Gestión del Conocimiento, el Capital Intelectual y los Recursos Humanos, realizados tanto a nivel nacional como internacional, sirviéndonos de fuentes y soportes para su elaboración.</w:t>
-      </w:r>
+        <w:ind w:left="900"/>
+        <w:jc w:val="both"/>
+        <w:rPr>
+          <w:rFonts w:ascii="Arial" w:hAnsi="Arial" w:cs="Arial"/>
+        </w:rPr>
+      </w:pPr>
     </w:p>
     <w:p>
       <w:pPr>
         <w:pStyle w:val="Prrafodelista"/>
         <w:spacing w:after="0" w:line="360" w:lineRule="auto"/>
-        <w:ind w:left="1560"/>
+        <w:ind w:left="900"/>
+        <w:jc w:val="both"/>
+        <w:rPr>
+          <w:rFonts w:ascii="Arial" w:hAnsi="Arial" w:cs="Arial"/>
+        </w:rPr>
+      </w:pPr>
+      <w:r>
+        <w:rPr>
+          <w:rFonts w:ascii="Arial" w:hAnsi="Arial" w:cs="Arial"/>
+        </w:rPr>
+        <w:t>En cuanto a la definición del diseño metodológico de investigación se entiende que la investigación tiene un diseño metodológico diferente en base a los objetivos, utilizando técnicas coherentes y favorables que permita el desarrollo a través de la recaudación de datos. De este modo, el diseño metodológico del presente trabajo de investigación contará con un enfoque de investigación, método, alcance y una serie de Proceso de datos de información que estará dirigida a cómo se desarrollará. Para llevar a cabo el diseño y desarrollo de la investigación, en la elaboración del cuestionario, se han consultado una serie de estudios y trabajos previos relacionados con la Gestión del Conocimiento, el Capital Intelectual y los Recursos Humanos, realizados tanto a nivel nacional como internacional, sirviéndonos de fuentes y soportes para su elaboración.</w:t>
+      </w:r>
+    </w:p>
+    <w:p>
+      <w:pPr>
+        <w:pStyle w:val="Prrafodelista"/>
+        <w:spacing w:after="0" w:line="360" w:lineRule="auto"/>
+        <w:ind w:left="900"/>
+        <w:jc w:val="both"/>
+        <w:rPr>
+          <w:rFonts w:ascii="Arial" w:hAnsi="Arial" w:cs="Arial"/>
+        </w:rPr>
+      </w:pPr>
+      <w:r>
+        <w:rPr>
+          <w:rFonts w:ascii="Arial" w:hAnsi="Arial" w:cs="Arial"/>
+        </w:rPr>
+        <w:t>Explicar el diseño metodológico de la</w:t>
+      </w:r>
+    </w:p>
+    <w:p>
+      <w:pPr>
+        <w:pStyle w:val="Prrafodelista"/>
+        <w:spacing w:after="0" w:line="360" w:lineRule="auto"/>
+        <w:ind w:left="900"/>
+        <w:jc w:val="both"/>
         <w:rPr>
           <w:rFonts w:ascii="Arial" w:hAnsi="Arial" w:cs="Arial"/>
           <w:b/>
           <w:bCs/>
         </w:rPr>
       </w:pPr>
-      <w:r>
-        <w:rPr>
-          <w:rFonts w:ascii="Arial" w:hAnsi="Arial" w:cs="Arial"/>
-        </w:rPr>
-        <w:t>Explicar el diseño metodológico de la</w:t>
-      </w:r>
     </w:p>
     <w:p>
       <w:pPr>
@@ -7922,46 +7959,60 @@
           <w:rFonts w:ascii="Arial" w:hAnsi="Arial" w:cs="Arial"/>
         </w:rPr>
       </w:pPr>
-      <w:r>
-        <w:rPr>
-          <w:rFonts w:ascii="Arial" w:hAnsi="Arial" w:cs="Arial"/>
-        </w:rPr>
-        <w:t xml:space="preserve">Con respecto al enfoque de la investigación, es tanto un proceso riguroso, cuidadoso, sistematizado en el que se basa en resolver problemas, bien sea de vacío de conocimiento (investigación científica) o de gerencia, pero para ambos casos, es organizado y garantiza la producción de conocimiento o de alternativas de solución viables. En una investigación científica, es posible desarrollar </w:t>
-      </w:r>
-      <w:r>
-        <w:rPr>
-          <w:rFonts w:ascii="Arial" w:hAnsi="Arial" w:cs="Arial"/>
-        </w:rPr>
-        <w:t>el enfoque cualitativo</w:t>
-      </w:r>
-      <w:r>
-        <w:rPr>
-          <w:rFonts w:ascii="Arial" w:hAnsi="Arial" w:cs="Arial"/>
-        </w:rPr>
-        <w:t xml:space="preserve">. </w:t>
-      </w:r>
     </w:p>
     <w:p>
       <w:pPr>
         <w:pStyle w:val="Prrafodelista"/>
         <w:spacing w:after="0" w:line="360" w:lineRule="auto"/>
-        <w:ind w:left="1560"/>
-        <w:rPr>
-          <w:rFonts w:ascii="Arial" w:hAnsi="Arial" w:cs="Arial"/>
-        </w:rPr>
-      </w:pPr>
-      <w:r>
-        <w:rPr>
-          <w:rFonts w:ascii="Arial" w:hAnsi="Arial" w:cs="Arial"/>
-        </w:rPr>
-        <w:t>En el primero se entiende que la cantidad es parte de la cualidad, además de darse mayor atención a lo profundo de los resultados y no a su generalización. Como se pone de manifiesto en el apartado siguiente de esta introducción general.</w:t>
+        <w:ind w:left="900"/>
+        <w:jc w:val="both"/>
+        <w:rPr>
+          <w:rFonts w:ascii="Arial" w:hAnsi="Arial" w:cs="Arial"/>
+        </w:rPr>
+      </w:pPr>
+      <w:r>
+        <w:rPr>
+          <w:rFonts w:ascii="Arial" w:hAnsi="Arial" w:cs="Arial"/>
+        </w:rPr>
+        <w:t xml:space="preserve">Con respecto al enfoque de la investigación, es tanto un proceso riguroso, cuidadoso, sistematizado en el que se basa en resolver problemas, bien sea de vacío de conocimiento (investigación científica) o de gerencia, pero para ambos casos, es organizado y garantiza la producción de conocimiento o de alternativas de solución viables. En una investigación científica, es posible desarrollar </w:t>
+      </w:r>
+      <w:r>
+        <w:rPr>
+          <w:rFonts w:ascii="Arial" w:hAnsi="Arial" w:cs="Arial"/>
+        </w:rPr>
+        <w:t>el enfoque cualitativo</w:t>
+      </w:r>
+      <w:r>
+        <w:rPr>
+          <w:rFonts w:ascii="Arial" w:hAnsi="Arial" w:cs="Arial"/>
+        </w:rPr>
+        <w:t xml:space="preserve">. </w:t>
       </w:r>
     </w:p>
     <w:p>
       <w:pPr>
         <w:pStyle w:val="Prrafodelista"/>
         <w:spacing w:after="0" w:line="360" w:lineRule="auto"/>
-        <w:ind w:left="1560"/>
+        <w:ind w:left="900"/>
+        <w:jc w:val="both"/>
+        <w:rPr>
+          <w:rFonts w:ascii="Arial" w:hAnsi="Arial" w:cs="Arial"/>
+        </w:rPr>
+      </w:pPr>
+      <w:r>
+        <w:rPr>
+          <w:rFonts w:ascii="Arial" w:hAnsi="Arial" w:cs="Arial"/>
+        </w:rPr>
+        <w:lastRenderedPageBreak/>
+        <w:t>En el primero se entiende que la cantidad es parte de la cualidad, además de darse mayor atención a lo profundo de los resultados y no a su generalización. Como se pone de manifiesto en el apartado siguiente de esta introducción general.</w:t>
+      </w:r>
+    </w:p>
+    <w:p>
+      <w:pPr>
+        <w:pStyle w:val="Prrafodelista"/>
+        <w:spacing w:after="0" w:line="360" w:lineRule="auto"/>
+        <w:ind w:left="900"/>
+        <w:jc w:val="both"/>
         <w:rPr>
           <w:rFonts w:ascii="Arial" w:hAnsi="Arial" w:cs="Arial"/>
         </w:rPr>
@@ -8015,12 +8066,6 @@
           <w:rFonts w:ascii="Arial" w:hAnsi="Arial" w:cs="Arial"/>
         </w:rPr>
       </w:pPr>
-      <w:r>
-        <w:rPr>
-          <w:rFonts w:ascii="Arial" w:hAnsi="Arial" w:cs="Arial"/>
-        </w:rPr>
-        <w:br w:type="page"/>
-      </w:r>
     </w:p>
     <w:p>
       <w:pPr>
@@ -8043,7 +8088,6 @@
           <w:bCs/>
           <w:color w:val="000000" w:themeColor="text1"/>
         </w:rPr>
-        <w:lastRenderedPageBreak/>
         <w:t>Alcance de la investigación</w:t>
       </w:r>
     </w:p>
@@ -8051,38 +8095,62 @@
       <w:pPr>
         <w:pStyle w:val="Prrafodelista"/>
         <w:spacing w:after="0" w:line="360" w:lineRule="auto"/>
-        <w:ind w:left="1560"/>
+        <w:ind w:left="900"/>
+        <w:jc w:val="both"/>
         <w:rPr>
           <w:rFonts w:ascii="Arial" w:hAnsi="Arial" w:cs="Arial"/>
           <w:highlight w:val="yellow"/>
         </w:rPr>
       </w:pPr>
-      <w:r>
-        <w:rPr>
-          <w:rFonts w:ascii="Arial" w:hAnsi="Arial" w:cs="Arial"/>
-          <w:highlight w:val="yellow"/>
-        </w:rPr>
-        <w:t>Con relación al alcance de la investigación, se define el alcance descriptivo que detalla los procesos que se pretende medir obteniendo información de forma grupal o individual. Además, precisa que el alcance correlacional vincula las variables, conceptos, entre otros.</w:t>
-      </w:r>
     </w:p>
     <w:p>
       <w:pPr>
         <w:pStyle w:val="Prrafodelista"/>
         <w:spacing w:after="0" w:line="360" w:lineRule="auto"/>
-        <w:ind w:left="1560"/>
+        <w:ind w:left="900"/>
+        <w:jc w:val="both"/>
+        <w:rPr>
+          <w:rFonts w:ascii="Arial" w:hAnsi="Arial" w:cs="Arial"/>
+          <w:highlight w:val="yellow"/>
+        </w:rPr>
+      </w:pPr>
+      <w:r>
+        <w:rPr>
+          <w:rFonts w:ascii="Arial" w:hAnsi="Arial" w:cs="Arial"/>
+          <w:highlight w:val="yellow"/>
+        </w:rPr>
+        <w:t>Con relación al alcance de la investigación, se define el alcance descriptivo que detalla los procesos que se pretende medir obteniendo información de forma grupal o individual. Además, precisa que el alcance correlacional vincula las variables, conceptos, entre otros.</w:t>
+      </w:r>
+    </w:p>
+    <w:p>
+      <w:pPr>
+        <w:pStyle w:val="Prrafodelista"/>
+        <w:spacing w:after="0" w:line="360" w:lineRule="auto"/>
+        <w:ind w:left="900"/>
+        <w:jc w:val="both"/>
+        <w:rPr>
+          <w:rFonts w:ascii="Arial" w:hAnsi="Arial" w:cs="Arial"/>
+        </w:rPr>
+      </w:pPr>
+      <w:r>
+        <w:rPr>
+          <w:rFonts w:ascii="Arial" w:hAnsi="Arial" w:cs="Arial"/>
+          <w:highlight w:val="yellow"/>
+        </w:rPr>
+        <w:t>En ese sentido, este trabajo de investigación tiene un alcance correlacional, ya que permite medir el impacto del diseño. El plan de investigación implica la selección y especificación de las fuentes de información a utilizar, los métodos de investigación a seguir, el plan de muestreo que utilizaríamos para la investigación empírica, la ejecución de dicho plan mediante la recogida de información, su análisis y posterior interpretación, presentación y extracción de conclusiones</w:t>
+      </w:r>
+    </w:p>
+    <w:p>
+      <w:pPr>
+        <w:pStyle w:val="Prrafodelista"/>
+        <w:spacing w:after="0" w:line="360" w:lineRule="auto"/>
+        <w:ind w:left="900"/>
         <w:rPr>
           <w:rFonts w:ascii="Arial" w:hAnsi="Arial" w:cs="Arial"/>
           <w:b/>
           <w:bCs/>
         </w:rPr>
       </w:pPr>
-      <w:r>
-        <w:rPr>
-          <w:rFonts w:ascii="Arial" w:hAnsi="Arial" w:cs="Arial"/>
-          <w:highlight w:val="yellow"/>
-        </w:rPr>
-        <w:t>En ese sentido, este trabajo de investigación tiene un alcance correlacional, ya que permite medir el impacto del diseño. El plan de investigación implica la selección y especificación de las fuentes de información a utilizar, los métodos de investigación a seguir, el plan de muestreo que utilizaríamos para la investigación empírica, la ejecución de dicho plan mediante la recogida de información, su análisis y posterior interpretación, presentación y extracción de conclusiones</w:t>
-      </w:r>
     </w:p>
     <w:p>
       <w:pPr>
@@ -8112,32 +8180,57 @@
       <w:pPr>
         <w:pStyle w:val="Prrafodelista"/>
         <w:spacing w:after="0" w:line="360" w:lineRule="auto"/>
-        <w:ind w:left="1560"/>
-        <w:rPr>
-          <w:rFonts w:ascii="Arial" w:hAnsi="Arial" w:cs="Arial"/>
-        </w:rPr>
-      </w:pPr>
-      <w:r>
-        <w:rPr>
-          <w:rFonts w:ascii="Arial" w:hAnsi="Arial" w:cs="Arial"/>
-        </w:rPr>
-        <w:t>En relación al método de la investigación, aclara que el método de investigación se puede considerar como el análisis y estudio de investigación, conservando las palabras técnicas y procesos, refiriéndose a la lógica interna de los procedimientos científicos. De igual forma se define que la investigación no experimental no manipula variables y sólo identifica eventos ya reales.</w:t>
-      </w:r>
+        <w:ind w:left="900"/>
+        <w:rPr>
+          <w:rFonts w:ascii="Arial" w:hAnsi="Arial" w:cs="Arial"/>
+        </w:rPr>
+      </w:pPr>
     </w:p>
     <w:p>
       <w:pPr>
         <w:pStyle w:val="Prrafodelista"/>
         <w:spacing w:after="0" w:line="360" w:lineRule="auto"/>
-        <w:ind w:left="1560"/>
-        <w:rPr>
-          <w:rFonts w:ascii="Arial" w:hAnsi="Arial" w:cs="Arial"/>
-        </w:rPr>
-      </w:pPr>
-      <w:r>
-        <w:rPr>
-          <w:rFonts w:ascii="Arial" w:hAnsi="Arial" w:cs="Arial"/>
-        </w:rPr>
-        <w:t>Así mismo una vez establecidos los cuatro tipos de activos intelectuales y los distintos aspectos que componen cada grupo, el método propuesto para auditar el Capital Intelectual se basa en la siguiente idea: a cada uno de los distintos aspectos que componen cada grupo se le valora en una escala, del 1 al 5. Un valor de 5 corresponde a un activo que está desarrollado al máximo (no podría ser mejor), y así para todos. Dispuestos en un círculo de cuatro cuadrantes lo cuatro activos intelectuales, y divididos en cinco círculos concéntricos, los distintos valores de los aspectos citados configuran un gráfico que muestra con rapidez dónde se acumulan los activos intelectuales de la organización</w:t>
+        <w:ind w:left="900"/>
+        <w:jc w:val="both"/>
+        <w:rPr>
+          <w:rFonts w:ascii="Arial" w:hAnsi="Arial" w:cs="Arial"/>
+        </w:rPr>
+      </w:pPr>
+      <w:r>
+        <w:rPr>
+          <w:rFonts w:ascii="Arial" w:hAnsi="Arial" w:cs="Arial"/>
+        </w:rPr>
+        <w:t>En relación al método de la investigación, aclara que el método de investigación se puede considerar como el análisis y estudio de investigación, conservando las palabras técnicas y procesos, refiriéndose a la lógica interna de los procedimientos científicos. De igual forma se define que la investigación no experimental no manipula variables y sólo identifica eventos ya reales.</w:t>
+      </w:r>
+    </w:p>
+    <w:p>
+      <w:pPr>
+        <w:pStyle w:val="Prrafodelista"/>
+        <w:spacing w:after="0" w:line="360" w:lineRule="auto"/>
+        <w:ind w:left="900"/>
+        <w:jc w:val="both"/>
+        <w:rPr>
+          <w:rFonts w:ascii="Arial" w:hAnsi="Arial" w:cs="Arial"/>
+        </w:rPr>
+      </w:pPr>
+      <w:r>
+        <w:rPr>
+          <w:rFonts w:ascii="Arial" w:hAnsi="Arial" w:cs="Arial"/>
+        </w:rPr>
+        <w:t xml:space="preserve">Así mismo una vez establecidos los cuatro tipos de activos intelectuales y los distintos aspectos que componen cada grupo, el método propuesto para auditar el Capital Intelectual se basa en la siguiente idea: a cada uno de los distintos aspectos que componen cada grupo se le valora en una escala, del 1 al 5. Un valor de 5 corresponde a un activo que está desarrollado al máximo (no podría ser mejor), y así para todos. Dispuestos en un círculo de cuatro cuadrantes lo cuatro activos </w:t>
+      </w:r>
+      <w:r>
+        <w:rPr>
+          <w:rFonts w:ascii="Arial" w:hAnsi="Arial" w:cs="Arial"/>
+        </w:rPr>
+        <w:lastRenderedPageBreak/>
+        <w:t>intelectuales, y divididos en cinco círculos concéntricos, los distintos valores de los aspectos citados configuran un gráfico que muestra con rapidez dónde se acumulan los activos intelectuales de la organización</w:t>
+      </w:r>
+      <w:r>
+        <w:rPr>
+          <w:rFonts w:ascii="Arial" w:hAnsi="Arial" w:cs="Arial"/>
+        </w:rPr>
+        <w:t>.</w:t>
       </w:r>
     </w:p>
     <w:p>
@@ -8148,14 +8241,6 @@
           <w:bCs/>
         </w:rPr>
       </w:pPr>
-      <w:r>
-        <w:rPr>
-          <w:rFonts w:ascii="Arial" w:hAnsi="Arial" w:cs="Arial"/>
-          <w:b/>
-          <w:bCs/>
-        </w:rPr>
-        <w:br w:type="page"/>
-      </w:r>
     </w:p>
     <w:p>
       <w:pPr>
@@ -8177,9 +8262,20 @@
           <w:b/>
           <w:bCs/>
         </w:rPr>
-        <w:lastRenderedPageBreak/>
         <w:t>Técnicas e Instrumentos para el procesamiento de datos de la Investigación</w:t>
       </w:r>
+    </w:p>
+    <w:p>
+      <w:pPr>
+        <w:pStyle w:val="Prrafodelista"/>
+        <w:spacing w:after="0" w:line="360" w:lineRule="auto"/>
+        <w:ind w:left="1260"/>
+        <w:rPr>
+          <w:rFonts w:ascii="Arial" w:hAnsi="Arial" w:cs="Arial"/>
+          <w:b/>
+          <w:bCs/>
+        </w:rPr>
+      </w:pPr>
     </w:p>
     <w:p>
       <w:pPr>
@@ -8189,6 +8285,7 @@
           <w:numId w:val="26"/>
         </w:numPr>
         <w:spacing w:after="0" w:line="360" w:lineRule="auto"/>
+        <w:ind w:left="1260"/>
         <w:rPr>
           <w:rFonts w:ascii="Arial" w:hAnsi="Arial" w:cs="Arial"/>
           <w:b/>
@@ -8209,7 +8306,18 @@
       <w:pPr>
         <w:pStyle w:val="Prrafodelista"/>
         <w:spacing w:after="0" w:line="360" w:lineRule="auto"/>
-        <w:ind w:left="1620"/>
+        <w:ind w:left="1260"/>
+        <w:rPr>
+          <w:rFonts w:ascii="Arial" w:hAnsi="Arial" w:cs="Arial"/>
+        </w:rPr>
+      </w:pPr>
+    </w:p>
+    <w:p>
+      <w:pPr>
+        <w:pStyle w:val="Prrafodelista"/>
+        <w:spacing w:after="0" w:line="360" w:lineRule="auto"/>
+        <w:ind w:left="1260"/>
+        <w:jc w:val="both"/>
         <w:rPr>
           <w:rFonts w:ascii="Arial" w:hAnsi="Arial" w:cs="Arial"/>
         </w:rPr>
@@ -8220,6 +8328,22 @@
         </w:rPr>
         <w:t>El muestreo sistemático es un tipo de muestreo probabilístico donde se hace una selección aleatoria del primer elemento para la muestra, y luego se seleccionan los elementos posteriores utilizando intervalos fijos o sistemáticos hasta alcanzar el tamaño deseado</w:t>
       </w:r>
+      <w:r>
+        <w:rPr>
+          <w:rFonts w:ascii="Arial" w:hAnsi="Arial" w:cs="Arial"/>
+        </w:rPr>
+        <w:t>.</w:t>
+      </w:r>
+    </w:p>
+    <w:p>
+      <w:pPr>
+        <w:pStyle w:val="Prrafodelista"/>
+        <w:spacing w:after="0" w:line="360" w:lineRule="auto"/>
+        <w:ind w:left="1260"/>
+        <w:rPr>
+          <w:rFonts w:ascii="Arial" w:hAnsi="Arial" w:cs="Arial"/>
+        </w:rPr>
+      </w:pPr>
     </w:p>
     <w:p>
       <w:pPr>
@@ -8229,6 +8353,7 @@
           <w:numId w:val="26"/>
         </w:numPr>
         <w:spacing w:after="0" w:line="360" w:lineRule="auto"/>
+        <w:ind w:left="1260"/>
         <w:rPr>
           <w:rFonts w:ascii="Arial" w:hAnsi="Arial" w:cs="Arial"/>
           <w:b/>
@@ -8250,7 +8375,18 @@
       <w:pPr>
         <w:pStyle w:val="Prrafodelista"/>
         <w:spacing w:after="0" w:line="360" w:lineRule="auto"/>
-        <w:ind w:left="1620"/>
+        <w:ind w:left="1260"/>
+        <w:rPr>
+          <w:rFonts w:ascii="Arial" w:hAnsi="Arial" w:cs="Arial"/>
+        </w:rPr>
+      </w:pPr>
+    </w:p>
+    <w:p>
+      <w:pPr>
+        <w:pStyle w:val="Prrafodelista"/>
+        <w:spacing w:after="0" w:line="360" w:lineRule="auto"/>
+        <w:ind w:left="1260"/>
+        <w:jc w:val="both"/>
         <w:rPr>
           <w:rFonts w:ascii="Arial" w:hAnsi="Arial" w:cs="Arial"/>
         </w:rPr>
@@ -8260,6 +8396,12 @@
           <w:rFonts w:ascii="Arial" w:hAnsi="Arial" w:cs="Arial"/>
         </w:rPr>
         <w:t>Para este trabajo de investigación se realizará la técnica de recopilación de datos a través del instrumento de recolección de datos el cual será aplicado a la muestra de la población cumpliendo satisfactoriamente las necesidades de la organización. En ese sentido, este cuestionario contará con preguntas cerradas y cuestionadas con la intención de conocer las apreciaciones que tengan los encuestados luego de haber diseñado</w:t>
+      </w:r>
+      <w:r>
+        <w:rPr>
+          <w:rFonts w:ascii="Arial" w:hAnsi="Arial" w:cs="Arial"/>
+        </w:rPr>
+        <w:t>.</w:t>
       </w:r>
     </w:p>
     <w:p>
@@ -8289,7 +8431,7 @@
           <w:b/>
         </w:rPr>
       </w:pPr>
-      <w:bookmarkStart w:id="21" w:name="_Toc57449463"/>
+      <w:bookmarkStart w:id="21" w:name="_Toc57501095"/>
       <w:r>
         <w:rPr>
           <w:rFonts w:ascii="Arial" w:hAnsi="Arial" w:cs="Arial"/>
@@ -8323,7 +8465,7 @@
           <w:b/>
         </w:rPr>
       </w:pPr>
-      <w:bookmarkStart w:id="22" w:name="_Toc57449464"/>
+      <w:bookmarkStart w:id="22" w:name="_Toc57501096"/>
       <w:r>
         <w:rPr>
           <w:rFonts w:ascii="Arial" w:hAnsi="Arial" w:cs="Arial"/>
@@ -8357,7 +8499,7 @@
           <w:b/>
         </w:rPr>
       </w:pPr>
-      <w:bookmarkStart w:id="23" w:name="_Toc57449465"/>
+      <w:bookmarkStart w:id="23" w:name="_Toc57501097"/>
       <w:r>
         <w:rPr>
           <w:rFonts w:ascii="Arial" w:hAnsi="Arial" w:cs="Arial"/>
@@ -8556,7 +8698,21 @@
         <w:rPr>
           <w:rFonts w:ascii="Arial" w:hAnsi="Arial" w:cs="Arial"/>
         </w:rPr>
-        <w:t>, l. E. (2017). La gestión del conocimiento y las tic, su efecto en la innovación y en el rendimiento de la pyme (ingeniero). Universidad politécnica de cartagena.</w:t>
+        <w:t xml:space="preserve">, l. E. (2017). La gestión del conocimiento y </w:t>
+      </w:r>
+      <w:proofErr w:type="gramStart"/>
+      <w:r>
+        <w:rPr>
+          <w:rFonts w:ascii="Arial" w:hAnsi="Arial" w:cs="Arial"/>
+        </w:rPr>
+        <w:t>las tic</w:t>
+      </w:r>
+      <w:proofErr w:type="gramEnd"/>
+      <w:r>
+        <w:rPr>
+          <w:rFonts w:ascii="Arial" w:hAnsi="Arial" w:cs="Arial"/>
+        </w:rPr>
+        <w:t>, su efecto en la innovación y en el rendimiento de la pyme (ingeniero). Universidad politécnica de cartagena.</w:t>
       </w:r>
     </w:p>
     <w:p>
@@ -8586,6 +8742,7 @@
         <w:rPr>
           <w:rFonts w:ascii="Arial" w:hAnsi="Arial" w:cs="Arial"/>
         </w:rPr>
+        <w:lastRenderedPageBreak/>
         <w:t xml:space="preserve">Benites </w:t>
       </w:r>
       <w:proofErr w:type="spellStart"/>
@@ -8925,7 +9082,6 @@
         <w:rPr>
           <w:rFonts w:ascii="Arial" w:hAnsi="Arial" w:cs="Arial"/>
         </w:rPr>
-        <w:lastRenderedPageBreak/>
         <w:t>Pinedo Albines, M. S. (2018). Capital intelectual y la innovación de la empresa (Ingeniero). UNIVERSIDAD CESAR VALLEJO.</w:t>
       </w:r>
     </w:p>
@@ -9061,7 +9217,7 @@
           <w:b/>
         </w:rPr>
       </w:pPr>
-      <w:bookmarkStart w:id="24" w:name="_Toc57449466"/>
+      <w:bookmarkStart w:id="24" w:name="_Toc57501098"/>
       <w:r>
         <w:rPr>
           <w:rFonts w:ascii="Arial" w:hAnsi="Arial" w:cs="Arial"/>
@@ -11103,6 +11259,119 @@
     </w:lvl>
   </w:abstractNum>
   <w:abstractNum w:abstractNumId="18" w15:restartNumberingAfterBreak="0">
+    <w:nsid w:val="454B05CE"/>
+    <w:multiLevelType w:val="hybridMultilevel"/>
+    <w:tmpl w:val="C63C750A"/>
+    <w:lvl w:ilvl="0" w:tplc="280A0001">
+      <w:start w:val="1"/>
+      <w:numFmt w:val="bullet"/>
+      <w:lvlText w:val=""/>
+      <w:lvlJc w:val="left"/>
+      <w:pPr>
+        <w:ind w:left="720" w:hanging="360"/>
+      </w:pPr>
+      <w:rPr>
+        <w:rFonts w:ascii="Symbol" w:hAnsi="Symbol" w:hint="default"/>
+      </w:rPr>
+    </w:lvl>
+    <w:lvl w:ilvl="1" w:tplc="280A0003" w:tentative="1">
+      <w:start w:val="1"/>
+      <w:numFmt w:val="bullet"/>
+      <w:lvlText w:val="o"/>
+      <w:lvlJc w:val="left"/>
+      <w:pPr>
+        <w:ind w:left="1440" w:hanging="360"/>
+      </w:pPr>
+      <w:rPr>
+        <w:rFonts w:ascii="Courier New" w:hAnsi="Courier New" w:cs="Courier New" w:hint="default"/>
+      </w:rPr>
+    </w:lvl>
+    <w:lvl w:ilvl="2" w:tplc="280A0005" w:tentative="1">
+      <w:start w:val="1"/>
+      <w:numFmt w:val="bullet"/>
+      <w:lvlText w:val=""/>
+      <w:lvlJc w:val="left"/>
+      <w:pPr>
+        <w:ind w:left="2160" w:hanging="360"/>
+      </w:pPr>
+      <w:rPr>
+        <w:rFonts w:ascii="Wingdings" w:hAnsi="Wingdings" w:hint="default"/>
+      </w:rPr>
+    </w:lvl>
+    <w:lvl w:ilvl="3" w:tplc="280A0001" w:tentative="1">
+      <w:start w:val="1"/>
+      <w:numFmt w:val="bullet"/>
+      <w:lvlText w:val=""/>
+      <w:lvlJc w:val="left"/>
+      <w:pPr>
+        <w:ind w:left="2880" w:hanging="360"/>
+      </w:pPr>
+      <w:rPr>
+        <w:rFonts w:ascii="Symbol" w:hAnsi="Symbol" w:hint="default"/>
+      </w:rPr>
+    </w:lvl>
+    <w:lvl w:ilvl="4" w:tplc="280A0003" w:tentative="1">
+      <w:start w:val="1"/>
+      <w:numFmt w:val="bullet"/>
+      <w:lvlText w:val="o"/>
+      <w:lvlJc w:val="left"/>
+      <w:pPr>
+        <w:ind w:left="3600" w:hanging="360"/>
+      </w:pPr>
+      <w:rPr>
+        <w:rFonts w:ascii="Courier New" w:hAnsi="Courier New" w:cs="Courier New" w:hint="default"/>
+      </w:rPr>
+    </w:lvl>
+    <w:lvl w:ilvl="5" w:tplc="280A0005" w:tentative="1">
+      <w:start w:val="1"/>
+      <w:numFmt w:val="bullet"/>
+      <w:lvlText w:val=""/>
+      <w:lvlJc w:val="left"/>
+      <w:pPr>
+        <w:ind w:left="4320" w:hanging="360"/>
+      </w:pPr>
+      <w:rPr>
+        <w:rFonts w:ascii="Wingdings" w:hAnsi="Wingdings" w:hint="default"/>
+      </w:rPr>
+    </w:lvl>
+    <w:lvl w:ilvl="6" w:tplc="280A0001" w:tentative="1">
+      <w:start w:val="1"/>
+      <w:numFmt w:val="bullet"/>
+      <w:lvlText w:val=""/>
+      <w:lvlJc w:val="left"/>
+      <w:pPr>
+        <w:ind w:left="5040" w:hanging="360"/>
+      </w:pPr>
+      <w:rPr>
+        <w:rFonts w:ascii="Symbol" w:hAnsi="Symbol" w:hint="default"/>
+      </w:rPr>
+    </w:lvl>
+    <w:lvl w:ilvl="7" w:tplc="280A0003" w:tentative="1">
+      <w:start w:val="1"/>
+      <w:numFmt w:val="bullet"/>
+      <w:lvlText w:val="o"/>
+      <w:lvlJc w:val="left"/>
+      <w:pPr>
+        <w:ind w:left="5760" w:hanging="360"/>
+      </w:pPr>
+      <w:rPr>
+        <w:rFonts w:ascii="Courier New" w:hAnsi="Courier New" w:cs="Courier New" w:hint="default"/>
+      </w:rPr>
+    </w:lvl>
+    <w:lvl w:ilvl="8" w:tplc="280A0005" w:tentative="1">
+      <w:start w:val="1"/>
+      <w:numFmt w:val="bullet"/>
+      <w:lvlText w:val=""/>
+      <w:lvlJc w:val="left"/>
+      <w:pPr>
+        <w:ind w:left="6480" w:hanging="360"/>
+      </w:pPr>
+      <w:rPr>
+        <w:rFonts w:ascii="Wingdings" w:hAnsi="Wingdings" w:hint="default"/>
+      </w:rPr>
+    </w:lvl>
+  </w:abstractNum>
+  <w:abstractNum w:abstractNumId="19" w15:restartNumberingAfterBreak="0">
     <w:nsid w:val="49C54890"/>
     <w:multiLevelType w:val="hybridMultilevel"/>
     <w:tmpl w:val="CC0A2EFA"/>
@@ -11215,7 +11484,7 @@
       </w:rPr>
     </w:lvl>
   </w:abstractNum>
-  <w:abstractNum w:abstractNumId="19" w15:restartNumberingAfterBreak="0">
+  <w:abstractNum w:abstractNumId="20" w15:restartNumberingAfterBreak="0">
     <w:nsid w:val="4C576076"/>
     <w:multiLevelType w:val="hybridMultilevel"/>
     <w:tmpl w:val="AA867506"/>
@@ -11328,7 +11597,7 @@
       </w:rPr>
     </w:lvl>
   </w:abstractNum>
-  <w:abstractNum w:abstractNumId="20" w15:restartNumberingAfterBreak="0">
+  <w:abstractNum w:abstractNumId="21" w15:restartNumberingAfterBreak="0">
     <w:nsid w:val="54186A6F"/>
     <w:multiLevelType w:val="hybridMultilevel"/>
     <w:tmpl w:val="012E9FAA"/>
@@ -11441,7 +11710,7 @@
       </w:rPr>
     </w:lvl>
   </w:abstractNum>
-  <w:abstractNum w:abstractNumId="21" w15:restartNumberingAfterBreak="0">
+  <w:abstractNum w:abstractNumId="22" w15:restartNumberingAfterBreak="0">
     <w:nsid w:val="57116608"/>
     <w:multiLevelType w:val="hybridMultilevel"/>
     <w:tmpl w:val="04D83B24"/>
@@ -11554,7 +11823,7 @@
       </w:rPr>
     </w:lvl>
   </w:abstractNum>
-  <w:abstractNum w:abstractNumId="22" w15:restartNumberingAfterBreak="0">
+  <w:abstractNum w:abstractNumId="23" w15:restartNumberingAfterBreak="0">
     <w:nsid w:val="59D03824"/>
     <w:multiLevelType w:val="multilevel"/>
     <w:tmpl w:val="227C58A4"/>
@@ -11691,7 +11960,7 @@
       </w:rPr>
     </w:lvl>
   </w:abstractNum>
-  <w:abstractNum w:abstractNumId="23" w15:restartNumberingAfterBreak="0">
+  <w:abstractNum w:abstractNumId="24" w15:restartNumberingAfterBreak="0">
     <w:nsid w:val="5EA074CA"/>
     <w:multiLevelType w:val="hybridMultilevel"/>
     <w:tmpl w:val="93B072CC"/>
@@ -11804,7 +12073,7 @@
       </w:rPr>
     </w:lvl>
   </w:abstractNum>
-  <w:abstractNum w:abstractNumId="24" w15:restartNumberingAfterBreak="0">
+  <w:abstractNum w:abstractNumId="25" w15:restartNumberingAfterBreak="0">
     <w:nsid w:val="61D20D92"/>
     <w:multiLevelType w:val="hybridMultilevel"/>
     <w:tmpl w:val="B306962A"/>
@@ -11917,7 +12186,7 @@
       </w:rPr>
     </w:lvl>
   </w:abstractNum>
-  <w:abstractNum w:abstractNumId="25" w15:restartNumberingAfterBreak="0">
+  <w:abstractNum w:abstractNumId="26" w15:restartNumberingAfterBreak="0">
     <w:nsid w:val="65C329B2"/>
     <w:multiLevelType w:val="multilevel"/>
     <w:tmpl w:val="CC5A2CF4"/>
@@ -12053,7 +12322,7 @@
       </w:rPr>
     </w:lvl>
   </w:abstractNum>
-  <w:abstractNum w:abstractNumId="26" w15:restartNumberingAfterBreak="0">
+  <w:abstractNum w:abstractNumId="27" w15:restartNumberingAfterBreak="0">
     <w:nsid w:val="6734010F"/>
     <w:multiLevelType w:val="hybridMultilevel"/>
     <w:tmpl w:val="8B2A63A0"/>
@@ -12166,7 +12435,7 @@
       </w:rPr>
     </w:lvl>
   </w:abstractNum>
-  <w:abstractNum w:abstractNumId="27" w15:restartNumberingAfterBreak="0">
+  <w:abstractNum w:abstractNumId="28" w15:restartNumberingAfterBreak="0">
     <w:nsid w:val="69C20C9B"/>
     <w:multiLevelType w:val="hybridMultilevel"/>
     <w:tmpl w:val="EB000DF0"/>
@@ -12255,7 +12524,7 @@
       </w:pPr>
     </w:lvl>
   </w:abstractNum>
-  <w:abstractNum w:abstractNumId="28" w15:restartNumberingAfterBreak="0">
+  <w:abstractNum w:abstractNumId="29" w15:restartNumberingAfterBreak="0">
     <w:nsid w:val="73695BDB"/>
     <w:multiLevelType w:val="hybridMultilevel"/>
     <w:tmpl w:val="4E3808FE"/>
@@ -12368,7 +12637,7 @@
       </w:rPr>
     </w:lvl>
   </w:abstractNum>
-  <w:abstractNum w:abstractNumId="29" w15:restartNumberingAfterBreak="0">
+  <w:abstractNum w:abstractNumId="30" w15:restartNumberingAfterBreak="0">
     <w:nsid w:val="73E32856"/>
     <w:multiLevelType w:val="hybridMultilevel"/>
     <w:tmpl w:val="2C72644E"/>
@@ -12481,7 +12750,7 @@
       </w:rPr>
     </w:lvl>
   </w:abstractNum>
-  <w:abstractNum w:abstractNumId="30" w15:restartNumberingAfterBreak="0">
+  <w:abstractNum w:abstractNumId="31" w15:restartNumberingAfterBreak="0">
     <w:nsid w:val="7A5F70AD"/>
     <w:multiLevelType w:val="hybridMultilevel"/>
     <w:tmpl w:val="8896861E"/>
@@ -12574,19 +12843,19 @@
     <w:abstractNumId w:val="12"/>
   </w:num>
   <w:num w:numId="2">
-    <w:abstractNumId w:val="22"/>
+    <w:abstractNumId w:val="23"/>
   </w:num>
   <w:num w:numId="3">
-    <w:abstractNumId w:val="19"/>
+    <w:abstractNumId w:val="20"/>
   </w:num>
   <w:num w:numId="4">
     <w:abstractNumId w:val="17"/>
   </w:num>
   <w:num w:numId="5">
-    <w:abstractNumId w:val="23"/>
+    <w:abstractNumId w:val="24"/>
   </w:num>
   <w:num w:numId="6">
-    <w:abstractNumId w:val="28"/>
+    <w:abstractNumId w:val="29"/>
   </w:num>
   <w:num w:numId="7">
     <w:abstractNumId w:val="3"/>
@@ -12607,10 +12876,10 @@
     <w:abstractNumId w:val="15"/>
   </w:num>
   <w:num w:numId="13">
-    <w:abstractNumId w:val="20"/>
+    <w:abstractNumId w:val="21"/>
   </w:num>
   <w:num w:numId="14">
-    <w:abstractNumId w:val="26"/>
+    <w:abstractNumId w:val="27"/>
   </w:num>
   <w:num w:numId="15">
     <w:abstractNumId w:val="2"/>
@@ -12619,7 +12888,7 @@
     <w:abstractNumId w:val="14"/>
   </w:num>
   <w:num w:numId="17">
-    <w:abstractNumId w:val="24"/>
+    <w:abstractNumId w:val="25"/>
   </w:num>
   <w:num w:numId="18">
     <w:abstractNumId w:val="1"/>
@@ -12631,25 +12900,25 @@
     <w:abstractNumId w:val="8"/>
   </w:num>
   <w:num w:numId="21">
-    <w:abstractNumId w:val="18"/>
+    <w:abstractNumId w:val="19"/>
   </w:num>
   <w:num w:numId="22">
     <w:abstractNumId w:val="5"/>
   </w:num>
   <w:num w:numId="23">
-    <w:abstractNumId w:val="29"/>
+    <w:abstractNumId w:val="30"/>
   </w:num>
   <w:num w:numId="24">
-    <w:abstractNumId w:val="27"/>
+    <w:abstractNumId w:val="28"/>
   </w:num>
   <w:num w:numId="25">
-    <w:abstractNumId w:val="25"/>
+    <w:abstractNumId w:val="26"/>
   </w:num>
   <w:num w:numId="26">
     <w:abstractNumId w:val="7"/>
   </w:num>
   <w:num w:numId="27">
-    <w:abstractNumId w:val="30"/>
+    <w:abstractNumId w:val="31"/>
   </w:num>
   <w:num w:numId="28">
     <w:abstractNumId w:val="0"/>
@@ -12661,7 +12930,10 @@
     <w:abstractNumId w:val="16"/>
   </w:num>
   <w:num w:numId="31">
-    <w:abstractNumId w:val="21"/>
+    <w:abstractNumId w:val="22"/>
+  </w:num>
+  <w:num w:numId="32">
+    <w:abstractNumId w:val="18"/>
   </w:num>
   <w:numIdMacAtCleanup w:val="7"/>
 </w:numbering>

</xml_diff>

<commit_message>
Se quita hipótesis, se agrega alcance y enfoque de investigación
</commit_message>
<xml_diff>
--- a/informe/proyecto_trabajo_investigacion.docx
+++ b/informe/proyecto_trabajo_investigacion.docx
@@ -3703,8 +3703,8 @@
         </w:rPr>
       </w:pPr>
       <w:bookmarkStart w:id="12" w:name="_Toc54636845"/>
-      <w:bookmarkStart w:id="13" w:name="_Hlk55647045"/>
-      <w:bookmarkStart w:id="14" w:name="_Toc57501090"/>
+      <w:bookmarkStart w:id="13" w:name="_Toc57501090"/>
+      <w:bookmarkStart w:id="14" w:name="_Hlk55647045"/>
       <w:r>
         <w:rPr>
           <w:rFonts w:ascii="Arial" w:hAnsi="Arial" w:cs="Arial"/>
@@ -3739,7 +3739,7 @@
         </w:rPr>
         <w:t>MODELO INTELECT</w:t>
       </w:r>
-      <w:bookmarkEnd w:id="14"/>
+      <w:bookmarkEnd w:id="13"/>
       <w:r>
         <w:rPr>
           <w:rFonts w:ascii="Arial" w:hAnsi="Arial" w:cs="Arial"/>
@@ -4076,7 +4076,7 @@
         <w:t>.</w:t>
       </w:r>
     </w:p>
-    <w:bookmarkEnd w:id="13"/>
+    <w:bookmarkEnd w:id="14"/>
     <w:p>
       <w:pPr>
         <w:spacing w:after="0" w:line="360" w:lineRule="auto"/>
@@ -7653,41 +7653,17 @@
     </w:p>
     <w:p>
       <w:pPr>
-        <w:spacing w:after="0" w:line="360" w:lineRule="auto"/>
-        <w:ind w:left="709"/>
-        <w:jc w:val="both"/>
-        <w:rPr>
-          <w:rFonts w:ascii="Arial" w:hAnsi="Arial" w:cs="Arial"/>
-        </w:rPr>
-      </w:pPr>
-      <w:r>
-        <w:rPr>
-          <w:rFonts w:ascii="Arial" w:hAnsi="Arial" w:cs="Arial"/>
-        </w:rPr>
-        <w:t xml:space="preserve">La implantación del Modelo </w:t>
-      </w:r>
-      <w:proofErr w:type="spellStart"/>
-      <w:r>
-        <w:rPr>
-          <w:rFonts w:ascii="Arial" w:hAnsi="Arial" w:cs="Arial"/>
-        </w:rPr>
-        <w:t>Intelect</w:t>
-      </w:r>
-      <w:proofErr w:type="spellEnd"/>
-      <w:r>
-        <w:rPr>
-          <w:rFonts w:ascii="Arial" w:hAnsi="Arial" w:cs="Arial"/>
-        </w:rPr>
-        <w:t xml:space="preserve"> permitirá que la gestión del conocimiento relevante para la inducción y facilitación de información a colaboradores sea más eficiente.</w:t>
-      </w:r>
-    </w:p>
-    <w:p>
-      <w:pPr>
         <w:ind w:left="415"/>
         <w:rPr>
           <w:rFonts w:ascii="Arial" w:hAnsi="Arial" w:cs="Arial"/>
         </w:rPr>
       </w:pPr>
+      <w:r>
+        <w:rPr>
+          <w:rFonts w:ascii="Arial" w:hAnsi="Arial" w:cs="Arial"/>
+        </w:rPr>
+        <w:tab/>
+      </w:r>
       <w:r>
         <w:rPr>
           <w:rFonts w:ascii="Arial" w:hAnsi="Arial" w:cs="Arial"/>
@@ -7814,21 +7790,21 @@
         <w:rPr>
           <w:rFonts w:ascii="Arial" w:hAnsi="Arial" w:cs="Arial"/>
         </w:rPr>
-        <w:t xml:space="preserve">El presente marco metodológico de investigación es un proceso sistemático, organizado y objetivo cuyo propósito es responder a preguntas o hipótesis y así aumentar el conocimiento y la información sobre algo desconocido. En consecuencia, para la elaboración de este trabajo de investigación se definirá a continuación, el diseño metodológico de investigación con el fin de obtener información secundaria tanto externo como interno e información primaria, se realizarán una serie de entrevistas con los colaboradores de la empresa Ripley y de todos ellos se contruira un panel de expertos. Estos expertos representan a diversas áreas de actividad: fabricante, operador logístico, distribuidores, responsables de </w:t>
+        <w:t xml:space="preserve">El presente marco metodológico de investigación es un proceso sistemático, organizado y objetivo cuyo propósito es responder a preguntas o hipótesis y así aumentar el conocimiento y la información sobre algo desconocido. En consecuencia, para la elaboración de este trabajo de investigación se definirá a continuación, el diseño metodológico de investigación con el fin de obtener información secundaria tanto externo como interno e información primaria, se realizarán una serie de entrevistas con los colaboradores de la empresa Ripley y de todos ellos se contruira un panel de expertos. Estos expertos representan a diversas áreas de actividad: fabricante, operador logístico, distribuidores, responsables de las ventas. En el primero se entiende que la cantidad es parte de la cualidad, además de darse mayor atención a lo profundo de los resultados y no a su generalización; </w:t>
       </w:r>
       <w:r>
         <w:rPr>
           <w:rFonts w:ascii="Arial" w:hAnsi="Arial" w:cs="Arial"/>
         </w:rPr>
         <w:lastRenderedPageBreak/>
-        <w:t xml:space="preserve">las ventas. En el primero se entiende que la cantidad es parte de la cualidad, además de darse mayor atención a lo profundo de los resultados y no a su generalización; mientras que, en el enfoque cuantitativo, lo importante es la generalización o universalización de los resultados de la investigación. Como se pone de manifiesto en el apartado siguiente de esta introducción general, los objetivos de nuestra investigación se centran principalmente en los siguientes aspectos: la identificación de los activos intangibles del conocimiento, su clasificación y agrupación, el establecimiento de un modelo de Capital Intelectual, la elaboración de un cuadro de indicadores de Capital Humano que permitan su medición y gestión como capital integrante del Capital Intelectual del organismo objeto del estudio y, comprobar la situación en la que se encuentra la gestión del conocimiento. La investigación se centra en un fenómeno de plena actualidad, con muy pocos estudios realizados sobre el tema y el objeto del estudio. Esta circunstancia nos llevó a plantear el desarrollo de la investigación dos fases. En la primera fase se realizó una investigación cualitativa y exploratoria del fenómeno objeto de estudio, basada en la búsqueda. bibliográfica de la literatura más relevante que sobre los conceptos de Conocimiento, Gestión del Conocimiento, medición y gestión del Capital Intelectual existe. El estudio y análisis de esta bibliografía relevante nos proporcionaría un “entendimiento en profundidad” del fenómeno objeto de nuestro estudio. Con el análisis de esta bibliografía se hizo, paralelamente un estudio de casos. Esto nos ayudaría a identificar distintos modelos de medición y gestión del Capital Intelectual que se habían ido desarrollando en distintos ámbitos, sobre todo de empresas privadas. Como resultado de esta primera fase de investigación, hemos construido un modelo conceptual del Capital Intelectual a partir de la identificación, clasificación y agrupación homogénea de los activos intangibles que conforman el mencionado Capital Intelectual, y elaborado un cuadro de indicadores de Capital Humano que permitan su medición y gestión, a partir de una base teórica confiable para la operacionalización de las variables que utilizaremos en la segunda fase de la investigación. Es importante resaltar que el modelo desarrollado y los indicadores propuestos, están fundamentados principalmente en el Modelo Intelect y sus principios, modelo cuya construcción como se pone de manifiesto en el capítulo tres, surge de la evolución de los presupuestos teóricos contenidos en los distintos modelos de partida que lo precedieron. En la segunda fase de la investigación, se contrastan empíricamente las hipótesis desarrolladas a partir del modelo, se valida el cuadro de indicadores propuesto y se determina el estado. actual en el que se encuentra la Gestión del Conocimiento en la Consejería de Educación de la Junta de Andalucía. Para el desarrollo del proyecto se ha seguido un proceso secuencial </w:t>
+        <w:t xml:space="preserve">mientras que, en el enfoque cuantitativo, lo importante es la generalización o universalización de los resultados de la investigación. Como se pone de manifiesto en el apartado siguiente de esta introducción general, los objetivos de nuestra investigación se centran principalmente en los siguientes aspectos: la identificación de los activos intangibles del conocimiento, su clasificación y agrupación, el establecimiento de un modelo de Capital Intelectual, la elaboración de un cuadro de indicadores de Capital Humano que permitan su medición y gestión como capital integrante del Capital Intelectual del organismo objeto del estudio y, comprobar la situación en la que se encuentra la gestión del conocimiento. La investigación se centra en un fenómeno de plena actualidad, con muy pocos estudios realizados sobre el tema y el objeto del estudio. Esta circunstancia nos llevó a plantear el desarrollo de la investigación dos fases. En la primera fase se realizó una investigación cualitativa y exploratoria del fenómeno objeto de estudio, basada en la búsqueda. bibliográfica de la literatura más relevante que sobre los conceptos de Conocimiento, Gestión del Conocimiento, medición y gestión del Capital Intelectual existe. El estudio y análisis de esta bibliografía relevante nos proporcionaría un “entendimiento en profundidad” del fenómeno objeto de nuestro estudio. Con el análisis de esta bibliografía se hizo, paralelamente un estudio de casos. Esto nos ayudaría a identificar distintos modelos de medición y gestión del Capital Intelectual que se habían ido desarrollando en distintos ámbitos, sobre todo de empresas privadas. Como resultado de esta primera fase de investigación, hemos construido un modelo conceptual del Capital Intelectual a partir de la identificación, clasificación y agrupación homogénea de los activos intangibles que conforman el mencionado Capital Intelectual, y elaborado un cuadro de indicadores de Capital Humano que permitan su medición y gestión, a partir de una base teórica confiable para la operacionalización de las variables que utilizaremos en la segunda fase de la investigación. Es importante resaltar que el modelo desarrollado y los indicadores propuestos, están fundamentados principalmente en el Modelo Intelect y sus principios, modelo cuya construcción como se pone de manifiesto en el capítulo tres, surge de la evolución de los presupuestos teóricos contenidos en los distintos modelos de partida que lo precedieron. En la segunda fase de la investigación, se contrastan empíricamente las hipótesis desarrolladas a partir del modelo, se valida el cuadro de indicadores propuesto y se determina el estado. actual en el que se encuentra la Gestión del Conocimiento en la Consejería de Educación de la Junta de Andalucía. Para el desarrollo del proyecto se ha seguido un proceso secuencial y ordenado. El proyecto comienza con la especificación de los objetivos perseguidos por la investigación, a partir de los cuales fueron surgiendo aquellas cuestiones que </w:t>
       </w:r>
       <w:r>
         <w:rPr>
           <w:rFonts w:ascii="Arial" w:hAnsi="Arial" w:cs="Arial"/>
         </w:rPr>
         <w:lastRenderedPageBreak/>
-        <w:t>y ordenado. El proyecto comienza con la especificación de los objetivos perseguidos por la investigación, a partir de los cuales fueron surgiendo aquellas cuestiones que era necesario acometer para poder alcanzarlos, se hizo necesaria e imprescindible la revisión de la literatura existente sobre la cuestión objeto de estudio. Esto nos permitió diseñar el Plan de investigación. El diseño del Plan de investigación implica la selección y especificación de las fuentes de información a utilizar, los métodos de investigación a seguir, el plan de muestreo que utilizaríamos para la investigación empírica, la ejecución de dicho plan mediante la recogida de información, su análisis y posterior interpretación, presentación y extracción de conclusiones. En definitiva, la metodología seguida es la propuesta por Bello, Vázquez y Trespalacios13 (1.993), cuyas etapas se sintetizan en la siguiente figura 1, y cuyo desarrollo se especifica a lo largo del presente capítulo introductorio</w:t>
+        <w:t>era necesario acometer para poder alcanzarlos, se hizo necesaria e imprescindible la revisión de la literatura existente sobre la cuestión objeto de estudio. Esto nos permitió diseñar el Plan de investigación. El diseño del Plan de investigación implica la selección y especificación de las fuentes de información a utilizar, los métodos de investigación a seguir, el plan de muestreo que utilizaríamos para la investigación empírica, la ejecución de dicho plan mediante la recogida de información, su análisis y posterior interpretación, presentación y extracción de conclusiones. En definitiva, la metodología seguida es la propuesta por Bello, Vázquez y Trespalacios13 (1.993), cuyas etapas se sintetizan en la siguiente figura 1, y cuyo desarrollo se especifica a lo largo del presente capítulo introductorio</w:t>
       </w:r>
       <w:r>
         <w:rPr>

</xml_diff>

<commit_message>
Se agrega metodología de investigación
</commit_message>
<xml_diff>
--- a/informe/proyecto_trabajo_investigacion.docx
+++ b/informe/proyecto_trabajo_investigacion.docx
@@ -183,6 +183,13 @@
           <w:rFonts w:ascii="Arial" w:hAnsi="Arial" w:cs="Arial"/>
           <w:bCs/>
         </w:rPr>
+        <w:t xml:space="preserve">Propuesta de </w:t>
+      </w:r>
+      <w:r>
+        <w:rPr>
+          <w:rFonts w:ascii="Arial" w:hAnsi="Arial" w:cs="Arial"/>
+          <w:bCs/>
+        </w:rPr>
         <w:t xml:space="preserve">Implantación del Modelo </w:t>
       </w:r>
       <w:proofErr w:type="spellStart"/>
@@ -199,7 +206,7 @@
           <w:rFonts w:ascii="Arial" w:hAnsi="Arial" w:cs="Arial"/>
           <w:bCs/>
         </w:rPr>
-        <w:t xml:space="preserve"> que mejore la gestión del conocimiento relevante para la inducción y facilitación de información a colaboradores en Ripley Perú</w:t>
+        <w:t xml:space="preserve"> para la inducción y facilitación de información a colaboradores en Ripley Perú</w:t>
       </w:r>
     </w:p>
     <w:p>
@@ -2398,7 +2405,7 @@
                 <w:sz w:val="22"/>
                 <w:szCs w:val="22"/>
               </w:rPr>
-              <w:t>18</w:t>
+              <w:t>16</w:t>
             </w:r>
             <w:r>
               <w:rPr>
@@ -2526,7 +2533,7 @@
                 <w:sz w:val="22"/>
                 <w:szCs w:val="22"/>
               </w:rPr>
-              <w:t>18</w:t>
+              <w:t>16</w:t>
             </w:r>
             <w:r>
               <w:rPr>
@@ -2654,7 +2661,7 @@
                 <w:sz w:val="22"/>
                 <w:szCs w:val="22"/>
               </w:rPr>
-              <w:t>18</w:t>
+              <w:t>16</w:t>
             </w:r>
             <w:r>
               <w:rPr>
@@ -2782,7 +2789,7 @@
                 <w:sz w:val="22"/>
                 <w:szCs w:val="22"/>
               </w:rPr>
-              <w:t>19</w:t>
+              <w:t>17</w:t>
             </w:r>
             <w:r>
               <w:rPr>
@@ -3073,7 +3080,7 @@
           <w:b/>
           <w:bCs/>
         </w:rPr>
-        <w:t xml:space="preserve"> mejora la gestión del conocimiento relevante para la inducción y facilitación de información a colaboradores en Ripley Perú?</w:t>
+        <w:t xml:space="preserve"> mejora la inducción y facilitación de información a colaboradores en Ripley Perú?</w:t>
       </w:r>
     </w:p>
     <w:p>
@@ -3220,7 +3227,7 @@
         <w:rPr>
           <w:rFonts w:ascii="Arial" w:hAnsi="Arial" w:cs="Arial"/>
         </w:rPr>
-        <w:t xml:space="preserve"> mejorará la gestión del conocimiento relevante para la inducción y facilitación de información a colaboradores en Ripley Perú.</w:t>
+        <w:t xml:space="preserve"> mejorará la inducción y facilitación de información a colaboradores en Ripley Perú.</w:t>
       </w:r>
     </w:p>
     <w:p>
@@ -3411,7 +3418,6 @@
         <w:rPr>
           <w:rFonts w:ascii="Arial" w:hAnsi="Arial" w:cs="Arial"/>
         </w:rPr>
-        <w:lastRenderedPageBreak/>
         <w:t>Evaluar herramientas tecnológicas que apoyen en realizar una eficiente gestión del conocimiento.</w:t>
       </w:r>
     </w:p>
@@ -3896,14 +3902,14 @@
         <w:rPr>
           <w:rFonts w:ascii="Arial" w:hAnsi="Arial" w:cs="Arial"/>
         </w:rPr>
-        <w:t xml:space="preserve">humano: Las empresas que operan en el actual mundo globalizado </w:t>
+        <w:t xml:space="preserve">humano: Las empresas que operan en el actual mundo globalizado requieren un tipo diferente de trabajador, con competencias, actitudes y agilidad intelectual que le permitan un pensamiento crítico y sistémico dentro de un entorno </w:t>
       </w:r>
       <w:r>
         <w:rPr>
           <w:rFonts w:ascii="Arial" w:hAnsi="Arial" w:cs="Arial"/>
         </w:rPr>
         <w:lastRenderedPageBreak/>
-        <w:t>requieren un tipo diferente de trabajador, con competencias, actitudes y agilidad intelectual que le permitan un pensamiento crítico y sistémico dentro de un entorno tecnológico (</w:t>
+        <w:t>tecnológico (</w:t>
       </w:r>
       <w:proofErr w:type="spellStart"/>
       <w:r>
@@ -7653,6 +7659,48 @@
     </w:p>
     <w:p>
       <w:pPr>
+        <w:spacing w:after="0" w:line="360" w:lineRule="auto"/>
+        <w:ind w:left="1077"/>
+        <w:jc w:val="both"/>
+        <w:rPr>
+          <w:rFonts w:ascii="Arial" w:hAnsi="Arial" w:cs="Arial"/>
+        </w:rPr>
+      </w:pPr>
+      <w:r>
+        <w:rPr>
+          <w:rFonts w:ascii="Arial" w:hAnsi="Arial" w:cs="Arial"/>
+        </w:rPr>
+        <w:t>La implantación del Modelo</w:t>
+      </w:r>
+      <w:r>
+        <w:rPr>
+          <w:rFonts w:ascii="Arial" w:hAnsi="Arial" w:cs="Arial"/>
+        </w:rPr>
+        <w:t xml:space="preserve"> </w:t>
+      </w:r>
+      <w:proofErr w:type="spellStart"/>
+      <w:r>
+        <w:rPr>
+          <w:rFonts w:ascii="Arial" w:hAnsi="Arial" w:cs="Arial"/>
+        </w:rPr>
+        <w:t>Intelect</w:t>
+      </w:r>
+      <w:proofErr w:type="spellEnd"/>
+      <w:r>
+        <w:rPr>
+          <w:rFonts w:ascii="Arial" w:hAnsi="Arial" w:cs="Arial"/>
+        </w:rPr>
+        <w:t xml:space="preserve"> permitirá la inducción y facilitación de información a colaboradores sea más eficiente</w:t>
+      </w:r>
+      <w:r>
+        <w:rPr>
+          <w:rFonts w:ascii="Arial" w:hAnsi="Arial" w:cs="Arial"/>
+        </w:rPr>
+        <w:t>.</w:t>
+      </w:r>
+    </w:p>
+    <w:p>
+      <w:pPr>
         <w:ind w:left="415"/>
         <w:rPr>
           <w:rFonts w:ascii="Arial" w:hAnsi="Arial" w:cs="Arial"/>
@@ -7722,28 +7770,125 @@
       <w:pPr>
         <w:pStyle w:val="Prrafodelista"/>
         <w:spacing w:after="0" w:line="360" w:lineRule="auto"/>
-        <w:ind w:left="426"/>
+        <w:ind w:left="708"/>
+        <w:outlineLvl w:val="0"/>
+        <w:rPr>
+          <w:rFonts w:ascii="Arial" w:hAnsi="Arial" w:cs="Arial"/>
+          <w:color w:val="000000" w:themeColor="text1"/>
+        </w:rPr>
+      </w:pPr>
+    </w:p>
+    <w:p>
+      <w:pPr>
+        <w:pStyle w:val="Prrafodelista"/>
+        <w:spacing w:after="0" w:line="360" w:lineRule="auto"/>
+        <w:ind w:left="708"/>
+        <w:jc w:val="both"/>
+        <w:outlineLvl w:val="0"/>
+        <w:rPr>
+          <w:rFonts w:ascii="Arial" w:hAnsi="Arial" w:cs="Arial"/>
+          <w:color w:val="000000" w:themeColor="text1"/>
+        </w:rPr>
+      </w:pPr>
+      <w:r>
+        <w:rPr>
+          <w:rFonts w:ascii="Arial" w:hAnsi="Arial" w:cs="Arial"/>
+          <w:color w:val="000000" w:themeColor="text1"/>
+        </w:rPr>
+        <w:t xml:space="preserve">La </w:t>
+      </w:r>
+      <w:r>
+        <w:rPr>
+          <w:rFonts w:ascii="Arial" w:hAnsi="Arial" w:cs="Arial"/>
+          <w:color w:val="000000" w:themeColor="text1"/>
+        </w:rPr>
+        <w:t xml:space="preserve">presente investigación buscar mostrar las mejoras que se pueden lograr alcanzar con la implantación de un modelo de gestión del conocimiento en las pequeñas, medianas y grandes empresas, realizando un estudio comparativo sobre la mejora en la inducción y facilitación de información a los colaboradores de una empresa mediante la implantación del modelo </w:t>
+      </w:r>
+      <w:proofErr w:type="spellStart"/>
+      <w:r>
+        <w:rPr>
+          <w:rFonts w:ascii="Arial" w:hAnsi="Arial" w:cs="Arial"/>
+          <w:color w:val="000000" w:themeColor="text1"/>
+        </w:rPr>
+        <w:t>Intelect</w:t>
+      </w:r>
+      <w:proofErr w:type="spellEnd"/>
+      <w:r>
+        <w:rPr>
+          <w:rFonts w:ascii="Arial" w:hAnsi="Arial" w:cs="Arial"/>
+          <w:color w:val="000000" w:themeColor="text1"/>
+        </w:rPr>
+        <w:t>. Por ello, la hipótesis a ser examinada es que l</w:t>
+      </w:r>
+      <w:r>
+        <w:rPr>
+          <w:rFonts w:ascii="Arial" w:hAnsi="Arial" w:cs="Arial"/>
+          <w:color w:val="000000" w:themeColor="text1"/>
+        </w:rPr>
+        <w:t xml:space="preserve">a implantación del Modelo </w:t>
+      </w:r>
+      <w:proofErr w:type="spellStart"/>
+      <w:r>
+        <w:rPr>
+          <w:rFonts w:ascii="Arial" w:hAnsi="Arial" w:cs="Arial"/>
+          <w:color w:val="000000" w:themeColor="text1"/>
+        </w:rPr>
+        <w:t>Intelect</w:t>
+      </w:r>
+      <w:proofErr w:type="spellEnd"/>
+      <w:r>
+        <w:rPr>
+          <w:rFonts w:ascii="Arial" w:hAnsi="Arial" w:cs="Arial"/>
+          <w:color w:val="000000" w:themeColor="text1"/>
+        </w:rPr>
+        <w:t xml:space="preserve"> permitirá que la gestión del conocimiento relevante para la inducción y facilitación de información a colaboradores sea más eficiente</w:t>
+      </w:r>
+      <w:r>
+        <w:rPr>
+          <w:rFonts w:ascii="Arial" w:hAnsi="Arial" w:cs="Arial"/>
+          <w:color w:val="000000" w:themeColor="text1"/>
+        </w:rPr>
+        <w:t>, de acuerdo con otras investigaciones realizadas y referenciadas en el estado del arte.</w:t>
+      </w:r>
+    </w:p>
+    <w:p>
+      <w:pPr>
+        <w:pStyle w:val="Prrafodelista"/>
+        <w:spacing w:after="0" w:line="360" w:lineRule="auto"/>
+        <w:ind w:left="708"/>
+        <w:jc w:val="both"/>
+        <w:outlineLvl w:val="0"/>
+        <w:rPr>
+          <w:rFonts w:ascii="Arial" w:hAnsi="Arial" w:cs="Arial"/>
+          <w:color w:val="000000" w:themeColor="text1"/>
+        </w:rPr>
+      </w:pPr>
+    </w:p>
+    <w:p>
+      <w:pPr>
+        <w:pStyle w:val="Prrafodelista"/>
+        <w:spacing w:after="0" w:line="360" w:lineRule="auto"/>
+        <w:ind w:left="708"/>
+        <w:jc w:val="both"/>
+        <w:outlineLvl w:val="0"/>
+        <w:rPr>
+          <w:rFonts w:ascii="Arial" w:hAnsi="Arial" w:cs="Arial"/>
+          <w:color w:val="000000" w:themeColor="text1"/>
+        </w:rPr>
+      </w:pPr>
+    </w:p>
+    <w:p>
+      <w:pPr>
+        <w:pStyle w:val="Prrafodelista"/>
+        <w:spacing w:after="0" w:line="360" w:lineRule="auto"/>
+        <w:ind w:left="708"/>
         <w:outlineLvl w:val="0"/>
         <w:rPr>
           <w:rFonts w:ascii="Arial" w:hAnsi="Arial" w:cs="Arial"/>
           <w:b/>
           <w:bCs/>
           <w:color w:val="000000" w:themeColor="text1"/>
-        </w:rPr>
-      </w:pPr>
-    </w:p>
-    <w:p>
-      <w:pPr>
-        <w:pStyle w:val="Prrafodelista"/>
-        <w:numPr>
-          <w:ilvl w:val="0"/>
-          <w:numId w:val="26"/>
-        </w:numPr>
-        <w:spacing w:after="0" w:line="360" w:lineRule="auto"/>
-        <w:rPr>
-          <w:rFonts w:ascii="Arial" w:hAnsi="Arial" w:cs="Arial"/>
-          <w:b/>
-          <w:bCs/>
+          <w:u w:val="single"/>
         </w:rPr>
       </w:pPr>
       <w:r>
@@ -7752,86 +7897,135 @@
           <w:b/>
           <w:bCs/>
           <w:color w:val="000000" w:themeColor="text1"/>
-        </w:rPr>
-        <w:t xml:space="preserve"> </w:t>
-      </w:r>
-      <w:r>
+          <w:u w:val="single"/>
+        </w:rPr>
+        <w:lastRenderedPageBreak/>
+        <w:t>Diseño de la investigación</w:t>
+      </w:r>
+    </w:p>
+    <w:p>
+      <w:pPr>
+        <w:pStyle w:val="Prrafodelista"/>
+        <w:spacing w:after="0" w:line="360" w:lineRule="auto"/>
+        <w:ind w:left="708"/>
+        <w:outlineLvl w:val="0"/>
+        <w:rPr>
+          <w:rFonts w:ascii="Arial" w:hAnsi="Arial" w:cs="Arial"/>
+          <w:color w:val="000000" w:themeColor="text1"/>
+        </w:rPr>
+      </w:pPr>
+    </w:p>
+    <w:p>
+      <w:pPr>
+        <w:pStyle w:val="Prrafodelista"/>
+        <w:spacing w:after="0" w:line="360" w:lineRule="auto"/>
+        <w:ind w:left="708"/>
+        <w:jc w:val="both"/>
+        <w:outlineLvl w:val="0"/>
+        <w:rPr>
+          <w:rFonts w:ascii="Arial" w:hAnsi="Arial" w:cs="Arial"/>
+          <w:color w:val="000000" w:themeColor="text1"/>
+        </w:rPr>
+      </w:pPr>
+      <w:r>
+        <w:rPr>
+          <w:rFonts w:ascii="Arial" w:hAnsi="Arial" w:cs="Arial"/>
+          <w:color w:val="000000" w:themeColor="text1"/>
+        </w:rPr>
+        <w:t xml:space="preserve">El </w:t>
+      </w:r>
+      <w:r>
+        <w:rPr>
+          <w:rFonts w:ascii="Arial" w:hAnsi="Arial" w:cs="Arial"/>
+          <w:color w:val="000000" w:themeColor="text1"/>
+        </w:rPr>
+        <w:t xml:space="preserve">diseño </w:t>
+      </w:r>
+      <w:r>
+        <w:rPr>
+          <w:rFonts w:ascii="Arial" w:hAnsi="Arial" w:cs="Arial"/>
+          <w:color w:val="000000" w:themeColor="text1"/>
+        </w:rPr>
+        <w:t xml:space="preserve">de la investigación será </w:t>
+      </w:r>
+      <w:r>
+        <w:rPr>
+          <w:rFonts w:ascii="Arial" w:hAnsi="Arial" w:cs="Arial"/>
+          <w:color w:val="000000" w:themeColor="text1"/>
+        </w:rPr>
+        <w:t xml:space="preserve">de tipo no experimental, </w:t>
+      </w:r>
+      <w:r>
+        <w:rPr>
+          <w:rFonts w:ascii="Arial" w:hAnsi="Arial" w:cs="Arial"/>
+          <w:color w:val="000000" w:themeColor="text1"/>
+        </w:rPr>
+        <w:t xml:space="preserve">ya que </w:t>
+      </w:r>
+      <w:r>
+        <w:rPr>
+          <w:rFonts w:ascii="Arial" w:hAnsi="Arial" w:cs="Arial"/>
+          <w:color w:val="000000" w:themeColor="text1"/>
+        </w:rPr>
+        <w:t xml:space="preserve">no se </w:t>
+      </w:r>
+      <w:r>
+        <w:rPr>
+          <w:rFonts w:ascii="Arial" w:hAnsi="Arial" w:cs="Arial"/>
+          <w:color w:val="000000" w:themeColor="text1"/>
+        </w:rPr>
+        <w:t>manipularán variables</w:t>
+      </w:r>
+      <w:r>
+        <w:rPr>
+          <w:rFonts w:ascii="Arial" w:hAnsi="Arial" w:cs="Arial"/>
+          <w:color w:val="000000" w:themeColor="text1"/>
+        </w:rPr>
+        <w:t xml:space="preserve">, sino se sustentará por medio de la observación del fenómeno a evaluar, en este caso, al enfocarnos en la implantación del modelo </w:t>
+      </w:r>
+      <w:proofErr w:type="spellStart"/>
+      <w:r>
+        <w:rPr>
+          <w:rFonts w:ascii="Arial" w:hAnsi="Arial" w:cs="Arial"/>
+          <w:color w:val="000000" w:themeColor="text1"/>
+        </w:rPr>
+        <w:t>Intelect</w:t>
+      </w:r>
+      <w:proofErr w:type="spellEnd"/>
+      <w:r>
+        <w:rPr>
+          <w:rFonts w:ascii="Arial" w:hAnsi="Arial" w:cs="Arial"/>
+          <w:color w:val="000000" w:themeColor="text1"/>
+        </w:rPr>
+        <w:t>, se realizará el análisis de los datos extraídos por medio de la investigación, estos datos se originarán de escenarios reales o experimentados de simulación llevados a cabo en otras investigaciones; es decir, se analizarán los acontecimientos previos (resultados por implantación de este modelo) que se encuentren dentro de los límites comprendidos por la presente investigación, con el fin de clasificarlos, cuantificarlos y evaluarlos.</w:t>
+      </w:r>
+    </w:p>
+    <w:p>
+      <w:pPr>
+        <w:pStyle w:val="Prrafodelista"/>
+        <w:spacing w:after="0" w:line="360" w:lineRule="auto"/>
+        <w:ind w:left="708"/>
+        <w:jc w:val="both"/>
+        <w:outlineLvl w:val="0"/>
+        <w:rPr>
+          <w:rFonts w:ascii="Arial" w:hAnsi="Arial" w:cs="Arial"/>
+          <w:color w:val="000000" w:themeColor="text1"/>
+        </w:rPr>
+      </w:pPr>
+    </w:p>
+    <w:p>
+      <w:pPr>
+        <w:pStyle w:val="Prrafodelista"/>
+        <w:spacing w:after="0" w:line="360" w:lineRule="auto"/>
+        <w:ind w:left="708"/>
+        <w:jc w:val="both"/>
+        <w:outlineLvl w:val="0"/>
         <w:rPr>
           <w:rFonts w:ascii="Arial" w:hAnsi="Arial" w:cs="Arial"/>
           <w:b/>
           <w:bCs/>
           <w:color w:val="000000" w:themeColor="text1"/>
-        </w:rPr>
-        <w:t>Marco metodológico de la investigación</w:t>
-      </w:r>
-    </w:p>
-    <w:p>
-      <w:pPr>
-        <w:pStyle w:val="Prrafodelista"/>
-        <w:spacing w:after="0" w:line="360" w:lineRule="auto"/>
-        <w:ind w:left="900"/>
-        <w:rPr>
-          <w:rFonts w:ascii="Arial" w:hAnsi="Arial" w:cs="Arial"/>
-          <w:b/>
-          <w:bCs/>
-        </w:rPr>
-      </w:pPr>
-    </w:p>
-    <w:p>
-      <w:pPr>
-        <w:spacing w:after="0" w:line="360" w:lineRule="auto"/>
-        <w:ind w:left="900"/>
-        <w:jc w:val="both"/>
-        <w:rPr>
-          <w:rFonts w:ascii="Arial" w:hAnsi="Arial" w:cs="Arial"/>
-        </w:rPr>
-      </w:pPr>
-      <w:r>
-        <w:rPr>
-          <w:rFonts w:ascii="Arial" w:hAnsi="Arial" w:cs="Arial"/>
-        </w:rPr>
-        <w:t xml:space="preserve">El presente marco metodológico de investigación es un proceso sistemático, organizado y objetivo cuyo propósito es responder a preguntas o hipótesis y así aumentar el conocimiento y la información sobre algo desconocido. En consecuencia, para la elaboración de este trabajo de investigación se definirá a continuación, el diseño metodológico de investigación con el fin de obtener información secundaria tanto externo como interno e información primaria, se realizarán una serie de entrevistas con los colaboradores de la empresa Ripley y de todos ellos se contruira un panel de expertos. Estos expertos representan a diversas áreas de actividad: fabricante, operador logístico, distribuidores, responsables de las ventas. En el primero se entiende que la cantidad es parte de la cualidad, además de darse mayor atención a lo profundo de los resultados y no a su generalización; </w:t>
-      </w:r>
-      <w:r>
-        <w:rPr>
-          <w:rFonts w:ascii="Arial" w:hAnsi="Arial" w:cs="Arial"/>
-        </w:rPr>
-        <w:lastRenderedPageBreak/>
-        <w:t xml:space="preserve">mientras que, en el enfoque cuantitativo, lo importante es la generalización o universalización de los resultados de la investigación. Como se pone de manifiesto en el apartado siguiente de esta introducción general, los objetivos de nuestra investigación se centran principalmente en los siguientes aspectos: la identificación de los activos intangibles del conocimiento, su clasificación y agrupación, el establecimiento de un modelo de Capital Intelectual, la elaboración de un cuadro de indicadores de Capital Humano que permitan su medición y gestión como capital integrante del Capital Intelectual del organismo objeto del estudio y, comprobar la situación en la que se encuentra la gestión del conocimiento. La investigación se centra en un fenómeno de plena actualidad, con muy pocos estudios realizados sobre el tema y el objeto del estudio. Esta circunstancia nos llevó a plantear el desarrollo de la investigación dos fases. En la primera fase se realizó una investigación cualitativa y exploratoria del fenómeno objeto de estudio, basada en la búsqueda. bibliográfica de la literatura más relevante que sobre los conceptos de Conocimiento, Gestión del Conocimiento, medición y gestión del Capital Intelectual existe. El estudio y análisis de esta bibliografía relevante nos proporcionaría un “entendimiento en profundidad” del fenómeno objeto de nuestro estudio. Con el análisis de esta bibliografía se hizo, paralelamente un estudio de casos. Esto nos ayudaría a identificar distintos modelos de medición y gestión del Capital Intelectual que se habían ido desarrollando en distintos ámbitos, sobre todo de empresas privadas. Como resultado de esta primera fase de investigación, hemos construido un modelo conceptual del Capital Intelectual a partir de la identificación, clasificación y agrupación homogénea de los activos intangibles que conforman el mencionado Capital Intelectual, y elaborado un cuadro de indicadores de Capital Humano que permitan su medición y gestión, a partir de una base teórica confiable para la operacionalización de las variables que utilizaremos en la segunda fase de la investigación. Es importante resaltar que el modelo desarrollado y los indicadores propuestos, están fundamentados principalmente en el Modelo Intelect y sus principios, modelo cuya construcción como se pone de manifiesto en el capítulo tres, surge de la evolución de los presupuestos teóricos contenidos en los distintos modelos de partida que lo precedieron. En la segunda fase de la investigación, se contrastan empíricamente las hipótesis desarrolladas a partir del modelo, se valida el cuadro de indicadores propuesto y se determina el estado. actual en el que se encuentra la Gestión del Conocimiento en la Consejería de Educación de la Junta de Andalucía. Para el desarrollo del proyecto se ha seguido un proceso secuencial y ordenado. El proyecto comienza con la especificación de los objetivos perseguidos por la investigación, a partir de los cuales fueron surgiendo aquellas cuestiones que </w:t>
-      </w:r>
-      <w:r>
-        <w:rPr>
-          <w:rFonts w:ascii="Arial" w:hAnsi="Arial" w:cs="Arial"/>
-        </w:rPr>
-        <w:lastRenderedPageBreak/>
-        <w:t>era necesario acometer para poder alcanzarlos, se hizo necesaria e imprescindible la revisión de la literatura existente sobre la cuestión objeto de estudio. Esto nos permitió diseñar el Plan de investigación. El diseño del Plan de investigación implica la selección y especificación de las fuentes de información a utilizar, los métodos de investigación a seguir, el plan de muestreo que utilizaríamos para la investigación empírica, la ejecución de dicho plan mediante la recogida de información, su análisis y posterior interpretación, presentación y extracción de conclusiones. En definitiva, la metodología seguida es la propuesta por Bello, Vázquez y Trespalacios13 (1.993), cuyas etapas se sintetizan en la siguiente figura 1, y cuyo desarrollo se especifica a lo largo del presente capítulo introductorio</w:t>
-      </w:r>
-      <w:r>
-        <w:rPr>
-          <w:rFonts w:ascii="Arial" w:hAnsi="Arial" w:cs="Arial"/>
-        </w:rPr>
-        <w:t>.</w:t>
-      </w:r>
-    </w:p>
-    <w:p>
-      <w:pPr>
-        <w:rPr>
-          <w:rFonts w:ascii="Arial" w:hAnsi="Arial" w:cs="Arial"/>
-        </w:rPr>
-      </w:pPr>
-    </w:p>
-    <w:p>
-      <w:pPr>
-        <w:pStyle w:val="Prrafodelista"/>
-        <w:numPr>
-          <w:ilvl w:val="0"/>
-          <w:numId w:val="26"/>
-        </w:numPr>
-        <w:spacing w:after="0" w:line="360" w:lineRule="auto"/>
-        <w:rPr>
-          <w:rFonts w:ascii="Arial" w:hAnsi="Arial" w:cs="Arial"/>
-          <w:b/>
-          <w:bCs/>
+          <w:u w:val="single"/>
         </w:rPr>
       </w:pPr>
       <w:r>
@@ -7840,18 +8034,21 @@
           <w:b/>
           <w:bCs/>
           <w:color w:val="000000" w:themeColor="text1"/>
-        </w:rPr>
-        <w:t>Definicion del diseño metodológico de la investigación</w:t>
+          <w:u w:val="single"/>
+        </w:rPr>
+        <w:t>Enfoque</w:t>
       </w:r>
     </w:p>
     <w:p>
       <w:pPr>
         <w:pStyle w:val="Prrafodelista"/>
         <w:spacing w:after="0" w:line="360" w:lineRule="auto"/>
-        <w:ind w:left="900"/>
+        <w:ind w:left="708"/>
         <w:jc w:val="both"/>
-        <w:rPr>
-          <w:rFonts w:ascii="Arial" w:hAnsi="Arial" w:cs="Arial"/>
+        <w:outlineLvl w:val="0"/>
+        <w:rPr>
+          <w:rFonts w:ascii="Arial" w:hAnsi="Arial" w:cs="Arial"/>
+          <w:color w:val="000000" w:themeColor="text1"/>
         </w:rPr>
       </w:pPr>
     </w:p>
@@ -7859,202 +8056,134 @@
       <w:pPr>
         <w:pStyle w:val="Prrafodelista"/>
         <w:spacing w:after="0" w:line="360" w:lineRule="auto"/>
-        <w:ind w:left="900"/>
+        <w:ind w:left="708"/>
         <w:jc w:val="both"/>
-        <w:rPr>
-          <w:rFonts w:ascii="Arial" w:hAnsi="Arial" w:cs="Arial"/>
-        </w:rPr>
-      </w:pPr>
-      <w:r>
-        <w:rPr>
-          <w:rFonts w:ascii="Arial" w:hAnsi="Arial" w:cs="Arial"/>
-        </w:rPr>
-        <w:t>En cuanto a la definición del diseño metodológico de investigación se entiende que la investigación tiene un diseño metodológico diferente en base a los objetivos, utilizando técnicas coherentes y favorables que permita el desarrollo a través de la recaudación de datos. De este modo, el diseño metodológico del presente trabajo de investigación contará con un enfoque de investigación, método, alcance y una serie de Proceso de datos de información que estará dirigida a cómo se desarrollará. Para llevar a cabo el diseño y desarrollo de la investigación, en la elaboración del cuestionario, se han consultado una serie de estudios y trabajos previos relacionados con la Gestión del Conocimiento, el Capital Intelectual y los Recursos Humanos, realizados tanto a nivel nacional como internacional, sirviéndonos de fuentes y soportes para su elaboración.</w:t>
+        <w:outlineLvl w:val="0"/>
+        <w:rPr>
+          <w:rFonts w:ascii="Arial" w:hAnsi="Arial" w:cs="Arial"/>
+          <w:color w:val="000000" w:themeColor="text1"/>
+        </w:rPr>
+      </w:pPr>
+      <w:r>
+        <w:rPr>
+          <w:rFonts w:ascii="Arial" w:hAnsi="Arial" w:cs="Arial"/>
+          <w:color w:val="000000" w:themeColor="text1"/>
+        </w:rPr>
+        <w:t xml:space="preserve">El enfoque </w:t>
+      </w:r>
+      <w:r>
+        <w:rPr>
+          <w:rFonts w:ascii="Arial" w:hAnsi="Arial" w:cs="Arial"/>
+          <w:color w:val="000000" w:themeColor="text1"/>
+        </w:rPr>
+        <w:t xml:space="preserve">de la investigación </w:t>
+      </w:r>
+      <w:r>
+        <w:rPr>
+          <w:rFonts w:ascii="Arial" w:hAnsi="Arial" w:cs="Arial"/>
+          <w:color w:val="000000" w:themeColor="text1"/>
+        </w:rPr>
+        <w:t xml:space="preserve">será de tipo </w:t>
+      </w:r>
+      <w:r>
+        <w:rPr>
+          <w:rFonts w:ascii="Arial" w:hAnsi="Arial" w:cs="Arial"/>
+          <w:color w:val="000000" w:themeColor="text1"/>
+        </w:rPr>
+        <w:t>cuantitativo</w:t>
+      </w:r>
+      <w:r>
+        <w:rPr>
+          <w:rFonts w:ascii="Arial" w:hAnsi="Arial" w:cs="Arial"/>
+          <w:color w:val="000000" w:themeColor="text1"/>
+        </w:rPr>
+        <w:t xml:space="preserve">, debido a que se evaluarán variables numéricas para </w:t>
+      </w:r>
+      <w:r>
+        <w:rPr>
+          <w:rFonts w:ascii="Arial" w:hAnsi="Arial" w:cs="Arial"/>
+          <w:color w:val="000000" w:themeColor="text1"/>
+        </w:rPr>
+        <w:t>nuestro fenómeno</w:t>
+      </w:r>
+      <w:r>
+        <w:rPr>
+          <w:rFonts w:ascii="Arial" w:hAnsi="Arial" w:cs="Arial"/>
+          <w:color w:val="000000" w:themeColor="text1"/>
+        </w:rPr>
+        <w:t xml:space="preserve"> de estudio </w:t>
+      </w:r>
+      <w:r>
+        <w:rPr>
+          <w:rFonts w:ascii="Arial" w:hAnsi="Arial" w:cs="Arial"/>
+          <w:color w:val="000000" w:themeColor="text1"/>
+        </w:rPr>
+        <w:t xml:space="preserve">(accesibilidad, disponibilidad, seguridad, etc.) relacionado con la implantación del modelo </w:t>
+      </w:r>
+      <w:proofErr w:type="spellStart"/>
+      <w:r>
+        <w:rPr>
+          <w:rFonts w:ascii="Arial" w:hAnsi="Arial" w:cs="Arial"/>
+          <w:color w:val="000000" w:themeColor="text1"/>
+        </w:rPr>
+        <w:t>Intelect</w:t>
+      </w:r>
+      <w:proofErr w:type="spellEnd"/>
+      <w:r>
+        <w:rPr>
+          <w:rFonts w:ascii="Arial" w:hAnsi="Arial" w:cs="Arial"/>
+          <w:color w:val="000000" w:themeColor="text1"/>
+        </w:rPr>
+        <w:t xml:space="preserve">. Esto con el fin de poder obtener una evaluación óptima y lograr como resultado porcentajes referentes y medibles. Además, se debe puntualizar que los valores obtenidos serán referenciales, ya que esto dependerá de cuán bien se haya implantado el modelo </w:t>
+      </w:r>
+      <w:proofErr w:type="spellStart"/>
+      <w:r>
+        <w:rPr>
+          <w:rFonts w:ascii="Arial" w:hAnsi="Arial" w:cs="Arial"/>
+          <w:color w:val="000000" w:themeColor="text1"/>
+        </w:rPr>
+        <w:t>Intelect</w:t>
+      </w:r>
+      <w:proofErr w:type="spellEnd"/>
+      <w:r>
+        <w:rPr>
+          <w:rFonts w:ascii="Arial" w:hAnsi="Arial" w:cs="Arial"/>
+          <w:color w:val="000000" w:themeColor="text1"/>
+        </w:rPr>
+        <w:t xml:space="preserve"> dentro de la empresa.</w:t>
       </w:r>
     </w:p>
     <w:p>
       <w:pPr>
         <w:pStyle w:val="Prrafodelista"/>
         <w:spacing w:after="0" w:line="360" w:lineRule="auto"/>
-        <w:ind w:left="900"/>
-        <w:jc w:val="both"/>
-        <w:rPr>
-          <w:rFonts w:ascii="Arial" w:hAnsi="Arial" w:cs="Arial"/>
-        </w:rPr>
-      </w:pPr>
-      <w:r>
-        <w:rPr>
-          <w:rFonts w:ascii="Arial" w:hAnsi="Arial" w:cs="Arial"/>
-        </w:rPr>
-        <w:t>Explicar el diseño metodológico de la</w:t>
+        <w:ind w:left="426"/>
+        <w:outlineLvl w:val="0"/>
+        <w:rPr>
+          <w:rFonts w:ascii="Arial" w:hAnsi="Arial" w:cs="Arial"/>
+          <w:color w:val="000000" w:themeColor="text1"/>
+        </w:rPr>
+      </w:pPr>
+      <w:r>
+        <w:rPr>
+          <w:rFonts w:ascii="Arial" w:hAnsi="Arial" w:cs="Arial"/>
+          <w:color w:val="000000" w:themeColor="text1"/>
+        </w:rPr>
+        <w:tab/>
       </w:r>
     </w:p>
     <w:p>
       <w:pPr>
         <w:pStyle w:val="Prrafodelista"/>
         <w:spacing w:after="0" w:line="360" w:lineRule="auto"/>
-        <w:ind w:left="900"/>
-        <w:jc w:val="both"/>
-        <w:rPr>
-          <w:rFonts w:ascii="Arial" w:hAnsi="Arial" w:cs="Arial"/>
-          <w:b/>
-          <w:bCs/>
-        </w:rPr>
-      </w:pPr>
-    </w:p>
-    <w:p>
-      <w:pPr>
-        <w:pStyle w:val="Prrafodelista"/>
-        <w:numPr>
-          <w:ilvl w:val="0"/>
-          <w:numId w:val="26"/>
-        </w:numPr>
-        <w:spacing w:after="0" w:line="360" w:lineRule="auto"/>
-        <w:rPr>
-          <w:rFonts w:ascii="Arial" w:hAnsi="Arial" w:cs="Arial"/>
-          <w:b/>
-          <w:bCs/>
-        </w:rPr>
-      </w:pPr>
-      <w:r>
+        <w:ind w:left="426" w:firstLine="282"/>
+        <w:outlineLvl w:val="0"/>
         <w:rPr>
           <w:rFonts w:ascii="Arial" w:hAnsi="Arial" w:cs="Arial"/>
           <w:b/>
           <w:bCs/>
           <w:color w:val="000000" w:themeColor="text1"/>
-        </w:rPr>
-        <w:t>Enfoque de la investigación</w:t>
-      </w:r>
-    </w:p>
-    <w:p>
-      <w:pPr>
-        <w:pStyle w:val="Prrafodelista"/>
-        <w:spacing w:after="0" w:line="360" w:lineRule="auto"/>
-        <w:ind w:left="1560"/>
-        <w:rPr>
-          <w:rFonts w:ascii="Arial" w:hAnsi="Arial" w:cs="Arial"/>
-        </w:rPr>
-      </w:pPr>
-    </w:p>
-    <w:p>
-      <w:pPr>
-        <w:pStyle w:val="Prrafodelista"/>
-        <w:spacing w:after="0" w:line="360" w:lineRule="auto"/>
-        <w:ind w:left="900"/>
-        <w:jc w:val="both"/>
-        <w:rPr>
-          <w:rFonts w:ascii="Arial" w:hAnsi="Arial" w:cs="Arial"/>
-        </w:rPr>
-      </w:pPr>
-      <w:r>
-        <w:rPr>
-          <w:rFonts w:ascii="Arial" w:hAnsi="Arial" w:cs="Arial"/>
-        </w:rPr>
-        <w:t xml:space="preserve">Con respecto al enfoque de la investigación, es tanto un proceso riguroso, cuidadoso, sistematizado en el que se basa en resolver problemas, bien sea de vacío de conocimiento (investigación científica) o de gerencia, pero para ambos casos, es organizado y garantiza la producción de conocimiento o de alternativas de solución viables. En una investigación científica, es posible desarrollar </w:t>
-      </w:r>
-      <w:r>
-        <w:rPr>
-          <w:rFonts w:ascii="Arial" w:hAnsi="Arial" w:cs="Arial"/>
-        </w:rPr>
-        <w:t>el enfoque cualitativo</w:t>
-      </w:r>
-      <w:r>
-        <w:rPr>
-          <w:rFonts w:ascii="Arial" w:hAnsi="Arial" w:cs="Arial"/>
-        </w:rPr>
-        <w:t xml:space="preserve">. </w:t>
-      </w:r>
-    </w:p>
-    <w:p>
-      <w:pPr>
-        <w:pStyle w:val="Prrafodelista"/>
-        <w:spacing w:after="0" w:line="360" w:lineRule="auto"/>
-        <w:ind w:left="900"/>
-        <w:jc w:val="both"/>
-        <w:rPr>
-          <w:rFonts w:ascii="Arial" w:hAnsi="Arial" w:cs="Arial"/>
-        </w:rPr>
-      </w:pPr>
-      <w:r>
-        <w:rPr>
-          <w:rFonts w:ascii="Arial" w:hAnsi="Arial" w:cs="Arial"/>
-        </w:rPr>
-        <w:lastRenderedPageBreak/>
-        <w:t>En el primero se entiende que la cantidad es parte de la cualidad, además de darse mayor atención a lo profundo de los resultados y no a su generalización. Como se pone de manifiesto en el apartado siguiente de esta introducción general.</w:t>
-      </w:r>
-    </w:p>
-    <w:p>
-      <w:pPr>
-        <w:pStyle w:val="Prrafodelista"/>
-        <w:spacing w:after="0" w:line="360" w:lineRule="auto"/>
-        <w:ind w:left="900"/>
-        <w:jc w:val="both"/>
-        <w:rPr>
-          <w:rFonts w:ascii="Arial" w:hAnsi="Arial" w:cs="Arial"/>
-        </w:rPr>
-      </w:pPr>
-      <w:r>
-        <w:rPr>
-          <w:rFonts w:ascii="Arial" w:hAnsi="Arial" w:cs="Arial"/>
-        </w:rPr>
-        <w:t xml:space="preserve">En este sentido, el trabajo de investigación </w:t>
-      </w:r>
-      <w:r>
-        <w:rPr>
-          <w:rFonts w:ascii="Arial" w:hAnsi="Arial" w:cs="Arial"/>
-        </w:rPr>
-        <w:t>se centra en</w:t>
-      </w:r>
-      <w:r>
-        <w:rPr>
-          <w:rFonts w:ascii="Arial" w:hAnsi="Arial" w:cs="Arial"/>
-        </w:rPr>
-        <w:t xml:space="preserve"> los siguientes aspectos: </w:t>
-      </w:r>
-      <w:r>
-        <w:rPr>
-          <w:rFonts w:ascii="Arial" w:hAnsi="Arial" w:cs="Arial"/>
-        </w:rPr>
-        <w:t xml:space="preserve">interpretar e </w:t>
-      </w:r>
-      <w:r>
-        <w:rPr>
-          <w:rFonts w:ascii="Arial" w:hAnsi="Arial" w:cs="Arial"/>
-        </w:rPr>
-        <w:t>identifica</w:t>
-      </w:r>
-      <w:r>
-        <w:rPr>
-          <w:rFonts w:ascii="Arial" w:hAnsi="Arial" w:cs="Arial"/>
-        </w:rPr>
-        <w:t>r</w:t>
-      </w:r>
-      <w:r>
-        <w:rPr>
-          <w:rFonts w:ascii="Arial" w:hAnsi="Arial" w:cs="Arial"/>
-        </w:rPr>
-        <w:t xml:space="preserve"> los activos intangibles del conocimiento, su clasificación y agrupación, el establecimiento de un modelo de Capital Intelectual, la elaboración de un cuadro de indicador de Capital Humano que permita la medición y gestión como capital integrante del Capital Intelectual del organismo y comprobar la situación en la que se encuentra la gestión del conocimiento.</w:t>
-      </w:r>
-    </w:p>
-    <w:p>
-      <w:pPr>
-        <w:rPr>
-          <w:rFonts w:ascii="Arial" w:hAnsi="Arial" w:cs="Arial"/>
-        </w:rPr>
-      </w:pPr>
-    </w:p>
-    <w:p>
-      <w:pPr>
-        <w:pStyle w:val="Prrafodelista"/>
-        <w:numPr>
-          <w:ilvl w:val="0"/>
-          <w:numId w:val="26"/>
-        </w:numPr>
-        <w:spacing w:after="0" w:line="360" w:lineRule="auto"/>
-        <w:rPr>
-          <w:rFonts w:ascii="Arial" w:hAnsi="Arial" w:cs="Arial"/>
-          <w:b/>
-          <w:bCs/>
+          <w:u w:val="single"/>
         </w:rPr>
       </w:pPr>
       <w:r>
@@ -8063,277 +8192,109 @@
           <w:b/>
           <w:bCs/>
           <w:color w:val="000000" w:themeColor="text1"/>
-        </w:rPr>
-        <w:t>Alcance de la investigación</w:t>
+          <w:u w:val="single"/>
+        </w:rPr>
+        <w:t>Alcance</w:t>
       </w:r>
     </w:p>
     <w:p>
       <w:pPr>
         <w:pStyle w:val="Prrafodelista"/>
         <w:spacing w:after="0" w:line="360" w:lineRule="auto"/>
-        <w:ind w:left="900"/>
-        <w:jc w:val="both"/>
-        <w:rPr>
-          <w:rFonts w:ascii="Arial" w:hAnsi="Arial" w:cs="Arial"/>
-          <w:highlight w:val="yellow"/>
-        </w:rPr>
-      </w:pPr>
+        <w:ind w:left="426"/>
+        <w:outlineLvl w:val="0"/>
+        <w:rPr>
+          <w:rFonts w:ascii="Arial" w:hAnsi="Arial" w:cs="Arial"/>
+          <w:color w:val="000000" w:themeColor="text1"/>
+        </w:rPr>
+      </w:pPr>
+      <w:r>
+        <w:rPr>
+          <w:rFonts w:ascii="Arial" w:hAnsi="Arial" w:cs="Arial"/>
+          <w:color w:val="000000" w:themeColor="text1"/>
+        </w:rPr>
+        <w:tab/>
+      </w:r>
     </w:p>
     <w:p>
       <w:pPr>
         <w:pStyle w:val="Prrafodelista"/>
         <w:spacing w:after="0" w:line="360" w:lineRule="auto"/>
-        <w:ind w:left="900"/>
+        <w:ind w:left="708"/>
         <w:jc w:val="both"/>
-        <w:rPr>
-          <w:rFonts w:ascii="Arial" w:hAnsi="Arial" w:cs="Arial"/>
-          <w:highlight w:val="yellow"/>
-        </w:rPr>
-      </w:pPr>
-      <w:r>
-        <w:rPr>
-          <w:rFonts w:ascii="Arial" w:hAnsi="Arial" w:cs="Arial"/>
-          <w:highlight w:val="yellow"/>
-        </w:rPr>
-        <w:t>Con relación al alcance de la investigación, se define el alcance descriptivo que detalla los procesos que se pretende medir obteniendo información de forma grupal o individual. Además, precisa que el alcance correlacional vincula las variables, conceptos, entre otros.</w:t>
+        <w:outlineLvl w:val="0"/>
+        <w:rPr>
+          <w:rFonts w:ascii="Arial" w:hAnsi="Arial" w:cs="Arial"/>
+          <w:color w:val="000000" w:themeColor="text1"/>
+        </w:rPr>
+      </w:pPr>
+      <w:r>
+        <w:rPr>
+          <w:rFonts w:ascii="Arial" w:hAnsi="Arial" w:cs="Arial"/>
+          <w:color w:val="000000" w:themeColor="text1"/>
+        </w:rPr>
+        <w:t xml:space="preserve">El alcance </w:t>
+      </w:r>
+      <w:r>
+        <w:rPr>
+          <w:rFonts w:ascii="Arial" w:hAnsi="Arial" w:cs="Arial"/>
+          <w:color w:val="000000" w:themeColor="text1"/>
+        </w:rPr>
+        <w:t xml:space="preserve">de la investigación </w:t>
+      </w:r>
+      <w:r>
+        <w:rPr>
+          <w:rFonts w:ascii="Arial" w:hAnsi="Arial" w:cs="Arial"/>
+          <w:color w:val="000000" w:themeColor="text1"/>
+        </w:rPr>
+        <w:t xml:space="preserve">será de tipo explicativo, ya que </w:t>
+      </w:r>
+      <w:r>
+        <w:rPr>
+          <w:rFonts w:ascii="Arial" w:hAnsi="Arial" w:cs="Arial"/>
+          <w:color w:val="000000" w:themeColor="text1"/>
+        </w:rPr>
+        <w:t xml:space="preserve">mediante el análisis y observación se pretende responder por las causas de los eventos. </w:t>
+      </w:r>
+      <w:r>
+        <w:rPr>
+          <w:rFonts w:ascii="Arial" w:hAnsi="Arial" w:cs="Arial"/>
+          <w:color w:val="000000" w:themeColor="text1"/>
+        </w:rPr>
+        <w:t>Por ello, la investigación se centrará en explicar por qué ocurre el fenómeno y en qué condiciones se manifiesta.</w:t>
       </w:r>
     </w:p>
     <w:p>
       <w:pPr>
         <w:pStyle w:val="Prrafodelista"/>
         <w:spacing w:after="0" w:line="360" w:lineRule="auto"/>
-        <w:ind w:left="900"/>
-        <w:jc w:val="both"/>
-        <w:rPr>
-          <w:rFonts w:ascii="Arial" w:hAnsi="Arial" w:cs="Arial"/>
-        </w:rPr>
-      </w:pPr>
-      <w:r>
-        <w:rPr>
-          <w:rFonts w:ascii="Arial" w:hAnsi="Arial" w:cs="Arial"/>
-          <w:highlight w:val="yellow"/>
-        </w:rPr>
-        <w:t>En ese sentido, este trabajo de investigación tiene un alcance correlacional, ya que permite medir el impacto del diseño. El plan de investigación implica la selección y especificación de las fuentes de información a utilizar, los métodos de investigación a seguir, el plan de muestreo que utilizaríamos para la investigación empírica, la ejecución de dicho plan mediante la recogida de información, su análisis y posterior interpretación, presentación y extracción de conclusiones</w:t>
+        <w:ind w:left="426"/>
+        <w:outlineLvl w:val="0"/>
+        <w:rPr>
+          <w:rFonts w:ascii="Arial" w:hAnsi="Arial" w:cs="Arial"/>
+          <w:color w:val="000000" w:themeColor="text1"/>
+        </w:rPr>
+      </w:pPr>
+      <w:r>
+        <w:rPr>
+          <w:rFonts w:ascii="Arial" w:hAnsi="Arial" w:cs="Arial"/>
+          <w:color w:val="000000" w:themeColor="text1"/>
+        </w:rPr>
+        <w:tab/>
       </w:r>
     </w:p>
     <w:p>
       <w:pPr>
         <w:pStyle w:val="Prrafodelista"/>
         <w:spacing w:after="0" w:line="360" w:lineRule="auto"/>
-        <w:ind w:left="900"/>
-        <w:rPr>
-          <w:rFonts w:ascii="Arial" w:hAnsi="Arial" w:cs="Arial"/>
-          <w:b/>
-          <w:bCs/>
-        </w:rPr>
-      </w:pPr>
-    </w:p>
-    <w:p>
-      <w:pPr>
-        <w:pStyle w:val="Prrafodelista"/>
-        <w:numPr>
-          <w:ilvl w:val="0"/>
-          <w:numId w:val="26"/>
-        </w:numPr>
-        <w:spacing w:after="0" w:line="360" w:lineRule="auto"/>
-        <w:rPr>
-          <w:rFonts w:ascii="Arial" w:hAnsi="Arial" w:cs="Arial"/>
-          <w:b/>
-          <w:bCs/>
-        </w:rPr>
-      </w:pPr>
-      <w:r>
+        <w:ind w:left="426" w:firstLine="282"/>
+        <w:outlineLvl w:val="0"/>
         <w:rPr>
           <w:rFonts w:ascii="Arial" w:hAnsi="Arial" w:cs="Arial"/>
           <w:b/>
           <w:bCs/>
           <w:color w:val="000000" w:themeColor="text1"/>
-        </w:rPr>
-        <w:t>Método de la Investigación</w:t>
-      </w:r>
-    </w:p>
-    <w:p>
-      <w:pPr>
-        <w:pStyle w:val="Prrafodelista"/>
-        <w:spacing w:after="0" w:line="360" w:lineRule="auto"/>
-        <w:ind w:left="900"/>
-        <w:rPr>
-          <w:rFonts w:ascii="Arial" w:hAnsi="Arial" w:cs="Arial"/>
-        </w:rPr>
-      </w:pPr>
-    </w:p>
-    <w:p>
-      <w:pPr>
-        <w:pStyle w:val="Prrafodelista"/>
-        <w:spacing w:after="0" w:line="360" w:lineRule="auto"/>
-        <w:ind w:left="900"/>
-        <w:jc w:val="both"/>
-        <w:rPr>
-          <w:rFonts w:ascii="Arial" w:hAnsi="Arial" w:cs="Arial"/>
-        </w:rPr>
-      </w:pPr>
-      <w:r>
-        <w:rPr>
-          <w:rFonts w:ascii="Arial" w:hAnsi="Arial" w:cs="Arial"/>
-        </w:rPr>
-        <w:t>En relación al método de la investigación, aclara que el método de investigación se puede considerar como el análisis y estudio de investigación, conservando las palabras técnicas y procesos, refiriéndose a la lógica interna de los procedimientos científicos. De igual forma se define que la investigación no experimental no manipula variables y sólo identifica eventos ya reales.</w:t>
-      </w:r>
-    </w:p>
-    <w:p>
-      <w:pPr>
-        <w:pStyle w:val="Prrafodelista"/>
-        <w:spacing w:after="0" w:line="360" w:lineRule="auto"/>
-        <w:ind w:left="900"/>
-        <w:jc w:val="both"/>
-        <w:rPr>
-          <w:rFonts w:ascii="Arial" w:hAnsi="Arial" w:cs="Arial"/>
-        </w:rPr>
-      </w:pPr>
-      <w:r>
-        <w:rPr>
-          <w:rFonts w:ascii="Arial" w:hAnsi="Arial" w:cs="Arial"/>
-        </w:rPr>
-        <w:t xml:space="preserve">Así mismo una vez establecidos los cuatro tipos de activos intelectuales y los distintos aspectos que componen cada grupo, el método propuesto para auditar el Capital Intelectual se basa en la siguiente idea: a cada uno de los distintos aspectos que componen cada grupo se le valora en una escala, del 1 al 5. Un valor de 5 corresponde a un activo que está desarrollado al máximo (no podría ser mejor), y así para todos. Dispuestos en un círculo de cuatro cuadrantes lo cuatro activos </w:t>
-      </w:r>
-      <w:r>
-        <w:rPr>
-          <w:rFonts w:ascii="Arial" w:hAnsi="Arial" w:cs="Arial"/>
-        </w:rPr>
-        <w:lastRenderedPageBreak/>
-        <w:t>intelectuales, y divididos en cinco círculos concéntricos, los distintos valores de los aspectos citados configuran un gráfico que muestra con rapidez dónde se acumulan los activos intelectuales de la organización</w:t>
-      </w:r>
-      <w:r>
-        <w:rPr>
-          <w:rFonts w:ascii="Arial" w:hAnsi="Arial" w:cs="Arial"/>
-        </w:rPr>
-        <w:t>.</w:t>
-      </w:r>
-    </w:p>
-    <w:p>
-      <w:pPr>
-        <w:rPr>
-          <w:rFonts w:ascii="Arial" w:hAnsi="Arial" w:cs="Arial"/>
-          <w:b/>
-          <w:bCs/>
-        </w:rPr>
-      </w:pPr>
-    </w:p>
-    <w:p>
-      <w:pPr>
-        <w:pStyle w:val="Prrafodelista"/>
-        <w:numPr>
-          <w:ilvl w:val="0"/>
-          <w:numId w:val="26"/>
-        </w:numPr>
-        <w:spacing w:after="0" w:line="360" w:lineRule="auto"/>
-        <w:rPr>
-          <w:rFonts w:ascii="Arial" w:hAnsi="Arial" w:cs="Arial"/>
-          <w:b/>
-          <w:bCs/>
-        </w:rPr>
-      </w:pPr>
-      <w:r>
-        <w:rPr>
-          <w:rFonts w:ascii="Arial" w:hAnsi="Arial" w:cs="Arial"/>
-          <w:b/>
-          <w:bCs/>
-        </w:rPr>
-        <w:t>Técnicas e Instrumentos para el procesamiento de datos de la Investigación</w:t>
-      </w:r>
-    </w:p>
-    <w:p>
-      <w:pPr>
-        <w:pStyle w:val="Prrafodelista"/>
-        <w:spacing w:after="0" w:line="360" w:lineRule="auto"/>
-        <w:ind w:left="1260"/>
-        <w:rPr>
-          <w:rFonts w:ascii="Arial" w:hAnsi="Arial" w:cs="Arial"/>
-          <w:b/>
-          <w:bCs/>
-        </w:rPr>
-      </w:pPr>
-    </w:p>
-    <w:p>
-      <w:pPr>
-        <w:pStyle w:val="Prrafodelista"/>
-        <w:numPr>
-          <w:ilvl w:val="1"/>
-          <w:numId w:val="26"/>
-        </w:numPr>
-        <w:spacing w:after="0" w:line="360" w:lineRule="auto"/>
-        <w:ind w:left="1260"/>
-        <w:rPr>
-          <w:rFonts w:ascii="Arial" w:hAnsi="Arial" w:cs="Arial"/>
-          <w:b/>
-          <w:bCs/>
-        </w:rPr>
-      </w:pPr>
-      <w:r>
-        <w:rPr>
-          <w:rFonts w:ascii="Arial" w:hAnsi="Arial" w:cs="Arial"/>
-          <w:b/>
-          <w:bCs/>
-          <w:lang w:val="es-MX"/>
-        </w:rPr>
-        <w:t>Método de una muestra probabilístico</w:t>
-      </w:r>
-    </w:p>
-    <w:p>
-      <w:pPr>
-        <w:pStyle w:val="Prrafodelista"/>
-        <w:spacing w:after="0" w:line="360" w:lineRule="auto"/>
-        <w:ind w:left="1260"/>
-        <w:rPr>
-          <w:rFonts w:ascii="Arial" w:hAnsi="Arial" w:cs="Arial"/>
-        </w:rPr>
-      </w:pPr>
-    </w:p>
-    <w:p>
-      <w:pPr>
-        <w:pStyle w:val="Prrafodelista"/>
-        <w:spacing w:after="0" w:line="360" w:lineRule="auto"/>
-        <w:ind w:left="1260"/>
-        <w:jc w:val="both"/>
-        <w:rPr>
-          <w:rFonts w:ascii="Arial" w:hAnsi="Arial" w:cs="Arial"/>
-        </w:rPr>
-      </w:pPr>
-      <w:r>
-        <w:rPr>
-          <w:rFonts w:ascii="Arial" w:hAnsi="Arial" w:cs="Arial"/>
-        </w:rPr>
-        <w:t>El muestreo sistemático es un tipo de muestreo probabilístico donde se hace una selección aleatoria del primer elemento para la muestra, y luego se seleccionan los elementos posteriores utilizando intervalos fijos o sistemáticos hasta alcanzar el tamaño deseado</w:t>
-      </w:r>
-      <w:r>
-        <w:rPr>
-          <w:rFonts w:ascii="Arial" w:hAnsi="Arial" w:cs="Arial"/>
-        </w:rPr>
-        <w:t>.</w:t>
-      </w:r>
-    </w:p>
-    <w:p>
-      <w:pPr>
-        <w:pStyle w:val="Prrafodelista"/>
-        <w:spacing w:after="0" w:line="360" w:lineRule="auto"/>
-        <w:ind w:left="1260"/>
-        <w:rPr>
-          <w:rFonts w:ascii="Arial" w:hAnsi="Arial" w:cs="Arial"/>
-        </w:rPr>
-      </w:pPr>
-    </w:p>
-    <w:p>
-      <w:pPr>
-        <w:pStyle w:val="Prrafodelista"/>
-        <w:numPr>
-          <w:ilvl w:val="1"/>
-          <w:numId w:val="26"/>
-        </w:numPr>
-        <w:spacing w:after="0" w:line="360" w:lineRule="auto"/>
-        <w:ind w:left="1260"/>
-        <w:rPr>
-          <w:rFonts w:ascii="Arial" w:hAnsi="Arial" w:cs="Arial"/>
-          <w:b/>
-          <w:bCs/>
+          <w:u w:val="single"/>
         </w:rPr>
       </w:pPr>
       <w:r>
@@ -8342,53 +8303,410 @@
           <w:b/>
           <w:bCs/>
           <w:color w:val="000000" w:themeColor="text1"/>
-          <w:lang w:val="es-MX"/>
-        </w:rPr>
-        <w:t>Usando la técnica de encuesta, con el instrumento del cuestionario.</w:t>
+          <w:u w:val="single"/>
+        </w:rPr>
+        <w:t>Método</w:t>
       </w:r>
     </w:p>
     <w:p>
       <w:pPr>
         <w:pStyle w:val="Prrafodelista"/>
         <w:spacing w:after="0" w:line="360" w:lineRule="auto"/>
-        <w:ind w:left="1260"/>
-        <w:rPr>
-          <w:rFonts w:ascii="Arial" w:hAnsi="Arial" w:cs="Arial"/>
-        </w:rPr>
-      </w:pPr>
+        <w:ind w:left="426"/>
+        <w:outlineLvl w:val="0"/>
+        <w:rPr>
+          <w:rFonts w:ascii="Arial" w:hAnsi="Arial" w:cs="Arial"/>
+          <w:color w:val="000000" w:themeColor="text1"/>
+        </w:rPr>
+      </w:pPr>
+      <w:r>
+        <w:rPr>
+          <w:rFonts w:ascii="Arial" w:hAnsi="Arial" w:cs="Arial"/>
+          <w:color w:val="000000" w:themeColor="text1"/>
+        </w:rPr>
+        <w:tab/>
+      </w:r>
     </w:p>
     <w:p>
       <w:pPr>
         <w:pStyle w:val="Prrafodelista"/>
         <w:spacing w:after="0" w:line="360" w:lineRule="auto"/>
-        <w:ind w:left="1260"/>
+        <w:ind w:left="708"/>
         <w:jc w:val="both"/>
-        <w:rPr>
-          <w:rFonts w:ascii="Arial" w:hAnsi="Arial" w:cs="Arial"/>
-        </w:rPr>
-      </w:pPr>
-      <w:r>
-        <w:rPr>
-          <w:rFonts w:ascii="Arial" w:hAnsi="Arial" w:cs="Arial"/>
-        </w:rPr>
-        <w:t>Para este trabajo de investigación se realizará la técnica de recopilación de datos a través del instrumento de recolección de datos el cual será aplicado a la muestra de la población cumpliendo satisfactoriamente las necesidades de la organización. En ese sentido, este cuestionario contará con preguntas cerradas y cuestionadas con la intención de conocer las apreciaciones que tengan los encuestados luego de haber diseñado</w:t>
-      </w:r>
-      <w:r>
-        <w:rPr>
-          <w:rFonts w:ascii="Arial" w:hAnsi="Arial" w:cs="Arial"/>
-        </w:rPr>
-        <w:t>.</w:t>
+        <w:outlineLvl w:val="0"/>
+        <w:rPr>
+          <w:rFonts w:ascii="Arial" w:hAnsi="Arial" w:cs="Arial"/>
+          <w:color w:val="000000" w:themeColor="text1"/>
+        </w:rPr>
+      </w:pPr>
+      <w:r>
+        <w:rPr>
+          <w:rFonts w:ascii="Arial" w:hAnsi="Arial" w:cs="Arial"/>
+          <w:color w:val="000000" w:themeColor="text1"/>
+        </w:rPr>
+        <w:t xml:space="preserve">El método de la investigación será de tipo deductivo, ya que se revisarán conclusiones y resultados de investigaciones similares llevadas a cabo anteriormente. Además, se recurrirán a datos suministrados por las investigaciones revisadas, centrándonos en </w:t>
+      </w:r>
+      <w:r>
+        <w:rPr>
+          <w:rFonts w:ascii="Arial" w:hAnsi="Arial" w:cs="Arial"/>
+          <w:color w:val="000000" w:themeColor="text1"/>
+        </w:rPr>
+        <w:t xml:space="preserve">las características, oportunidades de mejora y costo/beneficio que brindaron la implantación del modelo </w:t>
+      </w:r>
+      <w:proofErr w:type="spellStart"/>
+      <w:r>
+        <w:rPr>
+          <w:rFonts w:ascii="Arial" w:hAnsi="Arial" w:cs="Arial"/>
+          <w:color w:val="000000" w:themeColor="text1"/>
+        </w:rPr>
+        <w:t>Intelect</w:t>
+      </w:r>
+      <w:proofErr w:type="spellEnd"/>
+      <w:r>
+        <w:rPr>
+          <w:rFonts w:ascii="Arial" w:hAnsi="Arial" w:cs="Arial"/>
+          <w:color w:val="000000" w:themeColor="text1"/>
+        </w:rPr>
+        <w:t xml:space="preserve"> sobre las organizaciones mencionadas en el estado del arte.</w:t>
       </w:r>
     </w:p>
     <w:p>
       <w:pPr>
         <w:pStyle w:val="Prrafodelista"/>
         <w:spacing w:after="0" w:line="360" w:lineRule="auto"/>
-        <w:ind w:left="900"/>
+        <w:ind w:left="708"/>
+        <w:jc w:val="both"/>
+        <w:outlineLvl w:val="0"/>
+        <w:rPr>
+          <w:rFonts w:ascii="Arial" w:hAnsi="Arial" w:cs="Arial"/>
+          <w:color w:val="000000" w:themeColor="text1"/>
+        </w:rPr>
+      </w:pPr>
+    </w:p>
+    <w:p>
+      <w:pPr>
+        <w:pStyle w:val="Prrafodelista"/>
+        <w:spacing w:after="0" w:line="360" w:lineRule="auto"/>
+        <w:ind w:left="426" w:firstLine="282"/>
+        <w:outlineLvl w:val="0"/>
         <w:rPr>
           <w:rFonts w:ascii="Arial" w:hAnsi="Arial" w:cs="Arial"/>
           <w:b/>
           <w:bCs/>
+          <w:color w:val="000000" w:themeColor="text1"/>
+          <w:u w:val="single"/>
+        </w:rPr>
+      </w:pPr>
+      <w:r>
+        <w:rPr>
+          <w:rFonts w:ascii="Arial" w:hAnsi="Arial" w:cs="Arial"/>
+          <w:b/>
+          <w:bCs/>
+          <w:color w:val="000000" w:themeColor="text1"/>
+          <w:u w:val="single"/>
+        </w:rPr>
+        <w:lastRenderedPageBreak/>
+        <w:t>Técnicas</w:t>
+      </w:r>
+    </w:p>
+    <w:p>
+      <w:pPr>
+        <w:pStyle w:val="Prrafodelista"/>
+        <w:spacing w:after="0" w:line="360" w:lineRule="auto"/>
+        <w:ind w:left="708"/>
+        <w:jc w:val="both"/>
+        <w:outlineLvl w:val="0"/>
+        <w:rPr>
+          <w:rFonts w:ascii="Arial" w:hAnsi="Arial" w:cs="Arial"/>
+          <w:color w:val="000000" w:themeColor="text1"/>
+        </w:rPr>
+      </w:pPr>
+    </w:p>
+    <w:p>
+      <w:pPr>
+        <w:pStyle w:val="Prrafodelista"/>
+        <w:spacing w:after="0" w:line="360" w:lineRule="auto"/>
+        <w:ind w:left="708"/>
+        <w:jc w:val="both"/>
+        <w:outlineLvl w:val="0"/>
+        <w:rPr>
+          <w:rFonts w:ascii="Arial" w:hAnsi="Arial" w:cs="Arial"/>
+          <w:color w:val="000000" w:themeColor="text1"/>
+        </w:rPr>
+      </w:pPr>
+      <w:r>
+        <w:rPr>
+          <w:rFonts w:ascii="Arial" w:hAnsi="Arial" w:cs="Arial"/>
+          <w:color w:val="000000" w:themeColor="text1"/>
+        </w:rPr>
+        <w:t>La técnica para la recolección y el análisis de los datos será la encuesta</w:t>
+      </w:r>
+      <w:r>
+        <w:rPr>
+          <w:rFonts w:ascii="Arial" w:hAnsi="Arial" w:cs="Arial"/>
+          <w:color w:val="000000" w:themeColor="text1"/>
+        </w:rPr>
+        <w:t>. Esta tiene como finalidad medir las características de una población mediante la recogida de datos, obtenidos a partir de las respuestas que hayan emitido los encuestados y analizándolos estadísticamente.</w:t>
+      </w:r>
+    </w:p>
+    <w:p>
+      <w:pPr>
+        <w:pStyle w:val="Prrafodelista"/>
+        <w:spacing w:after="0" w:line="360" w:lineRule="auto"/>
+        <w:ind w:left="708"/>
+        <w:jc w:val="both"/>
+        <w:outlineLvl w:val="0"/>
+        <w:rPr>
+          <w:rFonts w:ascii="Arial" w:hAnsi="Arial" w:cs="Arial"/>
+          <w:color w:val="000000" w:themeColor="text1"/>
+        </w:rPr>
+      </w:pPr>
+    </w:p>
+    <w:p>
+      <w:pPr>
+        <w:pStyle w:val="Prrafodelista"/>
+        <w:spacing w:after="0" w:line="360" w:lineRule="auto"/>
+        <w:ind w:left="426" w:firstLine="282"/>
+        <w:outlineLvl w:val="0"/>
+        <w:rPr>
+          <w:rFonts w:ascii="Arial" w:hAnsi="Arial" w:cs="Arial"/>
+          <w:b/>
+          <w:bCs/>
+          <w:color w:val="000000" w:themeColor="text1"/>
+          <w:u w:val="single"/>
+        </w:rPr>
+      </w:pPr>
+      <w:r>
+        <w:rPr>
+          <w:rFonts w:ascii="Arial" w:hAnsi="Arial" w:cs="Arial"/>
+          <w:b/>
+          <w:bCs/>
+          <w:color w:val="000000" w:themeColor="text1"/>
+          <w:u w:val="single"/>
+        </w:rPr>
+        <w:t>Instrumentos</w:t>
+      </w:r>
+    </w:p>
+    <w:p>
+      <w:pPr>
+        <w:pStyle w:val="Prrafodelista"/>
+        <w:spacing w:after="0" w:line="360" w:lineRule="auto"/>
+        <w:ind w:left="708"/>
+        <w:jc w:val="both"/>
+        <w:outlineLvl w:val="0"/>
+        <w:rPr>
+          <w:rFonts w:ascii="Arial" w:hAnsi="Arial" w:cs="Arial"/>
+          <w:color w:val="000000" w:themeColor="text1"/>
+        </w:rPr>
+      </w:pPr>
+    </w:p>
+    <w:p>
+      <w:pPr>
+        <w:pStyle w:val="Prrafodelista"/>
+        <w:spacing w:after="0" w:line="360" w:lineRule="auto"/>
+        <w:ind w:left="708"/>
+        <w:jc w:val="both"/>
+        <w:outlineLvl w:val="0"/>
+        <w:rPr>
+          <w:rFonts w:ascii="Arial" w:hAnsi="Arial" w:cs="Arial"/>
+          <w:color w:val="000000" w:themeColor="text1"/>
+        </w:rPr>
+      </w:pPr>
+      <w:r>
+        <w:rPr>
+          <w:rFonts w:ascii="Arial" w:hAnsi="Arial" w:cs="Arial"/>
+          <w:color w:val="000000" w:themeColor="text1"/>
+        </w:rPr>
+        <w:t>El instrumento que se usará para obtener la información será el cuestionario. Este será un listado de preguntas que deberán ser contestados por los encuestados. Por ello, se formularán preguntas cerradas (para obtener un promedio estadístico que permita una mejor evaluación) y preguntas abiertas (que permita obtener una apreciación más amplia).</w:t>
+      </w:r>
+    </w:p>
+    <w:p>
+      <w:pPr>
+        <w:pStyle w:val="Prrafodelista"/>
+        <w:spacing w:after="0" w:line="360" w:lineRule="auto"/>
+        <w:ind w:left="708"/>
+        <w:jc w:val="both"/>
+        <w:outlineLvl w:val="0"/>
+        <w:rPr>
+          <w:rFonts w:ascii="Arial" w:hAnsi="Arial" w:cs="Arial"/>
+          <w:color w:val="000000" w:themeColor="text1"/>
+        </w:rPr>
+      </w:pPr>
+    </w:p>
+    <w:p>
+      <w:pPr>
+        <w:pStyle w:val="Prrafodelista"/>
+        <w:spacing w:after="0" w:line="360" w:lineRule="auto"/>
+        <w:ind w:left="426" w:firstLine="282"/>
+        <w:outlineLvl w:val="0"/>
+        <w:rPr>
+          <w:rFonts w:ascii="Arial" w:hAnsi="Arial" w:cs="Arial"/>
+          <w:b/>
+          <w:bCs/>
+          <w:color w:val="000000" w:themeColor="text1"/>
+          <w:u w:val="single"/>
+        </w:rPr>
+      </w:pPr>
+      <w:r>
+        <w:rPr>
+          <w:rFonts w:ascii="Arial" w:hAnsi="Arial" w:cs="Arial"/>
+          <w:b/>
+          <w:bCs/>
+          <w:color w:val="000000" w:themeColor="text1"/>
+          <w:u w:val="single"/>
+        </w:rPr>
+        <w:t>Población</w:t>
+      </w:r>
+    </w:p>
+    <w:p>
+      <w:pPr>
+        <w:pStyle w:val="Prrafodelista"/>
+        <w:spacing w:after="0" w:line="360" w:lineRule="auto"/>
+        <w:ind w:left="708"/>
+        <w:jc w:val="both"/>
+        <w:outlineLvl w:val="0"/>
+        <w:rPr>
+          <w:rFonts w:ascii="Arial" w:hAnsi="Arial" w:cs="Arial"/>
+          <w:color w:val="000000" w:themeColor="text1"/>
+        </w:rPr>
+      </w:pPr>
+    </w:p>
+    <w:p>
+      <w:pPr>
+        <w:pStyle w:val="Prrafodelista"/>
+        <w:spacing w:after="0" w:line="360" w:lineRule="auto"/>
+        <w:ind w:left="708"/>
+        <w:jc w:val="both"/>
+        <w:outlineLvl w:val="0"/>
+        <w:rPr>
+          <w:rFonts w:ascii="Arial" w:hAnsi="Arial" w:cs="Arial"/>
+          <w:color w:val="000000" w:themeColor="text1"/>
+        </w:rPr>
+      </w:pPr>
+      <w:r>
+        <w:rPr>
+          <w:rFonts w:ascii="Arial" w:hAnsi="Arial" w:cs="Arial"/>
+          <w:color w:val="000000" w:themeColor="text1"/>
+        </w:rPr>
+        <w:t xml:space="preserve">Colaboradores de la empresa Ripley </w:t>
+      </w:r>
+      <w:r>
+        <w:rPr>
+          <w:rFonts w:ascii="Arial" w:hAnsi="Arial" w:cs="Arial"/>
+          <w:color w:val="000000" w:themeColor="text1"/>
+        </w:rPr>
+        <w:t xml:space="preserve">Perú </w:t>
+      </w:r>
+      <w:r>
+        <w:rPr>
+          <w:rFonts w:ascii="Arial" w:hAnsi="Arial" w:cs="Arial"/>
+          <w:color w:val="000000" w:themeColor="text1"/>
+        </w:rPr>
+        <w:t>(</w:t>
+      </w:r>
+      <w:r>
+        <w:rPr>
+          <w:rFonts w:ascii="Arial" w:hAnsi="Arial" w:cs="Arial"/>
+          <w:color w:val="000000" w:themeColor="text1"/>
+        </w:rPr>
+        <w:t>6000 colaboradores</w:t>
+      </w:r>
+      <w:r>
+        <w:rPr>
+          <w:rFonts w:ascii="Arial" w:hAnsi="Arial" w:cs="Arial"/>
+          <w:color w:val="000000" w:themeColor="text1"/>
+        </w:rPr>
+        <w:t>)</w:t>
+      </w:r>
+    </w:p>
+    <w:p>
+      <w:pPr>
+        <w:pStyle w:val="Prrafodelista"/>
+        <w:spacing w:after="0" w:line="360" w:lineRule="auto"/>
+        <w:ind w:left="708"/>
+        <w:jc w:val="both"/>
+        <w:outlineLvl w:val="0"/>
+        <w:rPr>
+          <w:rFonts w:ascii="Arial" w:hAnsi="Arial" w:cs="Arial"/>
+          <w:color w:val="000000" w:themeColor="text1"/>
+        </w:rPr>
+      </w:pPr>
+    </w:p>
+    <w:p>
+      <w:pPr>
+        <w:pStyle w:val="Prrafodelista"/>
+        <w:spacing w:after="0" w:line="360" w:lineRule="auto"/>
+        <w:ind w:left="426" w:firstLine="282"/>
+        <w:outlineLvl w:val="0"/>
+        <w:rPr>
+          <w:rFonts w:ascii="Arial" w:hAnsi="Arial" w:cs="Arial"/>
+          <w:b/>
+          <w:bCs/>
+          <w:color w:val="000000" w:themeColor="text1"/>
+          <w:u w:val="single"/>
+        </w:rPr>
+      </w:pPr>
+      <w:r>
+        <w:rPr>
+          <w:rFonts w:ascii="Arial" w:hAnsi="Arial" w:cs="Arial"/>
+          <w:b/>
+          <w:bCs/>
+          <w:color w:val="000000" w:themeColor="text1"/>
+          <w:u w:val="single"/>
+        </w:rPr>
+        <w:t>Muestra</w:t>
+      </w:r>
+    </w:p>
+    <w:p>
+      <w:pPr>
+        <w:pStyle w:val="Prrafodelista"/>
+        <w:spacing w:after="0" w:line="360" w:lineRule="auto"/>
+        <w:ind w:left="708"/>
+        <w:jc w:val="both"/>
+        <w:outlineLvl w:val="0"/>
+        <w:rPr>
+          <w:rFonts w:ascii="Arial" w:hAnsi="Arial" w:cs="Arial"/>
+          <w:color w:val="000000" w:themeColor="text1"/>
+        </w:rPr>
+      </w:pPr>
+    </w:p>
+    <w:p>
+      <w:pPr>
+        <w:pStyle w:val="Prrafodelista"/>
+        <w:spacing w:after="0" w:line="360" w:lineRule="auto"/>
+        <w:ind w:left="708"/>
+        <w:jc w:val="both"/>
+        <w:outlineLvl w:val="0"/>
+        <w:rPr>
+          <w:rFonts w:ascii="Arial" w:hAnsi="Arial" w:cs="Arial"/>
+          <w:color w:val="000000" w:themeColor="text1"/>
+        </w:rPr>
+      </w:pPr>
+      <w:r>
+        <w:rPr>
+          <w:rFonts w:ascii="Arial" w:hAnsi="Arial" w:cs="Arial"/>
+          <w:color w:val="000000" w:themeColor="text1"/>
+        </w:rPr>
+        <w:t>Colaboradores de la empresa Ripley Perú del área de sistemas</w:t>
+      </w:r>
+      <w:r>
+        <w:rPr>
+          <w:rFonts w:ascii="Arial" w:hAnsi="Arial" w:cs="Arial"/>
+          <w:color w:val="000000" w:themeColor="text1"/>
+        </w:rPr>
+        <w:t xml:space="preserve"> (500 colaboradores)</w:t>
+      </w:r>
+    </w:p>
+    <w:p>
+      <w:pPr>
+        <w:pStyle w:val="Prrafodelista"/>
+        <w:spacing w:after="0" w:line="360" w:lineRule="auto"/>
+        <w:ind w:left="708"/>
+        <w:jc w:val="both"/>
+        <w:outlineLvl w:val="0"/>
+        <w:rPr>
+          <w:rFonts w:ascii="Arial" w:hAnsi="Arial" w:cs="Arial"/>
+          <w:color w:val="000000" w:themeColor="text1"/>
         </w:rPr>
       </w:pPr>
     </w:p>
@@ -8703,6 +9021,7 @@
         <w:rPr>
           <w:rFonts w:ascii="Arial" w:hAnsi="Arial" w:cs="Arial"/>
         </w:rPr>
+        <w:lastRenderedPageBreak/>
         <w:t>Geraldo Campos, L. A. (2020). Modelo SEM basado en valores organizacionales y capital intelectual (Doctor). Universidad Politécnica Salesiana del Ecuador.</w:t>
       </w:r>
     </w:p>
@@ -8718,7 +9037,6 @@
         <w:rPr>
           <w:rFonts w:ascii="Arial" w:hAnsi="Arial" w:cs="Arial"/>
         </w:rPr>
-        <w:lastRenderedPageBreak/>
         <w:t xml:space="preserve">Benites </w:t>
       </w:r>
       <w:proofErr w:type="spellStart"/>
@@ -9084,19 +9402,11 @@
           <w:rFonts w:ascii="Arial" w:hAnsi="Arial" w:cs="Arial"/>
         </w:rPr>
       </w:pPr>
-      <w:proofErr w:type="spellStart"/>
-      <w:r>
-        <w:rPr>
-          <w:rFonts w:ascii="Arial" w:hAnsi="Arial" w:cs="Arial"/>
-        </w:rPr>
-        <w:t>Martins</w:t>
-      </w:r>
-      <w:proofErr w:type="spellEnd"/>
-      <w:r>
-        <w:rPr>
-          <w:rFonts w:ascii="Arial" w:hAnsi="Arial" w:cs="Arial"/>
-        </w:rPr>
-        <w:t xml:space="preserve"> </w:t>
+      <w:r>
+        <w:rPr>
+          <w:rFonts w:ascii="Arial" w:hAnsi="Arial" w:cs="Arial"/>
+        </w:rPr>
+        <w:t xml:space="preserve">Martins </w:t>
       </w:r>
       <w:proofErr w:type="spellStart"/>
       <w:r>

</xml_diff>

<commit_message>
Actualizacion documento Objetivo General
</commit_message>
<xml_diff>
--- a/informe/proyecto_trabajo_investigacion.docx
+++ b/informe/proyecto_trabajo_investigacion.docx
@@ -190,23 +190,7 @@
           <w:rFonts w:ascii="Arial" w:hAnsi="Arial" w:cs="Arial"/>
           <w:bCs/>
         </w:rPr>
-        <w:t xml:space="preserve">Implantación del Modelo </w:t>
-      </w:r>
-      <w:proofErr w:type="spellStart"/>
-      <w:r>
-        <w:rPr>
-          <w:rFonts w:ascii="Arial" w:hAnsi="Arial" w:cs="Arial"/>
-          <w:bCs/>
-        </w:rPr>
-        <w:t>Intelect</w:t>
-      </w:r>
-      <w:proofErr w:type="spellEnd"/>
-      <w:r>
-        <w:rPr>
-          <w:rFonts w:ascii="Arial" w:hAnsi="Arial" w:cs="Arial"/>
-          <w:bCs/>
-        </w:rPr>
-        <w:t xml:space="preserve"> para la inducción y facilitación de información a colaboradores en Ripley Perú</w:t>
+        <w:t>Implantación del Modelo Intelect para la inducción y facilitación de información a colaboradores en Ripley Perú</w:t>
       </w:r>
     </w:p>
     <w:p>
@@ -263,6 +247,13 @@
           <w:rFonts w:ascii="Arial" w:hAnsi="Arial" w:cs="Arial"/>
         </w:rPr>
       </w:pPr>
+      <w:r>
+        <w:rPr>
+          <w:rFonts w:ascii="Arial" w:hAnsi="Arial" w:cs="Arial"/>
+          <w:highlight w:val="yellow"/>
+        </w:rPr>
+        <w:t>E705724</w:t>
+      </w:r>
     </w:p>
     <w:p>
       <w:pPr>
@@ -297,23 +288,7 @@
           <w:rFonts w:ascii="Arial" w:hAnsi="Arial" w:cs="Arial"/>
           <w:iCs/>
         </w:rPr>
-        <w:t xml:space="preserve">Colina </w:t>
-      </w:r>
-      <w:proofErr w:type="spellStart"/>
-      <w:r>
-        <w:rPr>
-          <w:rFonts w:ascii="Arial" w:hAnsi="Arial" w:cs="Arial"/>
-          <w:iCs/>
-        </w:rPr>
-        <w:t>Ysea</w:t>
-      </w:r>
-      <w:proofErr w:type="spellEnd"/>
-      <w:r>
-        <w:rPr>
-          <w:rFonts w:ascii="Arial" w:hAnsi="Arial" w:cs="Arial"/>
-          <w:iCs/>
-        </w:rPr>
-        <w:t>, Félix José</w:t>
+        <w:t>Colina Ysea, Félix José</w:t>
       </w:r>
     </w:p>
     <w:p>
@@ -325,21 +300,12 @@
           <w:iCs/>
         </w:rPr>
       </w:pPr>
-      <w:proofErr w:type="spellStart"/>
       <w:r>
         <w:rPr>
           <w:rFonts w:ascii="Arial" w:hAnsi="Arial" w:cs="Arial"/>
           <w:iCs/>
         </w:rPr>
-        <w:t>Pomachagua</w:t>
-      </w:r>
-      <w:proofErr w:type="spellEnd"/>
-      <w:r>
-        <w:rPr>
-          <w:rFonts w:ascii="Arial" w:hAnsi="Arial" w:cs="Arial"/>
-          <w:iCs/>
-        </w:rPr>
-        <w:t xml:space="preserve"> Basualdo, Yuri Arturo</w:t>
+        <w:t>Pomachagua Basualdo, Yuri Arturo</w:t>
       </w:r>
     </w:p>
     <w:p>
@@ -957,7 +923,7 @@
       <w:sdtContent>
         <w:p>
           <w:pPr>
-            <w:pStyle w:val="TtuloTDC"/>
+            <w:pStyle w:val="TOCHeading"/>
             <w:jc w:val="center"/>
             <w:rPr>
               <w:rFonts w:ascii="Arial" w:hAnsi="Arial" w:cs="Arial"/>
@@ -992,7 +958,7 @@
         </w:p>
         <w:p>
           <w:pPr>
-            <w:pStyle w:val="TDC1"/>
+            <w:pStyle w:val="TOC1"/>
             <w:tabs>
               <w:tab w:val="left" w:pos="440"/>
             </w:tabs>
@@ -1039,7 +1005,7 @@
           <w:hyperlink w:anchor="_Toc57501084" w:history="1">
             <w:r>
               <w:rPr>
-                <w:rStyle w:val="Hipervnculo"/>
+                <w:rStyle w:val="Hyperlink"/>
                 <w:rFonts w:ascii="Arial" w:hAnsi="Arial" w:cs="Arial"/>
                 <w:b w:val="0"/>
                 <w:bCs/>
@@ -1061,7 +1027,7 @@
             </w:r>
             <w:r>
               <w:rPr>
-                <w:rStyle w:val="Hipervnculo"/>
+                <w:rStyle w:val="Hyperlink"/>
                 <w:rFonts w:ascii="Arial" w:hAnsi="Arial" w:cs="Arial"/>
                 <w:b w:val="0"/>
                 <w:bCs/>
@@ -1150,7 +1116,7 @@
         </w:p>
         <w:p>
           <w:pPr>
-            <w:pStyle w:val="TDC1"/>
+            <w:pStyle w:val="TOC1"/>
             <w:tabs>
               <w:tab w:val="left" w:pos="440"/>
             </w:tabs>
@@ -1167,7 +1133,7 @@
           <w:hyperlink w:anchor="_Toc57501085" w:history="1">
             <w:r>
               <w:rPr>
-                <w:rStyle w:val="Hipervnculo"/>
+                <w:rStyle w:val="Hyperlink"/>
                 <w:rFonts w:ascii="Arial" w:hAnsi="Arial" w:cs="Arial"/>
                 <w:b w:val="0"/>
                 <w:bCs/>
@@ -1189,7 +1155,7 @@
             </w:r>
             <w:r>
               <w:rPr>
-                <w:rStyle w:val="Hipervnculo"/>
+                <w:rStyle w:val="Hyperlink"/>
                 <w:rFonts w:ascii="Arial" w:hAnsi="Arial" w:cs="Arial"/>
                 <w:b w:val="0"/>
                 <w:bCs/>
@@ -1278,7 +1244,7 @@
         </w:p>
         <w:p>
           <w:pPr>
-            <w:pStyle w:val="TDC2"/>
+            <w:pStyle w:val="TOC2"/>
             <w:spacing w:after="80" w:line="480" w:lineRule="auto"/>
             <w:rPr>
               <w:rFonts w:ascii="Arial" w:eastAsiaTheme="minorEastAsia" w:hAnsi="Arial" w:cs="Arial"/>
@@ -1291,13 +1257,33 @@
           <w:hyperlink w:anchor="_Toc57501086" w:history="1">
             <w:r>
               <w:rPr>
-                <w:rStyle w:val="Hipervnculo"/>
+                <w:rStyle w:val="Hyperlink"/>
                 <w:rFonts w:ascii="Arial" w:hAnsi="Arial" w:cs="Arial"/>
                 <w:bCs/>
                 <w:sz w:val="22"/>
                 <w:szCs w:val="22"/>
               </w:rPr>
-              <w:t>2.1 OBJETIVO GENERAL</w:t>
+              <w:t>2.1 OBJ</w:t>
+            </w:r>
+            <w:r>
+              <w:rPr>
+                <w:rStyle w:val="Hyperlink"/>
+                <w:rFonts w:ascii="Arial" w:hAnsi="Arial" w:cs="Arial"/>
+                <w:bCs/>
+                <w:sz w:val="22"/>
+                <w:szCs w:val="22"/>
+              </w:rPr>
+              <w:t>E</w:t>
+            </w:r>
+            <w:r>
+              <w:rPr>
+                <w:rStyle w:val="Hyperlink"/>
+                <w:rFonts w:ascii="Arial" w:hAnsi="Arial" w:cs="Arial"/>
+                <w:bCs/>
+                <w:sz w:val="22"/>
+                <w:szCs w:val="22"/>
+              </w:rPr>
+              <w:t>TIVO GENERAL</w:t>
             </w:r>
             <w:r>
               <w:rPr>
@@ -1372,7 +1358,7 @@
         </w:p>
         <w:p>
           <w:pPr>
-            <w:pStyle w:val="TDC2"/>
+            <w:pStyle w:val="TOC2"/>
             <w:spacing w:after="80" w:line="480" w:lineRule="auto"/>
             <w:rPr>
               <w:rFonts w:ascii="Arial" w:eastAsiaTheme="minorEastAsia" w:hAnsi="Arial" w:cs="Arial"/>
@@ -1385,7 +1371,7 @@
           <w:hyperlink w:anchor="_Toc57501087" w:history="1">
             <w:r>
               <w:rPr>
-                <w:rStyle w:val="Hipervnculo"/>
+                <w:rStyle w:val="Hyperlink"/>
                 <w:rFonts w:ascii="Arial" w:hAnsi="Arial" w:cs="Arial"/>
                 <w:bCs/>
                 <w:sz w:val="22"/>
@@ -1466,7 +1452,7 @@
         </w:p>
         <w:p>
           <w:pPr>
-            <w:pStyle w:val="TDC1"/>
+            <w:pStyle w:val="TOC1"/>
             <w:tabs>
               <w:tab w:val="left" w:pos="440"/>
             </w:tabs>
@@ -1483,7 +1469,7 @@
           <w:hyperlink w:anchor="_Toc57501088" w:history="1">
             <w:r>
               <w:rPr>
-                <w:rStyle w:val="Hipervnculo"/>
+                <w:rStyle w:val="Hyperlink"/>
                 <w:rFonts w:ascii="Arial" w:hAnsi="Arial" w:cs="Arial"/>
                 <w:b w:val="0"/>
                 <w:bCs/>
@@ -1505,36 +1491,14 @@
             </w:r>
             <w:r>
               <w:rPr>
-                <w:rStyle w:val="Hipervnculo"/>
+                <w:rStyle w:val="Hyperlink"/>
                 <w:rFonts w:ascii="Arial" w:hAnsi="Arial" w:cs="Arial"/>
                 <w:b w:val="0"/>
                 <w:bCs/>
                 <w:sz w:val="22"/>
                 <w:szCs w:val="22"/>
               </w:rPr>
-              <w:t>JUSTIFIC</w:t>
-            </w:r>
-            <w:r>
-              <w:rPr>
-                <w:rStyle w:val="Hipervnculo"/>
-                <w:rFonts w:ascii="Arial" w:hAnsi="Arial" w:cs="Arial"/>
-                <w:b w:val="0"/>
-                <w:bCs/>
-                <w:sz w:val="22"/>
-                <w:szCs w:val="22"/>
-              </w:rPr>
-              <w:t>A</w:t>
-            </w:r>
-            <w:r>
-              <w:rPr>
-                <w:rStyle w:val="Hipervnculo"/>
-                <w:rFonts w:ascii="Arial" w:hAnsi="Arial" w:cs="Arial"/>
-                <w:b w:val="0"/>
-                <w:bCs/>
-                <w:sz w:val="22"/>
-                <w:szCs w:val="22"/>
-              </w:rPr>
-              <w:t>CIÓN</w:t>
+              <w:t>JUSTIFICACIÓN</w:t>
             </w:r>
             <w:r>
               <w:rPr>
@@ -1616,7 +1580,7 @@
         </w:p>
         <w:p>
           <w:pPr>
-            <w:pStyle w:val="TDC1"/>
+            <w:pStyle w:val="TOC1"/>
             <w:tabs>
               <w:tab w:val="left" w:pos="440"/>
             </w:tabs>
@@ -1633,7 +1597,7 @@
           <w:hyperlink w:anchor="_Toc57501089" w:history="1">
             <w:r>
               <w:rPr>
-                <w:rStyle w:val="Hipervnculo"/>
+                <w:rStyle w:val="Hyperlink"/>
                 <w:rFonts w:ascii="Arial" w:hAnsi="Arial" w:cs="Arial"/>
                 <w:b w:val="0"/>
                 <w:bCs/>
@@ -1655,7 +1619,7 @@
             </w:r>
             <w:r>
               <w:rPr>
-                <w:rStyle w:val="Hipervnculo"/>
+                <w:rStyle w:val="Hyperlink"/>
                 <w:rFonts w:ascii="Arial" w:hAnsi="Arial" w:cs="Arial"/>
                 <w:b w:val="0"/>
                 <w:bCs/>
@@ -1744,7 +1708,7 @@
         </w:p>
         <w:p>
           <w:pPr>
-            <w:pStyle w:val="TDC2"/>
+            <w:pStyle w:val="TOC2"/>
             <w:spacing w:after="80" w:line="480" w:lineRule="auto"/>
             <w:rPr>
               <w:rFonts w:ascii="Arial" w:eastAsiaTheme="minorEastAsia" w:hAnsi="Arial" w:cs="Arial"/>
@@ -1757,7 +1721,7 @@
           <w:hyperlink w:anchor="_Toc57501090" w:history="1">
             <w:r>
               <w:rPr>
-                <w:rStyle w:val="Hipervnculo"/>
+                <w:rStyle w:val="Hyperlink"/>
                 <w:rFonts w:ascii="Arial" w:hAnsi="Arial" w:cs="Arial"/>
                 <w:bCs/>
                 <w:sz w:val="22"/>
@@ -1838,7 +1802,7 @@
         </w:p>
         <w:p>
           <w:pPr>
-            <w:pStyle w:val="TDC2"/>
+            <w:pStyle w:val="TOC2"/>
             <w:spacing w:after="80" w:line="480" w:lineRule="auto"/>
             <w:rPr>
               <w:rFonts w:ascii="Arial" w:eastAsiaTheme="minorEastAsia" w:hAnsi="Arial" w:cs="Arial"/>
@@ -1851,7 +1815,7 @@
           <w:hyperlink w:anchor="_Toc57501091" w:history="1">
             <w:r>
               <w:rPr>
-                <w:rStyle w:val="Hipervnculo"/>
+                <w:rStyle w:val="Hyperlink"/>
                 <w:rFonts w:ascii="Arial" w:hAnsi="Arial" w:cs="Arial"/>
                 <w:bCs/>
                 <w:sz w:val="22"/>
@@ -1932,7 +1896,7 @@
         </w:p>
         <w:p>
           <w:pPr>
-            <w:pStyle w:val="TDC1"/>
+            <w:pStyle w:val="TOC1"/>
             <w:tabs>
               <w:tab w:val="left" w:pos="440"/>
             </w:tabs>
@@ -1949,7 +1913,7 @@
           <w:hyperlink w:anchor="_Toc57501092" w:history="1">
             <w:r>
               <w:rPr>
-                <w:rStyle w:val="Hipervnculo"/>
+                <w:rStyle w:val="Hyperlink"/>
                 <w:rFonts w:ascii="Arial" w:hAnsi="Arial" w:cs="Arial"/>
                 <w:b w:val="0"/>
                 <w:bCs/>
@@ -1971,7 +1935,7 @@
             </w:r>
             <w:r>
               <w:rPr>
-                <w:rStyle w:val="Hipervnculo"/>
+                <w:rStyle w:val="Hyperlink"/>
                 <w:rFonts w:ascii="Arial" w:hAnsi="Arial" w:cs="Arial"/>
                 <w:b w:val="0"/>
                 <w:bCs/>
@@ -2060,7 +2024,7 @@
         </w:p>
         <w:p>
           <w:pPr>
-            <w:pStyle w:val="TDC1"/>
+            <w:pStyle w:val="TOC1"/>
             <w:tabs>
               <w:tab w:val="left" w:pos="440"/>
             </w:tabs>
@@ -2077,7 +2041,7 @@
           <w:hyperlink w:anchor="_Toc57501093" w:history="1">
             <w:r>
               <w:rPr>
-                <w:rStyle w:val="Hipervnculo"/>
+                <w:rStyle w:val="Hyperlink"/>
                 <w:rFonts w:ascii="Arial" w:hAnsi="Arial" w:cs="Arial"/>
                 <w:b w:val="0"/>
                 <w:bCs/>
@@ -2099,7 +2063,7 @@
             </w:r>
             <w:r>
               <w:rPr>
-                <w:rStyle w:val="Hipervnculo"/>
+                <w:rStyle w:val="Hyperlink"/>
                 <w:rFonts w:ascii="Arial" w:hAnsi="Arial" w:cs="Arial"/>
                 <w:b w:val="0"/>
                 <w:bCs/>
@@ -2188,7 +2152,7 @@
         </w:p>
         <w:p>
           <w:pPr>
-            <w:pStyle w:val="TDC1"/>
+            <w:pStyle w:val="TOC1"/>
             <w:tabs>
               <w:tab w:val="left" w:pos="440"/>
             </w:tabs>
@@ -2205,7 +2169,7 @@
           <w:hyperlink w:anchor="_Toc57501094" w:history="1">
             <w:r>
               <w:rPr>
-                <w:rStyle w:val="Hipervnculo"/>
+                <w:rStyle w:val="Hyperlink"/>
                 <w:rFonts w:ascii="Arial" w:hAnsi="Arial" w:cs="Arial"/>
                 <w:b w:val="0"/>
                 <w:bCs/>
@@ -2227,7 +2191,7 @@
             </w:r>
             <w:r>
               <w:rPr>
-                <w:rStyle w:val="Hipervnculo"/>
+                <w:rStyle w:val="Hyperlink"/>
                 <w:rFonts w:ascii="Arial" w:hAnsi="Arial" w:cs="Arial"/>
                 <w:b w:val="0"/>
                 <w:bCs/>
@@ -2316,7 +2280,7 @@
         </w:p>
         <w:p>
           <w:pPr>
-            <w:pStyle w:val="TDC1"/>
+            <w:pStyle w:val="TOC1"/>
             <w:tabs>
               <w:tab w:val="left" w:pos="440"/>
             </w:tabs>
@@ -2333,7 +2297,7 @@
           <w:hyperlink w:anchor="_Toc57501095" w:history="1">
             <w:r>
               <w:rPr>
-                <w:rStyle w:val="Hipervnculo"/>
+                <w:rStyle w:val="Hyperlink"/>
                 <w:rFonts w:ascii="Arial" w:hAnsi="Arial" w:cs="Arial"/>
                 <w:b w:val="0"/>
                 <w:bCs/>
@@ -2355,7 +2319,7 @@
             </w:r>
             <w:r>
               <w:rPr>
-                <w:rStyle w:val="Hipervnculo"/>
+                <w:rStyle w:val="Hyperlink"/>
                 <w:rFonts w:ascii="Arial" w:hAnsi="Arial" w:cs="Arial"/>
                 <w:b w:val="0"/>
                 <w:bCs/>
@@ -2444,7 +2408,7 @@
         </w:p>
         <w:p>
           <w:pPr>
-            <w:pStyle w:val="TDC1"/>
+            <w:pStyle w:val="TOC1"/>
             <w:tabs>
               <w:tab w:val="left" w:pos="440"/>
             </w:tabs>
@@ -2461,7 +2425,7 @@
           <w:hyperlink w:anchor="_Toc57501096" w:history="1">
             <w:r>
               <w:rPr>
-                <w:rStyle w:val="Hipervnculo"/>
+                <w:rStyle w:val="Hyperlink"/>
                 <w:rFonts w:ascii="Arial" w:hAnsi="Arial" w:cs="Arial"/>
                 <w:b w:val="0"/>
                 <w:bCs/>
@@ -2483,7 +2447,7 @@
             </w:r>
             <w:r>
               <w:rPr>
-                <w:rStyle w:val="Hipervnculo"/>
+                <w:rStyle w:val="Hyperlink"/>
                 <w:rFonts w:ascii="Arial" w:hAnsi="Arial" w:cs="Arial"/>
                 <w:b w:val="0"/>
                 <w:bCs/>
@@ -2572,7 +2536,7 @@
         </w:p>
         <w:p>
           <w:pPr>
-            <w:pStyle w:val="TDC1"/>
+            <w:pStyle w:val="TOC1"/>
             <w:tabs>
               <w:tab w:val="left" w:pos="660"/>
             </w:tabs>
@@ -2589,7 +2553,7 @@
           <w:hyperlink w:anchor="_Toc57501097" w:history="1">
             <w:r>
               <w:rPr>
-                <w:rStyle w:val="Hipervnculo"/>
+                <w:rStyle w:val="Hyperlink"/>
                 <w:rFonts w:ascii="Arial" w:hAnsi="Arial" w:cs="Arial"/>
                 <w:b w:val="0"/>
                 <w:bCs/>
@@ -2611,7 +2575,7 @@
             </w:r>
             <w:r>
               <w:rPr>
-                <w:rStyle w:val="Hipervnculo"/>
+                <w:rStyle w:val="Hyperlink"/>
                 <w:rFonts w:ascii="Arial" w:hAnsi="Arial" w:cs="Arial"/>
                 <w:b w:val="0"/>
                 <w:bCs/>
@@ -2700,7 +2664,7 @@
         </w:p>
         <w:p>
           <w:pPr>
-            <w:pStyle w:val="TDC1"/>
+            <w:pStyle w:val="TOC1"/>
             <w:tabs>
               <w:tab w:val="left" w:pos="660"/>
             </w:tabs>
@@ -2717,7 +2681,7 @@
           <w:hyperlink w:anchor="_Toc57501098" w:history="1">
             <w:r>
               <w:rPr>
-                <w:rStyle w:val="Hipervnculo"/>
+                <w:rStyle w:val="Hyperlink"/>
                 <w:rFonts w:ascii="Arial" w:hAnsi="Arial" w:cs="Arial"/>
                 <w:b w:val="0"/>
                 <w:bCs/>
@@ -2739,7 +2703,7 @@
             </w:r>
             <w:r>
               <w:rPr>
-                <w:rStyle w:val="Hipervnculo"/>
+                <w:rStyle w:val="Hyperlink"/>
                 <w:rFonts w:ascii="Arial" w:hAnsi="Arial" w:cs="Arial"/>
                 <w:b w:val="0"/>
                 <w:bCs/>
@@ -2892,7 +2856,7 @@
     </w:p>
     <w:p>
       <w:pPr>
-        <w:pStyle w:val="Prrafodelista"/>
+        <w:pStyle w:val="ListParagraph"/>
         <w:numPr>
           <w:ilvl w:val="2"/>
           <w:numId w:val="2"/>
@@ -2982,7 +2946,7 @@
     </w:p>
     <w:p>
       <w:pPr>
-        <w:pStyle w:val="Prrafodelista"/>
+        <w:pStyle w:val="ListParagraph"/>
         <w:spacing w:after="0" w:line="360" w:lineRule="auto"/>
         <w:ind w:left="425"/>
         <w:jc w:val="both"/>
@@ -2993,7 +2957,7 @@
     </w:p>
     <w:p>
       <w:pPr>
-        <w:pStyle w:val="Prrafodelista"/>
+        <w:pStyle w:val="ListParagraph"/>
         <w:spacing w:after="0" w:line="360" w:lineRule="auto"/>
         <w:ind w:left="425"/>
         <w:jc w:val="both"/>
@@ -3058,7 +3022,7 @@
     </w:p>
     <w:p>
       <w:pPr>
-        <w:pStyle w:val="Prrafodelista"/>
+        <w:pStyle w:val="ListParagraph"/>
         <w:spacing w:after="0" w:line="360" w:lineRule="auto"/>
         <w:ind w:left="425"/>
         <w:jc w:val="both"/>
@@ -3084,25 +3048,7 @@
           <w:b/>
           <w:bCs/>
         </w:rPr>
-        <w:t xml:space="preserve">¿Cómo la implantación del Modelo </w:t>
-      </w:r>
-      <w:proofErr w:type="spellStart"/>
-      <w:r>
-        <w:rPr>
-          <w:rFonts w:ascii="Arial" w:hAnsi="Arial" w:cs="Arial"/>
-          <w:b/>
-          <w:bCs/>
-        </w:rPr>
-        <w:t>Intelect</w:t>
-      </w:r>
-      <w:proofErr w:type="spellEnd"/>
-      <w:r>
-        <w:rPr>
-          <w:rFonts w:ascii="Arial" w:hAnsi="Arial" w:cs="Arial"/>
-          <w:b/>
-          <w:bCs/>
-        </w:rPr>
-        <w:t xml:space="preserve"> mejora la inducción y facilitación de información a colaboradores en Ripley Perú?</w:t>
+        <w:t>¿Cómo la implantación del Modelo Intelect mejora la inducción y facilitación de información a colaboradores en Ripley Perú?</w:t>
       </w:r>
     </w:p>
     <w:p>
@@ -3117,7 +3063,7 @@
     </w:p>
     <w:p>
       <w:pPr>
-        <w:pStyle w:val="Prrafodelista"/>
+        <w:pStyle w:val="ListParagraph"/>
         <w:numPr>
           <w:ilvl w:val="2"/>
           <w:numId w:val="2"/>
@@ -3162,7 +3108,7 @@
     </w:p>
     <w:p>
       <w:pPr>
-        <w:pStyle w:val="Prrafodelista"/>
+        <w:pStyle w:val="ListParagraph"/>
         <w:spacing w:after="0" w:line="360" w:lineRule="auto"/>
         <w:ind w:left="426"/>
         <w:outlineLvl w:val="0"/>
@@ -3175,7 +3121,7 @@
     </w:p>
     <w:p>
       <w:pPr>
-        <w:pStyle w:val="Ttulo2"/>
+        <w:pStyle w:val="Heading2"/>
         <w:ind w:firstLine="415"/>
         <w:rPr>
           <w:rFonts w:ascii="Arial" w:hAnsi="Arial" w:cs="Arial"/>
@@ -3234,22 +3180,33 @@
       <w:r>
         <w:rPr>
           <w:rFonts w:ascii="Arial" w:hAnsi="Arial" w:cs="Arial"/>
-        </w:rPr>
-        <w:t xml:space="preserve">Explicar cómo la implantación del Modelo </w:t>
-      </w:r>
-      <w:proofErr w:type="spellStart"/>
-      <w:r>
-        <w:rPr>
-          <w:rFonts w:ascii="Arial" w:hAnsi="Arial" w:cs="Arial"/>
-        </w:rPr>
-        <w:t>Intelect</w:t>
-      </w:r>
-      <w:proofErr w:type="spellEnd"/>
-      <w:r>
-        <w:rPr>
-          <w:rFonts w:ascii="Arial" w:hAnsi="Arial" w:cs="Arial"/>
-        </w:rPr>
-        <w:t xml:space="preserve"> mejorará la inducción y facilitación de información a colaboradores en Ripley Perú.</w:t>
+          <w:highlight w:val="yellow"/>
+        </w:rPr>
+        <w:t>Proponer</w:t>
+      </w:r>
+      <w:r>
+        <w:rPr>
+          <w:rFonts w:ascii="Arial" w:hAnsi="Arial" w:cs="Arial"/>
+        </w:rPr>
+        <w:t xml:space="preserve"> </w:t>
+      </w:r>
+      <w:r>
+        <w:rPr>
+          <w:rFonts w:ascii="Arial" w:hAnsi="Arial" w:cs="Arial"/>
+        </w:rPr>
+        <w:t xml:space="preserve">la implantación del Modelo Intelect </w:t>
+      </w:r>
+      <w:r>
+        <w:rPr>
+          <w:rFonts w:ascii="Arial" w:hAnsi="Arial" w:cs="Arial"/>
+        </w:rPr>
+        <w:t>para</w:t>
+      </w:r>
+      <w:r>
+        <w:rPr>
+          <w:rFonts w:ascii="Arial" w:hAnsi="Arial" w:cs="Arial"/>
+        </w:rPr>
+        <w:t xml:space="preserve"> la inducción y facilitación de información a colaboradores en Ripley Perú.</w:t>
       </w:r>
     </w:p>
     <w:p>
@@ -3264,7 +3221,7 @@
     </w:p>
     <w:p>
       <w:pPr>
-        <w:pStyle w:val="Ttulo2"/>
+        <w:pStyle w:val="Heading2"/>
         <w:ind w:firstLine="360"/>
         <w:rPr>
           <w:rFonts w:ascii="Arial" w:hAnsi="Arial" w:cs="Arial"/>
@@ -3359,7 +3316,7 @@
     </w:p>
     <w:p>
       <w:pPr>
-        <w:pStyle w:val="Prrafodelista"/>
+        <w:pStyle w:val="ListParagraph"/>
         <w:widowControl w:val="0"/>
         <w:autoSpaceDE w:val="0"/>
         <w:autoSpaceDN w:val="0"/>
@@ -3374,7 +3331,7 @@
     </w:p>
     <w:p>
       <w:pPr>
-        <w:pStyle w:val="Prrafodelista"/>
+        <w:pStyle w:val="ListParagraph"/>
         <w:numPr>
           <w:ilvl w:val="0"/>
           <w:numId w:val="32"/>
@@ -3406,7 +3363,7 @@
     </w:p>
     <w:p>
       <w:pPr>
-        <w:pStyle w:val="Prrafodelista"/>
+        <w:pStyle w:val="ListParagraph"/>
         <w:numPr>
           <w:ilvl w:val="0"/>
           <w:numId w:val="32"/>
@@ -3421,26 +3378,12 @@
         <w:rPr>
           <w:rFonts w:ascii="Arial" w:hAnsi="Arial" w:cs="Arial"/>
         </w:rPr>
-        <w:t xml:space="preserve">Identificar y analizar la contribución de la implantación del Modelo </w:t>
-      </w:r>
-      <w:proofErr w:type="spellStart"/>
-      <w:r>
-        <w:rPr>
-          <w:rFonts w:ascii="Arial" w:hAnsi="Arial" w:cs="Arial"/>
-        </w:rPr>
-        <w:t>Intelect</w:t>
-      </w:r>
-      <w:proofErr w:type="spellEnd"/>
-      <w:r>
-        <w:rPr>
-          <w:rFonts w:ascii="Arial" w:hAnsi="Arial" w:cs="Arial"/>
-        </w:rPr>
-        <w:t>.</w:t>
+        <w:t>Identificar y analizar la contribución de la implantación del Modelo Intelect.</w:t>
       </w:r>
     </w:p>
     <w:p>
       <w:pPr>
-        <w:pStyle w:val="Prrafodelista"/>
+        <w:pStyle w:val="ListParagraph"/>
         <w:numPr>
           <w:ilvl w:val="0"/>
           <w:numId w:val="32"/>
@@ -3455,26 +3398,12 @@
         <w:rPr>
           <w:rFonts w:ascii="Arial" w:hAnsi="Arial" w:cs="Arial"/>
         </w:rPr>
-        <w:t xml:space="preserve">Establecer lineamientos para la implantación del Modelo </w:t>
-      </w:r>
-      <w:proofErr w:type="spellStart"/>
-      <w:r>
-        <w:rPr>
-          <w:rFonts w:ascii="Arial" w:hAnsi="Arial" w:cs="Arial"/>
-        </w:rPr>
-        <w:t>Intelect</w:t>
-      </w:r>
-      <w:proofErr w:type="spellEnd"/>
-      <w:r>
-        <w:rPr>
-          <w:rFonts w:ascii="Arial" w:hAnsi="Arial" w:cs="Arial"/>
-        </w:rPr>
-        <w:t>.</w:t>
+        <w:t>Establecer lineamientos para la implantación del Modelo Intelect.</w:t>
       </w:r>
     </w:p>
     <w:p>
       <w:pPr>
-        <w:pStyle w:val="Prrafodelista"/>
+        <w:pStyle w:val="ListParagraph"/>
         <w:spacing w:after="0" w:line="360" w:lineRule="auto"/>
         <w:jc w:val="both"/>
         <w:rPr>
@@ -3484,7 +3413,7 @@
     </w:p>
     <w:p>
       <w:pPr>
-        <w:pStyle w:val="Prrafodelista"/>
+        <w:pStyle w:val="ListParagraph"/>
         <w:numPr>
           <w:ilvl w:val="2"/>
           <w:numId w:val="2"/>
@@ -3596,7 +3525,7 @@
     </w:p>
     <w:p>
       <w:pPr>
-        <w:pStyle w:val="Prrafodelista"/>
+        <w:pStyle w:val="ListParagraph"/>
         <w:spacing w:after="0" w:line="360" w:lineRule="auto"/>
         <w:ind w:left="426"/>
         <w:rPr>
@@ -3607,7 +3536,7 @@
     </w:p>
     <w:p>
       <w:pPr>
-        <w:pStyle w:val="Prrafodelista"/>
+        <w:pStyle w:val="ListParagraph"/>
         <w:spacing w:after="0" w:line="360" w:lineRule="auto"/>
         <w:ind w:left="426"/>
         <w:jc w:val="both"/>
@@ -3700,7 +3629,7 @@
     </w:p>
     <w:p>
       <w:pPr>
-        <w:pStyle w:val="Prrafodelista"/>
+        <w:pStyle w:val="ListParagraph"/>
         <w:numPr>
           <w:ilvl w:val="2"/>
           <w:numId w:val="2"/>
@@ -3750,7 +3679,7 @@
     </w:p>
     <w:p>
       <w:pPr>
-        <w:pStyle w:val="Ttulo2"/>
+        <w:pStyle w:val="Heading2"/>
         <w:ind w:firstLine="415"/>
         <w:rPr>
           <w:rFonts w:ascii="Arial" w:hAnsi="Arial" w:cs="Arial"/>
@@ -3847,7 +3776,7 @@
     </w:p>
     <w:p>
       <w:pPr>
-        <w:pStyle w:val="Ttulo2"/>
+        <w:pStyle w:val="Heading2"/>
         <w:ind w:left="142" w:firstLine="425"/>
         <w:jc w:val="both"/>
         <w:rPr>
@@ -3923,7 +3852,7 @@
     </w:p>
     <w:p>
       <w:pPr>
-        <w:pStyle w:val="Prrafodelista"/>
+        <w:pStyle w:val="ListParagraph"/>
         <w:widowControl w:val="0"/>
         <w:numPr>
           <w:ilvl w:val="0"/>
@@ -3955,21 +3884,7 @@
         <w:rPr>
           <w:rFonts w:ascii="Arial" w:hAnsi="Arial" w:cs="Arial"/>
         </w:rPr>
-        <w:t>humano: Las empresas que operan en el actual mundo globalizado requieren un tipo diferente de trabajador, con competencias, actitudes y agilidad intelectual que le permitan un pensamiento crítico y sistémico dentro de un entorno tecnológico (</w:t>
-      </w:r>
-      <w:proofErr w:type="spellStart"/>
-      <w:r>
-        <w:rPr>
-          <w:rFonts w:ascii="Arial" w:hAnsi="Arial" w:cs="Arial"/>
-        </w:rPr>
-        <w:t>Bontis</w:t>
-      </w:r>
-      <w:proofErr w:type="spellEnd"/>
-      <w:r>
-        <w:rPr>
-          <w:rFonts w:ascii="Arial" w:hAnsi="Arial" w:cs="Arial"/>
-        </w:rPr>
-        <w:t xml:space="preserve">, 2002, citado por Sánchez et al., 2007). Todo ello hace que una </w:t>
+        <w:t xml:space="preserve">humano: Las empresas que operan en el actual mundo globalizado requieren un tipo diferente de trabajador, con competencias, actitudes y agilidad intelectual que le permitan un pensamiento crítico y sistémico dentro de un entorno tecnológico (Bontis, 2002, citado por Sánchez et al., 2007). Todo ello hace que una </w:t>
       </w:r>
       <w:r>
         <w:rPr>
@@ -3981,7 +3896,7 @@
     </w:p>
     <w:p>
       <w:pPr>
-        <w:pStyle w:val="Prrafodelista"/>
+        <w:pStyle w:val="ListParagraph"/>
         <w:widowControl w:val="0"/>
         <w:numPr>
           <w:ilvl w:val="0"/>
@@ -4025,63 +3940,7 @@
         <w:rPr>
           <w:rFonts w:ascii="Arial" w:hAnsi="Arial" w:cs="Arial"/>
         </w:rPr>
-        <w:t xml:space="preserve"> cuando los empleados la abandonan (</w:t>
-      </w:r>
-      <w:proofErr w:type="spellStart"/>
-      <w:r>
-        <w:rPr>
-          <w:rFonts w:ascii="Arial" w:hAnsi="Arial" w:cs="Arial"/>
-        </w:rPr>
-        <w:t>Bontis</w:t>
-      </w:r>
-      <w:proofErr w:type="spellEnd"/>
-      <w:r>
-        <w:rPr>
-          <w:rFonts w:ascii="Arial" w:hAnsi="Arial" w:cs="Arial"/>
-        </w:rPr>
-        <w:t xml:space="preserve">, </w:t>
-      </w:r>
-      <w:proofErr w:type="spellStart"/>
-      <w:r>
-        <w:rPr>
-          <w:rFonts w:ascii="Arial" w:hAnsi="Arial" w:cs="Arial"/>
-        </w:rPr>
-        <w:t>Chua</w:t>
-      </w:r>
-      <w:proofErr w:type="spellEnd"/>
-      <w:r>
-        <w:rPr>
-          <w:rFonts w:ascii="Arial" w:hAnsi="Arial" w:cs="Arial"/>
-        </w:rPr>
-        <w:t xml:space="preserve"> &amp; Richardson, 2000; Camisón et al., 2000; </w:t>
-      </w:r>
-      <w:proofErr w:type="spellStart"/>
-      <w:r>
-        <w:rPr>
-          <w:rFonts w:ascii="Arial" w:hAnsi="Arial" w:cs="Arial"/>
-        </w:rPr>
-        <w:t>Petrash</w:t>
-      </w:r>
-      <w:proofErr w:type="spellEnd"/>
-      <w:r>
-        <w:rPr>
-          <w:rFonts w:ascii="Arial" w:hAnsi="Arial" w:cs="Arial"/>
-        </w:rPr>
-        <w:t>, 1996, 2001, citados por Sánchez et al., 2007) y que por este motivo es propiedad de la empresa (</w:t>
-      </w:r>
-      <w:proofErr w:type="spellStart"/>
-      <w:r>
-        <w:rPr>
-          <w:rFonts w:ascii="Arial" w:hAnsi="Arial" w:cs="Arial"/>
-        </w:rPr>
-        <w:t>Edvinsson</w:t>
-      </w:r>
-      <w:proofErr w:type="spellEnd"/>
-      <w:r>
-        <w:rPr>
-          <w:rFonts w:ascii="Arial" w:hAnsi="Arial" w:cs="Arial"/>
-        </w:rPr>
-        <w:t>, 1997, citado por Sánchez et al., 2007). Es en esta dimensión en la que se incluyen todos los intangibles no humanos de la organización</w:t>
+        <w:t xml:space="preserve"> cuando los empleados la abandonan (Bontis, Chua &amp; Richardson, 2000; Camisón et al., 2000; Petrash, 1996, 2001, citados por Sánchez et al., 2007) y que por este motivo es propiedad de la empresa (Edvinsson, 1997, citado por Sánchez et al., 2007). Es en esta dimensión en la que se incluyen todos los intangibles no humanos de la organización</w:t>
       </w:r>
       <w:r>
         <w:rPr>
@@ -4092,7 +3951,7 @@
     </w:p>
     <w:p>
       <w:pPr>
-        <w:pStyle w:val="Prrafodelista"/>
+        <w:pStyle w:val="ListParagraph"/>
         <w:numPr>
           <w:ilvl w:val="0"/>
           <w:numId w:val="19"/>
@@ -4290,7 +4149,7 @@
     </w:p>
     <w:p>
       <w:pPr>
-        <w:pStyle w:val="Prrafodelista"/>
+        <w:pStyle w:val="ListParagraph"/>
         <w:numPr>
           <w:ilvl w:val="2"/>
           <w:numId w:val="2"/>
@@ -4320,7 +4179,7 @@
     </w:p>
     <w:p>
       <w:pPr>
-        <w:pStyle w:val="Prrafodelista"/>
+        <w:pStyle w:val="ListParagraph"/>
         <w:spacing w:after="0" w:line="360" w:lineRule="auto"/>
         <w:ind w:left="708"/>
         <w:rPr>
@@ -4330,7 +4189,7 @@
     </w:p>
     <w:p>
       <w:pPr>
-        <w:pStyle w:val="Prrafodelista"/>
+        <w:pStyle w:val="ListParagraph"/>
         <w:spacing w:after="0" w:line="360" w:lineRule="auto"/>
         <w:jc w:val="both"/>
         <w:rPr>
@@ -4472,7 +4331,7 @@
     </w:p>
     <w:p>
       <w:pPr>
-        <w:pStyle w:val="Prrafodelista"/>
+        <w:pStyle w:val="ListParagraph"/>
         <w:spacing w:after="0" w:line="360" w:lineRule="auto"/>
         <w:jc w:val="both"/>
         <w:rPr>
@@ -4482,7 +4341,7 @@
     </w:p>
     <w:p>
       <w:pPr>
-        <w:pStyle w:val="Prrafodelista"/>
+        <w:pStyle w:val="ListParagraph"/>
         <w:spacing w:after="0" w:line="360" w:lineRule="auto"/>
         <w:jc w:val="both"/>
         <w:rPr>
@@ -4519,21 +4378,7 @@
         <w:rPr>
           <w:rFonts w:ascii="Arial" w:hAnsi="Arial" w:cs="Arial"/>
         </w:rPr>
-        <w:t>En esta línea se propone un modelo de relaciones de diferentes aspectos del Capital Intelectual que pueden influir en dicha integración de TIC. Dentro de los diferentes elementos del Capital Intelectual, recogidos en la literatura estudiada, se identifica un indicador crítico como son las competencias electrónicas de los empleados (e-</w:t>
-      </w:r>
-      <w:proofErr w:type="spellStart"/>
-      <w:r>
-        <w:rPr>
-          <w:rFonts w:ascii="Arial" w:hAnsi="Arial" w:cs="Arial"/>
-        </w:rPr>
-        <w:t>skills</w:t>
-      </w:r>
-      <w:proofErr w:type="spellEnd"/>
-      <w:r>
-        <w:rPr>
-          <w:rFonts w:ascii="Arial" w:hAnsi="Arial" w:cs="Arial"/>
-        </w:rPr>
-        <w:t xml:space="preserve">) analizadas dentro del Capital Humano. </w:t>
+        <w:t xml:space="preserve">En esta línea se propone un modelo de relaciones de diferentes aspectos del Capital Intelectual que pueden influir en dicha integración de TIC. Dentro de los diferentes elementos del Capital Intelectual, recogidos en la literatura estudiada, se identifica un indicador crítico como son las competencias electrónicas de los empleados (e-skills) analizadas dentro del Capital Humano. </w:t>
       </w:r>
       <w:r>
         <w:rPr>
@@ -4610,7 +4455,7 @@
     </w:p>
     <w:p>
       <w:pPr>
-        <w:pStyle w:val="Prrafodelista"/>
+        <w:pStyle w:val="ListParagraph"/>
         <w:spacing w:after="0" w:line="360" w:lineRule="auto"/>
         <w:jc w:val="both"/>
         <w:rPr>
@@ -4620,7 +4465,7 @@
     </w:p>
     <w:p>
       <w:pPr>
-        <w:pStyle w:val="Prrafodelista"/>
+        <w:pStyle w:val="ListParagraph"/>
         <w:spacing w:after="0" w:line="360" w:lineRule="auto"/>
         <w:jc w:val="both"/>
         <w:rPr>
@@ -4692,26 +4537,12 @@
           <w:rFonts w:ascii="Arial" w:hAnsi="Arial" w:cs="Arial"/>
         </w:rPr>
         <w:lastRenderedPageBreak/>
-        <w:t xml:space="preserve">conocimiento organizacional, en la implementación de modelos de innovación con el fin de aumentar la rentabilidad y lograr un crecimiento económico sostenido. El conocimiento es una mezcla de experiencia, valores, información y el saber hacer de los individuos que sirve como referencia para la incorporación de nuevas experiencias e información en la organización (Davenport &amp; </w:t>
-      </w:r>
-      <w:proofErr w:type="spellStart"/>
-      <w:r>
-        <w:rPr>
-          <w:rFonts w:ascii="Arial" w:hAnsi="Arial" w:cs="Arial"/>
-        </w:rPr>
-        <w:t>Prusak</w:t>
-      </w:r>
-      <w:proofErr w:type="spellEnd"/>
-      <w:r>
-        <w:rPr>
-          <w:rFonts w:ascii="Arial" w:hAnsi="Arial" w:cs="Arial"/>
-        </w:rPr>
-        <w:t>, 1998). Estudios y tendencias actuales, tanto en modelos teóricos como empíricos han demostrado que la gestión excelente del conocimiento en combinación con las nuevas tecnologías de la información y comunicación (TIC), han permitido a las empresas obtener beneficios organizacionales, económicos y financieros. La gestión del conocimiento (GC) es entendida como el proceso que implica adquirir, generar, diseminar y materializar el conocimiento, codificarlo y transferirlo eficientemente en toda la organización (Davenport, Thomas, &amp; Cantrell, 2012). Las TIC son el conjunto de herramientas y técnicas que se utilizan para la captura y transferencia electrónica de la información, ayudando en la mejora de los procesos y economía de las organizaciones (OECD, 2006). Entre los principales beneficios que generan la GC y las TIC se destacan: la mejora de la creatividad e innovación (productos, procesos y gestión) de todos los miembros de la organización, la mejora de las habilidades de los empleados, el interés de directivos y empleados por el desarrollo de patentes, se incentiva el incremento de las ventas, se obtiene una mayor satisfacción de los clientes y se logra una mayor competitividad por periodos más prolongados.</w:t>
+        <w:t>conocimiento organizacional, en la implementación de modelos de innovación con el fin de aumentar la rentabilidad y lograr un crecimiento económico sostenido. El conocimiento es una mezcla de experiencia, valores, información y el saber hacer de los individuos que sirve como referencia para la incorporación de nuevas experiencias e información en la organización (Davenport &amp; Prusak, 1998). Estudios y tendencias actuales, tanto en modelos teóricos como empíricos han demostrado que la gestión excelente del conocimiento en combinación con las nuevas tecnologías de la información y comunicación (TIC), han permitido a las empresas obtener beneficios organizacionales, económicos y financieros. La gestión del conocimiento (GC) es entendida como el proceso que implica adquirir, generar, diseminar y materializar el conocimiento, codificarlo y transferirlo eficientemente en toda la organización (Davenport, Thomas, &amp; Cantrell, 2012). Las TIC son el conjunto de herramientas y técnicas que se utilizan para la captura y transferencia electrónica de la información, ayudando en la mejora de los procesos y economía de las organizaciones (OECD, 2006). Entre los principales beneficios que generan la GC y las TIC se destacan: la mejora de la creatividad e innovación (productos, procesos y gestión) de todos los miembros de la organización, la mejora de las habilidades de los empleados, el interés de directivos y empleados por el desarrollo de patentes, se incentiva el incremento de las ventas, se obtiene una mayor satisfacción de los clientes y se logra una mayor competitividad por periodos más prolongados.</w:t>
       </w:r>
     </w:p>
     <w:p>
       <w:pPr>
-        <w:pStyle w:val="Prrafodelista"/>
+        <w:pStyle w:val="ListParagraph"/>
         <w:spacing w:after="0" w:line="360" w:lineRule="auto"/>
         <w:jc w:val="both"/>
         <w:rPr>
@@ -4721,7 +4552,7 @@
     </w:p>
     <w:p>
       <w:pPr>
-        <w:pStyle w:val="Prrafodelista"/>
+        <w:pStyle w:val="ListParagraph"/>
         <w:spacing w:after="0" w:line="360" w:lineRule="auto"/>
         <w:jc w:val="both"/>
         <w:rPr>
@@ -4963,21 +4794,7 @@
         <w:rPr>
           <w:rFonts w:ascii="Arial" w:hAnsi="Arial" w:cs="Arial"/>
         </w:rPr>
-        <w:t xml:space="preserve"> por grado de libertad (CMIN/</w:t>
-      </w:r>
-      <w:proofErr w:type="spellStart"/>
-      <w:r>
-        <w:rPr>
-          <w:rFonts w:ascii="Arial" w:hAnsi="Arial" w:cs="Arial"/>
-        </w:rPr>
-        <w:t>df</w:t>
-      </w:r>
-      <w:proofErr w:type="spellEnd"/>
-      <w:r>
-        <w:rPr>
-          <w:rFonts w:ascii="Arial" w:hAnsi="Arial" w:cs="Arial"/>
-        </w:rPr>
-        <w:t xml:space="preserve">) de 2.398 que hace relevante el modelo confirmatorio. Finalmente, se </w:t>
+        <w:t xml:space="preserve"> por grado de libertad (CMIN/df) de 2.398 que hace relevante el modelo confirmatorio. Finalmente, se </w:t>
       </w:r>
       <w:r>
         <w:rPr>
@@ -5024,7 +4841,7 @@
     </w:p>
     <w:p>
       <w:pPr>
-        <w:pStyle w:val="Prrafodelista"/>
+        <w:pStyle w:val="ListParagraph"/>
         <w:spacing w:after="0" w:line="360" w:lineRule="auto"/>
         <w:jc w:val="both"/>
         <w:rPr>
@@ -5034,7 +4851,7 @@
     </w:p>
     <w:p>
       <w:pPr>
-        <w:pStyle w:val="Prrafodelista"/>
+        <w:pStyle w:val="ListParagraph"/>
         <w:spacing w:after="0" w:line="360" w:lineRule="auto"/>
         <w:jc w:val="both"/>
         <w:rPr>
@@ -5172,895 +4989,54 @@
           <w:rFonts w:ascii="Arial" w:hAnsi="Arial" w:cs="Arial"/>
           <w:lang w:val="en-US"/>
         </w:rPr>
-        <w:t xml:space="preserve">Los </w:t>
-      </w:r>
-      <w:proofErr w:type="spellStart"/>
+        <w:t>Los objetivos del estudio fueron determinar la influencia del capital intelectual en la competitividad de las MIPYMES de la región Tacna en el año 2015, evaluar el nivel del capital intelectual, el nivel de competitividad, y el nivel de influencia del capital intelectual en la competitividad. Respecto al alcance</w:t>
+      </w:r>
       <w:r>
         <w:rPr>
           <w:rFonts w:ascii="Arial" w:hAnsi="Arial" w:cs="Arial"/>
           <w:lang w:val="en-US"/>
         </w:rPr>
-        <w:t>objetivos</w:t>
-      </w:r>
-      <w:proofErr w:type="spellEnd"/>
+        <w:t>,</w:t>
+      </w:r>
       <w:r>
         <w:rPr>
           <w:rFonts w:ascii="Arial" w:hAnsi="Arial" w:cs="Arial"/>
           <w:lang w:val="en-US"/>
         </w:rPr>
-        <w:t xml:space="preserve"> del </w:t>
-      </w:r>
-      <w:proofErr w:type="spellStart"/>
+        <w:t xml:space="preserve"> está referido </w:t>
+      </w:r>
       <w:r>
         <w:rPr>
           <w:rFonts w:ascii="Arial" w:hAnsi="Arial" w:cs="Arial"/>
           <w:lang w:val="en-US"/>
         </w:rPr>
-        <w:t>estudio</w:t>
-      </w:r>
-      <w:proofErr w:type="spellEnd"/>
+        <w:t>h</w:t>
+      </w:r>
       <w:r>
         <w:rPr>
           <w:rFonts w:ascii="Arial" w:hAnsi="Arial" w:cs="Arial"/>
           <w:lang w:val="en-US"/>
         </w:rPr>
-        <w:t xml:space="preserve"> </w:t>
-      </w:r>
-      <w:proofErr w:type="spellStart"/>
+        <w:t xml:space="preserve">a identificar la relación de dependencia entre el capital intelectual y la competitividad identificando las dimensiones e indicadores del capital intelectual que afectan en forma significativa. Metodológicamente se relacionaron dos variables importantes como el capital intelectual y la competividad siendo operacionalizada a través de sus dimensiones e indicadores; la investigación fue básica, no experimental y </w:t>
+      </w:r>
       <w:r>
         <w:rPr>
           <w:rFonts w:ascii="Arial" w:hAnsi="Arial" w:cs="Arial"/>
           <w:lang w:val="en-US"/>
         </w:rPr>
-        <w:t>fueron</w:t>
-      </w:r>
-      <w:proofErr w:type="spellEnd"/>
+        <w:t>transversal</w:t>
+      </w:r>
       <w:r>
         <w:rPr>
           <w:rFonts w:ascii="Arial" w:hAnsi="Arial" w:cs="Arial"/>
           <w:lang w:val="en-US"/>
         </w:rPr>
-        <w:t xml:space="preserve"> </w:t>
-      </w:r>
-      <w:proofErr w:type="spellStart"/>
-      <w:r>
-        <w:rPr>
-          <w:rFonts w:ascii="Arial" w:hAnsi="Arial" w:cs="Arial"/>
-          <w:lang w:val="en-US"/>
-        </w:rPr>
-        <w:t>determinar</w:t>
-      </w:r>
-      <w:proofErr w:type="spellEnd"/>
-      <w:r>
-        <w:rPr>
-          <w:rFonts w:ascii="Arial" w:hAnsi="Arial" w:cs="Arial"/>
-          <w:lang w:val="en-US"/>
-        </w:rPr>
-        <w:t xml:space="preserve"> la </w:t>
-      </w:r>
-      <w:proofErr w:type="spellStart"/>
-      <w:r>
-        <w:rPr>
-          <w:rFonts w:ascii="Arial" w:hAnsi="Arial" w:cs="Arial"/>
-          <w:lang w:val="en-US"/>
-        </w:rPr>
-        <w:t>influencia</w:t>
-      </w:r>
-      <w:proofErr w:type="spellEnd"/>
-      <w:r>
-        <w:rPr>
-          <w:rFonts w:ascii="Arial" w:hAnsi="Arial" w:cs="Arial"/>
-          <w:lang w:val="en-US"/>
-        </w:rPr>
-        <w:t xml:space="preserve"> del capital </w:t>
-      </w:r>
-      <w:proofErr w:type="spellStart"/>
-      <w:r>
-        <w:rPr>
-          <w:rFonts w:ascii="Arial" w:hAnsi="Arial" w:cs="Arial"/>
-          <w:lang w:val="en-US"/>
-        </w:rPr>
-        <w:t>intelectual</w:t>
-      </w:r>
-      <w:proofErr w:type="spellEnd"/>
-      <w:r>
-        <w:rPr>
-          <w:rFonts w:ascii="Arial" w:hAnsi="Arial" w:cs="Arial"/>
-          <w:lang w:val="en-US"/>
-        </w:rPr>
-        <w:t xml:space="preserve"> </w:t>
-      </w:r>
-      <w:proofErr w:type="spellStart"/>
-      <w:r>
-        <w:rPr>
-          <w:rFonts w:ascii="Arial" w:hAnsi="Arial" w:cs="Arial"/>
-          <w:lang w:val="en-US"/>
-        </w:rPr>
-        <w:t>en</w:t>
-      </w:r>
-      <w:proofErr w:type="spellEnd"/>
-      <w:r>
-        <w:rPr>
-          <w:rFonts w:ascii="Arial" w:hAnsi="Arial" w:cs="Arial"/>
-          <w:lang w:val="en-US"/>
-        </w:rPr>
-        <w:t xml:space="preserve"> la </w:t>
-      </w:r>
-      <w:proofErr w:type="spellStart"/>
-      <w:r>
-        <w:rPr>
-          <w:rFonts w:ascii="Arial" w:hAnsi="Arial" w:cs="Arial"/>
-          <w:lang w:val="en-US"/>
-        </w:rPr>
-        <w:t>competitividad</w:t>
-      </w:r>
-      <w:proofErr w:type="spellEnd"/>
-      <w:r>
-        <w:rPr>
-          <w:rFonts w:ascii="Arial" w:hAnsi="Arial" w:cs="Arial"/>
-          <w:lang w:val="en-US"/>
-        </w:rPr>
-        <w:t xml:space="preserve"> de las MIPYMES de la </w:t>
-      </w:r>
-      <w:proofErr w:type="spellStart"/>
-      <w:r>
-        <w:rPr>
-          <w:rFonts w:ascii="Arial" w:hAnsi="Arial" w:cs="Arial"/>
-          <w:lang w:val="en-US"/>
-        </w:rPr>
-        <w:t>región</w:t>
-      </w:r>
-      <w:proofErr w:type="spellEnd"/>
-      <w:r>
-        <w:rPr>
-          <w:rFonts w:ascii="Arial" w:hAnsi="Arial" w:cs="Arial"/>
-          <w:lang w:val="en-US"/>
-        </w:rPr>
-        <w:t xml:space="preserve"> Tacna </w:t>
-      </w:r>
-      <w:proofErr w:type="spellStart"/>
-      <w:r>
-        <w:rPr>
-          <w:rFonts w:ascii="Arial" w:hAnsi="Arial" w:cs="Arial"/>
-          <w:lang w:val="en-US"/>
-        </w:rPr>
-        <w:t>en</w:t>
-      </w:r>
-      <w:proofErr w:type="spellEnd"/>
-      <w:r>
-        <w:rPr>
-          <w:rFonts w:ascii="Arial" w:hAnsi="Arial" w:cs="Arial"/>
-          <w:lang w:val="en-US"/>
-        </w:rPr>
-        <w:t xml:space="preserve"> el </w:t>
-      </w:r>
-      <w:proofErr w:type="spellStart"/>
-      <w:r>
-        <w:rPr>
-          <w:rFonts w:ascii="Arial" w:hAnsi="Arial" w:cs="Arial"/>
-          <w:lang w:val="en-US"/>
-        </w:rPr>
-        <w:t>año</w:t>
-      </w:r>
-      <w:proofErr w:type="spellEnd"/>
-      <w:r>
-        <w:rPr>
-          <w:rFonts w:ascii="Arial" w:hAnsi="Arial" w:cs="Arial"/>
-          <w:lang w:val="en-US"/>
-        </w:rPr>
-        <w:t xml:space="preserve"> 2015, </w:t>
-      </w:r>
-      <w:proofErr w:type="spellStart"/>
-      <w:r>
-        <w:rPr>
-          <w:rFonts w:ascii="Arial" w:hAnsi="Arial" w:cs="Arial"/>
-          <w:lang w:val="en-US"/>
-        </w:rPr>
-        <w:t>evaluar</w:t>
-      </w:r>
-      <w:proofErr w:type="spellEnd"/>
-      <w:r>
-        <w:rPr>
-          <w:rFonts w:ascii="Arial" w:hAnsi="Arial" w:cs="Arial"/>
-          <w:lang w:val="en-US"/>
-        </w:rPr>
-        <w:t xml:space="preserve"> el </w:t>
-      </w:r>
-      <w:proofErr w:type="spellStart"/>
-      <w:r>
-        <w:rPr>
-          <w:rFonts w:ascii="Arial" w:hAnsi="Arial" w:cs="Arial"/>
-          <w:lang w:val="en-US"/>
-        </w:rPr>
-        <w:t>nivel</w:t>
-      </w:r>
-      <w:proofErr w:type="spellEnd"/>
-      <w:r>
-        <w:rPr>
-          <w:rFonts w:ascii="Arial" w:hAnsi="Arial" w:cs="Arial"/>
-          <w:lang w:val="en-US"/>
-        </w:rPr>
-        <w:t xml:space="preserve"> del capital </w:t>
-      </w:r>
-      <w:proofErr w:type="spellStart"/>
-      <w:r>
-        <w:rPr>
-          <w:rFonts w:ascii="Arial" w:hAnsi="Arial" w:cs="Arial"/>
-          <w:lang w:val="en-US"/>
-        </w:rPr>
-        <w:t>intelectual</w:t>
-      </w:r>
-      <w:proofErr w:type="spellEnd"/>
-      <w:r>
-        <w:rPr>
-          <w:rFonts w:ascii="Arial" w:hAnsi="Arial" w:cs="Arial"/>
-          <w:lang w:val="en-US"/>
-        </w:rPr>
-        <w:t xml:space="preserve">, el </w:t>
-      </w:r>
-      <w:proofErr w:type="spellStart"/>
-      <w:r>
-        <w:rPr>
-          <w:rFonts w:ascii="Arial" w:hAnsi="Arial" w:cs="Arial"/>
-          <w:lang w:val="en-US"/>
-        </w:rPr>
-        <w:t>nivel</w:t>
-      </w:r>
-      <w:proofErr w:type="spellEnd"/>
-      <w:r>
-        <w:rPr>
-          <w:rFonts w:ascii="Arial" w:hAnsi="Arial" w:cs="Arial"/>
-          <w:lang w:val="en-US"/>
-        </w:rPr>
-        <w:t xml:space="preserve"> de </w:t>
-      </w:r>
-      <w:proofErr w:type="spellStart"/>
-      <w:r>
-        <w:rPr>
-          <w:rFonts w:ascii="Arial" w:hAnsi="Arial" w:cs="Arial"/>
-          <w:lang w:val="en-US"/>
-        </w:rPr>
-        <w:t>competitividad</w:t>
-      </w:r>
-      <w:proofErr w:type="spellEnd"/>
-      <w:r>
-        <w:rPr>
-          <w:rFonts w:ascii="Arial" w:hAnsi="Arial" w:cs="Arial"/>
-          <w:lang w:val="en-US"/>
-        </w:rPr>
-        <w:t xml:space="preserve">, y el </w:t>
-      </w:r>
-      <w:proofErr w:type="spellStart"/>
-      <w:r>
-        <w:rPr>
-          <w:rFonts w:ascii="Arial" w:hAnsi="Arial" w:cs="Arial"/>
-          <w:lang w:val="en-US"/>
-        </w:rPr>
-        <w:t>nivel</w:t>
-      </w:r>
-      <w:proofErr w:type="spellEnd"/>
-      <w:r>
-        <w:rPr>
-          <w:rFonts w:ascii="Arial" w:hAnsi="Arial" w:cs="Arial"/>
-          <w:lang w:val="en-US"/>
-        </w:rPr>
-        <w:t xml:space="preserve"> de </w:t>
-      </w:r>
-      <w:proofErr w:type="spellStart"/>
-      <w:r>
-        <w:rPr>
-          <w:rFonts w:ascii="Arial" w:hAnsi="Arial" w:cs="Arial"/>
-          <w:lang w:val="en-US"/>
-        </w:rPr>
-        <w:t>influencia</w:t>
-      </w:r>
-      <w:proofErr w:type="spellEnd"/>
-      <w:r>
-        <w:rPr>
-          <w:rFonts w:ascii="Arial" w:hAnsi="Arial" w:cs="Arial"/>
-          <w:lang w:val="en-US"/>
-        </w:rPr>
-        <w:t xml:space="preserve"> del capital </w:t>
-      </w:r>
-      <w:proofErr w:type="spellStart"/>
-      <w:r>
-        <w:rPr>
-          <w:rFonts w:ascii="Arial" w:hAnsi="Arial" w:cs="Arial"/>
-          <w:lang w:val="en-US"/>
-        </w:rPr>
-        <w:t>intelectual</w:t>
-      </w:r>
-      <w:proofErr w:type="spellEnd"/>
-      <w:r>
-        <w:rPr>
-          <w:rFonts w:ascii="Arial" w:hAnsi="Arial" w:cs="Arial"/>
-          <w:lang w:val="en-US"/>
-        </w:rPr>
-        <w:t xml:space="preserve"> </w:t>
-      </w:r>
-      <w:proofErr w:type="spellStart"/>
-      <w:r>
-        <w:rPr>
-          <w:rFonts w:ascii="Arial" w:hAnsi="Arial" w:cs="Arial"/>
-          <w:lang w:val="en-US"/>
-        </w:rPr>
-        <w:t>en</w:t>
-      </w:r>
-      <w:proofErr w:type="spellEnd"/>
-      <w:r>
-        <w:rPr>
-          <w:rFonts w:ascii="Arial" w:hAnsi="Arial" w:cs="Arial"/>
-          <w:lang w:val="en-US"/>
-        </w:rPr>
-        <w:t xml:space="preserve"> la </w:t>
-      </w:r>
-      <w:proofErr w:type="spellStart"/>
-      <w:r>
-        <w:rPr>
-          <w:rFonts w:ascii="Arial" w:hAnsi="Arial" w:cs="Arial"/>
-          <w:lang w:val="en-US"/>
-        </w:rPr>
-        <w:t>competitividad</w:t>
-      </w:r>
-      <w:proofErr w:type="spellEnd"/>
-      <w:r>
-        <w:rPr>
-          <w:rFonts w:ascii="Arial" w:hAnsi="Arial" w:cs="Arial"/>
-          <w:lang w:val="en-US"/>
-        </w:rPr>
-        <w:t xml:space="preserve">. </w:t>
-      </w:r>
-      <w:proofErr w:type="spellStart"/>
-      <w:r>
-        <w:rPr>
-          <w:rFonts w:ascii="Arial" w:hAnsi="Arial" w:cs="Arial"/>
-          <w:lang w:val="en-US"/>
-        </w:rPr>
-        <w:t>Respecto</w:t>
-      </w:r>
-      <w:proofErr w:type="spellEnd"/>
-      <w:r>
-        <w:rPr>
-          <w:rFonts w:ascii="Arial" w:hAnsi="Arial" w:cs="Arial"/>
-          <w:lang w:val="en-US"/>
-        </w:rPr>
-        <w:t xml:space="preserve"> al </w:t>
-      </w:r>
-      <w:proofErr w:type="spellStart"/>
-      <w:r>
-        <w:rPr>
-          <w:rFonts w:ascii="Arial" w:hAnsi="Arial" w:cs="Arial"/>
-          <w:lang w:val="en-US"/>
-        </w:rPr>
-        <w:t>alcance</w:t>
-      </w:r>
-      <w:proofErr w:type="spellEnd"/>
-      <w:r>
-        <w:rPr>
-          <w:rFonts w:ascii="Arial" w:hAnsi="Arial" w:cs="Arial"/>
-          <w:lang w:val="en-US"/>
-        </w:rPr>
-        <w:t>,</w:t>
-      </w:r>
-      <w:r>
-        <w:rPr>
-          <w:rFonts w:ascii="Arial" w:hAnsi="Arial" w:cs="Arial"/>
-          <w:lang w:val="en-US"/>
-        </w:rPr>
-        <w:t xml:space="preserve"> </w:t>
-      </w:r>
-      <w:proofErr w:type="spellStart"/>
-      <w:r>
-        <w:rPr>
-          <w:rFonts w:ascii="Arial" w:hAnsi="Arial" w:cs="Arial"/>
-          <w:lang w:val="en-US"/>
-        </w:rPr>
-        <w:t>está</w:t>
-      </w:r>
-      <w:proofErr w:type="spellEnd"/>
-      <w:r>
-        <w:rPr>
-          <w:rFonts w:ascii="Arial" w:hAnsi="Arial" w:cs="Arial"/>
-          <w:lang w:val="en-US"/>
-        </w:rPr>
-        <w:t xml:space="preserve"> </w:t>
-      </w:r>
-      <w:proofErr w:type="spellStart"/>
-      <w:r>
-        <w:rPr>
-          <w:rFonts w:ascii="Arial" w:hAnsi="Arial" w:cs="Arial"/>
-          <w:lang w:val="en-US"/>
-        </w:rPr>
-        <w:t>referido</w:t>
-      </w:r>
-      <w:proofErr w:type="spellEnd"/>
-      <w:r>
-        <w:rPr>
-          <w:rFonts w:ascii="Arial" w:hAnsi="Arial" w:cs="Arial"/>
-          <w:lang w:val="en-US"/>
-        </w:rPr>
-        <w:t xml:space="preserve"> </w:t>
-      </w:r>
-      <w:r>
-        <w:rPr>
-          <w:rFonts w:ascii="Arial" w:hAnsi="Arial" w:cs="Arial"/>
-          <w:lang w:val="en-US"/>
-        </w:rPr>
-        <w:t>h</w:t>
-      </w:r>
-      <w:r>
-        <w:rPr>
-          <w:rFonts w:ascii="Arial" w:hAnsi="Arial" w:cs="Arial"/>
-          <w:lang w:val="en-US"/>
-        </w:rPr>
-        <w:t xml:space="preserve">a </w:t>
-      </w:r>
-      <w:proofErr w:type="spellStart"/>
-      <w:r>
-        <w:rPr>
-          <w:rFonts w:ascii="Arial" w:hAnsi="Arial" w:cs="Arial"/>
-          <w:lang w:val="en-US"/>
-        </w:rPr>
-        <w:t>identificar</w:t>
-      </w:r>
-      <w:proofErr w:type="spellEnd"/>
-      <w:r>
-        <w:rPr>
-          <w:rFonts w:ascii="Arial" w:hAnsi="Arial" w:cs="Arial"/>
-          <w:lang w:val="en-US"/>
-        </w:rPr>
-        <w:t xml:space="preserve"> la </w:t>
-      </w:r>
-      <w:proofErr w:type="spellStart"/>
-      <w:r>
-        <w:rPr>
-          <w:rFonts w:ascii="Arial" w:hAnsi="Arial" w:cs="Arial"/>
-          <w:lang w:val="en-US"/>
-        </w:rPr>
-        <w:t>relación</w:t>
-      </w:r>
-      <w:proofErr w:type="spellEnd"/>
-      <w:r>
-        <w:rPr>
-          <w:rFonts w:ascii="Arial" w:hAnsi="Arial" w:cs="Arial"/>
-          <w:lang w:val="en-US"/>
-        </w:rPr>
-        <w:t xml:space="preserve"> de </w:t>
-      </w:r>
-      <w:proofErr w:type="spellStart"/>
-      <w:r>
-        <w:rPr>
-          <w:rFonts w:ascii="Arial" w:hAnsi="Arial" w:cs="Arial"/>
-          <w:lang w:val="en-US"/>
-        </w:rPr>
-        <w:t>dependencia</w:t>
-      </w:r>
-      <w:proofErr w:type="spellEnd"/>
-      <w:r>
-        <w:rPr>
-          <w:rFonts w:ascii="Arial" w:hAnsi="Arial" w:cs="Arial"/>
-          <w:lang w:val="en-US"/>
-        </w:rPr>
-        <w:t xml:space="preserve"> entre el capital </w:t>
-      </w:r>
-      <w:proofErr w:type="spellStart"/>
-      <w:r>
-        <w:rPr>
-          <w:rFonts w:ascii="Arial" w:hAnsi="Arial" w:cs="Arial"/>
-          <w:lang w:val="en-US"/>
-        </w:rPr>
-        <w:t>intelectual</w:t>
-      </w:r>
-      <w:proofErr w:type="spellEnd"/>
-      <w:r>
-        <w:rPr>
-          <w:rFonts w:ascii="Arial" w:hAnsi="Arial" w:cs="Arial"/>
-          <w:lang w:val="en-US"/>
-        </w:rPr>
-        <w:t xml:space="preserve"> y la </w:t>
-      </w:r>
-      <w:proofErr w:type="spellStart"/>
-      <w:r>
-        <w:rPr>
-          <w:rFonts w:ascii="Arial" w:hAnsi="Arial" w:cs="Arial"/>
-          <w:lang w:val="en-US"/>
-        </w:rPr>
-        <w:t>competitividad</w:t>
-      </w:r>
-      <w:proofErr w:type="spellEnd"/>
-      <w:r>
-        <w:rPr>
-          <w:rFonts w:ascii="Arial" w:hAnsi="Arial" w:cs="Arial"/>
-          <w:lang w:val="en-US"/>
-        </w:rPr>
-        <w:t xml:space="preserve"> </w:t>
-      </w:r>
-      <w:proofErr w:type="spellStart"/>
-      <w:r>
-        <w:rPr>
-          <w:rFonts w:ascii="Arial" w:hAnsi="Arial" w:cs="Arial"/>
-          <w:lang w:val="en-US"/>
-        </w:rPr>
-        <w:t>identificando</w:t>
-      </w:r>
-      <w:proofErr w:type="spellEnd"/>
-      <w:r>
-        <w:rPr>
-          <w:rFonts w:ascii="Arial" w:hAnsi="Arial" w:cs="Arial"/>
-          <w:lang w:val="en-US"/>
-        </w:rPr>
-        <w:t xml:space="preserve"> las </w:t>
-      </w:r>
-      <w:proofErr w:type="spellStart"/>
-      <w:r>
-        <w:rPr>
-          <w:rFonts w:ascii="Arial" w:hAnsi="Arial" w:cs="Arial"/>
-          <w:lang w:val="en-US"/>
-        </w:rPr>
-        <w:t>dimensiones</w:t>
-      </w:r>
-      <w:proofErr w:type="spellEnd"/>
-      <w:r>
-        <w:rPr>
-          <w:rFonts w:ascii="Arial" w:hAnsi="Arial" w:cs="Arial"/>
-          <w:lang w:val="en-US"/>
-        </w:rPr>
-        <w:t xml:space="preserve"> e </w:t>
-      </w:r>
-      <w:proofErr w:type="spellStart"/>
-      <w:r>
-        <w:rPr>
-          <w:rFonts w:ascii="Arial" w:hAnsi="Arial" w:cs="Arial"/>
-          <w:lang w:val="en-US"/>
-        </w:rPr>
-        <w:t>indicadores</w:t>
-      </w:r>
-      <w:proofErr w:type="spellEnd"/>
-      <w:r>
-        <w:rPr>
-          <w:rFonts w:ascii="Arial" w:hAnsi="Arial" w:cs="Arial"/>
-          <w:lang w:val="en-US"/>
-        </w:rPr>
-        <w:t xml:space="preserve"> del capital </w:t>
-      </w:r>
-      <w:proofErr w:type="spellStart"/>
-      <w:r>
-        <w:rPr>
-          <w:rFonts w:ascii="Arial" w:hAnsi="Arial" w:cs="Arial"/>
-          <w:lang w:val="en-US"/>
-        </w:rPr>
-        <w:t>intelectual</w:t>
-      </w:r>
-      <w:proofErr w:type="spellEnd"/>
-      <w:r>
-        <w:rPr>
-          <w:rFonts w:ascii="Arial" w:hAnsi="Arial" w:cs="Arial"/>
-          <w:lang w:val="en-US"/>
-        </w:rPr>
-        <w:t xml:space="preserve"> que </w:t>
-      </w:r>
-      <w:proofErr w:type="spellStart"/>
-      <w:r>
-        <w:rPr>
-          <w:rFonts w:ascii="Arial" w:hAnsi="Arial" w:cs="Arial"/>
-          <w:lang w:val="en-US"/>
-        </w:rPr>
-        <w:t>afectan</w:t>
-      </w:r>
-      <w:proofErr w:type="spellEnd"/>
-      <w:r>
-        <w:rPr>
-          <w:rFonts w:ascii="Arial" w:hAnsi="Arial" w:cs="Arial"/>
-          <w:lang w:val="en-US"/>
-        </w:rPr>
-        <w:t xml:space="preserve"> </w:t>
-      </w:r>
-      <w:proofErr w:type="spellStart"/>
-      <w:r>
-        <w:rPr>
-          <w:rFonts w:ascii="Arial" w:hAnsi="Arial" w:cs="Arial"/>
-          <w:lang w:val="en-US"/>
-        </w:rPr>
-        <w:t>en</w:t>
-      </w:r>
-      <w:proofErr w:type="spellEnd"/>
-      <w:r>
-        <w:rPr>
-          <w:rFonts w:ascii="Arial" w:hAnsi="Arial" w:cs="Arial"/>
-          <w:lang w:val="en-US"/>
-        </w:rPr>
-        <w:t xml:space="preserve"> forma </w:t>
-      </w:r>
-      <w:proofErr w:type="spellStart"/>
-      <w:r>
-        <w:rPr>
-          <w:rFonts w:ascii="Arial" w:hAnsi="Arial" w:cs="Arial"/>
-          <w:lang w:val="en-US"/>
-        </w:rPr>
-        <w:t>significativa</w:t>
-      </w:r>
-      <w:proofErr w:type="spellEnd"/>
-      <w:r>
-        <w:rPr>
-          <w:rFonts w:ascii="Arial" w:hAnsi="Arial" w:cs="Arial"/>
-          <w:lang w:val="en-US"/>
-        </w:rPr>
-        <w:t xml:space="preserve">. </w:t>
-      </w:r>
-      <w:proofErr w:type="spellStart"/>
-      <w:r>
-        <w:rPr>
-          <w:rFonts w:ascii="Arial" w:hAnsi="Arial" w:cs="Arial"/>
-          <w:lang w:val="en-US"/>
-        </w:rPr>
-        <w:t>Metodológicamente</w:t>
-      </w:r>
-      <w:proofErr w:type="spellEnd"/>
-      <w:r>
-        <w:rPr>
-          <w:rFonts w:ascii="Arial" w:hAnsi="Arial" w:cs="Arial"/>
-          <w:lang w:val="en-US"/>
-        </w:rPr>
-        <w:t xml:space="preserve"> se </w:t>
-      </w:r>
-      <w:proofErr w:type="spellStart"/>
-      <w:r>
-        <w:rPr>
-          <w:rFonts w:ascii="Arial" w:hAnsi="Arial" w:cs="Arial"/>
-          <w:lang w:val="en-US"/>
-        </w:rPr>
-        <w:t>relacionaron</w:t>
-      </w:r>
-      <w:proofErr w:type="spellEnd"/>
-      <w:r>
-        <w:rPr>
-          <w:rFonts w:ascii="Arial" w:hAnsi="Arial" w:cs="Arial"/>
-          <w:lang w:val="en-US"/>
-        </w:rPr>
-        <w:t xml:space="preserve"> dos variables </w:t>
-      </w:r>
-      <w:proofErr w:type="spellStart"/>
-      <w:r>
-        <w:rPr>
-          <w:rFonts w:ascii="Arial" w:hAnsi="Arial" w:cs="Arial"/>
-          <w:lang w:val="en-US"/>
-        </w:rPr>
-        <w:t>importantes</w:t>
-      </w:r>
-      <w:proofErr w:type="spellEnd"/>
-      <w:r>
-        <w:rPr>
-          <w:rFonts w:ascii="Arial" w:hAnsi="Arial" w:cs="Arial"/>
-          <w:lang w:val="en-US"/>
-        </w:rPr>
-        <w:t xml:space="preserve"> </w:t>
-      </w:r>
-      <w:proofErr w:type="spellStart"/>
-      <w:r>
-        <w:rPr>
-          <w:rFonts w:ascii="Arial" w:hAnsi="Arial" w:cs="Arial"/>
-          <w:lang w:val="en-US"/>
-        </w:rPr>
-        <w:t>como</w:t>
-      </w:r>
-      <w:proofErr w:type="spellEnd"/>
-      <w:r>
-        <w:rPr>
-          <w:rFonts w:ascii="Arial" w:hAnsi="Arial" w:cs="Arial"/>
-          <w:lang w:val="en-US"/>
-        </w:rPr>
-        <w:t xml:space="preserve"> el capital </w:t>
-      </w:r>
-      <w:proofErr w:type="spellStart"/>
-      <w:r>
-        <w:rPr>
-          <w:rFonts w:ascii="Arial" w:hAnsi="Arial" w:cs="Arial"/>
-          <w:lang w:val="en-US"/>
-        </w:rPr>
-        <w:t>intelectual</w:t>
-      </w:r>
-      <w:proofErr w:type="spellEnd"/>
-      <w:r>
-        <w:rPr>
-          <w:rFonts w:ascii="Arial" w:hAnsi="Arial" w:cs="Arial"/>
-          <w:lang w:val="en-US"/>
-        </w:rPr>
-        <w:t xml:space="preserve"> y la </w:t>
-      </w:r>
-      <w:proofErr w:type="spellStart"/>
-      <w:r>
-        <w:rPr>
-          <w:rFonts w:ascii="Arial" w:hAnsi="Arial" w:cs="Arial"/>
-          <w:lang w:val="en-US"/>
-        </w:rPr>
-        <w:t>competividad</w:t>
-      </w:r>
-      <w:proofErr w:type="spellEnd"/>
-      <w:r>
-        <w:rPr>
-          <w:rFonts w:ascii="Arial" w:hAnsi="Arial" w:cs="Arial"/>
-          <w:lang w:val="en-US"/>
-        </w:rPr>
-        <w:t xml:space="preserve"> </w:t>
-      </w:r>
-      <w:proofErr w:type="spellStart"/>
-      <w:r>
-        <w:rPr>
-          <w:rFonts w:ascii="Arial" w:hAnsi="Arial" w:cs="Arial"/>
-          <w:lang w:val="en-US"/>
-        </w:rPr>
-        <w:t>siendo</w:t>
-      </w:r>
-      <w:proofErr w:type="spellEnd"/>
-      <w:r>
-        <w:rPr>
-          <w:rFonts w:ascii="Arial" w:hAnsi="Arial" w:cs="Arial"/>
-          <w:lang w:val="en-US"/>
-        </w:rPr>
-        <w:t xml:space="preserve"> </w:t>
-      </w:r>
-      <w:proofErr w:type="spellStart"/>
-      <w:r>
-        <w:rPr>
-          <w:rFonts w:ascii="Arial" w:hAnsi="Arial" w:cs="Arial"/>
-          <w:lang w:val="en-US"/>
-        </w:rPr>
-        <w:t>operacionalizada</w:t>
-      </w:r>
-      <w:proofErr w:type="spellEnd"/>
-      <w:r>
-        <w:rPr>
-          <w:rFonts w:ascii="Arial" w:hAnsi="Arial" w:cs="Arial"/>
-          <w:lang w:val="en-US"/>
-        </w:rPr>
-        <w:t xml:space="preserve"> a </w:t>
-      </w:r>
-      <w:proofErr w:type="spellStart"/>
-      <w:r>
-        <w:rPr>
-          <w:rFonts w:ascii="Arial" w:hAnsi="Arial" w:cs="Arial"/>
-          <w:lang w:val="en-US"/>
-        </w:rPr>
-        <w:t>través</w:t>
-      </w:r>
-      <w:proofErr w:type="spellEnd"/>
-      <w:r>
-        <w:rPr>
-          <w:rFonts w:ascii="Arial" w:hAnsi="Arial" w:cs="Arial"/>
-          <w:lang w:val="en-US"/>
-        </w:rPr>
-        <w:t xml:space="preserve"> de sus </w:t>
-      </w:r>
-      <w:proofErr w:type="spellStart"/>
-      <w:r>
-        <w:rPr>
-          <w:rFonts w:ascii="Arial" w:hAnsi="Arial" w:cs="Arial"/>
-          <w:lang w:val="en-US"/>
-        </w:rPr>
-        <w:t>dimensiones</w:t>
-      </w:r>
-      <w:proofErr w:type="spellEnd"/>
-      <w:r>
-        <w:rPr>
-          <w:rFonts w:ascii="Arial" w:hAnsi="Arial" w:cs="Arial"/>
-          <w:lang w:val="en-US"/>
-        </w:rPr>
-        <w:t xml:space="preserve"> e </w:t>
-      </w:r>
-      <w:proofErr w:type="spellStart"/>
-      <w:r>
-        <w:rPr>
-          <w:rFonts w:ascii="Arial" w:hAnsi="Arial" w:cs="Arial"/>
-          <w:lang w:val="en-US"/>
-        </w:rPr>
-        <w:t>indicadores</w:t>
-      </w:r>
-      <w:proofErr w:type="spellEnd"/>
-      <w:r>
-        <w:rPr>
-          <w:rFonts w:ascii="Arial" w:hAnsi="Arial" w:cs="Arial"/>
-          <w:lang w:val="en-US"/>
-        </w:rPr>
-        <w:t xml:space="preserve">; la </w:t>
-      </w:r>
-      <w:proofErr w:type="spellStart"/>
-      <w:r>
-        <w:rPr>
-          <w:rFonts w:ascii="Arial" w:hAnsi="Arial" w:cs="Arial"/>
-          <w:lang w:val="en-US"/>
-        </w:rPr>
-        <w:t>investigación</w:t>
-      </w:r>
-      <w:proofErr w:type="spellEnd"/>
-      <w:r>
-        <w:rPr>
-          <w:rFonts w:ascii="Arial" w:hAnsi="Arial" w:cs="Arial"/>
-          <w:lang w:val="en-US"/>
-        </w:rPr>
-        <w:t xml:space="preserve"> </w:t>
-      </w:r>
-      <w:proofErr w:type="spellStart"/>
-      <w:r>
-        <w:rPr>
-          <w:rFonts w:ascii="Arial" w:hAnsi="Arial" w:cs="Arial"/>
-          <w:lang w:val="en-US"/>
-        </w:rPr>
-        <w:t>fue</w:t>
-      </w:r>
-      <w:proofErr w:type="spellEnd"/>
-      <w:r>
-        <w:rPr>
-          <w:rFonts w:ascii="Arial" w:hAnsi="Arial" w:cs="Arial"/>
-          <w:lang w:val="en-US"/>
-        </w:rPr>
-        <w:t xml:space="preserve"> </w:t>
-      </w:r>
-      <w:proofErr w:type="spellStart"/>
-      <w:r>
-        <w:rPr>
-          <w:rFonts w:ascii="Arial" w:hAnsi="Arial" w:cs="Arial"/>
-          <w:lang w:val="en-US"/>
-        </w:rPr>
-        <w:t>básica</w:t>
-      </w:r>
-      <w:proofErr w:type="spellEnd"/>
-      <w:r>
-        <w:rPr>
-          <w:rFonts w:ascii="Arial" w:hAnsi="Arial" w:cs="Arial"/>
-          <w:lang w:val="en-US"/>
-        </w:rPr>
-        <w:t xml:space="preserve">, no experimental y </w:t>
-      </w:r>
-      <w:r>
-        <w:rPr>
-          <w:rFonts w:ascii="Arial" w:hAnsi="Arial" w:cs="Arial"/>
-          <w:lang w:val="en-US"/>
-        </w:rPr>
-        <w:t>transversal</w:t>
-      </w:r>
-      <w:r>
-        <w:rPr>
-          <w:rFonts w:ascii="Arial" w:hAnsi="Arial" w:cs="Arial"/>
-          <w:lang w:val="en-US"/>
-        </w:rPr>
-        <w:t xml:space="preserve">, y la </w:t>
-      </w:r>
-      <w:proofErr w:type="spellStart"/>
-      <w:r>
-        <w:rPr>
-          <w:rFonts w:ascii="Arial" w:hAnsi="Arial" w:cs="Arial"/>
-          <w:lang w:val="en-US"/>
-        </w:rPr>
-        <w:t>unidad</w:t>
-      </w:r>
-      <w:proofErr w:type="spellEnd"/>
-      <w:r>
-        <w:rPr>
-          <w:rFonts w:ascii="Arial" w:hAnsi="Arial" w:cs="Arial"/>
-          <w:lang w:val="en-US"/>
-        </w:rPr>
-        <w:t xml:space="preserve"> de </w:t>
-      </w:r>
-      <w:proofErr w:type="spellStart"/>
-      <w:r>
-        <w:rPr>
-          <w:rFonts w:ascii="Arial" w:hAnsi="Arial" w:cs="Arial"/>
-          <w:lang w:val="en-US"/>
-        </w:rPr>
-        <w:t>análisis</w:t>
-      </w:r>
-      <w:proofErr w:type="spellEnd"/>
-      <w:r>
-        <w:rPr>
-          <w:rFonts w:ascii="Arial" w:hAnsi="Arial" w:cs="Arial"/>
-          <w:lang w:val="en-US"/>
-        </w:rPr>
-        <w:t xml:space="preserve"> las MIPYMES.</w:t>
+        <w:t>, y la unidad de análisis las MIPYMES.</w:t>
       </w:r>
     </w:p>
     <w:p>
       <w:pPr>
-        <w:pStyle w:val="Prrafodelista"/>
+        <w:pStyle w:val="ListParagraph"/>
         <w:autoSpaceDE w:val="0"/>
         <w:autoSpaceDN w:val="0"/>
         <w:adjustRightInd w:val="0"/>
@@ -6074,7 +5050,7 @@
     </w:p>
     <w:p>
       <w:pPr>
-        <w:pStyle w:val="Prrafodelista"/>
+        <w:pStyle w:val="ListParagraph"/>
         <w:autoSpaceDE w:val="0"/>
         <w:autoSpaceDN w:val="0"/>
         <w:adjustRightInd w:val="0"/>
@@ -6085,969 +5061,46 @@
           <w:lang w:val="en-US"/>
         </w:rPr>
       </w:pPr>
-      <w:proofErr w:type="spellStart"/>
       <w:r>
         <w:rPr>
           <w:rFonts w:ascii="Arial" w:hAnsi="Arial" w:cs="Arial"/>
           <w:lang w:val="en-US"/>
         </w:rPr>
-        <w:t>En</w:t>
-      </w:r>
-      <w:proofErr w:type="spellEnd"/>
+        <w:t>En sétimo lugar, el r</w:t>
+      </w:r>
       <w:r>
         <w:rPr>
           <w:rFonts w:ascii="Arial" w:hAnsi="Arial" w:cs="Arial"/>
           <w:lang w:val="en-US"/>
         </w:rPr>
-        <w:t xml:space="preserve"> </w:t>
-      </w:r>
-      <w:proofErr w:type="spellStart"/>
+        <w:t>eporte de capital intelectual como determinante del valor de mercado en empresas</w:t>
+      </w:r>
       <w:r>
         <w:rPr>
           <w:rFonts w:ascii="Arial" w:hAnsi="Arial" w:cs="Arial"/>
           <w:lang w:val="en-US"/>
         </w:rPr>
-        <w:t>sétimo</w:t>
-      </w:r>
-      <w:proofErr w:type="spellEnd"/>
+        <w:t>.</w:t>
+      </w:r>
       <w:r>
         <w:rPr>
           <w:rFonts w:ascii="Arial" w:hAnsi="Arial" w:cs="Arial"/>
           <w:lang w:val="en-US"/>
         </w:rPr>
-        <w:t xml:space="preserve"> </w:t>
-      </w:r>
-      <w:proofErr w:type="spellStart"/>
+        <w:t xml:space="preserve"> La información suministrada por los sistemas de información contable está centrada en la medición de lo tangible. Sin embargo, en la Sociedad de la Información y el Conocimiento, los inversores buscan insistentemente valorar el capital intangible dentro de la nueva economía y específicamente, las relaciones existentes entre la información sobre intangible y el valor de mercado. Para lo anterior, </w:t>
+      </w:r>
       <w:r>
         <w:rPr>
           <w:rFonts w:ascii="Arial" w:hAnsi="Arial" w:cs="Arial"/>
           <w:lang w:val="en-US"/>
         </w:rPr>
-        <w:t>lugar</w:t>
-      </w:r>
-      <w:proofErr w:type="spellEnd"/>
-      <w:r>
-        <w:rPr>
-          <w:rFonts w:ascii="Arial" w:hAnsi="Arial" w:cs="Arial"/>
-          <w:lang w:val="en-US"/>
-        </w:rPr>
-        <w:t xml:space="preserve">, el </w:t>
-      </w:r>
-      <w:proofErr w:type="spellStart"/>
-      <w:r>
-        <w:rPr>
-          <w:rFonts w:ascii="Arial" w:hAnsi="Arial" w:cs="Arial"/>
-          <w:lang w:val="en-US"/>
-        </w:rPr>
-        <w:t>r</w:t>
-      </w:r>
-      <w:r>
-        <w:rPr>
-          <w:rFonts w:ascii="Arial" w:hAnsi="Arial" w:cs="Arial"/>
-          <w:lang w:val="en-US"/>
-        </w:rPr>
-        <w:t>eporte</w:t>
-      </w:r>
-      <w:proofErr w:type="spellEnd"/>
-      <w:r>
-        <w:rPr>
-          <w:rFonts w:ascii="Arial" w:hAnsi="Arial" w:cs="Arial"/>
-          <w:lang w:val="en-US"/>
-        </w:rPr>
-        <w:t xml:space="preserve"> de capital </w:t>
-      </w:r>
-      <w:proofErr w:type="spellStart"/>
-      <w:r>
-        <w:rPr>
-          <w:rFonts w:ascii="Arial" w:hAnsi="Arial" w:cs="Arial"/>
-          <w:lang w:val="en-US"/>
-        </w:rPr>
-        <w:t>intelectual</w:t>
-      </w:r>
-      <w:proofErr w:type="spellEnd"/>
-      <w:r>
-        <w:rPr>
-          <w:rFonts w:ascii="Arial" w:hAnsi="Arial" w:cs="Arial"/>
-          <w:lang w:val="en-US"/>
-        </w:rPr>
-        <w:t xml:space="preserve"> </w:t>
-      </w:r>
-      <w:proofErr w:type="spellStart"/>
-      <w:r>
-        <w:rPr>
-          <w:rFonts w:ascii="Arial" w:hAnsi="Arial" w:cs="Arial"/>
-          <w:lang w:val="en-US"/>
-        </w:rPr>
-        <w:t>como</w:t>
-      </w:r>
-      <w:proofErr w:type="spellEnd"/>
-      <w:r>
-        <w:rPr>
-          <w:rFonts w:ascii="Arial" w:hAnsi="Arial" w:cs="Arial"/>
-          <w:lang w:val="en-US"/>
-        </w:rPr>
-        <w:t xml:space="preserve"> </w:t>
-      </w:r>
-      <w:proofErr w:type="spellStart"/>
-      <w:r>
-        <w:rPr>
-          <w:rFonts w:ascii="Arial" w:hAnsi="Arial" w:cs="Arial"/>
-          <w:lang w:val="en-US"/>
-        </w:rPr>
-        <w:t>determinante</w:t>
-      </w:r>
-      <w:proofErr w:type="spellEnd"/>
-      <w:r>
-        <w:rPr>
-          <w:rFonts w:ascii="Arial" w:hAnsi="Arial" w:cs="Arial"/>
-          <w:lang w:val="en-US"/>
-        </w:rPr>
-        <w:t xml:space="preserve"> del valor de mercado </w:t>
-      </w:r>
-      <w:proofErr w:type="spellStart"/>
-      <w:r>
-        <w:rPr>
-          <w:rFonts w:ascii="Arial" w:hAnsi="Arial" w:cs="Arial"/>
-          <w:lang w:val="en-US"/>
-        </w:rPr>
-        <w:t>en</w:t>
-      </w:r>
-      <w:proofErr w:type="spellEnd"/>
-      <w:r>
-        <w:rPr>
-          <w:rFonts w:ascii="Arial" w:hAnsi="Arial" w:cs="Arial"/>
-          <w:lang w:val="en-US"/>
-        </w:rPr>
-        <w:t xml:space="preserve"> </w:t>
-      </w:r>
-      <w:proofErr w:type="spellStart"/>
-      <w:r>
-        <w:rPr>
-          <w:rFonts w:ascii="Arial" w:hAnsi="Arial" w:cs="Arial"/>
-          <w:lang w:val="en-US"/>
-        </w:rPr>
-        <w:t>empresas</w:t>
-      </w:r>
-      <w:proofErr w:type="spellEnd"/>
-      <w:r>
-        <w:rPr>
-          <w:rFonts w:ascii="Arial" w:hAnsi="Arial" w:cs="Arial"/>
-          <w:lang w:val="en-US"/>
-        </w:rPr>
-        <w:t>.</w:t>
-      </w:r>
-      <w:r>
-        <w:rPr>
-          <w:rFonts w:ascii="Arial" w:hAnsi="Arial" w:cs="Arial"/>
-          <w:lang w:val="en-US"/>
-        </w:rPr>
-        <w:t xml:space="preserve"> La </w:t>
-      </w:r>
-      <w:proofErr w:type="spellStart"/>
-      <w:r>
-        <w:rPr>
-          <w:rFonts w:ascii="Arial" w:hAnsi="Arial" w:cs="Arial"/>
-          <w:lang w:val="en-US"/>
-        </w:rPr>
-        <w:t>información</w:t>
-      </w:r>
-      <w:proofErr w:type="spellEnd"/>
-      <w:r>
-        <w:rPr>
-          <w:rFonts w:ascii="Arial" w:hAnsi="Arial" w:cs="Arial"/>
-          <w:lang w:val="en-US"/>
-        </w:rPr>
-        <w:t xml:space="preserve"> </w:t>
-      </w:r>
-      <w:proofErr w:type="spellStart"/>
-      <w:r>
-        <w:rPr>
-          <w:rFonts w:ascii="Arial" w:hAnsi="Arial" w:cs="Arial"/>
-          <w:lang w:val="en-US"/>
-        </w:rPr>
-        <w:t>suministrada</w:t>
-      </w:r>
-      <w:proofErr w:type="spellEnd"/>
-      <w:r>
-        <w:rPr>
-          <w:rFonts w:ascii="Arial" w:hAnsi="Arial" w:cs="Arial"/>
-          <w:lang w:val="en-US"/>
-        </w:rPr>
-        <w:t xml:space="preserve"> por los </w:t>
-      </w:r>
-      <w:proofErr w:type="spellStart"/>
-      <w:r>
-        <w:rPr>
-          <w:rFonts w:ascii="Arial" w:hAnsi="Arial" w:cs="Arial"/>
-          <w:lang w:val="en-US"/>
-        </w:rPr>
-        <w:t>sistemas</w:t>
-      </w:r>
-      <w:proofErr w:type="spellEnd"/>
-      <w:r>
-        <w:rPr>
-          <w:rFonts w:ascii="Arial" w:hAnsi="Arial" w:cs="Arial"/>
-          <w:lang w:val="en-US"/>
-        </w:rPr>
-        <w:t xml:space="preserve"> de </w:t>
-      </w:r>
-      <w:proofErr w:type="spellStart"/>
-      <w:r>
-        <w:rPr>
-          <w:rFonts w:ascii="Arial" w:hAnsi="Arial" w:cs="Arial"/>
-          <w:lang w:val="en-US"/>
-        </w:rPr>
-        <w:t>información</w:t>
-      </w:r>
-      <w:proofErr w:type="spellEnd"/>
-      <w:r>
-        <w:rPr>
-          <w:rFonts w:ascii="Arial" w:hAnsi="Arial" w:cs="Arial"/>
-          <w:lang w:val="en-US"/>
-        </w:rPr>
-        <w:t xml:space="preserve"> </w:t>
-      </w:r>
-      <w:proofErr w:type="spellStart"/>
-      <w:r>
-        <w:rPr>
-          <w:rFonts w:ascii="Arial" w:hAnsi="Arial" w:cs="Arial"/>
-          <w:lang w:val="en-US"/>
-        </w:rPr>
-        <w:t>contable</w:t>
-      </w:r>
-      <w:proofErr w:type="spellEnd"/>
-      <w:r>
-        <w:rPr>
-          <w:rFonts w:ascii="Arial" w:hAnsi="Arial" w:cs="Arial"/>
-          <w:lang w:val="en-US"/>
-        </w:rPr>
-        <w:t xml:space="preserve"> </w:t>
-      </w:r>
-      <w:proofErr w:type="spellStart"/>
-      <w:r>
-        <w:rPr>
-          <w:rFonts w:ascii="Arial" w:hAnsi="Arial" w:cs="Arial"/>
-          <w:lang w:val="en-US"/>
-        </w:rPr>
-        <w:t>está</w:t>
-      </w:r>
-      <w:proofErr w:type="spellEnd"/>
-      <w:r>
-        <w:rPr>
-          <w:rFonts w:ascii="Arial" w:hAnsi="Arial" w:cs="Arial"/>
-          <w:lang w:val="en-US"/>
-        </w:rPr>
-        <w:t xml:space="preserve"> </w:t>
-      </w:r>
-      <w:proofErr w:type="spellStart"/>
-      <w:r>
-        <w:rPr>
-          <w:rFonts w:ascii="Arial" w:hAnsi="Arial" w:cs="Arial"/>
-          <w:lang w:val="en-US"/>
-        </w:rPr>
-        <w:t>centrada</w:t>
-      </w:r>
-      <w:proofErr w:type="spellEnd"/>
-      <w:r>
-        <w:rPr>
-          <w:rFonts w:ascii="Arial" w:hAnsi="Arial" w:cs="Arial"/>
-          <w:lang w:val="en-US"/>
-        </w:rPr>
-        <w:t xml:space="preserve"> </w:t>
-      </w:r>
-      <w:proofErr w:type="spellStart"/>
-      <w:r>
-        <w:rPr>
-          <w:rFonts w:ascii="Arial" w:hAnsi="Arial" w:cs="Arial"/>
-          <w:lang w:val="en-US"/>
-        </w:rPr>
-        <w:t>en</w:t>
-      </w:r>
-      <w:proofErr w:type="spellEnd"/>
-      <w:r>
-        <w:rPr>
-          <w:rFonts w:ascii="Arial" w:hAnsi="Arial" w:cs="Arial"/>
-          <w:lang w:val="en-US"/>
-        </w:rPr>
-        <w:t xml:space="preserve"> la </w:t>
-      </w:r>
-      <w:proofErr w:type="spellStart"/>
-      <w:r>
-        <w:rPr>
-          <w:rFonts w:ascii="Arial" w:hAnsi="Arial" w:cs="Arial"/>
-          <w:lang w:val="en-US"/>
-        </w:rPr>
-        <w:t>medición</w:t>
-      </w:r>
-      <w:proofErr w:type="spellEnd"/>
-      <w:r>
-        <w:rPr>
-          <w:rFonts w:ascii="Arial" w:hAnsi="Arial" w:cs="Arial"/>
-          <w:lang w:val="en-US"/>
-        </w:rPr>
-        <w:t xml:space="preserve"> de lo tangible. Sin embargo, en la Sociedad de la </w:t>
-      </w:r>
-      <w:proofErr w:type="spellStart"/>
-      <w:r>
-        <w:rPr>
-          <w:rFonts w:ascii="Arial" w:hAnsi="Arial" w:cs="Arial"/>
-          <w:lang w:val="en-US"/>
-        </w:rPr>
-        <w:t>Información</w:t>
-      </w:r>
-      <w:proofErr w:type="spellEnd"/>
-      <w:r>
-        <w:rPr>
-          <w:rFonts w:ascii="Arial" w:hAnsi="Arial" w:cs="Arial"/>
-          <w:lang w:val="en-US"/>
-        </w:rPr>
-        <w:t xml:space="preserve"> y el </w:t>
-      </w:r>
-      <w:proofErr w:type="spellStart"/>
-      <w:r>
-        <w:rPr>
-          <w:rFonts w:ascii="Arial" w:hAnsi="Arial" w:cs="Arial"/>
-          <w:lang w:val="en-US"/>
-        </w:rPr>
-        <w:t>Conocimiento</w:t>
-      </w:r>
-      <w:proofErr w:type="spellEnd"/>
-      <w:r>
-        <w:rPr>
-          <w:rFonts w:ascii="Arial" w:hAnsi="Arial" w:cs="Arial"/>
-          <w:lang w:val="en-US"/>
-        </w:rPr>
-        <w:t xml:space="preserve">, los </w:t>
-      </w:r>
-      <w:proofErr w:type="spellStart"/>
-      <w:r>
-        <w:rPr>
-          <w:rFonts w:ascii="Arial" w:hAnsi="Arial" w:cs="Arial"/>
-          <w:lang w:val="en-US"/>
-        </w:rPr>
-        <w:t>inversores</w:t>
-      </w:r>
-      <w:proofErr w:type="spellEnd"/>
-      <w:r>
-        <w:rPr>
-          <w:rFonts w:ascii="Arial" w:hAnsi="Arial" w:cs="Arial"/>
-          <w:lang w:val="en-US"/>
-        </w:rPr>
-        <w:t xml:space="preserve"> </w:t>
-      </w:r>
-      <w:proofErr w:type="spellStart"/>
-      <w:r>
-        <w:rPr>
-          <w:rFonts w:ascii="Arial" w:hAnsi="Arial" w:cs="Arial"/>
-          <w:lang w:val="en-US"/>
-        </w:rPr>
-        <w:t>buscan</w:t>
-      </w:r>
-      <w:proofErr w:type="spellEnd"/>
-      <w:r>
-        <w:rPr>
-          <w:rFonts w:ascii="Arial" w:hAnsi="Arial" w:cs="Arial"/>
-          <w:lang w:val="en-US"/>
-        </w:rPr>
-        <w:t xml:space="preserve"> </w:t>
-      </w:r>
-      <w:proofErr w:type="spellStart"/>
-      <w:r>
-        <w:rPr>
-          <w:rFonts w:ascii="Arial" w:hAnsi="Arial" w:cs="Arial"/>
-          <w:lang w:val="en-US"/>
-        </w:rPr>
-        <w:t>insistentemente</w:t>
-      </w:r>
-      <w:proofErr w:type="spellEnd"/>
-      <w:r>
-        <w:rPr>
-          <w:rFonts w:ascii="Arial" w:hAnsi="Arial" w:cs="Arial"/>
-          <w:lang w:val="en-US"/>
-        </w:rPr>
-        <w:t xml:space="preserve"> </w:t>
-      </w:r>
-      <w:proofErr w:type="spellStart"/>
-      <w:r>
-        <w:rPr>
-          <w:rFonts w:ascii="Arial" w:hAnsi="Arial" w:cs="Arial"/>
-          <w:lang w:val="en-US"/>
-        </w:rPr>
-        <w:t>valorar</w:t>
-      </w:r>
-      <w:proofErr w:type="spellEnd"/>
-      <w:r>
-        <w:rPr>
-          <w:rFonts w:ascii="Arial" w:hAnsi="Arial" w:cs="Arial"/>
-          <w:lang w:val="en-US"/>
-        </w:rPr>
-        <w:t xml:space="preserve"> el capital intangible dentro de la </w:t>
-      </w:r>
-      <w:proofErr w:type="spellStart"/>
-      <w:r>
-        <w:rPr>
-          <w:rFonts w:ascii="Arial" w:hAnsi="Arial" w:cs="Arial"/>
-          <w:lang w:val="en-US"/>
-        </w:rPr>
-        <w:t>nueva</w:t>
-      </w:r>
-      <w:proofErr w:type="spellEnd"/>
-      <w:r>
-        <w:rPr>
-          <w:rFonts w:ascii="Arial" w:hAnsi="Arial" w:cs="Arial"/>
-          <w:lang w:val="en-US"/>
-        </w:rPr>
-        <w:t xml:space="preserve"> </w:t>
-      </w:r>
-      <w:proofErr w:type="spellStart"/>
-      <w:r>
-        <w:rPr>
-          <w:rFonts w:ascii="Arial" w:hAnsi="Arial" w:cs="Arial"/>
-          <w:lang w:val="en-US"/>
-        </w:rPr>
-        <w:t>economía</w:t>
-      </w:r>
-      <w:proofErr w:type="spellEnd"/>
-      <w:r>
-        <w:rPr>
-          <w:rFonts w:ascii="Arial" w:hAnsi="Arial" w:cs="Arial"/>
-          <w:lang w:val="en-US"/>
-        </w:rPr>
-        <w:t xml:space="preserve"> y </w:t>
-      </w:r>
-      <w:proofErr w:type="spellStart"/>
-      <w:r>
-        <w:rPr>
-          <w:rFonts w:ascii="Arial" w:hAnsi="Arial" w:cs="Arial"/>
-          <w:lang w:val="en-US"/>
-        </w:rPr>
-        <w:t>específicamente</w:t>
-      </w:r>
-      <w:proofErr w:type="spellEnd"/>
-      <w:r>
-        <w:rPr>
-          <w:rFonts w:ascii="Arial" w:hAnsi="Arial" w:cs="Arial"/>
-          <w:lang w:val="en-US"/>
-        </w:rPr>
-        <w:t xml:space="preserve">, las </w:t>
-      </w:r>
-      <w:proofErr w:type="spellStart"/>
-      <w:r>
-        <w:rPr>
-          <w:rFonts w:ascii="Arial" w:hAnsi="Arial" w:cs="Arial"/>
-          <w:lang w:val="en-US"/>
-        </w:rPr>
-        <w:t>relaciones</w:t>
-      </w:r>
-      <w:proofErr w:type="spellEnd"/>
-      <w:r>
-        <w:rPr>
-          <w:rFonts w:ascii="Arial" w:hAnsi="Arial" w:cs="Arial"/>
-          <w:lang w:val="en-US"/>
-        </w:rPr>
-        <w:t xml:space="preserve"> </w:t>
-      </w:r>
-      <w:proofErr w:type="spellStart"/>
-      <w:r>
-        <w:rPr>
-          <w:rFonts w:ascii="Arial" w:hAnsi="Arial" w:cs="Arial"/>
-          <w:lang w:val="en-US"/>
-        </w:rPr>
-        <w:t>existentes</w:t>
-      </w:r>
-      <w:proofErr w:type="spellEnd"/>
-      <w:r>
-        <w:rPr>
-          <w:rFonts w:ascii="Arial" w:hAnsi="Arial" w:cs="Arial"/>
-          <w:lang w:val="en-US"/>
-        </w:rPr>
-        <w:t xml:space="preserve"> entre la </w:t>
-      </w:r>
-      <w:proofErr w:type="spellStart"/>
-      <w:r>
-        <w:rPr>
-          <w:rFonts w:ascii="Arial" w:hAnsi="Arial" w:cs="Arial"/>
-          <w:lang w:val="en-US"/>
-        </w:rPr>
-        <w:t>información</w:t>
-      </w:r>
-      <w:proofErr w:type="spellEnd"/>
-      <w:r>
-        <w:rPr>
-          <w:rFonts w:ascii="Arial" w:hAnsi="Arial" w:cs="Arial"/>
-          <w:lang w:val="en-US"/>
-        </w:rPr>
-        <w:t xml:space="preserve"> </w:t>
-      </w:r>
-      <w:proofErr w:type="spellStart"/>
-      <w:r>
-        <w:rPr>
-          <w:rFonts w:ascii="Arial" w:hAnsi="Arial" w:cs="Arial"/>
-          <w:lang w:val="en-US"/>
-        </w:rPr>
-        <w:t>sobre</w:t>
-      </w:r>
-      <w:proofErr w:type="spellEnd"/>
-      <w:r>
-        <w:rPr>
-          <w:rFonts w:ascii="Arial" w:hAnsi="Arial" w:cs="Arial"/>
-          <w:lang w:val="en-US"/>
-        </w:rPr>
-        <w:t xml:space="preserve"> intangible y el valor de mercado. Para lo anterior, </w:t>
-      </w:r>
-      <w:proofErr w:type="spellStart"/>
-      <w:r>
-        <w:rPr>
-          <w:rFonts w:ascii="Arial" w:hAnsi="Arial" w:cs="Arial"/>
-          <w:lang w:val="en-US"/>
-        </w:rPr>
         <w:lastRenderedPageBreak/>
-        <w:t>recurren</w:t>
-      </w:r>
-      <w:proofErr w:type="spellEnd"/>
-      <w:r>
-        <w:rPr>
-          <w:rFonts w:ascii="Arial" w:hAnsi="Arial" w:cs="Arial"/>
-          <w:lang w:val="en-US"/>
-        </w:rPr>
-        <w:t xml:space="preserve"> </w:t>
-      </w:r>
-      <w:proofErr w:type="gramStart"/>
-      <w:r>
-        <w:rPr>
-          <w:rFonts w:ascii="Arial" w:hAnsi="Arial" w:cs="Arial"/>
-          <w:lang w:val="en-US"/>
-        </w:rPr>
-        <w:t>a</w:t>
-      </w:r>
-      <w:proofErr w:type="gramEnd"/>
-      <w:r>
-        <w:rPr>
-          <w:rFonts w:ascii="Arial" w:hAnsi="Arial" w:cs="Arial"/>
-          <w:lang w:val="en-US"/>
-        </w:rPr>
-        <w:t xml:space="preserve"> </w:t>
-      </w:r>
-      <w:proofErr w:type="spellStart"/>
-      <w:r>
-        <w:rPr>
-          <w:rFonts w:ascii="Arial" w:hAnsi="Arial" w:cs="Arial"/>
-          <w:lang w:val="en-US"/>
-        </w:rPr>
-        <w:t>informes</w:t>
-      </w:r>
-      <w:proofErr w:type="spellEnd"/>
-      <w:r>
-        <w:rPr>
-          <w:rFonts w:ascii="Arial" w:hAnsi="Arial" w:cs="Arial"/>
-          <w:lang w:val="en-US"/>
-        </w:rPr>
-        <w:t xml:space="preserve"> </w:t>
-      </w:r>
-      <w:proofErr w:type="spellStart"/>
-      <w:r>
-        <w:rPr>
-          <w:rFonts w:ascii="Arial" w:hAnsi="Arial" w:cs="Arial"/>
-          <w:lang w:val="en-US"/>
-        </w:rPr>
-        <w:t>económicos</w:t>
-      </w:r>
-      <w:proofErr w:type="spellEnd"/>
-      <w:r>
-        <w:rPr>
-          <w:rFonts w:ascii="Arial" w:hAnsi="Arial" w:cs="Arial"/>
-          <w:lang w:val="en-US"/>
-        </w:rPr>
-        <w:t xml:space="preserve"> </w:t>
-      </w:r>
-      <w:proofErr w:type="spellStart"/>
-      <w:r>
-        <w:rPr>
-          <w:rFonts w:ascii="Arial" w:hAnsi="Arial" w:cs="Arial"/>
-          <w:lang w:val="en-US"/>
-        </w:rPr>
-        <w:t>obligatorios</w:t>
-      </w:r>
-      <w:proofErr w:type="spellEnd"/>
-      <w:r>
-        <w:rPr>
-          <w:rFonts w:ascii="Arial" w:hAnsi="Arial" w:cs="Arial"/>
-          <w:lang w:val="en-US"/>
-        </w:rPr>
-        <w:t xml:space="preserve"> o </w:t>
-      </w:r>
-      <w:proofErr w:type="spellStart"/>
-      <w:r>
-        <w:rPr>
-          <w:rFonts w:ascii="Arial" w:hAnsi="Arial" w:cs="Arial"/>
-          <w:lang w:val="en-US"/>
-        </w:rPr>
-        <w:t>voluntarios</w:t>
-      </w:r>
-      <w:proofErr w:type="spellEnd"/>
-      <w:r>
-        <w:rPr>
-          <w:rFonts w:ascii="Arial" w:hAnsi="Arial" w:cs="Arial"/>
-          <w:lang w:val="en-US"/>
-        </w:rPr>
-        <w:t xml:space="preserve">, </w:t>
-      </w:r>
-      <w:proofErr w:type="spellStart"/>
-      <w:r>
-        <w:rPr>
-          <w:rFonts w:ascii="Arial" w:hAnsi="Arial" w:cs="Arial"/>
-          <w:lang w:val="en-US"/>
-        </w:rPr>
-        <w:t>publicados</w:t>
-      </w:r>
-      <w:proofErr w:type="spellEnd"/>
-      <w:r>
-        <w:rPr>
-          <w:rFonts w:ascii="Arial" w:hAnsi="Arial" w:cs="Arial"/>
-          <w:lang w:val="en-US"/>
-        </w:rPr>
-        <w:t xml:space="preserve"> en internet por las </w:t>
-      </w:r>
-      <w:proofErr w:type="spellStart"/>
-      <w:r>
-        <w:rPr>
-          <w:rFonts w:ascii="Arial" w:hAnsi="Arial" w:cs="Arial"/>
-          <w:lang w:val="en-US"/>
-        </w:rPr>
-        <w:t>empresas</w:t>
-      </w:r>
-      <w:proofErr w:type="spellEnd"/>
-      <w:r>
-        <w:rPr>
-          <w:rFonts w:ascii="Arial" w:hAnsi="Arial" w:cs="Arial"/>
-          <w:lang w:val="en-US"/>
-        </w:rPr>
-        <w:t xml:space="preserve"> a </w:t>
-      </w:r>
-      <w:proofErr w:type="spellStart"/>
-      <w:r>
-        <w:rPr>
-          <w:rFonts w:ascii="Arial" w:hAnsi="Arial" w:cs="Arial"/>
-          <w:lang w:val="en-US"/>
-        </w:rPr>
-        <w:t>través</w:t>
-      </w:r>
-      <w:proofErr w:type="spellEnd"/>
-      <w:r>
-        <w:rPr>
-          <w:rFonts w:ascii="Arial" w:hAnsi="Arial" w:cs="Arial"/>
-          <w:lang w:val="en-US"/>
-        </w:rPr>
-        <w:t xml:space="preserve"> de los </w:t>
-      </w:r>
-      <w:proofErr w:type="spellStart"/>
-      <w:r>
-        <w:rPr>
-          <w:rFonts w:ascii="Arial" w:hAnsi="Arial" w:cs="Arial"/>
-          <w:lang w:val="en-US"/>
-        </w:rPr>
-        <w:t>entes</w:t>
-      </w:r>
-      <w:proofErr w:type="spellEnd"/>
-      <w:r>
-        <w:rPr>
-          <w:rFonts w:ascii="Arial" w:hAnsi="Arial" w:cs="Arial"/>
-          <w:lang w:val="en-US"/>
-        </w:rPr>
-        <w:t xml:space="preserve"> de </w:t>
-      </w:r>
-      <w:proofErr w:type="spellStart"/>
-      <w:r>
-        <w:rPr>
-          <w:rFonts w:ascii="Arial" w:hAnsi="Arial" w:cs="Arial"/>
-          <w:lang w:val="en-US"/>
-        </w:rPr>
-        <w:t>regulación</w:t>
-      </w:r>
-      <w:proofErr w:type="spellEnd"/>
-      <w:r>
-        <w:rPr>
-          <w:rFonts w:ascii="Arial" w:hAnsi="Arial" w:cs="Arial"/>
-          <w:lang w:val="en-US"/>
-        </w:rPr>
-        <w:t xml:space="preserve"> o </w:t>
-      </w:r>
-      <w:proofErr w:type="spellStart"/>
-      <w:r>
-        <w:rPr>
-          <w:rFonts w:ascii="Arial" w:hAnsi="Arial" w:cs="Arial"/>
-          <w:lang w:val="en-US"/>
-        </w:rPr>
-        <w:t>en</w:t>
-      </w:r>
-      <w:proofErr w:type="spellEnd"/>
-      <w:r>
-        <w:rPr>
-          <w:rFonts w:ascii="Arial" w:hAnsi="Arial" w:cs="Arial"/>
-          <w:lang w:val="en-US"/>
-        </w:rPr>
-        <w:t xml:space="preserve"> sus </w:t>
-      </w:r>
-      <w:proofErr w:type="spellStart"/>
-      <w:r>
-        <w:rPr>
-          <w:rFonts w:ascii="Arial" w:hAnsi="Arial" w:cs="Arial"/>
-          <w:lang w:val="en-US"/>
-        </w:rPr>
-        <w:t>propias</w:t>
-      </w:r>
-      <w:proofErr w:type="spellEnd"/>
-      <w:r>
-        <w:rPr>
-          <w:rFonts w:ascii="Arial" w:hAnsi="Arial" w:cs="Arial"/>
-          <w:lang w:val="en-US"/>
-        </w:rPr>
-        <w:t xml:space="preserve"> </w:t>
-      </w:r>
-      <w:proofErr w:type="spellStart"/>
-      <w:r>
-        <w:rPr>
-          <w:rFonts w:ascii="Arial" w:hAnsi="Arial" w:cs="Arial"/>
-          <w:lang w:val="en-US"/>
-        </w:rPr>
-        <w:t>páginas</w:t>
-      </w:r>
-      <w:proofErr w:type="spellEnd"/>
-      <w:r>
-        <w:rPr>
-          <w:rFonts w:ascii="Arial" w:hAnsi="Arial" w:cs="Arial"/>
-          <w:lang w:val="en-US"/>
-        </w:rPr>
-        <w:t xml:space="preserve"> web. </w:t>
-      </w:r>
-      <w:proofErr w:type="spellStart"/>
-      <w:r>
-        <w:rPr>
-          <w:rFonts w:ascii="Arial" w:hAnsi="Arial" w:cs="Arial"/>
-          <w:lang w:val="en-US"/>
-        </w:rPr>
-        <w:t>Además</w:t>
-      </w:r>
-      <w:proofErr w:type="spellEnd"/>
-      <w:r>
-        <w:rPr>
-          <w:rFonts w:ascii="Arial" w:hAnsi="Arial" w:cs="Arial"/>
-          <w:lang w:val="en-US"/>
-        </w:rPr>
-        <w:t xml:space="preserve">, a </w:t>
-      </w:r>
-      <w:proofErr w:type="spellStart"/>
-      <w:r>
-        <w:rPr>
-          <w:rFonts w:ascii="Arial" w:hAnsi="Arial" w:cs="Arial"/>
-          <w:lang w:val="en-US"/>
-        </w:rPr>
-        <w:t>partir</w:t>
-      </w:r>
-      <w:proofErr w:type="spellEnd"/>
-      <w:r>
-        <w:rPr>
-          <w:rFonts w:ascii="Arial" w:hAnsi="Arial" w:cs="Arial"/>
-          <w:lang w:val="en-US"/>
-        </w:rPr>
-        <w:t xml:space="preserve"> de la </w:t>
-      </w:r>
-      <w:proofErr w:type="spellStart"/>
-      <w:r>
-        <w:rPr>
-          <w:rFonts w:ascii="Arial" w:hAnsi="Arial" w:cs="Arial"/>
-          <w:lang w:val="en-US"/>
-        </w:rPr>
-        <w:t>información</w:t>
-      </w:r>
-      <w:proofErr w:type="spellEnd"/>
-      <w:r>
-        <w:rPr>
-          <w:rFonts w:ascii="Arial" w:hAnsi="Arial" w:cs="Arial"/>
-          <w:lang w:val="en-US"/>
-        </w:rPr>
-        <w:t xml:space="preserve"> </w:t>
-      </w:r>
-      <w:proofErr w:type="spellStart"/>
-      <w:r>
-        <w:rPr>
-          <w:rFonts w:ascii="Arial" w:hAnsi="Arial" w:cs="Arial"/>
-          <w:lang w:val="en-US"/>
-        </w:rPr>
-        <w:t>cuantitativa</w:t>
-      </w:r>
-      <w:proofErr w:type="spellEnd"/>
-      <w:r>
-        <w:rPr>
-          <w:rFonts w:ascii="Arial" w:hAnsi="Arial" w:cs="Arial"/>
-          <w:lang w:val="en-US"/>
-        </w:rPr>
-        <w:t xml:space="preserve"> y </w:t>
-      </w:r>
-      <w:proofErr w:type="spellStart"/>
-      <w:r>
-        <w:rPr>
-          <w:rFonts w:ascii="Arial" w:hAnsi="Arial" w:cs="Arial"/>
-          <w:lang w:val="en-US"/>
-        </w:rPr>
-        <w:t>cualitativa</w:t>
-      </w:r>
-      <w:proofErr w:type="spellEnd"/>
-      <w:r>
-        <w:rPr>
-          <w:rFonts w:ascii="Arial" w:hAnsi="Arial" w:cs="Arial"/>
-          <w:lang w:val="en-US"/>
-        </w:rPr>
-        <w:t xml:space="preserve">, </w:t>
-      </w:r>
-      <w:proofErr w:type="spellStart"/>
-      <w:r>
-        <w:rPr>
-          <w:rFonts w:ascii="Arial" w:hAnsi="Arial" w:cs="Arial"/>
-          <w:lang w:val="en-US"/>
-        </w:rPr>
-        <w:t>efectúan</w:t>
-      </w:r>
-      <w:proofErr w:type="spellEnd"/>
-      <w:r>
-        <w:rPr>
-          <w:rFonts w:ascii="Arial" w:hAnsi="Arial" w:cs="Arial"/>
-          <w:lang w:val="en-US"/>
-        </w:rPr>
-        <w:t xml:space="preserve"> </w:t>
-      </w:r>
-      <w:proofErr w:type="spellStart"/>
-      <w:r>
-        <w:rPr>
-          <w:rFonts w:ascii="Arial" w:hAnsi="Arial" w:cs="Arial"/>
-          <w:lang w:val="en-US"/>
-        </w:rPr>
-        <w:t>procesos</w:t>
-      </w:r>
-      <w:proofErr w:type="spellEnd"/>
-      <w:r>
-        <w:rPr>
-          <w:rFonts w:ascii="Arial" w:hAnsi="Arial" w:cs="Arial"/>
-          <w:lang w:val="en-US"/>
-        </w:rPr>
-        <w:t xml:space="preserve"> de </w:t>
-      </w:r>
-      <w:proofErr w:type="spellStart"/>
-      <w:r>
-        <w:rPr>
-          <w:rFonts w:ascii="Arial" w:hAnsi="Arial" w:cs="Arial"/>
-          <w:lang w:val="en-US"/>
-        </w:rPr>
-        <w:t>valoración</w:t>
-      </w:r>
-      <w:proofErr w:type="spellEnd"/>
-      <w:r>
-        <w:rPr>
-          <w:rFonts w:ascii="Arial" w:hAnsi="Arial" w:cs="Arial"/>
-          <w:lang w:val="en-US"/>
-        </w:rPr>
-        <w:t xml:space="preserve"> que </w:t>
-      </w:r>
-      <w:proofErr w:type="spellStart"/>
-      <w:r>
-        <w:rPr>
-          <w:rFonts w:ascii="Arial" w:hAnsi="Arial" w:cs="Arial"/>
-          <w:lang w:val="en-US"/>
-        </w:rPr>
-        <w:t>deben</w:t>
-      </w:r>
-      <w:proofErr w:type="spellEnd"/>
-      <w:r>
-        <w:rPr>
-          <w:rFonts w:ascii="Arial" w:hAnsi="Arial" w:cs="Arial"/>
-          <w:lang w:val="en-US"/>
-        </w:rPr>
-        <w:t xml:space="preserve"> </w:t>
-      </w:r>
-      <w:proofErr w:type="spellStart"/>
-      <w:r>
-        <w:rPr>
-          <w:rFonts w:ascii="Arial" w:hAnsi="Arial" w:cs="Arial"/>
-          <w:lang w:val="en-US"/>
-        </w:rPr>
-        <w:t>justificar</w:t>
-      </w:r>
-      <w:proofErr w:type="spellEnd"/>
-      <w:r>
-        <w:rPr>
-          <w:rFonts w:ascii="Arial" w:hAnsi="Arial" w:cs="Arial"/>
-          <w:lang w:val="en-US"/>
-        </w:rPr>
-        <w:t xml:space="preserve"> la </w:t>
-      </w:r>
-      <w:proofErr w:type="spellStart"/>
-      <w:r>
-        <w:rPr>
-          <w:rFonts w:ascii="Arial" w:hAnsi="Arial" w:cs="Arial"/>
-          <w:lang w:val="en-US"/>
-        </w:rPr>
-        <w:t>diferencia</w:t>
-      </w:r>
-      <w:proofErr w:type="spellEnd"/>
-      <w:r>
-        <w:rPr>
-          <w:rFonts w:ascii="Arial" w:hAnsi="Arial" w:cs="Arial"/>
-          <w:lang w:val="en-US"/>
-        </w:rPr>
-        <w:t xml:space="preserve"> entre el </w:t>
-      </w:r>
-      <w:proofErr w:type="spellStart"/>
-      <w:r>
-        <w:rPr>
-          <w:rFonts w:ascii="Arial" w:hAnsi="Arial" w:cs="Arial"/>
-          <w:lang w:val="en-US"/>
-        </w:rPr>
-        <w:t>precio</w:t>
-      </w:r>
-      <w:proofErr w:type="spellEnd"/>
-      <w:r>
-        <w:rPr>
-          <w:rFonts w:ascii="Arial" w:hAnsi="Arial" w:cs="Arial"/>
-          <w:lang w:val="en-US"/>
-        </w:rPr>
-        <w:t xml:space="preserve"> de mercado y el valor </w:t>
-      </w:r>
-      <w:proofErr w:type="spellStart"/>
-      <w:r>
-        <w:rPr>
-          <w:rFonts w:ascii="Arial" w:hAnsi="Arial" w:cs="Arial"/>
-          <w:lang w:val="en-US"/>
-        </w:rPr>
-        <w:t>contable</w:t>
-      </w:r>
-      <w:proofErr w:type="spellEnd"/>
-      <w:r>
-        <w:rPr>
-          <w:rFonts w:ascii="Arial" w:hAnsi="Arial" w:cs="Arial"/>
-          <w:lang w:val="en-US"/>
-        </w:rPr>
-        <w:t xml:space="preserve"> de los </w:t>
-      </w:r>
-      <w:proofErr w:type="spellStart"/>
-      <w:r>
-        <w:rPr>
-          <w:rFonts w:ascii="Arial" w:hAnsi="Arial" w:cs="Arial"/>
-          <w:lang w:val="en-US"/>
-        </w:rPr>
-        <w:t>títulos</w:t>
-      </w:r>
-      <w:proofErr w:type="spellEnd"/>
-      <w:r>
-        <w:rPr>
-          <w:rFonts w:ascii="Arial" w:hAnsi="Arial" w:cs="Arial"/>
-          <w:lang w:val="en-US"/>
-        </w:rPr>
-        <w:t>.</w:t>
+        <w:t>recurren a informes económicos obligatorios o voluntarios, publicados en internet por las empresas a través de los entes de regulación o en sus propias páginas web. Además, a partir de la información cuantitativa y cualitativa, efectúan procesos de valoración que deben justificar la diferencia entre el precio de mercado y el valor contable de los títulos.</w:t>
       </w:r>
     </w:p>
     <w:p>
       <w:pPr>
-        <w:pStyle w:val="Prrafodelista"/>
+        <w:pStyle w:val="ListParagraph"/>
         <w:autoSpaceDE w:val="0"/>
         <w:autoSpaceDN w:val="0"/>
         <w:adjustRightInd w:val="0"/>
@@ -7061,7 +5114,7 @@
     </w:p>
     <w:p>
       <w:pPr>
-        <w:pStyle w:val="Prrafodelista"/>
+        <w:pStyle w:val="ListParagraph"/>
         <w:autoSpaceDE w:val="0"/>
         <w:autoSpaceDN w:val="0"/>
         <w:adjustRightInd w:val="0"/>
@@ -7071,63 +5124,13 @@
           <w:rFonts w:ascii="Arial" w:hAnsi="Arial" w:cs="Arial"/>
         </w:rPr>
       </w:pPr>
-      <w:proofErr w:type="spellStart"/>
       <w:r>
         <w:rPr>
           <w:rFonts w:ascii="Arial" w:hAnsi="Arial" w:cs="Arial"/>
           <w:lang w:val="en-US"/>
         </w:rPr>
-        <w:t>En</w:t>
-      </w:r>
-      <w:proofErr w:type="spellEnd"/>
-      <w:r>
-        <w:rPr>
-          <w:rFonts w:ascii="Arial" w:hAnsi="Arial" w:cs="Arial"/>
-          <w:lang w:val="en-US"/>
-        </w:rPr>
-        <w:t xml:space="preserve"> octavo </w:t>
-      </w:r>
-      <w:proofErr w:type="spellStart"/>
-      <w:r>
-        <w:rPr>
-          <w:rFonts w:ascii="Arial" w:hAnsi="Arial" w:cs="Arial"/>
-          <w:lang w:val="en-US"/>
-        </w:rPr>
-        <w:t>lugar</w:t>
-      </w:r>
-      <w:proofErr w:type="spellEnd"/>
-      <w:r>
-        <w:rPr>
-          <w:rFonts w:ascii="Arial" w:hAnsi="Arial" w:cs="Arial"/>
-          <w:lang w:val="en-US"/>
-        </w:rPr>
-        <w:t xml:space="preserve">, el capital intellectual y la </w:t>
-      </w:r>
-      <w:proofErr w:type="spellStart"/>
-      <w:r>
-        <w:rPr>
-          <w:rFonts w:ascii="Arial" w:hAnsi="Arial" w:cs="Arial"/>
-          <w:lang w:val="en-US"/>
-        </w:rPr>
-        <w:t>innovación</w:t>
-      </w:r>
-      <w:proofErr w:type="spellEnd"/>
-      <w:r>
-        <w:rPr>
-          <w:rFonts w:ascii="Arial" w:hAnsi="Arial" w:cs="Arial"/>
-          <w:lang w:val="en-US"/>
-        </w:rPr>
-        <w:t xml:space="preserve"> de la </w:t>
-      </w:r>
-      <w:proofErr w:type="spellStart"/>
-      <w:r>
-        <w:rPr>
-          <w:rFonts w:ascii="Arial" w:hAnsi="Arial" w:cs="Arial"/>
-          <w:lang w:val="en-US"/>
-        </w:rPr>
-        <w:t>empresa</w:t>
-      </w:r>
-      <w:proofErr w:type="spellEnd"/>
+        <w:t>En octavo lugar, el capital intellectual y la innovación de la empresa</w:t>
+      </w:r>
       <w:r>
         <w:rPr>
           <w:rFonts w:ascii="Arial" w:hAnsi="Arial" w:cs="Arial"/>
@@ -7140,35 +5143,7 @@
         <w:rPr>
           <w:rFonts w:ascii="Arial" w:hAnsi="Arial" w:cs="Arial"/>
         </w:rPr>
-        <w:t xml:space="preserve">La presente investigación titulada Capital intelectual y la innovación de la empresa </w:t>
-      </w:r>
-      <w:proofErr w:type="spellStart"/>
-      <w:r>
-        <w:rPr>
-          <w:rFonts w:ascii="Arial" w:hAnsi="Arial" w:cs="Arial"/>
-        </w:rPr>
-        <w:t>Melaform</w:t>
-      </w:r>
-      <w:proofErr w:type="spellEnd"/>
-      <w:r>
-        <w:rPr>
-          <w:rFonts w:ascii="Arial" w:hAnsi="Arial" w:cs="Arial"/>
-        </w:rPr>
-        <w:t xml:space="preserve"> SAC, el cual tuvo como objetivo determinar la relación que existe entre el capital intelectual y la innovación de la empresa </w:t>
-      </w:r>
-      <w:proofErr w:type="spellStart"/>
-      <w:r>
-        <w:rPr>
-          <w:rFonts w:ascii="Arial" w:hAnsi="Arial" w:cs="Arial"/>
-        </w:rPr>
-        <w:t>Melaform</w:t>
-      </w:r>
-      <w:proofErr w:type="spellEnd"/>
-      <w:r>
-        <w:rPr>
-          <w:rFonts w:ascii="Arial" w:hAnsi="Arial" w:cs="Arial"/>
-        </w:rPr>
-        <w:t xml:space="preserve"> SAC. Es una investigación de tipo cuantitativo, de alcance descriptivo correlacional, diseño no experimental de corte transversal, la muestra consta de 108 empleados de la empresa</w:t>
+        <w:t>La presente investigación titulada Capital intelectual y la innovación de la empresa Melaform SAC, el cual tuvo como objetivo determinar la relación que existe entre el capital intelectual y la innovación de la empresa Melaform SAC. Es una investigación de tipo cuantitativo, de alcance descriptivo correlacional, diseño no experimental de corte transversal, la muestra consta de 108 empleados de la empresa</w:t>
       </w:r>
       <w:r>
         <w:rPr>
@@ -7180,28 +5155,7 @@
         <w:rPr>
           <w:rFonts w:ascii="Arial" w:hAnsi="Arial" w:cs="Arial"/>
         </w:rPr>
-        <w:t xml:space="preserve"> los cuales son el objeto de estudio, a quienes se ha aplicado un cuestionario de capital intelectual que contiene 48 </w:t>
-      </w:r>
-      <w:proofErr w:type="spellStart"/>
-      <w:r>
-        <w:rPr>
-          <w:rFonts w:ascii="Arial" w:hAnsi="Arial" w:cs="Arial"/>
-        </w:rPr>
-        <w:t>items</w:t>
-      </w:r>
-      <w:proofErr w:type="spellEnd"/>
-      <w:r>
-        <w:rPr>
-          <w:rFonts w:ascii="Arial" w:hAnsi="Arial" w:cs="Arial"/>
-        </w:rPr>
-        <w:t xml:space="preserve"> y un cuestionario de la innovación con 23 items. Para el análisis de datos se ha aplicado el programa SPSS 22 realizándose dos tipos de estadística descriptiva e inferencial. Los resultados muestran que existe una relación significativa del capital intelectual con la innovación, así como una relación significativa de las tres dimensiones del capital intelectual (capital humano, estructural y relacional) con la capacidad de innovación de la empresa </w:t>
-      </w:r>
-      <w:proofErr w:type="spellStart"/>
-      <w:r>
-        <w:rPr>
-          <w:rFonts w:ascii="Arial" w:hAnsi="Arial" w:cs="Arial"/>
-        </w:rPr>
-        <w:t>M</w:t>
+        <w:t xml:space="preserve"> los cuales son el objeto de estudio, a quienes se ha aplicado un cuestionario de capital intelectual que contiene 48 items y un cuestionario de la innovación con 23 items. Para el análisis de datos se ha aplicado el programa SPSS 22 realizándose dos tipos de estadística descriptiva e inferencial. Los resultados muestran que existe una relación significativa del capital intelectual con la innovación, así como una relación significativa de las tres dimensiones del capital intelectual (capital humano, estructural y relacional) con la capacidad de innovación de la empresa M</w:t>
       </w:r>
       <w:r>
         <w:rPr>
@@ -7225,19 +5179,12 @@
         <w:rPr>
           <w:rFonts w:ascii="Arial" w:hAnsi="Arial" w:cs="Arial"/>
         </w:rPr>
-        <w:t>form</w:t>
-      </w:r>
-      <w:proofErr w:type="spellEnd"/>
-      <w:r>
-        <w:rPr>
-          <w:rFonts w:ascii="Arial" w:hAnsi="Arial" w:cs="Arial"/>
-        </w:rPr>
-        <w:t xml:space="preserve"> SAC.</w:t>
+        <w:t>form SAC.</w:t>
       </w:r>
     </w:p>
     <w:p>
       <w:pPr>
-        <w:pStyle w:val="Prrafodelista"/>
+        <w:pStyle w:val="ListParagraph"/>
         <w:autoSpaceDE w:val="0"/>
         <w:autoSpaceDN w:val="0"/>
         <w:adjustRightInd w:val="0"/>
@@ -7250,7 +5197,7 @@
     </w:p>
     <w:p>
       <w:pPr>
-        <w:pStyle w:val="Prrafodelista"/>
+        <w:pStyle w:val="ListParagraph"/>
         <w:autoSpaceDE w:val="0"/>
         <w:autoSpaceDN w:val="0"/>
         <w:adjustRightInd w:val="0"/>
@@ -7382,7 +5329,7 @@
     </w:p>
     <w:p>
       <w:pPr>
-        <w:pStyle w:val="Prrafodelista"/>
+        <w:pStyle w:val="ListParagraph"/>
         <w:autoSpaceDE w:val="0"/>
         <w:autoSpaceDN w:val="0"/>
         <w:adjustRightInd w:val="0"/>
@@ -7399,182 +5346,36 @@
         <w:lastRenderedPageBreak/>
         <w:t>En décimo lugar, el a</w:t>
       </w:r>
-      <w:proofErr w:type="spellStart"/>
       <w:r>
         <w:rPr>
           <w:rFonts w:ascii="Arial" w:hAnsi="Arial" w:cs="Arial"/>
           <w:color w:val="000000"/>
           <w:lang w:val="en-US"/>
         </w:rPr>
-        <w:t>nálisis</w:t>
-      </w:r>
-      <w:proofErr w:type="spellEnd"/>
+        <w:t>nálisis de la influencia del capital intelectual de las empresas incubadoras de base tecnol</w:t>
+      </w:r>
       <w:r>
         <w:rPr>
           <w:rFonts w:ascii="Arial" w:hAnsi="Arial" w:cs="Arial"/>
           <w:color w:val="000000"/>
           <w:lang w:val="en-US"/>
         </w:rPr>
-        <w:t xml:space="preserve"> de la </w:t>
-      </w:r>
-      <w:proofErr w:type="spellStart"/>
+        <w:t>ó</w:t>
+      </w:r>
       <w:r>
         <w:rPr>
           <w:rFonts w:ascii="Arial" w:hAnsi="Arial" w:cs="Arial"/>
           <w:color w:val="000000"/>
           <w:lang w:val="en-US"/>
         </w:rPr>
-        <w:t>influencia</w:t>
-      </w:r>
-      <w:proofErr w:type="spellEnd"/>
+        <w:t>gica en la sostenibilidad de las empresas</w:t>
+      </w:r>
       <w:r>
         <w:rPr>
           <w:rFonts w:ascii="Arial" w:hAnsi="Arial" w:cs="Arial"/>
           <w:color w:val="000000"/>
           <w:lang w:val="en-US"/>
         </w:rPr>
-        <w:t xml:space="preserve"> del capital </w:t>
-      </w:r>
-      <w:proofErr w:type="spellStart"/>
-      <w:r>
-        <w:rPr>
-          <w:rFonts w:ascii="Arial" w:hAnsi="Arial" w:cs="Arial"/>
-          <w:color w:val="000000"/>
-          <w:lang w:val="en-US"/>
-        </w:rPr>
-        <w:t>intelectual</w:t>
-      </w:r>
-      <w:proofErr w:type="spellEnd"/>
-      <w:r>
-        <w:rPr>
-          <w:rFonts w:ascii="Arial" w:hAnsi="Arial" w:cs="Arial"/>
-          <w:color w:val="000000"/>
-          <w:lang w:val="en-US"/>
-        </w:rPr>
-        <w:t xml:space="preserve"> de las </w:t>
-      </w:r>
-      <w:proofErr w:type="spellStart"/>
-      <w:r>
-        <w:rPr>
-          <w:rFonts w:ascii="Arial" w:hAnsi="Arial" w:cs="Arial"/>
-          <w:color w:val="000000"/>
-          <w:lang w:val="en-US"/>
-        </w:rPr>
-        <w:t>empresas</w:t>
-      </w:r>
-      <w:proofErr w:type="spellEnd"/>
-      <w:r>
-        <w:rPr>
-          <w:rFonts w:ascii="Arial" w:hAnsi="Arial" w:cs="Arial"/>
-          <w:color w:val="000000"/>
-          <w:lang w:val="en-US"/>
-        </w:rPr>
-        <w:t xml:space="preserve"> </w:t>
-      </w:r>
-      <w:proofErr w:type="spellStart"/>
-      <w:r>
-        <w:rPr>
-          <w:rFonts w:ascii="Arial" w:hAnsi="Arial" w:cs="Arial"/>
-          <w:color w:val="000000"/>
-          <w:lang w:val="en-US"/>
-        </w:rPr>
-        <w:t>incubadoras</w:t>
-      </w:r>
-      <w:proofErr w:type="spellEnd"/>
-      <w:r>
-        <w:rPr>
-          <w:rFonts w:ascii="Arial" w:hAnsi="Arial" w:cs="Arial"/>
-          <w:color w:val="000000"/>
-          <w:lang w:val="en-US"/>
-        </w:rPr>
-        <w:t xml:space="preserve"> de base </w:t>
-      </w:r>
-      <w:proofErr w:type="spellStart"/>
-      <w:r>
-        <w:rPr>
-          <w:rFonts w:ascii="Arial" w:hAnsi="Arial" w:cs="Arial"/>
-          <w:color w:val="000000"/>
-          <w:lang w:val="en-US"/>
-        </w:rPr>
-        <w:t>tecnol</w:t>
-      </w:r>
-      <w:r>
-        <w:rPr>
-          <w:rFonts w:ascii="Arial" w:hAnsi="Arial" w:cs="Arial"/>
-          <w:color w:val="000000"/>
-          <w:lang w:val="en-US"/>
-        </w:rPr>
-        <w:t>ó</w:t>
-      </w:r>
-      <w:r>
-        <w:rPr>
-          <w:rFonts w:ascii="Arial" w:hAnsi="Arial" w:cs="Arial"/>
-          <w:color w:val="000000"/>
-          <w:lang w:val="en-US"/>
-        </w:rPr>
-        <w:t>gica</w:t>
-      </w:r>
-      <w:proofErr w:type="spellEnd"/>
-      <w:r>
-        <w:rPr>
-          <w:rFonts w:ascii="Arial" w:hAnsi="Arial" w:cs="Arial"/>
-          <w:color w:val="000000"/>
-          <w:lang w:val="en-US"/>
-        </w:rPr>
-        <w:t xml:space="preserve"> </w:t>
-      </w:r>
-      <w:proofErr w:type="spellStart"/>
-      <w:r>
-        <w:rPr>
-          <w:rFonts w:ascii="Arial" w:hAnsi="Arial" w:cs="Arial"/>
-          <w:color w:val="000000"/>
-          <w:lang w:val="en-US"/>
-        </w:rPr>
-        <w:t>en</w:t>
-      </w:r>
-      <w:proofErr w:type="spellEnd"/>
-      <w:r>
-        <w:rPr>
-          <w:rFonts w:ascii="Arial" w:hAnsi="Arial" w:cs="Arial"/>
-          <w:color w:val="000000"/>
-          <w:lang w:val="en-US"/>
-        </w:rPr>
-        <w:t xml:space="preserve"> la </w:t>
-      </w:r>
-      <w:proofErr w:type="spellStart"/>
-      <w:r>
-        <w:rPr>
-          <w:rFonts w:ascii="Arial" w:hAnsi="Arial" w:cs="Arial"/>
-          <w:color w:val="000000"/>
-          <w:lang w:val="en-US"/>
-        </w:rPr>
-        <w:t>sostenibilidad</w:t>
-      </w:r>
-      <w:proofErr w:type="spellEnd"/>
-      <w:r>
-        <w:rPr>
-          <w:rFonts w:ascii="Arial" w:hAnsi="Arial" w:cs="Arial"/>
-          <w:color w:val="000000"/>
-          <w:lang w:val="en-US"/>
-        </w:rPr>
-        <w:t xml:space="preserve"> de las </w:t>
-      </w:r>
-      <w:proofErr w:type="spellStart"/>
-      <w:r>
-        <w:rPr>
-          <w:rFonts w:ascii="Arial" w:hAnsi="Arial" w:cs="Arial"/>
-          <w:color w:val="000000"/>
-          <w:lang w:val="en-US"/>
-        </w:rPr>
-        <w:t>empresas</w:t>
-      </w:r>
-      <w:proofErr w:type="spellEnd"/>
-      <w:r>
-        <w:rPr>
-          <w:rFonts w:ascii="Arial" w:hAnsi="Arial" w:cs="Arial"/>
-          <w:color w:val="000000"/>
-          <w:lang w:val="en-US"/>
-        </w:rPr>
         <w:t>.</w:t>
       </w:r>
       <w:r>
@@ -7618,7 +5419,7 @@
     </w:p>
     <w:p>
       <w:pPr>
-        <w:pStyle w:val="Prrafodelista"/>
+        <w:pStyle w:val="ListParagraph"/>
         <w:numPr>
           <w:ilvl w:val="2"/>
           <w:numId w:val="2"/>
@@ -7657,7 +5458,7 @@
     </w:p>
     <w:p>
       <w:pPr>
-        <w:pStyle w:val="Prrafodelista"/>
+        <w:pStyle w:val="ListParagraph"/>
         <w:spacing w:after="0" w:line="360" w:lineRule="auto"/>
         <w:ind w:left="426"/>
         <w:outlineLvl w:val="0"/>
@@ -7669,7 +5470,7 @@
     </w:p>
     <w:p>
       <w:pPr>
-        <w:pStyle w:val="Prrafodelista"/>
+        <w:pStyle w:val="ListParagraph"/>
         <w:numPr>
           <w:ilvl w:val="0"/>
           <w:numId w:val="27"/>
@@ -7731,19 +5532,11 @@
         </w:rPr>
         <w:t xml:space="preserve"> </w:t>
       </w:r>
-      <w:proofErr w:type="spellStart"/>
-      <w:r>
-        <w:rPr>
-          <w:rFonts w:ascii="Arial" w:hAnsi="Arial" w:cs="Arial"/>
-        </w:rPr>
-        <w:t>Intelect</w:t>
-      </w:r>
-      <w:proofErr w:type="spellEnd"/>
-      <w:r>
-        <w:rPr>
-          <w:rFonts w:ascii="Arial" w:hAnsi="Arial" w:cs="Arial"/>
-        </w:rPr>
-        <w:t xml:space="preserve"> permitirá la inducción y facilitación de información a colaboradores sea más eficiente</w:t>
+      <w:r>
+        <w:rPr>
+          <w:rFonts w:ascii="Arial" w:hAnsi="Arial" w:cs="Arial"/>
+        </w:rPr>
+        <w:t>Intelect permitirá la inducción y facilitación de información a colaboradores sea más eficiente</w:t>
       </w:r>
       <w:r>
         <w:rPr>
@@ -7774,7 +5567,7 @@
     </w:p>
     <w:p>
       <w:pPr>
-        <w:pStyle w:val="Prrafodelista"/>
+        <w:pStyle w:val="ListParagraph"/>
         <w:numPr>
           <w:ilvl w:val="2"/>
           <w:numId w:val="2"/>
@@ -7821,7 +5614,7 @@
     </w:p>
     <w:p>
       <w:pPr>
-        <w:pStyle w:val="Prrafodelista"/>
+        <w:pStyle w:val="ListParagraph"/>
         <w:spacing w:after="0" w:line="360" w:lineRule="auto"/>
         <w:ind w:left="708"/>
         <w:outlineLvl w:val="0"/>
@@ -7833,7 +5626,7 @@
     </w:p>
     <w:p>
       <w:pPr>
-        <w:pStyle w:val="Prrafodelista"/>
+        <w:pStyle w:val="ListParagraph"/>
         <w:spacing w:after="0" w:line="360" w:lineRule="auto"/>
         <w:ind w:left="708"/>
         <w:jc w:val="both"/>
@@ -7855,46 +5648,14 @@
           <w:rFonts w:ascii="Arial" w:hAnsi="Arial" w:cs="Arial"/>
           <w:color w:val="000000" w:themeColor="text1"/>
         </w:rPr>
-        <w:t xml:space="preserve">presente investigación buscar mostrar las mejoras que se pueden lograr alcanzar con la implantación de un modelo de gestión del conocimiento en las pequeñas, medianas y grandes empresas, realizando un estudio comparativo sobre la mejora en la inducción y facilitación de información a los colaboradores de una empresa mediante la implantación del modelo </w:t>
-      </w:r>
-      <w:proofErr w:type="spellStart"/>
+        <w:t>presente investigación buscar mostrar las mejoras que se pueden lograr alcanzar con la implantación de un modelo de gestión del conocimiento en las pequeñas, medianas y grandes empresas, realizando un estudio comparativo sobre la mejora en la inducción y facilitación de información a los colaboradores de una empresa mediante la implantación del modelo Intelect. Por ello, la hipótesis a ser examinada es que l</w:t>
+      </w:r>
       <w:r>
         <w:rPr>
           <w:rFonts w:ascii="Arial" w:hAnsi="Arial" w:cs="Arial"/>
           <w:color w:val="000000" w:themeColor="text1"/>
         </w:rPr>
-        <w:t>Intelect</w:t>
-      </w:r>
-      <w:proofErr w:type="spellEnd"/>
-      <w:r>
-        <w:rPr>
-          <w:rFonts w:ascii="Arial" w:hAnsi="Arial" w:cs="Arial"/>
-          <w:color w:val="000000" w:themeColor="text1"/>
-        </w:rPr>
-        <w:t>. Por ello, la hipótesis a ser examinada es que l</w:t>
-      </w:r>
-      <w:r>
-        <w:rPr>
-          <w:rFonts w:ascii="Arial" w:hAnsi="Arial" w:cs="Arial"/>
-          <w:color w:val="000000" w:themeColor="text1"/>
-        </w:rPr>
-        <w:t xml:space="preserve">a implantación del Modelo </w:t>
-      </w:r>
-      <w:proofErr w:type="spellStart"/>
-      <w:r>
-        <w:rPr>
-          <w:rFonts w:ascii="Arial" w:hAnsi="Arial" w:cs="Arial"/>
-          <w:color w:val="000000" w:themeColor="text1"/>
-        </w:rPr>
-        <w:t>Intelect</w:t>
-      </w:r>
-      <w:proofErr w:type="spellEnd"/>
-      <w:r>
-        <w:rPr>
-          <w:rFonts w:ascii="Arial" w:hAnsi="Arial" w:cs="Arial"/>
-          <w:color w:val="000000" w:themeColor="text1"/>
-        </w:rPr>
-        <w:t xml:space="preserve"> permitirá que la gestión del conocimiento relevante para la inducción y facilitación de información a colaboradores sea más eficiente</w:t>
+        <w:t>a implantación del Modelo Intelect permitirá que la gestión del conocimiento relevante para la inducción y facilitación de información a colaboradores sea más eficiente</w:t>
       </w:r>
       <w:r>
         <w:rPr>
@@ -7906,7 +5667,7 @@
     </w:p>
     <w:p>
       <w:pPr>
-        <w:pStyle w:val="Prrafodelista"/>
+        <w:pStyle w:val="ListParagraph"/>
         <w:spacing w:after="0" w:line="360" w:lineRule="auto"/>
         <w:ind w:left="708"/>
         <w:jc w:val="both"/>
@@ -7919,7 +5680,7 @@
     </w:p>
     <w:p>
       <w:pPr>
-        <w:pStyle w:val="Prrafodelista"/>
+        <w:pStyle w:val="ListParagraph"/>
         <w:spacing w:after="0" w:line="360" w:lineRule="auto"/>
         <w:ind w:left="708"/>
         <w:jc w:val="both"/>
@@ -7932,7 +5693,7 @@
     </w:p>
     <w:p>
       <w:pPr>
-        <w:pStyle w:val="Prrafodelista"/>
+        <w:pStyle w:val="ListParagraph"/>
         <w:spacing w:after="0" w:line="360" w:lineRule="auto"/>
         <w:ind w:left="708"/>
         <w:outlineLvl w:val="0"/>
@@ -7958,7 +5719,7 @@
     </w:p>
     <w:p>
       <w:pPr>
-        <w:pStyle w:val="Prrafodelista"/>
+        <w:pStyle w:val="ListParagraph"/>
         <w:spacing w:after="0" w:line="360" w:lineRule="auto"/>
         <w:ind w:left="708"/>
         <w:outlineLvl w:val="0"/>
@@ -7970,7 +5731,7 @@
     </w:p>
     <w:p>
       <w:pPr>
-        <w:pStyle w:val="Prrafodelista"/>
+        <w:pStyle w:val="ListParagraph"/>
         <w:spacing w:after="0" w:line="360" w:lineRule="auto"/>
         <w:ind w:left="708"/>
         <w:jc w:val="both"/>
@@ -8034,28 +5795,12 @@
           <w:rFonts w:ascii="Arial" w:hAnsi="Arial" w:cs="Arial"/>
           <w:color w:val="000000" w:themeColor="text1"/>
         </w:rPr>
-        <w:t xml:space="preserve">, sino se sustentará por medio de la observación del fenómeno a evaluar, en este caso, al enfocarnos en la implantación del modelo </w:t>
-      </w:r>
-      <w:proofErr w:type="spellStart"/>
-      <w:r>
-        <w:rPr>
-          <w:rFonts w:ascii="Arial" w:hAnsi="Arial" w:cs="Arial"/>
-          <w:color w:val="000000" w:themeColor="text1"/>
-        </w:rPr>
-        <w:t>Intelect</w:t>
-      </w:r>
-      <w:proofErr w:type="spellEnd"/>
-      <w:r>
-        <w:rPr>
-          <w:rFonts w:ascii="Arial" w:hAnsi="Arial" w:cs="Arial"/>
-          <w:color w:val="000000" w:themeColor="text1"/>
-        </w:rPr>
-        <w:t>, se realizará el análisis de los datos extraídos por medio de la investigación, estos datos se originarán de escenarios reales o experimentados de simulación llevados a cabo en otras investigaciones; es decir, se analizarán los acontecimientos previos (resultados por implantación de este modelo) que se encuentren dentro de los límites comprendidos por la presente investigación, con el fin de clasificarlos, cuantificarlos y evaluarlos.</w:t>
+        <w:t>, sino se sustentará por medio de la observación del fenómeno a evaluar, en este caso, al enfocarnos en la implantación del modelo Intelect, se realizará el análisis de los datos extraídos por medio de la investigación, estos datos se originarán de escenarios reales o experimentados de simulación llevados a cabo en otras investigaciones; es decir, se analizarán los acontecimientos previos (resultados por implantación de este modelo) que se encuentren dentro de los límites comprendidos por la presente investigación, con el fin de clasificarlos, cuantificarlos y evaluarlos.</w:t>
       </w:r>
     </w:p>
     <w:p>
       <w:pPr>
-        <w:pStyle w:val="Prrafodelista"/>
+        <w:pStyle w:val="ListParagraph"/>
         <w:spacing w:after="0" w:line="360" w:lineRule="auto"/>
         <w:ind w:left="708"/>
         <w:jc w:val="both"/>
@@ -8068,7 +5813,7 @@
     </w:p>
     <w:p>
       <w:pPr>
-        <w:pStyle w:val="Prrafodelista"/>
+        <w:pStyle w:val="ListParagraph"/>
         <w:spacing w:after="0" w:line="360" w:lineRule="auto"/>
         <w:ind w:left="708"/>
         <w:jc w:val="both"/>
@@ -8094,7 +5839,7 @@
     </w:p>
     <w:p>
       <w:pPr>
-        <w:pStyle w:val="Prrafodelista"/>
+        <w:pStyle w:val="ListParagraph"/>
         <w:spacing w:after="0" w:line="360" w:lineRule="auto"/>
         <w:ind w:left="708"/>
         <w:jc w:val="both"/>
@@ -8107,7 +5852,7 @@
     </w:p>
     <w:p>
       <w:pPr>
-        <w:pStyle w:val="Prrafodelista"/>
+        <w:pStyle w:val="ListParagraph"/>
         <w:spacing w:after="0" w:line="360" w:lineRule="auto"/>
         <w:ind w:left="708"/>
         <w:jc w:val="both"/>
@@ -8171,44 +5916,12 @@
           <w:rFonts w:ascii="Arial" w:hAnsi="Arial" w:cs="Arial"/>
           <w:color w:val="000000" w:themeColor="text1"/>
         </w:rPr>
-        <w:t xml:space="preserve">(accesibilidad, disponibilidad, seguridad, etc.) relacionado con la implantación del modelo </w:t>
-      </w:r>
-      <w:proofErr w:type="spellStart"/>
-      <w:r>
-        <w:rPr>
-          <w:rFonts w:ascii="Arial" w:hAnsi="Arial" w:cs="Arial"/>
-          <w:color w:val="000000" w:themeColor="text1"/>
-        </w:rPr>
-        <w:t>Intelect</w:t>
-      </w:r>
-      <w:proofErr w:type="spellEnd"/>
-      <w:r>
-        <w:rPr>
-          <w:rFonts w:ascii="Arial" w:hAnsi="Arial" w:cs="Arial"/>
-          <w:color w:val="000000" w:themeColor="text1"/>
-        </w:rPr>
-        <w:t xml:space="preserve">. Esto con el fin de poder obtener una evaluación óptima y lograr como resultado porcentajes referentes y medibles. Además, se debe puntualizar que los valores obtenidos serán referenciales, ya que esto dependerá de cuán bien se haya implantado el modelo </w:t>
-      </w:r>
-      <w:proofErr w:type="spellStart"/>
-      <w:r>
-        <w:rPr>
-          <w:rFonts w:ascii="Arial" w:hAnsi="Arial" w:cs="Arial"/>
-          <w:color w:val="000000" w:themeColor="text1"/>
-        </w:rPr>
-        <w:t>Intelect</w:t>
-      </w:r>
-      <w:proofErr w:type="spellEnd"/>
-      <w:r>
-        <w:rPr>
-          <w:rFonts w:ascii="Arial" w:hAnsi="Arial" w:cs="Arial"/>
-          <w:color w:val="000000" w:themeColor="text1"/>
-        </w:rPr>
-        <w:t xml:space="preserve"> dentro de la empresa.</w:t>
+        <w:t>(accesibilidad, disponibilidad, seguridad, etc.) relacionado con la implantación del modelo Intelect. Esto con el fin de poder obtener una evaluación óptima y lograr como resultado porcentajes referentes y medibles. Además, se debe puntualizar que los valores obtenidos serán referenciales, ya que esto dependerá de cuán bien se haya implantado el modelo Intelect dentro de la empresa.</w:t>
       </w:r>
     </w:p>
     <w:p>
       <w:pPr>
-        <w:pStyle w:val="Prrafodelista"/>
+        <w:pStyle w:val="ListParagraph"/>
         <w:spacing w:after="0" w:line="360" w:lineRule="auto"/>
         <w:ind w:left="426"/>
         <w:outlineLvl w:val="0"/>
@@ -8227,7 +5940,7 @@
     </w:p>
     <w:p>
       <w:pPr>
-        <w:pStyle w:val="Prrafodelista"/>
+        <w:pStyle w:val="ListParagraph"/>
         <w:spacing w:after="0" w:line="360" w:lineRule="auto"/>
         <w:ind w:left="426" w:firstLine="282"/>
         <w:outlineLvl w:val="0"/>
@@ -8252,7 +5965,7 @@
     </w:p>
     <w:p>
       <w:pPr>
-        <w:pStyle w:val="Prrafodelista"/>
+        <w:pStyle w:val="ListParagraph"/>
         <w:spacing w:after="0" w:line="360" w:lineRule="auto"/>
         <w:ind w:left="426"/>
         <w:outlineLvl w:val="0"/>
@@ -8271,7 +5984,7 @@
     </w:p>
     <w:p>
       <w:pPr>
-        <w:pStyle w:val="Prrafodelista"/>
+        <w:pStyle w:val="ListParagraph"/>
         <w:spacing w:after="0" w:line="360" w:lineRule="auto"/>
         <w:ind w:left="708"/>
         <w:jc w:val="both"/>
@@ -8312,7 +6025,7 @@
     </w:p>
     <w:p>
       <w:pPr>
-        <w:pStyle w:val="Prrafodelista"/>
+        <w:pStyle w:val="ListParagraph"/>
         <w:spacing w:after="0" w:line="360" w:lineRule="auto"/>
         <w:ind w:left="426"/>
         <w:outlineLvl w:val="0"/>
@@ -8331,7 +6044,7 @@
     </w:p>
     <w:p>
       <w:pPr>
-        <w:pStyle w:val="Prrafodelista"/>
+        <w:pStyle w:val="ListParagraph"/>
         <w:spacing w:after="0" w:line="360" w:lineRule="auto"/>
         <w:ind w:left="426" w:firstLine="282"/>
         <w:outlineLvl w:val="0"/>
@@ -8356,7 +6069,7 @@
     </w:p>
     <w:p>
       <w:pPr>
-        <w:pStyle w:val="Prrafodelista"/>
+        <w:pStyle w:val="ListParagraph"/>
         <w:spacing w:after="0" w:line="360" w:lineRule="auto"/>
         <w:ind w:left="426"/>
         <w:outlineLvl w:val="0"/>
@@ -8375,7 +6088,7 @@
     </w:p>
     <w:p>
       <w:pPr>
-        <w:pStyle w:val="Prrafodelista"/>
+        <w:pStyle w:val="ListParagraph"/>
         <w:spacing w:after="0" w:line="360" w:lineRule="auto"/>
         <w:ind w:left="708"/>
         <w:jc w:val="both"/>
@@ -8397,28 +6110,12 @@
           <w:rFonts w:ascii="Arial" w:hAnsi="Arial" w:cs="Arial"/>
           <w:color w:val="000000" w:themeColor="text1"/>
         </w:rPr>
-        <w:t xml:space="preserve">las características, oportunidades de mejora y costo/beneficio que brindaron la implantación del modelo </w:t>
-      </w:r>
-      <w:proofErr w:type="spellStart"/>
-      <w:r>
-        <w:rPr>
-          <w:rFonts w:ascii="Arial" w:hAnsi="Arial" w:cs="Arial"/>
-          <w:color w:val="000000" w:themeColor="text1"/>
-        </w:rPr>
-        <w:t>Intelect</w:t>
-      </w:r>
-      <w:proofErr w:type="spellEnd"/>
-      <w:r>
-        <w:rPr>
-          <w:rFonts w:ascii="Arial" w:hAnsi="Arial" w:cs="Arial"/>
-          <w:color w:val="000000" w:themeColor="text1"/>
-        </w:rPr>
-        <w:t xml:space="preserve"> sobre las organizaciones mencionadas en el estado del arte.</w:t>
+        <w:t>las características, oportunidades de mejora y costo/beneficio que brindaron la implantación del modelo Intelect sobre las organizaciones mencionadas en el estado del arte.</w:t>
       </w:r>
     </w:p>
     <w:p>
       <w:pPr>
-        <w:pStyle w:val="Prrafodelista"/>
+        <w:pStyle w:val="ListParagraph"/>
         <w:spacing w:after="0" w:line="360" w:lineRule="auto"/>
         <w:ind w:left="708"/>
         <w:jc w:val="both"/>
@@ -8431,7 +6128,7 @@
     </w:p>
     <w:p>
       <w:pPr>
-        <w:pStyle w:val="Prrafodelista"/>
+        <w:pStyle w:val="ListParagraph"/>
         <w:spacing w:after="0" w:line="360" w:lineRule="auto"/>
         <w:ind w:left="426" w:firstLine="282"/>
         <w:outlineLvl w:val="0"/>
@@ -8457,7 +6154,7 @@
     </w:p>
     <w:p>
       <w:pPr>
-        <w:pStyle w:val="Prrafodelista"/>
+        <w:pStyle w:val="ListParagraph"/>
         <w:spacing w:after="0" w:line="360" w:lineRule="auto"/>
         <w:ind w:left="708"/>
         <w:jc w:val="both"/>
@@ -8470,7 +6167,7 @@
     </w:p>
     <w:p>
       <w:pPr>
-        <w:pStyle w:val="Prrafodelista"/>
+        <w:pStyle w:val="ListParagraph"/>
         <w:spacing w:after="0" w:line="360" w:lineRule="auto"/>
         <w:ind w:left="708"/>
         <w:jc w:val="both"/>
@@ -8497,7 +6194,7 @@
     </w:p>
     <w:p>
       <w:pPr>
-        <w:pStyle w:val="Prrafodelista"/>
+        <w:pStyle w:val="ListParagraph"/>
         <w:spacing w:after="0" w:line="360" w:lineRule="auto"/>
         <w:ind w:left="708"/>
         <w:jc w:val="both"/>
@@ -8510,7 +6207,7 @@
     </w:p>
     <w:p>
       <w:pPr>
-        <w:pStyle w:val="Prrafodelista"/>
+        <w:pStyle w:val="ListParagraph"/>
         <w:spacing w:after="0" w:line="360" w:lineRule="auto"/>
         <w:ind w:left="426" w:firstLine="282"/>
         <w:outlineLvl w:val="0"/>
@@ -8535,7 +6232,7 @@
     </w:p>
     <w:p>
       <w:pPr>
-        <w:pStyle w:val="Prrafodelista"/>
+        <w:pStyle w:val="ListParagraph"/>
         <w:spacing w:after="0" w:line="360" w:lineRule="auto"/>
         <w:ind w:left="708"/>
         <w:jc w:val="both"/>
@@ -8548,7 +6245,7 @@
     </w:p>
     <w:p>
       <w:pPr>
-        <w:pStyle w:val="Prrafodelista"/>
+        <w:pStyle w:val="ListParagraph"/>
         <w:spacing w:after="0" w:line="360" w:lineRule="auto"/>
         <w:ind w:left="708"/>
         <w:jc w:val="both"/>
@@ -8568,7 +6265,7 @@
     </w:p>
     <w:p>
       <w:pPr>
-        <w:pStyle w:val="Prrafodelista"/>
+        <w:pStyle w:val="ListParagraph"/>
         <w:spacing w:after="0" w:line="360" w:lineRule="auto"/>
         <w:ind w:left="708"/>
         <w:jc w:val="both"/>
@@ -8581,7 +6278,7 @@
     </w:p>
     <w:p>
       <w:pPr>
-        <w:pStyle w:val="Prrafodelista"/>
+        <w:pStyle w:val="ListParagraph"/>
         <w:spacing w:after="0" w:line="360" w:lineRule="auto"/>
         <w:ind w:left="426" w:firstLine="282"/>
         <w:outlineLvl w:val="0"/>
@@ -8606,7 +6303,7 @@
     </w:p>
     <w:p>
       <w:pPr>
-        <w:pStyle w:val="Prrafodelista"/>
+        <w:pStyle w:val="ListParagraph"/>
         <w:spacing w:after="0" w:line="360" w:lineRule="auto"/>
         <w:ind w:left="708"/>
         <w:jc w:val="both"/>
@@ -8619,7 +6316,7 @@
     </w:p>
     <w:p>
       <w:pPr>
-        <w:pStyle w:val="Prrafodelista"/>
+        <w:pStyle w:val="ListParagraph"/>
         <w:spacing w:after="0" w:line="360" w:lineRule="auto"/>
         <w:ind w:left="708"/>
         <w:jc w:val="both"/>
@@ -8667,7 +6364,7 @@
     </w:p>
     <w:p>
       <w:pPr>
-        <w:pStyle w:val="Prrafodelista"/>
+        <w:pStyle w:val="ListParagraph"/>
         <w:spacing w:after="0" w:line="360" w:lineRule="auto"/>
         <w:ind w:left="708"/>
         <w:jc w:val="both"/>
@@ -8680,7 +6377,7 @@
     </w:p>
     <w:p>
       <w:pPr>
-        <w:pStyle w:val="Prrafodelista"/>
+        <w:pStyle w:val="ListParagraph"/>
         <w:spacing w:after="0" w:line="360" w:lineRule="auto"/>
         <w:ind w:left="426" w:firstLine="282"/>
         <w:outlineLvl w:val="0"/>
@@ -8705,7 +6402,7 @@
     </w:p>
     <w:p>
       <w:pPr>
-        <w:pStyle w:val="Prrafodelista"/>
+        <w:pStyle w:val="ListParagraph"/>
         <w:spacing w:after="0" w:line="360" w:lineRule="auto"/>
         <w:ind w:left="708"/>
         <w:jc w:val="both"/>
@@ -8718,7 +6415,7 @@
     </w:p>
     <w:p>
       <w:pPr>
-        <w:pStyle w:val="Prrafodelista"/>
+        <w:pStyle w:val="ListParagraph"/>
         <w:spacing w:after="0" w:line="360" w:lineRule="auto"/>
         <w:ind w:left="708"/>
         <w:jc w:val="both"/>
@@ -8759,7 +6456,7 @@
     </w:p>
     <w:p>
       <w:pPr>
-        <w:pStyle w:val="Prrafodelista"/>
+        <w:pStyle w:val="ListParagraph"/>
         <w:spacing w:after="0" w:line="360" w:lineRule="auto"/>
         <w:ind w:left="708"/>
         <w:jc w:val="both"/>
@@ -8772,7 +6469,7 @@
     </w:p>
     <w:p>
       <w:pPr>
-        <w:pStyle w:val="Prrafodelista"/>
+        <w:pStyle w:val="ListParagraph"/>
         <w:spacing w:after="0" w:line="360" w:lineRule="auto"/>
         <w:ind w:left="708"/>
         <w:jc w:val="both"/>
@@ -8785,7 +6482,7 @@
     </w:p>
     <w:p>
       <w:pPr>
-        <w:pStyle w:val="Prrafodelista"/>
+        <w:pStyle w:val="ListParagraph"/>
         <w:spacing w:after="0" w:line="360" w:lineRule="auto"/>
         <w:ind w:left="708"/>
         <w:jc w:val="both"/>
@@ -8798,7 +6495,7 @@
     </w:p>
     <w:p>
       <w:pPr>
-        <w:pStyle w:val="Prrafodelista"/>
+        <w:pStyle w:val="ListParagraph"/>
         <w:spacing w:after="0" w:line="360" w:lineRule="auto"/>
         <w:ind w:left="708"/>
         <w:jc w:val="both"/>
@@ -8811,7 +6508,7 @@
     </w:p>
     <w:p>
       <w:pPr>
-        <w:pStyle w:val="Prrafodelista"/>
+        <w:pStyle w:val="ListParagraph"/>
         <w:spacing w:after="0" w:line="360" w:lineRule="auto"/>
         <w:ind w:left="708"/>
         <w:jc w:val="both"/>
@@ -8824,7 +6521,7 @@
     </w:p>
     <w:p>
       <w:pPr>
-        <w:pStyle w:val="Prrafodelista"/>
+        <w:pStyle w:val="ListParagraph"/>
         <w:spacing w:after="0" w:line="360" w:lineRule="auto"/>
         <w:ind w:left="708"/>
         <w:jc w:val="both"/>
@@ -8837,7 +6534,7 @@
     </w:p>
     <w:p>
       <w:pPr>
-        <w:pStyle w:val="Prrafodelista"/>
+        <w:pStyle w:val="ListParagraph"/>
         <w:spacing w:after="0" w:line="360" w:lineRule="auto"/>
         <w:ind w:left="708"/>
         <w:jc w:val="both"/>
@@ -8850,7 +6547,7 @@
     </w:p>
     <w:p>
       <w:pPr>
-        <w:pStyle w:val="Prrafodelista"/>
+        <w:pStyle w:val="ListParagraph"/>
         <w:spacing w:after="0" w:line="360" w:lineRule="auto"/>
         <w:ind w:left="708"/>
         <w:jc w:val="both"/>
@@ -8863,7 +6560,7 @@
     </w:p>
     <w:p>
       <w:pPr>
-        <w:pStyle w:val="Prrafodelista"/>
+        <w:pStyle w:val="ListParagraph"/>
         <w:spacing w:after="0" w:line="360" w:lineRule="auto"/>
         <w:ind w:left="708"/>
         <w:jc w:val="both"/>
@@ -8876,7 +6573,7 @@
     </w:p>
     <w:p>
       <w:pPr>
-        <w:pStyle w:val="Prrafodelista"/>
+        <w:pStyle w:val="ListParagraph"/>
         <w:spacing w:after="0" w:line="360" w:lineRule="auto"/>
         <w:ind w:left="708"/>
         <w:jc w:val="both"/>
@@ -8889,7 +6586,7 @@
     </w:p>
     <w:p>
       <w:pPr>
-        <w:pStyle w:val="Prrafodelista"/>
+        <w:pStyle w:val="ListParagraph"/>
         <w:spacing w:after="0" w:line="360" w:lineRule="auto"/>
         <w:ind w:left="708"/>
         <w:jc w:val="both"/>
@@ -8902,7 +6599,7 @@
     </w:p>
     <w:p>
       <w:pPr>
-        <w:pStyle w:val="Prrafodelista"/>
+        <w:pStyle w:val="ListParagraph"/>
         <w:spacing w:after="0" w:line="360" w:lineRule="auto"/>
         <w:ind w:left="708"/>
         <w:jc w:val="both"/>
@@ -8915,7 +6612,7 @@
     </w:p>
     <w:p>
       <w:pPr>
-        <w:pStyle w:val="Prrafodelista"/>
+        <w:pStyle w:val="ListParagraph"/>
         <w:spacing w:after="0" w:line="360" w:lineRule="auto"/>
         <w:ind w:left="708"/>
         <w:jc w:val="both"/>
@@ -8928,7 +6625,7 @@
     </w:p>
     <w:p>
       <w:pPr>
-        <w:pStyle w:val="Prrafodelista"/>
+        <w:pStyle w:val="ListParagraph"/>
         <w:spacing w:after="0" w:line="360" w:lineRule="auto"/>
         <w:ind w:left="708"/>
         <w:jc w:val="both"/>
@@ -8941,7 +6638,7 @@
     </w:p>
     <w:p>
       <w:pPr>
-        <w:pStyle w:val="Prrafodelista"/>
+        <w:pStyle w:val="ListParagraph"/>
         <w:spacing w:after="0" w:line="360" w:lineRule="auto"/>
         <w:ind w:left="708"/>
         <w:jc w:val="both"/>
@@ -8961,7 +6658,7 @@
     </w:p>
     <w:p>
       <w:pPr>
-        <w:pStyle w:val="Prrafodelista"/>
+        <w:pStyle w:val="ListParagraph"/>
         <w:numPr>
           <w:ilvl w:val="2"/>
           <w:numId w:val="2"/>
@@ -8987,7 +6684,7 @@
     </w:p>
     <w:p>
       <w:pPr>
-        <w:pStyle w:val="Prrafodelista"/>
+        <w:pStyle w:val="ListParagraph"/>
         <w:rPr>
           <w:rFonts w:ascii="Arial" w:hAnsi="Arial" w:cs="Arial"/>
           <w:bCs/>
@@ -11473,20 +9170,8 @@
                 <w:lang w:eastAsia="es-PE"/>
               </w:rPr>
               <w:br/>
-              <w:t xml:space="preserve">Estudio e implantación del modelo </w:t>
-            </w:r>
-            <w:proofErr w:type="spellStart"/>
-            <w:r>
-              <w:rPr>
-                <w:rFonts w:ascii="Calibri" w:eastAsia="Times New Roman" w:hAnsi="Calibri" w:cs="Calibri"/>
-                <w:color w:val="000000"/>
-                <w:sz w:val="20"/>
-                <w:szCs w:val="20"/>
-                <w:lang w:eastAsia="es-PE"/>
-              </w:rPr>
-              <w:t>Intelect</w:t>
-            </w:r>
-            <w:proofErr w:type="spellEnd"/>
+              <w:t>Estudio e implantación del modelo Intelect</w:t>
+            </w:r>
           </w:p>
         </w:tc>
         <w:tc>
@@ -14211,7 +11896,7 @@
     </w:p>
     <w:p>
       <w:pPr>
-        <w:pStyle w:val="Prrafodelista"/>
+        <w:pStyle w:val="ListParagraph"/>
         <w:numPr>
           <w:ilvl w:val="2"/>
           <w:numId w:val="2"/>
@@ -14237,7 +11922,7 @@
     </w:p>
     <w:p>
       <w:pPr>
-        <w:pStyle w:val="Prrafodelista"/>
+        <w:pStyle w:val="ListParagraph"/>
         <w:rPr>
           <w:rFonts w:ascii="Arial" w:hAnsi="Arial" w:cs="Arial"/>
           <w:b/>
@@ -16039,19 +13724,8 @@
                 <w:szCs w:val="20"/>
                 <w:lang w:eastAsia="es-PE"/>
               </w:rPr>
-              <w:t xml:space="preserve">Google </w:t>
-            </w:r>
-            <w:proofErr w:type="spellStart"/>
-            <w:r>
-              <w:rPr>
-                <w:rFonts w:ascii="Arial" w:eastAsia="Times New Roman" w:hAnsi="Arial" w:cs="Arial"/>
-                <w:sz w:val="20"/>
-                <w:szCs w:val="20"/>
-                <w:lang w:eastAsia="es-PE"/>
-              </w:rPr>
-              <w:t>Docs</w:t>
-            </w:r>
-            <w:proofErr w:type="spellEnd"/>
+              <w:t>Google Docs</w:t>
+            </w:r>
           </w:p>
         </w:tc>
         <w:tc>
@@ -16836,48 +14510,26 @@
                 <w:szCs w:val="20"/>
                 <w:lang w:eastAsia="es-PE"/>
               </w:rPr>
+              <w:t>, Teams</w:t>
+            </w:r>
+            <w:r>
+              <w:rPr>
+                <w:rFonts w:ascii="Arial" w:eastAsia="Times New Roman" w:hAnsi="Arial" w:cs="Arial"/>
+                <w:sz w:val="20"/>
+                <w:szCs w:val="20"/>
+                <w:lang w:eastAsia="es-PE"/>
+              </w:rPr>
               <w:t xml:space="preserve">, </w:t>
             </w:r>
-            <w:proofErr w:type="spellStart"/>
-            <w:r>
-              <w:rPr>
-                <w:rFonts w:ascii="Arial" w:eastAsia="Times New Roman" w:hAnsi="Arial" w:cs="Arial"/>
-                <w:sz w:val="20"/>
-                <w:szCs w:val="20"/>
-                <w:lang w:eastAsia="es-PE"/>
-              </w:rPr>
-              <w:t>Teams</w:t>
-            </w:r>
-            <w:proofErr w:type="spellEnd"/>
-            <w:r>
-              <w:rPr>
-                <w:rFonts w:ascii="Arial" w:eastAsia="Times New Roman" w:hAnsi="Arial" w:cs="Arial"/>
-                <w:sz w:val="20"/>
-                <w:szCs w:val="20"/>
-                <w:lang w:eastAsia="es-PE"/>
-              </w:rPr>
-              <w:t xml:space="preserve">, </w:t>
-            </w:r>
-            <w:r>
-              <w:rPr>
-                <w:rFonts w:ascii="Arial" w:eastAsia="Times New Roman" w:hAnsi="Arial" w:cs="Arial"/>
-                <w:sz w:val="20"/>
-                <w:szCs w:val="20"/>
-                <w:lang w:eastAsia="es-PE"/>
-              </w:rPr>
-              <w:t xml:space="preserve">Google </w:t>
-            </w:r>
-            <w:proofErr w:type="spellStart"/>
-            <w:r>
-              <w:rPr>
-                <w:rFonts w:ascii="Arial" w:eastAsia="Times New Roman" w:hAnsi="Arial" w:cs="Arial"/>
-                <w:sz w:val="20"/>
-                <w:szCs w:val="20"/>
-                <w:lang w:eastAsia="es-PE"/>
-              </w:rPr>
-              <w:t>Meet</w:t>
-            </w:r>
-            <w:proofErr w:type="spellEnd"/>
+            <w:r>
+              <w:rPr>
+                <w:rFonts w:ascii="Arial" w:eastAsia="Times New Roman" w:hAnsi="Arial" w:cs="Arial"/>
+                <w:sz w:val="20"/>
+                <w:szCs w:val="20"/>
+                <w:lang w:eastAsia="es-PE"/>
+              </w:rPr>
+              <w:t>Google Meet</w:t>
+            </w:r>
             <w:r>
               <w:rPr>
                 <w:rFonts w:ascii="Arial" w:eastAsia="Times New Roman" w:hAnsi="Arial" w:cs="Arial"/>
@@ -19028,7 +16680,7 @@
     </w:tbl>
     <w:p>
       <w:pPr>
-        <w:pStyle w:val="Prrafodelista"/>
+        <w:pStyle w:val="ListParagraph"/>
         <w:rPr>
           <w:rFonts w:ascii="Arial" w:hAnsi="Arial" w:cs="Arial"/>
           <w:b/>
@@ -19051,7 +16703,7 @@
     </w:p>
     <w:p>
       <w:pPr>
-        <w:pStyle w:val="Prrafodelista"/>
+        <w:pStyle w:val="ListParagraph"/>
         <w:numPr>
           <w:ilvl w:val="2"/>
           <w:numId w:val="2"/>
@@ -19091,7 +16743,7 @@
     </w:p>
     <w:p>
       <w:pPr>
-        <w:pStyle w:val="Prrafodelista"/>
+        <w:pStyle w:val="ListParagraph"/>
         <w:rPr>
           <w:rFonts w:ascii="Arial" w:hAnsi="Arial" w:cs="Arial"/>
         </w:rPr>
@@ -19099,26 +16751,18 @@
     </w:p>
     <w:p>
       <w:pPr>
-        <w:pStyle w:val="Prrafodelista"/>
+        <w:pStyle w:val="ListParagraph"/>
         <w:spacing w:after="0" w:line="360" w:lineRule="auto"/>
         <w:jc w:val="both"/>
         <w:rPr>
           <w:rFonts w:ascii="Arial" w:hAnsi="Arial" w:cs="Arial"/>
         </w:rPr>
       </w:pPr>
-      <w:proofErr w:type="spellStart"/>
-      <w:r>
-        <w:rPr>
-          <w:rFonts w:ascii="Arial" w:hAnsi="Arial" w:cs="Arial"/>
-        </w:rPr>
-        <w:t>Nolazco</w:t>
-      </w:r>
-      <w:proofErr w:type="spellEnd"/>
-      <w:r>
-        <w:rPr>
-          <w:rFonts w:ascii="Arial" w:hAnsi="Arial" w:cs="Arial"/>
-        </w:rPr>
-        <w:t xml:space="preserve"> Cama, J. L. (2015). Instituciones, recursos naturales y sus efectos en el crecimiento económico: un sistema de ecuaciones simultaneas en panel de datos (Ingeniero). Universidad de </w:t>
+      <w:r>
+        <w:rPr>
+          <w:rFonts w:ascii="Arial" w:hAnsi="Arial" w:cs="Arial"/>
+        </w:rPr>
+        <w:t xml:space="preserve">Nolazco Cama, J. L. (2015). Instituciones, recursos naturales y sus efectos en el crecimiento económico: un sistema de ecuaciones simultaneas en panel de datos (Ingeniero). Universidad de </w:t>
       </w:r>
       <w:r>
         <w:rPr>
@@ -19135,7 +16779,7 @@
     </w:p>
     <w:p>
       <w:pPr>
-        <w:pStyle w:val="Prrafodelista"/>
+        <w:pStyle w:val="ListParagraph"/>
         <w:spacing w:after="0" w:line="360" w:lineRule="auto"/>
         <w:jc w:val="both"/>
         <w:rPr>
@@ -19145,7 +16789,7 @@
     </w:p>
     <w:p>
       <w:pPr>
-        <w:pStyle w:val="Prrafodelista"/>
+        <w:pStyle w:val="ListParagraph"/>
         <w:spacing w:after="0" w:line="360" w:lineRule="auto"/>
         <w:jc w:val="both"/>
         <w:rPr>
@@ -19185,7 +16829,7 @@
     </w:p>
     <w:p>
       <w:pPr>
-        <w:pStyle w:val="Prrafodelista"/>
+        <w:pStyle w:val="ListParagraph"/>
         <w:spacing w:after="0" w:line="360" w:lineRule="auto"/>
         <w:jc w:val="both"/>
         <w:rPr>
@@ -19195,7 +16839,7 @@
     </w:p>
     <w:p>
       <w:pPr>
-        <w:pStyle w:val="Prrafodelista"/>
+        <w:pStyle w:val="ListParagraph"/>
         <w:spacing w:after="0" w:line="360" w:lineRule="auto"/>
         <w:jc w:val="both"/>
         <w:rPr>
@@ -19218,21 +16862,7 @@
         <w:rPr>
           <w:rFonts w:ascii="Arial" w:hAnsi="Arial" w:cs="Arial"/>
         </w:rPr>
-        <w:t xml:space="preserve">uárez, l. E. (2017). La gestión del conocimiento y </w:t>
-      </w:r>
-      <w:proofErr w:type="gramStart"/>
-      <w:r>
-        <w:rPr>
-          <w:rFonts w:ascii="Arial" w:hAnsi="Arial" w:cs="Arial"/>
-        </w:rPr>
-        <w:t>las tic</w:t>
-      </w:r>
-      <w:proofErr w:type="gramEnd"/>
-      <w:r>
-        <w:rPr>
-          <w:rFonts w:ascii="Arial" w:hAnsi="Arial" w:cs="Arial"/>
-        </w:rPr>
-        <w:t xml:space="preserve">, su efecto en la innovación y en el rendimiento de la pyme (ingeniero). Universidad </w:t>
+        <w:t xml:space="preserve">uárez, l. E. (2017). La gestión del conocimiento y las tic, su efecto en la innovación y en el rendimiento de la pyme (ingeniero). Universidad </w:t>
       </w:r>
       <w:r>
         <w:rPr>
@@ -19261,7 +16891,7 @@
     </w:p>
     <w:p>
       <w:pPr>
-        <w:pStyle w:val="Prrafodelista"/>
+        <w:pStyle w:val="ListParagraph"/>
         <w:spacing w:after="0" w:line="360" w:lineRule="auto"/>
         <w:jc w:val="both"/>
         <w:rPr>
@@ -19271,7 +16901,7 @@
     </w:p>
     <w:p>
       <w:pPr>
-        <w:pStyle w:val="Prrafodelista"/>
+        <w:pStyle w:val="ListParagraph"/>
         <w:spacing w:after="0" w:line="360" w:lineRule="auto"/>
         <w:jc w:val="both"/>
         <w:rPr>
@@ -19287,7 +16917,7 @@
     </w:p>
     <w:p>
       <w:pPr>
-        <w:pStyle w:val="Prrafodelista"/>
+        <w:pStyle w:val="ListParagraph"/>
         <w:spacing w:after="0" w:line="360" w:lineRule="auto"/>
         <w:jc w:val="both"/>
         <w:rPr>
@@ -19297,7 +16927,7 @@
     </w:p>
     <w:p>
       <w:pPr>
-        <w:pStyle w:val="Prrafodelista"/>
+        <w:pStyle w:val="ListParagraph"/>
         <w:spacing w:after="0" w:line="360" w:lineRule="auto"/>
         <w:jc w:val="both"/>
         <w:rPr>
@@ -19349,7 +16979,7 @@
     </w:p>
     <w:p>
       <w:pPr>
-        <w:pStyle w:val="Prrafodelista"/>
+        <w:pStyle w:val="ListParagraph"/>
         <w:spacing w:after="0" w:line="360" w:lineRule="auto"/>
         <w:jc w:val="both"/>
         <w:rPr>
@@ -19359,7 +16989,7 @@
     </w:p>
     <w:p>
       <w:pPr>
-        <w:pStyle w:val="Prrafodelista"/>
+        <w:pStyle w:val="ListParagraph"/>
         <w:spacing w:after="0" w:line="360" w:lineRule="auto"/>
         <w:jc w:val="both"/>
         <w:rPr>
@@ -19405,7 +17035,7 @@
     </w:p>
     <w:p>
       <w:pPr>
-        <w:pStyle w:val="Prrafodelista"/>
+        <w:pStyle w:val="ListParagraph"/>
         <w:spacing w:after="0" w:line="360" w:lineRule="auto"/>
         <w:jc w:val="both"/>
         <w:rPr>
@@ -19415,7 +17045,7 @@
     </w:p>
     <w:p>
       <w:pPr>
-        <w:pStyle w:val="Prrafodelista"/>
+        <w:pStyle w:val="ListParagraph"/>
         <w:spacing w:after="0" w:line="360" w:lineRule="auto"/>
         <w:jc w:val="both"/>
         <w:rPr>
@@ -19426,26 +17056,12 @@
         <w:rPr>
           <w:rFonts w:ascii="Arial" w:hAnsi="Arial" w:cs="Arial"/>
         </w:rPr>
-        <w:t xml:space="preserve">Solano Ruíz, A. H. (2015). Reporte de capital intelectual como determinante del valor de mercado en empresas con alta bursatilidad (Ingeniero). </w:t>
-      </w:r>
-      <w:proofErr w:type="spellStart"/>
-      <w:r>
-        <w:rPr>
-          <w:rFonts w:ascii="Arial" w:hAnsi="Arial" w:cs="Arial"/>
-        </w:rPr>
-        <w:t>Universitat</w:t>
-      </w:r>
-      <w:proofErr w:type="spellEnd"/>
-      <w:r>
-        <w:rPr>
-          <w:rFonts w:ascii="Arial" w:hAnsi="Arial" w:cs="Arial"/>
-        </w:rPr>
-        <w:t xml:space="preserve"> Oberta de Catalunya.</w:t>
+        <w:t>Solano Ruíz, A. H. (2015). Reporte de capital intelectual como determinante del valor de mercado en empresas con alta bursatilidad (Ingeniero). Universitat Oberta de Catalunya.</w:t>
       </w:r>
     </w:p>
     <w:p>
       <w:pPr>
-        <w:pStyle w:val="Prrafodelista"/>
+        <w:pStyle w:val="ListParagraph"/>
         <w:spacing w:after="0" w:line="360" w:lineRule="auto"/>
         <w:jc w:val="both"/>
         <w:rPr>
@@ -19455,7 +17071,7 @@
     </w:p>
     <w:p>
       <w:pPr>
-        <w:pStyle w:val="Prrafodelista"/>
+        <w:pStyle w:val="ListParagraph"/>
         <w:spacing w:after="0" w:line="360" w:lineRule="auto"/>
         <w:jc w:val="both"/>
         <w:rPr>
@@ -19495,7 +17111,7 @@
     </w:p>
     <w:p>
       <w:pPr>
-        <w:pStyle w:val="Prrafodelista"/>
+        <w:pStyle w:val="ListParagraph"/>
         <w:spacing w:after="0" w:line="360" w:lineRule="auto"/>
         <w:jc w:val="both"/>
         <w:rPr>
@@ -19505,7 +17121,7 @@
     </w:p>
     <w:p>
       <w:pPr>
-        <w:pStyle w:val="Prrafodelista"/>
+        <w:pStyle w:val="ListParagraph"/>
         <w:spacing w:after="0" w:line="360" w:lineRule="auto"/>
         <w:jc w:val="both"/>
         <w:rPr>
@@ -19629,7 +17245,7 @@
     </w:p>
     <w:p>
       <w:pPr>
-        <w:pStyle w:val="Prrafodelista"/>
+        <w:pStyle w:val="ListParagraph"/>
         <w:spacing w:after="0" w:line="360" w:lineRule="auto"/>
         <w:jc w:val="both"/>
         <w:rPr>
@@ -19639,7 +17255,7 @@
     </w:p>
     <w:p>
       <w:pPr>
-        <w:pStyle w:val="Prrafodelista"/>
+        <w:pStyle w:val="ListParagraph"/>
         <w:spacing w:after="0" w:line="360" w:lineRule="auto"/>
         <w:jc w:val="both"/>
         <w:rPr>
@@ -19650,21 +17266,7 @@
         <w:rPr>
           <w:rFonts w:ascii="Arial" w:hAnsi="Arial" w:cs="Arial"/>
         </w:rPr>
-        <w:t xml:space="preserve">Martins </w:t>
-      </w:r>
-      <w:proofErr w:type="spellStart"/>
-      <w:r>
-        <w:rPr>
-          <w:rFonts w:ascii="Arial" w:hAnsi="Arial" w:cs="Arial"/>
-        </w:rPr>
-        <w:t>Rodrigues</w:t>
-      </w:r>
-      <w:proofErr w:type="spellEnd"/>
-      <w:r>
-        <w:rPr>
-          <w:rFonts w:ascii="Arial" w:hAnsi="Arial" w:cs="Arial"/>
-        </w:rPr>
-        <w:t xml:space="preserve">, M. C. (2017). </w:t>
+        <w:t xml:space="preserve">Martins Rodrigues, M. C. (2017). </w:t>
       </w:r>
       <w:r>
         <w:rPr>
@@ -19676,54 +17278,12 @@
         <w:rPr>
           <w:rFonts w:ascii="Arial" w:hAnsi="Arial" w:cs="Arial"/>
         </w:rPr>
-        <w:t xml:space="preserve"> de la influencia del capital intelectual de las empresas </w:t>
-      </w:r>
-      <w:proofErr w:type="spellStart"/>
-      <w:r>
-        <w:rPr>
-          <w:rFonts w:ascii="Arial" w:hAnsi="Arial" w:cs="Arial"/>
-        </w:rPr>
-        <w:t>encubadoras</w:t>
-      </w:r>
-      <w:proofErr w:type="spellEnd"/>
-      <w:r>
-        <w:rPr>
-          <w:rFonts w:ascii="Arial" w:hAnsi="Arial" w:cs="Arial"/>
-        </w:rPr>
-        <w:t xml:space="preserve"> (Ingeniero). </w:t>
-      </w:r>
-      <w:proofErr w:type="spellStart"/>
-      <w:r>
-        <w:rPr>
-          <w:rFonts w:ascii="Arial" w:hAnsi="Arial" w:cs="Arial"/>
-        </w:rPr>
-        <w:t>Universitat</w:t>
-      </w:r>
-      <w:proofErr w:type="spellEnd"/>
-      <w:r>
-        <w:rPr>
-          <w:rFonts w:ascii="Arial" w:hAnsi="Arial" w:cs="Arial"/>
-        </w:rPr>
-        <w:t xml:space="preserve"> de </w:t>
-      </w:r>
-      <w:proofErr w:type="spellStart"/>
-      <w:r>
-        <w:rPr>
-          <w:rFonts w:ascii="Arial" w:hAnsi="Arial" w:cs="Arial"/>
-        </w:rPr>
-        <w:t>extremadura</w:t>
-      </w:r>
-      <w:proofErr w:type="spellEnd"/>
-      <w:r>
-        <w:rPr>
-          <w:rFonts w:ascii="Arial" w:hAnsi="Arial" w:cs="Arial"/>
-        </w:rPr>
-        <w:t>.</w:t>
+        <w:t xml:space="preserve"> de la influencia del capital intelectual de las empresas encubadoras (Ingeniero). Universitat de extremadura.</w:t>
       </w:r>
     </w:p>
     <w:p>
       <w:pPr>
-        <w:pStyle w:val="Prrafodelista"/>
+        <w:pStyle w:val="ListParagraph"/>
         <w:numPr>
           <w:ilvl w:val="2"/>
           <w:numId w:val="2"/>
@@ -19819,13 +17379,13 @@
 <w:hdr xmlns:wpc="http://schemas.microsoft.com/office/word/2010/wordprocessingCanvas" xmlns:cx="http://schemas.microsoft.com/office/drawing/2014/chartex" xmlns:cx1="http://schemas.microsoft.com/office/drawing/2015/9/8/chartex" xmlns:cx2="http://schemas.microsoft.com/office/drawing/2015/10/21/chartex" xmlns:cx3="http://schemas.microsoft.com/office/drawing/2016/5/9/chartex" xmlns:cx4="http://schemas.microsoft.com/office/drawing/2016/5/10/chartex" xmlns:cx5="http://schemas.microsoft.com/office/drawing/2016/5/11/chartex" xmlns:cx6="http://schemas.microsoft.com/office/drawing/2016/5/12/chartex" xmlns:cx7="http://schemas.microsoft.com/office/drawing/2016/5/13/chartex" xmlns:cx8="http://schemas.microsoft.com/office/drawing/2016/5/14/chartex" xmlns:mc="http://schemas.openxmlformats.org/markup-compatibility/2006" xmlns:aink="http://schemas.microsoft.com/office/drawing/2016/ink" xmlns:am3d="http://schemas.microsoft.com/office/drawing/2017/model3d" xmlns:o="urn:schemas-microsoft-com:office:office" xmlns:r="http://schemas.openxmlformats.org/officeDocument/2006/relationships" xmlns:m="http://schemas.openxmlformats.org/officeDocument/2006/math" xmlns:v="urn:schemas-microsoft-com:vml" xmlns:wp14="http://schemas.microsoft.com/office/word/2010/wordprocessingDrawing" xmlns:wp="http://schemas.openxmlformats.org/drawingml/2006/wordprocessingDrawing" xmlns:w10="urn:schemas-microsoft-com:office:word" xmlns:w="http://schemas.openxmlformats.org/wordprocessingml/2006/main" xmlns:w14="http://schemas.microsoft.com/office/word/2010/wordml" xmlns:w15="http://schemas.microsoft.com/office/word/2012/wordml" xmlns:w16cex="http://schemas.microsoft.com/office/word/2018/wordml/cex" xmlns:w16cid="http://schemas.microsoft.com/office/word/2016/wordml/cid" xmlns:w16="http://schemas.microsoft.com/office/word/2018/wordml" xmlns:w16se="http://schemas.microsoft.com/office/word/2015/wordml/symex" xmlns:wpg="http://schemas.microsoft.com/office/word/2010/wordprocessingGroup" xmlns:wpi="http://schemas.microsoft.com/office/word/2010/wordprocessingInk" xmlns:wne="http://schemas.microsoft.com/office/word/2006/wordml" xmlns:wps="http://schemas.microsoft.com/office/word/2010/wordprocessingShape" mc:Ignorable="w14 w15 w16se w16cid w16 w16cex wp14">
   <w:p>
     <w:pPr>
-      <w:pStyle w:val="Encabezado"/>
+      <w:pStyle w:val="Header"/>
       <w:jc w:val="right"/>
     </w:pPr>
   </w:p>
   <w:p>
     <w:pPr>
-      <w:pStyle w:val="Encabezado"/>
+      <w:pStyle w:val="Header"/>
     </w:pPr>
   </w:p>
 </w:hdr>
@@ -23857,11 +21417,11 @@
     <w:name w:val="Normal"/>
     <w:qFormat/>
   </w:style>
-  <w:style w:type="paragraph" w:styleId="Ttulo1">
+  <w:style w:type="paragraph" w:styleId="Heading1">
     <w:name w:val="heading 1"/>
     <w:basedOn w:val="Normal"/>
     <w:next w:val="Normal"/>
-    <w:link w:val="Ttulo1Car"/>
+    <w:link w:val="Heading1Char"/>
     <w:uiPriority w:val="9"/>
     <w:qFormat/>
     <w:rsid w:val="00CE1156"/>
@@ -23878,11 +21438,11 @@
       <w:szCs w:val="32"/>
     </w:rPr>
   </w:style>
-  <w:style w:type="paragraph" w:styleId="Ttulo2">
+  <w:style w:type="paragraph" w:styleId="Heading2">
     <w:name w:val="heading 2"/>
     <w:basedOn w:val="Normal"/>
     <w:next w:val="Normal"/>
-    <w:link w:val="Ttulo2Car"/>
+    <w:link w:val="Heading2Char"/>
     <w:uiPriority w:val="9"/>
     <w:unhideWhenUsed/>
     <w:qFormat/>
@@ -23900,13 +21460,13 @@
       <w:szCs w:val="26"/>
     </w:rPr>
   </w:style>
-  <w:style w:type="character" w:default="1" w:styleId="Fuentedeprrafopredeter">
+  <w:style w:type="character" w:default="1" w:styleId="DefaultParagraphFont">
     <w:name w:val="Default Paragraph Font"/>
     <w:uiPriority w:val="1"/>
     <w:semiHidden/>
     <w:unhideWhenUsed/>
   </w:style>
-  <w:style w:type="table" w:default="1" w:styleId="Tablanormal">
+  <w:style w:type="table" w:default="1" w:styleId="TableNormal">
     <w:name w:val="Normal Table"/>
     <w:uiPriority w:val="99"/>
     <w:semiHidden/>
@@ -23921,16 +21481,16 @@
       </w:tblCellMar>
     </w:tblPr>
   </w:style>
-  <w:style w:type="numbering" w:default="1" w:styleId="Sinlista">
+  <w:style w:type="numbering" w:default="1" w:styleId="NoList">
     <w:name w:val="No List"/>
     <w:uiPriority w:val="99"/>
     <w:semiHidden/>
     <w:unhideWhenUsed/>
   </w:style>
-  <w:style w:type="paragraph" w:styleId="Prrafodelista">
+  <w:style w:type="paragraph" w:styleId="ListParagraph">
     <w:name w:val="List Paragraph"/>
     <w:basedOn w:val="Normal"/>
-    <w:link w:val="PrrafodelistaCar"/>
+    <w:link w:val="ListParagraphChar"/>
     <w:uiPriority w:val="34"/>
     <w:qFormat/>
     <w:rsid w:val="00CE1156"/>
@@ -23939,10 +21499,10 @@
       <w:contextualSpacing/>
     </w:pPr>
   </w:style>
-  <w:style w:type="character" w:customStyle="1" w:styleId="Ttulo1Car">
-    <w:name w:val="Título 1 Car"/>
-    <w:basedOn w:val="Fuentedeprrafopredeter"/>
-    <w:link w:val="Ttulo1"/>
+  <w:style w:type="character" w:customStyle="1" w:styleId="Heading1Char">
+    <w:name w:val="Heading 1 Char"/>
+    <w:basedOn w:val="DefaultParagraphFont"/>
+    <w:link w:val="Heading1"/>
     <w:uiPriority w:val="9"/>
     <w:rsid w:val="00CE1156"/>
     <w:rPr>
@@ -23952,10 +21512,10 @@
       <w:szCs w:val="32"/>
     </w:rPr>
   </w:style>
-  <w:style w:type="character" w:customStyle="1" w:styleId="Ttulo2Car">
-    <w:name w:val="Título 2 Car"/>
-    <w:basedOn w:val="Fuentedeprrafopredeter"/>
-    <w:link w:val="Ttulo2"/>
+  <w:style w:type="character" w:customStyle="1" w:styleId="Heading2Char">
+    <w:name w:val="Heading 2 Char"/>
+    <w:basedOn w:val="DefaultParagraphFont"/>
+    <w:link w:val="Heading2"/>
     <w:uiPriority w:val="9"/>
     <w:rsid w:val="00CE1156"/>
     <w:rPr>
@@ -23965,9 +21525,9 @@
       <w:szCs w:val="26"/>
     </w:rPr>
   </w:style>
-  <w:style w:type="paragraph" w:styleId="TtuloTDC">
+  <w:style w:type="paragraph" w:styleId="TOCHeading">
     <w:name w:val="TOC Heading"/>
-    <w:basedOn w:val="Ttulo1"/>
+    <w:basedOn w:val="Heading1"/>
     <w:next w:val="Normal"/>
     <w:uiPriority w:val="39"/>
     <w:unhideWhenUsed/>
@@ -23980,7 +21540,7 @@
       <w:lang w:eastAsia="es-PE"/>
     </w:rPr>
   </w:style>
-  <w:style w:type="paragraph" w:styleId="TDC1">
+  <w:style w:type="paragraph" w:styleId="TOC1">
     <w:name w:val="toc 1"/>
     <w:basedOn w:val="Normal"/>
     <w:next w:val="Normal"/>
@@ -24007,7 +21567,7 @@
       <w:lang w:eastAsia="es-PE" w:bidi="es-PE"/>
     </w:rPr>
   </w:style>
-  <w:style w:type="paragraph" w:styleId="TDC2">
+  <w:style w:type="paragraph" w:styleId="TOC2">
     <w:name w:val="toc 2"/>
     <w:basedOn w:val="Normal"/>
     <w:next w:val="Normal"/>
@@ -24033,9 +21593,9 @@
       <w:lang w:eastAsia="es-PE" w:bidi="es-PE"/>
     </w:rPr>
   </w:style>
-  <w:style w:type="character" w:styleId="Hipervnculo">
+  <w:style w:type="character" w:styleId="Hyperlink">
     <w:name w:val="Hyperlink"/>
-    <w:basedOn w:val="Fuentedeprrafopredeter"/>
+    <w:basedOn w:val="DefaultParagraphFont"/>
     <w:uiPriority w:val="99"/>
     <w:unhideWhenUsed/>
     <w:rsid w:val="00860335"/>
@@ -24044,7 +21604,7 @@
       <w:u w:val="single"/>
     </w:rPr>
   </w:style>
-  <w:style w:type="paragraph" w:styleId="TDC3">
+  <w:style w:type="paragraph" w:styleId="TOC3">
     <w:name w:val="toc 3"/>
     <w:basedOn w:val="Normal"/>
     <w:next w:val="Normal"/>
@@ -24069,7 +21629,7 @@
   </w:style>
   <w:style w:type="paragraph" w:customStyle="1" w:styleId="Estilo1">
     <w:name w:val="Estilo1"/>
-    <w:basedOn w:val="Prrafodelista"/>
+    <w:basedOn w:val="ListParagraph"/>
     <w:link w:val="Estilo1Car"/>
     <w:qFormat/>
     <w:rsid w:val="00337DC8"/>
@@ -24094,7 +21654,7 @@
   </w:style>
   <w:style w:type="character" w:customStyle="1" w:styleId="Estilo1Car">
     <w:name w:val="Estilo1 Car"/>
-    <w:basedOn w:val="Fuentedeprrafopredeter"/>
+    <w:basedOn w:val="DefaultParagraphFont"/>
     <w:link w:val="Estilo1"/>
     <w:rsid w:val="00337DC8"/>
     <w:rPr>
@@ -24108,7 +21668,7 @@
   </w:style>
   <w:style w:type="paragraph" w:customStyle="1" w:styleId="Estilo2">
     <w:name w:val="Estilo2"/>
-    <w:basedOn w:val="Prrafodelista"/>
+    <w:basedOn w:val="ListParagraph"/>
     <w:qFormat/>
     <w:rsid w:val="00337DC8"/>
     <w:pPr>
@@ -24133,7 +21693,7 @@
   </w:style>
   <w:style w:type="paragraph" w:customStyle="1" w:styleId="Estilo3">
     <w:name w:val="Estilo3"/>
-    <w:basedOn w:val="Prrafodelista"/>
+    <w:basedOn w:val="ListParagraph"/>
     <w:qFormat/>
     <w:rsid w:val="00337DC8"/>
     <w:pPr>
@@ -24156,18 +21716,18 @@
       <w:lang w:val="en-US"/>
     </w:rPr>
   </w:style>
-  <w:style w:type="character" w:customStyle="1" w:styleId="PrrafodelistaCar">
-    <w:name w:val="Párrafo de lista Car"/>
-    <w:basedOn w:val="Fuentedeprrafopredeter"/>
-    <w:link w:val="Prrafodelista"/>
+  <w:style w:type="character" w:customStyle="1" w:styleId="ListParagraphChar">
+    <w:name w:val="List Paragraph Char"/>
+    <w:basedOn w:val="DefaultParagraphFont"/>
+    <w:link w:val="ListParagraph"/>
     <w:uiPriority w:val="34"/>
     <w:locked/>
     <w:rsid w:val="003A35B4"/>
   </w:style>
-  <w:style w:type="paragraph" w:styleId="Encabezado">
+  <w:style w:type="paragraph" w:styleId="Header">
     <w:name w:val="header"/>
     <w:basedOn w:val="Normal"/>
-    <w:link w:val="EncabezadoCar"/>
+    <w:link w:val="HeaderChar"/>
     <w:uiPriority w:val="99"/>
     <w:unhideWhenUsed/>
     <w:rsid w:val="00880168"/>
@@ -24179,17 +21739,17 @@
       <w:spacing w:after="0" w:line="240" w:lineRule="auto"/>
     </w:pPr>
   </w:style>
-  <w:style w:type="character" w:customStyle="1" w:styleId="EncabezadoCar">
-    <w:name w:val="Encabezado Car"/>
-    <w:basedOn w:val="Fuentedeprrafopredeter"/>
-    <w:link w:val="Encabezado"/>
+  <w:style w:type="character" w:customStyle="1" w:styleId="HeaderChar">
+    <w:name w:val="Header Char"/>
+    <w:basedOn w:val="DefaultParagraphFont"/>
+    <w:link w:val="Header"/>
     <w:uiPriority w:val="99"/>
     <w:rsid w:val="00880168"/>
   </w:style>
-  <w:style w:type="paragraph" w:styleId="Piedepgina">
+  <w:style w:type="paragraph" w:styleId="Footer">
     <w:name w:val="footer"/>
     <w:basedOn w:val="Normal"/>
-    <w:link w:val="PiedepginaCar"/>
+    <w:link w:val="FooterChar"/>
     <w:uiPriority w:val="99"/>
     <w:unhideWhenUsed/>
     <w:rsid w:val="00880168"/>
@@ -24201,16 +21761,16 @@
       <w:spacing w:after="0" w:line="240" w:lineRule="auto"/>
     </w:pPr>
   </w:style>
-  <w:style w:type="character" w:customStyle="1" w:styleId="PiedepginaCar">
-    <w:name w:val="Pie de página Car"/>
-    <w:basedOn w:val="Fuentedeprrafopredeter"/>
-    <w:link w:val="Piedepgina"/>
+  <w:style w:type="character" w:customStyle="1" w:styleId="FooterChar">
+    <w:name w:val="Footer Char"/>
+    <w:basedOn w:val="DefaultParagraphFont"/>
+    <w:link w:val="Footer"/>
     <w:uiPriority w:val="99"/>
     <w:rsid w:val="00880168"/>
   </w:style>
-  <w:style w:type="table" w:styleId="Tablaconcuadrcula">
+  <w:style w:type="table" w:styleId="TableGrid">
     <w:name w:val="Table Grid"/>
-    <w:basedOn w:val="Tablanormal"/>
+    <w:basedOn w:val="TableNormal"/>
     <w:uiPriority w:val="39"/>
     <w:rsid w:val="00AA5AC5"/>
     <w:pPr>
@@ -24227,7 +21787,7 @@
       </w:tblBorders>
     </w:tblPr>
   </w:style>
-  <w:style w:type="paragraph" w:styleId="Tabladeilustraciones">
+  <w:style w:type="paragraph" w:styleId="TableofFigures">
     <w:name w:val="table of figures"/>
     <w:basedOn w:val="Normal"/>
     <w:next w:val="Normal"/>
@@ -24242,10 +21802,10 @@
       <w:sz w:val="20"/>
     </w:rPr>
   </w:style>
-  <w:style w:type="paragraph" w:styleId="Textodeglobo">
+  <w:style w:type="paragraph" w:styleId="BalloonText">
     <w:name w:val="Balloon Text"/>
     <w:basedOn w:val="Normal"/>
-    <w:link w:val="TextodegloboCar"/>
+    <w:link w:val="BalloonTextChar"/>
     <w:uiPriority w:val="99"/>
     <w:semiHidden/>
     <w:unhideWhenUsed/>
@@ -24259,10 +21819,10 @@
       <w:szCs w:val="18"/>
     </w:rPr>
   </w:style>
-  <w:style w:type="character" w:customStyle="1" w:styleId="TextodegloboCar">
-    <w:name w:val="Texto de globo Car"/>
-    <w:basedOn w:val="Fuentedeprrafopredeter"/>
-    <w:link w:val="Textodeglobo"/>
+  <w:style w:type="character" w:customStyle="1" w:styleId="BalloonTextChar">
+    <w:name w:val="Balloon Text Char"/>
+    <w:basedOn w:val="DefaultParagraphFont"/>
+    <w:link w:val="BalloonText"/>
     <w:uiPriority w:val="99"/>
     <w:semiHidden/>
     <w:rsid w:val="00170C9D"/>
@@ -24274,7 +21834,7 @@
   </w:style>
   <w:style w:type="character" w:customStyle="1" w:styleId="Mencinsinresolver1">
     <w:name w:val="Mención sin resolver1"/>
-    <w:basedOn w:val="Fuentedeprrafopredeter"/>
+    <w:basedOn w:val="DefaultParagraphFont"/>
     <w:uiPriority w:val="99"/>
     <w:semiHidden/>
     <w:unhideWhenUsed/>
@@ -24284,9 +21844,9 @@
       <w:shd w:val="clear" w:color="auto" w:fill="E1DFDD"/>
     </w:rPr>
   </w:style>
-  <w:style w:type="character" w:styleId="Textodelmarcadordeposicin">
+  <w:style w:type="character" w:styleId="PlaceholderText">
     <w:name w:val="Placeholder Text"/>
-    <w:basedOn w:val="Fuentedeprrafopredeter"/>
+    <w:basedOn w:val="DefaultParagraphFont"/>
     <w:uiPriority w:val="99"/>
     <w:semiHidden/>
     <w:rsid w:val="0061175D"/>
@@ -24294,9 +21854,9 @@
       <w:color w:val="808080"/>
     </w:rPr>
   </w:style>
-  <w:style w:type="character" w:styleId="Nmerodelnea">
+  <w:style w:type="character" w:styleId="LineNumber">
     <w:name w:val="line number"/>
-    <w:basedOn w:val="Fuentedeprrafopredeter"/>
+    <w:basedOn w:val="DefaultParagraphFont"/>
     <w:uiPriority w:val="99"/>
     <w:semiHidden/>
     <w:unhideWhenUsed/>

</xml_diff>